<commit_message>
them do an cua Kien Them mo dau bo cuc, loi cam on
</commit_message>
<xml_diff>
--- a/Phung Ngoc Vung _ Thesis.docx
+++ b/Phung Ngoc Vung _ Thesis.docx
@@ -1,6 +1,6 @@
 
 <file path=word/document.xml><?xml version="1.0" encoding="utf-8"?>
-<w:document xmlns:ve="http://schemas.openxmlformats.org/markup-compatibility/2006" xmlns:o="urn:schemas-microsoft-com:office:office" xmlns:r="http://schemas.openxmlformats.org/officeDocument/2006/relationships" xmlns:m="http://schemas.openxmlformats.org/officeDocument/2006/math" xmlns:v="urn:schemas-microsoft-com:vml" xmlns:wp="http://schemas.openxmlformats.org/drawingml/2006/wordprocessingDrawing" xmlns:w10="urn:schemas-microsoft-com:office:word" xmlns:w="http://schemas.openxmlformats.org/wordprocessingml/2006/main" xmlns:wne="http://schemas.microsoft.com/office/word/2006/wordml">
+<w:document xmlns:wpc="http://schemas.microsoft.com/office/word/2010/wordprocessingCanvas" xmlns:mc="http://schemas.openxmlformats.org/markup-compatibility/2006" xmlns:o="urn:schemas-microsoft-com:office:office" xmlns:r="http://schemas.openxmlformats.org/officeDocument/2006/relationships" xmlns:m="http://schemas.openxmlformats.org/officeDocument/2006/math" xmlns:v="urn:schemas-microsoft-com:vml" xmlns:wp14="http://schemas.microsoft.com/office/word/2010/wordprocessingDrawing" xmlns:wp="http://schemas.openxmlformats.org/drawingml/2006/wordprocessingDrawing" xmlns:w10="urn:schemas-microsoft-com:office:word" xmlns:w="http://schemas.openxmlformats.org/wordprocessingml/2006/main" xmlns:w14="http://schemas.microsoft.com/office/word/2010/wordml" xmlns:wpg="http://schemas.microsoft.com/office/word/2010/wordprocessingGroup" xmlns:wpi="http://schemas.microsoft.com/office/word/2010/wordprocessingInk" xmlns:wne="http://schemas.microsoft.com/office/word/2006/wordml" xmlns:wps="http://schemas.microsoft.com/office/word/2010/wordprocessingShape" mc:Ignorable="w14 wp14">
   <w:body>
     <w:p>
       <w:pPr>
@@ -353,7 +353,23 @@
           <w:sz w:val="26"/>
           <w:szCs w:val="26"/>
         </w:rPr>
-        <w:t xml:space="preserve">Tên đề tài (tiếng Anh): Studying and </w:t>
+        <w:t xml:space="preserve">Tên đề tài (tiếng Anh): </w:t>
+      </w:r>
+      <w:r>
+        <w:rPr>
+          <w:rFonts w:ascii="Times New Roman" w:hAnsi="Times New Roman" w:cs="Times New Roman"/>
+          <w:sz w:val="26"/>
+          <w:szCs w:val="26"/>
+        </w:rPr>
+        <w:t>Researching</w:t>
+      </w:r>
+      <w:r>
+        <w:rPr>
+          <w:rFonts w:ascii="Times New Roman" w:hAnsi="Times New Roman" w:cs="Times New Roman"/>
+          <w:sz w:val="26"/>
+          <w:szCs w:val="26"/>
+        </w:rPr>
+        <w:t xml:space="preserve"> and </w:t>
       </w:r>
       <w:r>
         <w:rPr>
@@ -445,23 +461,7 @@
           <w:sz w:val="26"/>
           <w:szCs w:val="26"/>
         </w:rPr>
-        <w:t>C</w:t>
-      </w:r>
-      <w:r>
-        <w:rPr>
-          <w:rFonts w:ascii="Times New Roman" w:hAnsi="Times New Roman" w:cs="Times New Roman"/>
-          <w:sz w:val="26"/>
-          <w:szCs w:val="26"/>
-        </w:rPr>
-        <w:t>ấu trúc</w:t>
-      </w:r>
-      <w:r>
-        <w:rPr>
-          <w:rFonts w:ascii="Times New Roman" w:hAnsi="Times New Roman" w:cs="Times New Roman"/>
-          <w:sz w:val="26"/>
-          <w:szCs w:val="26"/>
-        </w:rPr>
-        <w:t xml:space="preserve"> hóa dữ liệu đa phương tiện, truyền thông trên mạng internet.</w:t>
+        <w:t>Định dạng dữ liệu mới phù hợp với việc trình bày như dữ liệu video.</w:t>
       </w:r>
     </w:p>
     <w:p>
@@ -487,15 +487,39 @@
           <w:sz w:val="26"/>
           <w:szCs w:val="26"/>
         </w:rPr>
-        <w:t xml:space="preserve">Nghiên cứu </w:t>
-      </w:r>
-      <w:r>
-        <w:rPr>
-          <w:rFonts w:ascii="Times New Roman" w:hAnsi="Times New Roman" w:cs="Times New Roman"/>
-          <w:sz w:val="26"/>
-          <w:szCs w:val="26"/>
-        </w:rPr>
-        <w:t>phương pháp hiển thị , trình chiếu trên đa nền tảng ở các định dạng phổ biến (PPT, PDF) .</w:t>
+        <w:t>T</w:t>
+      </w:r>
+      <w:r>
+        <w:rPr>
+          <w:rFonts w:ascii="Times New Roman" w:hAnsi="Times New Roman" w:cs="Times New Roman"/>
+          <w:sz w:val="26"/>
+          <w:szCs w:val="26"/>
+        </w:rPr>
+        <w:t>rình chiếu</w:t>
+      </w:r>
+      <w:r>
+        <w:rPr>
+          <w:rFonts w:ascii="Times New Roman" w:hAnsi="Times New Roman" w:cs="Times New Roman"/>
+          <w:sz w:val="26"/>
+          <w:szCs w:val="26"/>
+        </w:rPr>
+        <w:t xml:space="preserve"> định dạng dữ liệu mới</w:t>
+      </w:r>
+      <w:r>
+        <w:rPr>
+          <w:rFonts w:ascii="Times New Roman" w:hAnsi="Times New Roman" w:cs="Times New Roman"/>
+          <w:sz w:val="26"/>
+          <w:szCs w:val="26"/>
+        </w:rPr>
+        <w:t xml:space="preserve"> trên đa nền tả</w:t>
+      </w:r>
+      <w:r>
+        <w:rPr>
+          <w:rFonts w:ascii="Times New Roman" w:hAnsi="Times New Roman" w:cs="Times New Roman"/>
+          <w:sz w:val="26"/>
+          <w:szCs w:val="26"/>
+        </w:rPr>
+        <w:t>ng. Trình bày nội dung các loại bài giảng cơ bản như PDF, chữ viết tay.</w:t>
       </w:r>
     </w:p>
     <w:p>
@@ -521,7 +545,23 @@
           <w:sz w:val="26"/>
           <w:szCs w:val="26"/>
         </w:rPr>
-        <w:t>Giải quyết vấn đề thực tế về truyền thông và lưu trữ bào giảng với định dạng video.</w:t>
+        <w:t>Giải quyết vấn đề thực tế về truyền thông và lưu trữ bà</w:t>
+      </w:r>
+      <w:r>
+        <w:rPr>
+          <w:rFonts w:ascii="Times New Roman" w:hAnsi="Times New Roman" w:cs="Times New Roman"/>
+          <w:sz w:val="26"/>
+          <w:szCs w:val="26"/>
+        </w:rPr>
+        <w:t>i</w:t>
+      </w:r>
+      <w:r>
+        <w:rPr>
+          <w:rFonts w:ascii="Times New Roman" w:hAnsi="Times New Roman" w:cs="Times New Roman"/>
+          <w:sz w:val="26"/>
+          <w:szCs w:val="26"/>
+        </w:rPr>
+        <w:t xml:space="preserve"> giảng với định dạng video.</w:t>
       </w:r>
     </w:p>
     <w:p>
@@ -603,7 +643,39 @@
           <w:sz w:val="26"/>
           <w:szCs w:val="26"/>
         </w:rPr>
-        <w:t>Đề tài được thực hiện nhằm giải quyết bài toán giáo dục trực tuyến hiện nay, bài giảng sử dụng dưới định dạng video, khó lưu trữ và ít tương tác trực tiếp với người dùng. Ngoài ra, đề tài cung cấp một số tiện ích giúp nâng cao việc dạy và học nhằm tăng hiệu quả trong việc học trực tuyến.</w:t>
+        <w:t xml:space="preserve">Đề tài được thực hiện nhằm giải quyết bài toán giáo dục trực tuyến hiện nay, bài giảng sử dụng dưới định dạng video, </w:t>
+      </w:r>
+      <w:r>
+        <w:rPr>
+          <w:rFonts w:ascii="Times New Roman" w:hAnsi="Times New Roman" w:cs="Times New Roman"/>
+          <w:sz w:val="26"/>
+          <w:szCs w:val="26"/>
+        </w:rPr>
+        <w:t xml:space="preserve">truyền thông chậm, </w:t>
+      </w:r>
+      <w:r>
+        <w:rPr>
+          <w:rFonts w:ascii="Times New Roman" w:hAnsi="Times New Roman" w:cs="Times New Roman"/>
+          <w:sz w:val="26"/>
+          <w:szCs w:val="26"/>
+        </w:rPr>
+        <w:t>khó lưu trữ và ít tương tác trực tiếp vớ</w:t>
+      </w:r>
+      <w:r>
+        <w:rPr>
+          <w:rFonts w:ascii="Times New Roman" w:hAnsi="Times New Roman" w:cs="Times New Roman"/>
+          <w:sz w:val="26"/>
+          <w:szCs w:val="26"/>
+        </w:rPr>
+        <w:t>i học viên</w:t>
+      </w:r>
+      <w:r>
+        <w:rPr>
+          <w:rFonts w:ascii="Times New Roman" w:hAnsi="Times New Roman" w:cs="Times New Roman"/>
+          <w:sz w:val="26"/>
+          <w:szCs w:val="26"/>
+        </w:rPr>
+        <w:t>. Ngoài ra, đề tài cung cấp một số tiện ích giúp nâng cao việc dạy và học nhằm tăng hiệu quả trong việc học trực tuyến.</w:t>
       </w:r>
     </w:p>
     <w:p>
@@ -836,7 +908,7 @@
         <w:tblW w:w="9178" w:type="dxa"/>
         <w:tblInd w:w="392" w:type="dxa"/>
         <w:tblLayout w:type="fixed"/>
-        <w:tblLook w:val="04A0"/>
+        <w:tblLook w:val="04A0" w:firstRow="1" w:lastRow="0" w:firstColumn="1" w:lastColumn="0" w:noHBand="0" w:noVBand="1"/>
       </w:tblPr>
       <w:tblGrid>
         <w:gridCol w:w="992"/>
@@ -2514,74 +2586,29 @@
     </w:p>
     <w:p>
       <w:pPr>
-        <w:rPr>
-          <w:rFonts w:ascii="Times New Roman" w:hAnsi="Times New Roman" w:cs="Times New Roman"/>
-          <w:sz w:val="26"/>
-          <w:szCs w:val="26"/>
-        </w:rPr>
-      </w:pPr>
-      <w:r>
-        <w:rPr>
-          <w:rFonts w:ascii="Times New Roman" w:hAnsi="Times New Roman" w:cs="Times New Roman"/>
+        <w:spacing w:before="100" w:beforeAutospacing="1" w:after="100" w:afterAutospacing="1"/>
+        <w:rPr>
+          <w:rFonts w:ascii="Times New Roman" w:eastAsia="Times New Roman" w:hAnsi="Times New Roman" w:cs="Times New Roman"/>
+          <w:sz w:val="26"/>
+          <w:szCs w:val="26"/>
+        </w:rPr>
+      </w:pPr>
+      <w:r>
+        <w:rPr>
+          <w:rFonts w:ascii="Times New Roman" w:eastAsia="Times New Roman" w:hAnsi="Times New Roman" w:cs="Times New Roman"/>
           <w:sz w:val="26"/>
           <w:szCs w:val="26"/>
         </w:rPr>
         <w:lastRenderedPageBreak/>
-        <w:t xml:space="preserve">Tóm tắt nội dung </w:t>
-      </w:r>
-    </w:p>
-    <w:p>
-      <w:pPr>
-        <w:spacing w:before="100" w:beforeAutospacing="1" w:after="100" w:afterAutospacing="1" w:line="240" w:lineRule="auto"/>
+        <w:t>Mở đầu</w:t>
+      </w:r>
+      <w:r>
         <w:rPr>
           <w:rFonts w:ascii="Times New Roman" w:eastAsia="Times New Roman" w:hAnsi="Times New Roman" w:cs="Times New Roman"/>
-          <w:sz w:val="24"/>
-          <w:szCs w:val="24"/>
-        </w:rPr>
-      </w:pPr>
-      <w:r>
-        <w:rPr>
-          <w:rFonts w:ascii="Times New Roman" w:eastAsia="Times New Roman" w:hAnsi="Times New Roman" w:cs="Times New Roman"/>
-          <w:sz w:val="24"/>
-          <w:szCs w:val="24"/>
-        </w:rPr>
-        <w:t xml:space="preserve">Ứng dụng công nghệ thông tin trong thiết kế bài giảng E-learning </w:t>
-      </w:r>
-    </w:p>
-    <w:p>
-      <w:pPr>
-        <w:spacing w:before="100" w:beforeAutospacing="1" w:after="100" w:afterAutospacing="1" w:line="240" w:lineRule="auto"/>
-        <w:rPr>
-          <w:rFonts w:ascii="Times New Roman" w:eastAsia="Times New Roman" w:hAnsi="Times New Roman" w:cs="Times New Roman"/>
-          <w:sz w:val="24"/>
-          <w:szCs w:val="24"/>
-        </w:rPr>
-      </w:pPr>
-      <w:r>
-        <w:rPr>
-          <w:rFonts w:ascii="Times New Roman" w:eastAsia="Times New Roman" w:hAnsi="Times New Roman" w:cs="Times New Roman"/>
-          <w:sz w:val="24"/>
-          <w:szCs w:val="24"/>
-        </w:rPr>
-        <w:t>(GDTĐ) - Dưới đây là một số kinh nghiệm ứng dụng công nghệ thông tin trong thiết kế bài giảng E-learning của chuyên viên phòng GD&amp;ĐT quận Thanh Xuân Lê Thị Thu Hằng – người đã đạt giải nhất cuộc thi thiết kế bài giảng E-learning trong Ngày hội công nghệ thông tin cấp Thành phố lần thứ 2 năm 2012, giải nhì cuộc thi thiết kế bài giảng E-learning cấp Quốc gia năm 2013 và giải A cấp Thành phố năm 2014.</w:t>
-      </w:r>
-    </w:p>
-    <w:p>
-      <w:pPr>
-        <w:spacing w:before="100" w:beforeAutospacing="1" w:after="100" w:afterAutospacing="1" w:line="240" w:lineRule="auto"/>
-        <w:rPr>
-          <w:rFonts w:ascii="Times New Roman" w:eastAsia="Times New Roman" w:hAnsi="Times New Roman" w:cs="Times New Roman"/>
-          <w:sz w:val="24"/>
-          <w:szCs w:val="24"/>
-        </w:rPr>
-      </w:pPr>
-      <w:r>
-        <w:rPr>
-          <w:rFonts w:ascii="Times New Roman" w:eastAsia="Times New Roman" w:hAnsi="Times New Roman" w:cs="Times New Roman"/>
-          <w:sz w:val="24"/>
-          <w:szCs w:val="24"/>
-        </w:rPr>
-        <w:t>Bài giảng E-learning là kết quả của sự tích hợp giữa Công nghệ thông tin và giáo dục đào tạo. Một bài giảng E-learning có thể đáp ứng cho các nhóm đối tượng, đó là: học sinh, phụ huynh, nhà quản lý và các giáo viên.</w:t>
+          <w:sz w:val="26"/>
+          <w:szCs w:val="26"/>
+        </w:rPr>
+        <w:t xml:space="preserve"> </w:t>
       </w:r>
     </w:p>
     <w:tbl>
@@ -2595,7 +2622,7 @@
           <w:bottom w:w="45" w:type="dxa"/>
           <w:right w:w="45" w:type="dxa"/>
         </w:tblCellMar>
-        <w:tblLook w:val="04A0"/>
+        <w:tblLook w:val="04A0" w:firstRow="1" w:lastRow="0" w:firstColumn="1" w:lastColumn="0" w:noHBand="0" w:noVBand="1"/>
       </w:tblPr>
       <w:tblGrid>
         <w:gridCol w:w="9450"/>
@@ -2613,65 +2640,348 @@
           </w:tcPr>
           <w:p>
             <w:pPr>
-              <w:spacing w:after="0" w:line="240" w:lineRule="auto"/>
+              <w:spacing w:after="0"/>
               <w:rPr>
                 <w:rFonts w:ascii="Times New Roman" w:eastAsia="Times New Roman" w:hAnsi="Times New Roman" w:cs="Times New Roman"/>
-                <w:sz w:val="24"/>
-                <w:szCs w:val="24"/>
+                <w:sz w:val="26"/>
+                <w:szCs w:val="26"/>
               </w:rPr>
             </w:pPr>
             <w:r>
               <w:rPr>
                 <w:rFonts w:ascii="Times New Roman" w:eastAsia="Times New Roman" w:hAnsi="Times New Roman" w:cs="Times New Roman"/>
-                <w:noProof/>
-                <w:sz w:val="24"/>
-                <w:szCs w:val="24"/>
-              </w:rPr>
-              <w:drawing>
-                <wp:inline distT="0" distB="0" distL="0" distR="0">
-                  <wp:extent cx="2317750" cy="2349500"/>
-                  <wp:effectExtent l="19050" t="0" r="6350" b="0"/>
-                  <wp:docPr id="1" name="Picture 1" descr="http://giaoducthudo.com.vn/upload/news/admin/2015/12/566b923dac041_large.png"/>
-                  <wp:cNvGraphicFramePr>
-                    <a:graphicFrameLocks xmlns:a="http://schemas.openxmlformats.org/drawingml/2006/main" noChangeAspect="1"/>
-                  </wp:cNvGraphicFramePr>
-                  <a:graphic xmlns:a="http://schemas.openxmlformats.org/drawingml/2006/main">
-                    <a:graphicData uri="http://schemas.openxmlformats.org/drawingml/2006/picture">
-                      <pic:pic xmlns:pic="http://schemas.openxmlformats.org/drawingml/2006/picture">
-                        <pic:nvPicPr>
-                          <pic:cNvPr id="0" name="Picture 1" descr="http://giaoducthudo.com.vn/upload/news/admin/2015/12/566b923dac041_large.png"/>
-                          <pic:cNvPicPr>
-                            <a:picLocks noChangeAspect="1" noChangeArrowheads="1"/>
-                          </pic:cNvPicPr>
-                        </pic:nvPicPr>
-                        <pic:blipFill>
-                          <a:blip r:embed="rId8"/>
-                          <a:srcRect/>
-                          <a:stretch>
-                            <a:fillRect/>
-                          </a:stretch>
-                        </pic:blipFill>
-                        <pic:spPr bwMode="auto">
-                          <a:xfrm>
-                            <a:off x="0" y="0"/>
-                            <a:ext cx="2317750" cy="2349500"/>
-                          </a:xfrm>
-                          <a:prstGeom prst="rect">
-                            <a:avLst/>
-                          </a:prstGeom>
-                          <a:noFill/>
-                          <a:ln w="9525">
-                            <a:noFill/>
-                            <a:miter lim="800000"/>
-                            <a:headEnd/>
-                            <a:tailEnd/>
-                          </a:ln>
-                        </pic:spPr>
-                      </pic:pic>
-                    </a:graphicData>
-                  </a:graphic>
-                </wp:inline>
-              </w:drawing>
+                <w:sz w:val="26"/>
+                <w:szCs w:val="26"/>
+              </w:rPr>
+              <w:t>Ngày nay, song song với sự phát triển của công nghệ thông tin, việc học tập, dạy học từ xa</w:t>
+            </w:r>
+            <w:r>
+              <w:rPr>
+                <w:rFonts w:ascii="Times New Roman" w:eastAsia="Times New Roman" w:hAnsi="Times New Roman" w:cs="Times New Roman"/>
+                <w:sz w:val="26"/>
+                <w:szCs w:val="26"/>
+              </w:rPr>
+              <w:t>, E-learning</w:t>
+            </w:r>
+            <w:r>
+              <w:rPr>
+                <w:rFonts w:ascii="Times New Roman" w:eastAsia="Times New Roman" w:hAnsi="Times New Roman" w:cs="Times New Roman"/>
+                <w:sz w:val="26"/>
+                <w:szCs w:val="26"/>
+              </w:rPr>
+              <w:t xml:space="preserve"> đã không còn xa lạ. Trong t</w:t>
+            </w:r>
+            <w:r>
+              <w:rPr>
+                <w:rFonts w:ascii="Times New Roman" w:eastAsia="Times New Roman" w:hAnsi="Times New Roman" w:cs="Times New Roman"/>
+                <w:sz w:val="26"/>
+                <w:szCs w:val="26"/>
+              </w:rPr>
+              <w:t xml:space="preserve">ất cả các lĩnh vực giáo dục, </w:t>
+            </w:r>
+            <w:r>
+              <w:rPr>
+                <w:rFonts w:ascii="Times New Roman" w:eastAsia="Times New Roman" w:hAnsi="Times New Roman" w:cs="Times New Roman"/>
+                <w:sz w:val="26"/>
+                <w:szCs w:val="26"/>
+              </w:rPr>
+              <w:t>việc</w:t>
+            </w:r>
+            <w:r>
+              <w:rPr>
+                <w:rFonts w:ascii="Times New Roman" w:eastAsia="Times New Roman" w:hAnsi="Times New Roman" w:cs="Times New Roman"/>
+                <w:sz w:val="26"/>
+                <w:szCs w:val="26"/>
+              </w:rPr>
+              <w:t xml:space="preserve"> công nghệ thông tin hóa đều trở nên hiện hữu, các bài giảng học trực tuyến được biên soạn, truyền tải càng đa dạng, mang đến nhiều trải nghiệm rất tốt đến từng học viên</w:t>
+            </w:r>
+            <w:r>
+              <w:rPr>
+                <w:rFonts w:ascii="Times New Roman" w:eastAsia="Times New Roman" w:hAnsi="Times New Roman" w:cs="Times New Roman"/>
+                <w:sz w:val="26"/>
+                <w:szCs w:val="26"/>
+              </w:rPr>
+              <w:t>. Làm thế nào để học trực tuyến hiệu quả, hình thức bài giảng phong phú, thu hút được nhiều đối tượng đang là bài toán chưa có đáp</w:t>
+            </w:r>
+            <w:r>
+              <w:rPr>
+                <w:rFonts w:ascii="Times New Roman" w:eastAsia="Times New Roman" w:hAnsi="Times New Roman" w:cs="Times New Roman"/>
+                <w:sz w:val="26"/>
+                <w:szCs w:val="26"/>
+              </w:rPr>
+              <w:t xml:space="preserve"> án tối ưu</w:t>
+            </w:r>
+            <w:r>
+              <w:rPr>
+                <w:rFonts w:ascii="Times New Roman" w:eastAsia="Times New Roman" w:hAnsi="Times New Roman" w:cs="Times New Roman"/>
+                <w:sz w:val="26"/>
+                <w:szCs w:val="26"/>
+              </w:rPr>
+              <w:t xml:space="preserve"> đối với người làm giáo dục nói chung và người thầy nói riêng. </w:t>
+            </w:r>
+            <w:r>
+              <w:rPr>
+                <w:rFonts w:ascii="Times New Roman" w:eastAsia="Times New Roman" w:hAnsi="Times New Roman" w:cs="Times New Roman"/>
+                <w:sz w:val="26"/>
+                <w:szCs w:val="26"/>
+              </w:rPr>
+              <w:t>Trong khi đó, đối tượng là học viên luôn chú trọng đến bài giảng tốt, tính tương tác cao, chi phí giảng thấp.</w:t>
+            </w:r>
+            <w:r>
+              <w:rPr>
+                <w:rFonts w:ascii="Times New Roman" w:eastAsia="Times New Roman" w:hAnsi="Times New Roman" w:cs="Times New Roman"/>
+                <w:sz w:val="26"/>
+                <w:szCs w:val="26"/>
+              </w:rPr>
+              <w:t xml:space="preserve"> Do đó, m</w:t>
+            </w:r>
+            <w:r>
+              <w:rPr>
+                <w:rFonts w:ascii="Times New Roman" w:eastAsia="Times New Roman" w:hAnsi="Times New Roman" w:cs="Times New Roman"/>
+                <w:sz w:val="26"/>
+                <w:szCs w:val="26"/>
+              </w:rPr>
+              <w:t>ột</w:t>
+            </w:r>
+            <w:r>
+              <w:rPr>
+                <w:rFonts w:ascii="Times New Roman" w:eastAsia="Times New Roman" w:hAnsi="Times New Roman" w:cs="Times New Roman"/>
+                <w:sz w:val="26"/>
+                <w:szCs w:val="26"/>
+              </w:rPr>
+              <w:t xml:space="preserve"> </w:t>
+            </w:r>
+            <w:r>
+              <w:rPr>
+                <w:rFonts w:ascii="Times New Roman" w:eastAsia="Times New Roman" w:hAnsi="Times New Roman" w:cs="Times New Roman"/>
+                <w:sz w:val="26"/>
+                <w:szCs w:val="26"/>
+              </w:rPr>
+              <w:t>b</w:t>
+            </w:r>
+            <w:r>
+              <w:rPr>
+                <w:rFonts w:ascii="Times New Roman" w:eastAsia="Times New Roman" w:hAnsi="Times New Roman" w:cs="Times New Roman"/>
+                <w:sz w:val="26"/>
+                <w:szCs w:val="26"/>
+              </w:rPr>
+              <w:t>ài giảng E-learning</w:t>
+            </w:r>
+            <w:r>
+              <w:rPr>
+                <w:rFonts w:ascii="Times New Roman" w:eastAsia="Times New Roman" w:hAnsi="Times New Roman" w:cs="Times New Roman"/>
+                <w:sz w:val="26"/>
+                <w:szCs w:val="26"/>
+              </w:rPr>
+              <w:t xml:space="preserve"> tốt phải</w:t>
+            </w:r>
+            <w:r>
+              <w:rPr>
+                <w:rFonts w:ascii="Times New Roman" w:eastAsia="Times New Roman" w:hAnsi="Times New Roman" w:cs="Times New Roman"/>
+                <w:sz w:val="26"/>
+                <w:szCs w:val="26"/>
+              </w:rPr>
+              <w:t xml:space="preserve"> là kết quả của sự </w:t>
+            </w:r>
+            <w:r>
+              <w:rPr>
+                <w:rFonts w:ascii="Times New Roman" w:eastAsia="Times New Roman" w:hAnsi="Times New Roman" w:cs="Times New Roman"/>
+                <w:sz w:val="26"/>
+                <w:szCs w:val="26"/>
+              </w:rPr>
+              <w:t>kết</w:t>
+            </w:r>
+            <w:r>
+              <w:rPr>
+                <w:rFonts w:ascii="Times New Roman" w:eastAsia="Times New Roman" w:hAnsi="Times New Roman" w:cs="Times New Roman"/>
+                <w:sz w:val="26"/>
+                <w:szCs w:val="26"/>
+              </w:rPr>
+              <w:t xml:space="preserve"> hợp giữa Công nghệ thông tin và </w:t>
+            </w:r>
+            <w:r>
+              <w:rPr>
+                <w:rFonts w:ascii="Times New Roman" w:eastAsia="Times New Roman" w:hAnsi="Times New Roman" w:cs="Times New Roman"/>
+                <w:sz w:val="26"/>
+                <w:szCs w:val="26"/>
+              </w:rPr>
+              <w:t>người thầy,</w:t>
+            </w:r>
+            <w:r>
+              <w:rPr>
+                <w:rFonts w:ascii="Times New Roman" w:eastAsia="Times New Roman" w:hAnsi="Times New Roman" w:cs="Times New Roman"/>
+                <w:sz w:val="26"/>
+                <w:szCs w:val="26"/>
+              </w:rPr>
+              <w:t xml:space="preserve"> có thể đáp ứng cho </w:t>
+            </w:r>
+            <w:r>
+              <w:rPr>
+                <w:rFonts w:ascii="Times New Roman" w:eastAsia="Times New Roman" w:hAnsi="Times New Roman" w:cs="Times New Roman"/>
+                <w:sz w:val="26"/>
+                <w:szCs w:val="26"/>
+              </w:rPr>
+              <w:t>nhiều</w:t>
+            </w:r>
+            <w:r>
+              <w:rPr>
+                <w:rFonts w:ascii="Times New Roman" w:eastAsia="Times New Roman" w:hAnsi="Times New Roman" w:cs="Times New Roman"/>
+                <w:sz w:val="26"/>
+                <w:szCs w:val="26"/>
+              </w:rPr>
+              <w:t xml:space="preserve"> nhóm đối </w:t>
+            </w:r>
+            <w:r>
+              <w:rPr>
+                <w:rFonts w:ascii="Times New Roman" w:eastAsia="Times New Roman" w:hAnsi="Times New Roman" w:cs="Times New Roman"/>
+                <w:sz w:val="26"/>
+                <w:szCs w:val="26"/>
+              </w:rPr>
+              <w:t>khác nhau như học sinh, phụ huynh , người tham khảo …đồng thơi học phí, chi phí lưu trữ phải thấp, tốc độ truyền tải phải cao.</w:t>
+            </w:r>
+            <w:r>
+              <w:rPr>
+                <w:rFonts w:ascii="Times New Roman" w:eastAsia="Times New Roman" w:hAnsi="Times New Roman" w:cs="Times New Roman"/>
+                <w:sz w:val="26"/>
+                <w:szCs w:val="26"/>
+              </w:rPr>
+              <w:t xml:space="preserve"> Đây cũng là định hướng của những doanh nghiệp khi muốn xây dựng hệ thống, ứng dụng hỗ trợ cho việc học trực tuyến.</w:t>
+            </w:r>
+          </w:p>
+          <w:p>
+            <w:pPr>
+              <w:spacing w:after="0"/>
+              <w:rPr>
+                <w:rFonts w:ascii="Times New Roman" w:eastAsia="Times New Roman" w:hAnsi="Times New Roman" w:cs="Times New Roman"/>
+                <w:sz w:val="26"/>
+                <w:szCs w:val="26"/>
+              </w:rPr>
+            </w:pPr>
+            <w:r>
+              <w:rPr>
+                <w:rFonts w:ascii="Times New Roman" w:eastAsia="Times New Roman" w:hAnsi="Times New Roman" w:cs="Times New Roman"/>
+                <w:sz w:val="26"/>
+                <w:szCs w:val="26"/>
+              </w:rPr>
+              <w:t>Trong khuôn khổ bài luận văn tốt nghiệp của mình, tôi xin giới thiệu quá trình xây dựng và phát triển ứng dụng đa nền tảng hỗ trợ việc học trực tuyến cho học sinh , sinh viên</w:t>
+            </w:r>
+            <w:r>
+              <w:rPr>
+                <w:rFonts w:ascii="Times New Roman" w:eastAsia="Times New Roman" w:hAnsi="Times New Roman" w:cs="Times New Roman"/>
+                <w:sz w:val="26"/>
+                <w:szCs w:val="26"/>
+              </w:rPr>
+              <w:t>, với kiểu dữ liệu thống nhất quy chuẩn tối ưu hơn cho việc lưu trữ và truyền tải. Ứng dụng có những chức năng cơ bản như : Hỗ trợ đọc các bài giảng định dạng cơ bản như PDF, chữ viết tay; Sử dụng dữ liệu quy chuẩn để trình diễn bài giảng; hỗ trợ bài giảng thời gian thực; Có tính tương tác giữa bài giảng với học viên trong quá trình học; Quản lý lớp học, bài giảng, thông tin học viên…</w:t>
+            </w:r>
+          </w:p>
+          <w:p>
+            <w:pPr>
+              <w:spacing w:after="0"/>
+              <w:rPr>
+                <w:rFonts w:ascii="Times New Roman" w:eastAsia="Times New Roman" w:hAnsi="Times New Roman" w:cs="Times New Roman"/>
+                <w:sz w:val="26"/>
+                <w:szCs w:val="26"/>
+              </w:rPr>
+            </w:pPr>
+            <w:r>
+              <w:rPr>
+                <w:rFonts w:ascii="Times New Roman" w:eastAsia="Times New Roman" w:hAnsi="Times New Roman" w:cs="Times New Roman"/>
+                <w:sz w:val="26"/>
+                <w:szCs w:val="26"/>
+              </w:rPr>
+              <w:t>Bố cục của bài luận văn bao gồm các phần như sau</w:t>
+            </w:r>
+          </w:p>
+          <w:p>
+            <w:pPr>
+              <w:pStyle w:val="ListParagraph"/>
+              <w:numPr>
+                <w:ilvl w:val="0"/>
+                <w:numId w:val="6"/>
+              </w:numPr>
+              <w:spacing w:after="0"/>
+              <w:rPr>
+                <w:rFonts w:ascii="Times New Roman" w:eastAsia="Times New Roman" w:hAnsi="Times New Roman" w:cs="Times New Roman"/>
+                <w:sz w:val="26"/>
+                <w:szCs w:val="26"/>
+              </w:rPr>
+            </w:pPr>
+            <w:r>
+              <w:rPr>
+                <w:rFonts w:ascii="Times New Roman" w:eastAsia="Times New Roman" w:hAnsi="Times New Roman" w:cs="Times New Roman"/>
+                <w:sz w:val="26"/>
+                <w:szCs w:val="26"/>
+              </w:rPr>
+              <w:t>Chương 1 : Đặt vấn đề , định hướng giải pháp và công nghệ.</w:t>
+            </w:r>
+          </w:p>
+          <w:p>
+            <w:pPr>
+              <w:pStyle w:val="ListParagraph"/>
+              <w:numPr>
+                <w:ilvl w:val="0"/>
+                <w:numId w:val="6"/>
+              </w:numPr>
+              <w:spacing w:after="0"/>
+              <w:rPr>
+                <w:rFonts w:ascii="Times New Roman" w:eastAsia="Times New Roman" w:hAnsi="Times New Roman" w:cs="Times New Roman"/>
+                <w:sz w:val="26"/>
+                <w:szCs w:val="26"/>
+              </w:rPr>
+            </w:pPr>
+            <w:r>
+              <w:rPr>
+                <w:rFonts w:ascii="Times New Roman" w:eastAsia="Times New Roman" w:hAnsi="Times New Roman" w:cs="Times New Roman"/>
+                <w:sz w:val="26"/>
+                <w:szCs w:val="26"/>
+              </w:rPr>
+              <w:t>Chương 2 : Phân tích thiết kế hệ thống</w:t>
+            </w:r>
+          </w:p>
+          <w:p>
+            <w:pPr>
+              <w:pStyle w:val="ListParagraph"/>
+              <w:numPr>
+                <w:ilvl w:val="0"/>
+                <w:numId w:val="6"/>
+              </w:numPr>
+              <w:spacing w:after="0"/>
+              <w:rPr>
+                <w:rFonts w:ascii="Times New Roman" w:eastAsia="Times New Roman" w:hAnsi="Times New Roman" w:cs="Times New Roman"/>
+                <w:sz w:val="26"/>
+                <w:szCs w:val="26"/>
+              </w:rPr>
+            </w:pPr>
+            <w:r>
+              <w:rPr>
+                <w:rFonts w:ascii="Times New Roman" w:eastAsia="Times New Roman" w:hAnsi="Times New Roman" w:cs="Times New Roman"/>
+                <w:sz w:val="26"/>
+                <w:szCs w:val="26"/>
+              </w:rPr>
+              <w:t>Chương 3 : Cài đặt và thử nghiệm</w:t>
+            </w:r>
+          </w:p>
+          <w:p>
+            <w:pPr>
+              <w:pStyle w:val="ListParagraph"/>
+              <w:numPr>
+                <w:ilvl w:val="0"/>
+                <w:numId w:val="6"/>
+              </w:numPr>
+              <w:spacing w:after="0"/>
+              <w:rPr>
+                <w:rFonts w:ascii="Times New Roman" w:eastAsia="Times New Roman" w:hAnsi="Times New Roman" w:cs="Times New Roman"/>
+                <w:sz w:val="26"/>
+                <w:szCs w:val="26"/>
+              </w:rPr>
+            </w:pPr>
+            <w:r>
+              <w:rPr>
+                <w:rFonts w:ascii="Times New Roman" w:eastAsia="Times New Roman" w:hAnsi="Times New Roman" w:cs="Times New Roman"/>
+                <w:sz w:val="26"/>
+                <w:szCs w:val="26"/>
+              </w:rPr>
+              <w:t>Chương 4 : Kết luận</w:t>
             </w:r>
           </w:p>
         </w:tc>
@@ -2689,11 +2999,11 @@
           </w:tcPr>
           <w:p>
             <w:pPr>
-              <w:spacing w:after="0" w:line="240" w:lineRule="auto"/>
+              <w:spacing w:after="0"/>
               <w:rPr>
                 <w:rFonts w:ascii="Times New Roman" w:eastAsia="Times New Roman" w:hAnsi="Times New Roman" w:cs="Times New Roman"/>
-                <w:sz w:val="24"/>
-                <w:szCs w:val="24"/>
+                <w:sz w:val="26"/>
+                <w:szCs w:val="26"/>
               </w:rPr>
             </w:pPr>
           </w:p>
@@ -2702,248 +3012,559 @@
     </w:tbl>
     <w:p>
       <w:pPr>
-        <w:spacing w:before="100" w:beforeAutospacing="1" w:after="100" w:afterAutospacing="1" w:line="240" w:lineRule="auto"/>
+        <w:spacing w:before="100" w:beforeAutospacing="1" w:after="100" w:afterAutospacing="1"/>
         <w:rPr>
           <w:rFonts w:ascii="Times New Roman" w:eastAsia="Times New Roman" w:hAnsi="Times New Roman" w:cs="Times New Roman"/>
-          <w:sz w:val="24"/>
-          <w:szCs w:val="24"/>
-        </w:rPr>
-      </w:pPr>
-      <w:r>
+          <w:sz w:val="26"/>
+          <w:szCs w:val="26"/>
+        </w:rPr>
+      </w:pPr>
+    </w:p>
+    <w:p>
+      <w:pPr>
         <w:rPr>
           <w:rFonts w:ascii="Times New Roman" w:eastAsia="Times New Roman" w:hAnsi="Times New Roman" w:cs="Times New Roman"/>
-          <w:sz w:val="24"/>
-          <w:szCs w:val="24"/>
-        </w:rPr>
-        <w:t>Lớp học trực tuyến E – learning (lớp học ảo) là lớp học mà học sinh tham gia thông qua các bài giảng do giáo viên thiết kế. Bài giảng được thiết kế theo đúng trình tự của một tiết học và đảm bảo được các tiêu chí như: công nghệ, nội dung, kiến thức, sư phạm và phương pháp truyền đạt để đáp ứng được nhu cầu tự học của học sinh ở mọi lúc, mọi nơi (online hoặc offline), giảm chi phí, thời gian đi lại, không cần trường lớp. Việc đưa các bài giảng E – learning đến người học được thực hiện thông qua các phương tiện điện tử: tài liệu được gửi cho học sinh bằng email, học sinh học trên website, học qua đĩa CD - Rom multimedia…</w:t>
-      </w:r>
-    </w:p>
-    <w:p>
-      <w:pPr>
-        <w:spacing w:before="100" w:beforeAutospacing="1" w:after="100" w:afterAutospacing="1" w:line="240" w:lineRule="auto"/>
+          <w:sz w:val="26"/>
+          <w:szCs w:val="26"/>
+        </w:rPr>
+      </w:pPr>
+      <w:r>
         <w:rPr>
           <w:rFonts w:ascii="Times New Roman" w:eastAsia="Times New Roman" w:hAnsi="Times New Roman" w:cs="Times New Roman"/>
-          <w:sz w:val="24"/>
-          <w:szCs w:val="24"/>
-        </w:rPr>
-      </w:pPr>
-      <w:r>
+          <w:sz w:val="26"/>
+          <w:szCs w:val="26"/>
+        </w:rPr>
+        <w:br w:type="page"/>
+      </w:r>
+    </w:p>
+    <w:p>
+      <w:pPr>
+        <w:spacing w:before="100" w:beforeAutospacing="1" w:after="100" w:afterAutospacing="1"/>
         <w:rPr>
           <w:rFonts w:ascii="Times New Roman" w:eastAsia="Times New Roman" w:hAnsi="Times New Roman" w:cs="Times New Roman"/>
-          <w:sz w:val="24"/>
-          <w:szCs w:val="24"/>
-        </w:rPr>
-        <w:t>Có nhiều phần mềm để thiết kế bài giảng E – learning. Phần mềm nào cũng có những ưu điểm và mặt hạn chế nhất định, điều quan trọng là giáo viên cần biết cách sử dụng có hiệu quả và phát huy được thế mạnh của các phần mềm. Khi thiết kế lựa chọn phần mềm Adobe Presenter 9.0 (phiên bản mới nhất của Adobe Presenter), bài giảng sẽ có nhiều tính năng vượt trội. Giao diện của bài giảng đẹp, được Việt hóa nên rất thân thiện với người sử dụng, đặc biệt là với học sinh Tiểu học mới có những kiến thức, kĩ năng đơn giản nhất về CNTT. Học sinh có thể tham gia học từ đầu đến cuối bài hoặc có thể dễ dàng lựa chọn một nội dung nào đó để tìm hiểu nhờ hệ thống danh mục các slide (được đặt tên rõ ràng và sắp xếp theo thứ tự).</w:t>
-      </w:r>
-    </w:p>
-    <w:p>
-      <w:pPr>
-        <w:spacing w:before="100" w:beforeAutospacing="1" w:after="100" w:afterAutospacing="1" w:line="240" w:lineRule="auto"/>
+          <w:sz w:val="26"/>
+          <w:szCs w:val="26"/>
+        </w:rPr>
+      </w:pPr>
+      <w:r>
         <w:rPr>
           <w:rFonts w:ascii="Times New Roman" w:eastAsia="Times New Roman" w:hAnsi="Times New Roman" w:cs="Times New Roman"/>
-          <w:sz w:val="24"/>
-          <w:szCs w:val="24"/>
-        </w:rPr>
-      </w:pPr>
-      <w:r>
-        <w:rPr>
-          <w:rFonts w:ascii="Times New Roman" w:eastAsia="Times New Roman" w:hAnsi="Times New Roman" w:cs="Times New Roman"/>
-          <w:sz w:val="24"/>
-          <w:szCs w:val="24"/>
+          <w:sz w:val="26"/>
+          <w:szCs w:val="26"/>
         </w:rPr>
         <w:lastRenderedPageBreak/>
-        <w:t>Để cuốn hút học sinh vào bài giảng và phát huy được vai trò tự học của các em, khi thiết kế cần phát huy tối đa tính hấp dẫn của bài giảng với sự hỗ trợ của công nghệ multimedia, tích hợp kênh chữ với hình ảnh minh họa, âm thanh làm tăng thêm tính hấp dẫn của bài học.</w:t>
-      </w:r>
-    </w:p>
-    <w:p>
-      <w:pPr>
-        <w:spacing w:before="100" w:beforeAutospacing="1" w:after="100" w:afterAutospacing="1" w:line="240" w:lineRule="auto"/>
-        <w:rPr>
-          <w:rFonts w:ascii="Times New Roman" w:eastAsia="Times New Roman" w:hAnsi="Times New Roman" w:cs="Times New Roman"/>
-          <w:sz w:val="24"/>
-          <w:szCs w:val="24"/>
-        </w:rPr>
-      </w:pPr>
-      <w:r>
-        <w:rPr>
-          <w:rFonts w:ascii="Times New Roman" w:eastAsia="Times New Roman" w:hAnsi="Times New Roman" w:cs="Times New Roman"/>
-          <w:sz w:val="24"/>
-          <w:szCs w:val="24"/>
-        </w:rPr>
-        <w:t>Hình ảnh giáo viên giảng bài xuất hiện xuyên suốt tiết học tạo cho học sinh cảm giác gần gũi như học với cô giáo trên lớp của mình. Nhóm slide giáo viên giảng bài, dẫn dắt nội dung tiết học không chỉ đơn thuần được tạo ra bằng cách ghi hình ảnh giáo viên mà còn biên tập video bằng phần mềm Adobe Premiere (lồng ghép hình ảnh động, hình ảnh tĩnh vào phông nền).</w:t>
-      </w:r>
-    </w:p>
-    <w:p>
-      <w:pPr>
-        <w:spacing w:before="100" w:beforeAutospacing="1" w:after="100" w:afterAutospacing="1" w:line="240" w:lineRule="auto"/>
-        <w:rPr>
-          <w:rFonts w:ascii="Times New Roman" w:eastAsia="Times New Roman" w:hAnsi="Times New Roman" w:cs="Times New Roman"/>
-          <w:sz w:val="24"/>
-          <w:szCs w:val="24"/>
-        </w:rPr>
-      </w:pPr>
-      <w:r>
-        <w:rPr>
-          <w:rFonts w:ascii="Times New Roman" w:eastAsia="Times New Roman" w:hAnsi="Times New Roman" w:cs="Times New Roman"/>
-          <w:sz w:val="24"/>
-          <w:szCs w:val="24"/>
-        </w:rPr>
-        <w:t>Những video với sự tham gia trực tiếp của học sinh (thảo luận nhóm, tình huống thực tế …) sẽ rút ngắn khoảng cách giữa lớp học ảo và lớp học truyền thống.</w:t>
-      </w:r>
-      <w:r>
+        <w:t>Lời cảm ơn</w:t>
+      </w:r>
+    </w:p>
+    <w:p>
+      <w:pPr>
+        <w:ind w:firstLine="720"/>
+        <w:jc w:val="both"/>
+        <w:rPr>
+          <w:rFonts w:ascii="Times New Roman" w:hAnsi="Times New Roman" w:cs="Times New Roman"/>
+          <w:i/>
+          <w:sz w:val="26"/>
+          <w:szCs w:val="26"/>
+        </w:rPr>
+      </w:pPr>
+      <w:r>
+        <w:rPr>
+          <w:rFonts w:ascii="Times New Roman" w:hAnsi="Times New Roman" w:cs="Times New Roman"/>
+          <w:i/>
+          <w:sz w:val="26"/>
+          <w:szCs w:val="26"/>
+        </w:rPr>
+        <w:t>Trước tiên, em xin dành những lời cảm ơn chân thành tới tất cả</w:t>
+      </w:r>
+      <w:r>
+        <w:rPr>
+          <w:rFonts w:ascii="Times New Roman" w:hAnsi="Times New Roman" w:cs="Times New Roman"/>
+          <w:i/>
+          <w:sz w:val="26"/>
+          <w:szCs w:val="26"/>
+        </w:rPr>
+        <w:t xml:space="preserve"> </w:t>
+      </w:r>
+      <w:r>
+        <w:rPr>
+          <w:rFonts w:ascii="Times New Roman" w:hAnsi="Times New Roman" w:cs="Times New Roman"/>
+          <w:i/>
+          <w:sz w:val="26"/>
+          <w:szCs w:val="26"/>
+        </w:rPr>
+        <w:t xml:space="preserve"> các thầy cô Viện Công Nghệ Thông Tin và Truyền Thông, bộ môn Công Nghệ Phần Mềm đã hết sức giảng dạy tận tình, đem lại nguồn kiến thức giúp em có thể </w:t>
+      </w:r>
+      <w:r>
+        <w:rPr>
+          <w:rFonts w:ascii="Times New Roman" w:hAnsi="Times New Roman" w:cs="Times New Roman"/>
+          <w:i/>
+          <w:sz w:val="26"/>
+          <w:szCs w:val="26"/>
+        </w:rPr>
+        <w:t xml:space="preserve">thực hiện đề tài. </w:t>
+      </w:r>
+    </w:p>
+    <w:p>
+      <w:pPr>
+        <w:ind w:firstLine="720"/>
+        <w:jc w:val="both"/>
+        <w:rPr>
+          <w:rFonts w:ascii="Times New Roman" w:hAnsi="Times New Roman" w:cs="Times New Roman"/>
+          <w:i/>
+          <w:sz w:val="26"/>
+          <w:szCs w:val="26"/>
+        </w:rPr>
+      </w:pPr>
+      <w:r>
+        <w:rPr>
+          <w:rFonts w:ascii="Times New Roman" w:hAnsi="Times New Roman" w:cs="Times New Roman"/>
+          <w:i/>
+          <w:sz w:val="26"/>
+          <w:szCs w:val="26"/>
+        </w:rPr>
+        <w:t>E</w:t>
+      </w:r>
+      <w:r>
+        <w:rPr>
+          <w:rFonts w:ascii="Times New Roman" w:hAnsi="Times New Roman" w:cs="Times New Roman"/>
+          <w:i/>
+          <w:sz w:val="26"/>
+          <w:szCs w:val="26"/>
+        </w:rPr>
+        <w:t xml:space="preserve">m xin gửi lời cảm ơn sâu sắc đến TS Nguyễn Thanh Hùng –Trưởng bộ môn Công Nghệ Phần Mềm, người đã theo sát và trực tiếp hướng dẫn em hoàn thành </w:t>
+      </w:r>
+      <w:r>
+        <w:rPr>
+          <w:rFonts w:ascii="Times New Roman" w:hAnsi="Times New Roman" w:cs="Times New Roman"/>
+          <w:i/>
+          <w:sz w:val="26"/>
+          <w:szCs w:val="26"/>
+        </w:rPr>
+        <w:t>luận văn</w:t>
+      </w:r>
+      <w:r>
+        <w:rPr>
+          <w:rFonts w:ascii="Times New Roman" w:hAnsi="Times New Roman" w:cs="Times New Roman"/>
+          <w:i/>
+          <w:sz w:val="26"/>
+          <w:szCs w:val="26"/>
+        </w:rPr>
+        <w:t xml:space="preserve">. Trong suốt quá trình nghiên cứu và tìm hiểu, thầy luôn tận tình chỉ bảo, sát sao trong công việc, định hướng cách giải quyết vấn đề. </w:t>
+      </w:r>
+    </w:p>
+    <w:p>
+      <w:pPr>
+        <w:ind w:firstLine="720"/>
+        <w:jc w:val="both"/>
+        <w:rPr>
+          <w:rFonts w:ascii="Times New Roman" w:hAnsi="Times New Roman" w:cs="Times New Roman"/>
+          <w:i/>
+          <w:sz w:val="26"/>
+          <w:szCs w:val="26"/>
+        </w:rPr>
+      </w:pPr>
+      <w:r>
+        <w:rPr>
+          <w:rFonts w:ascii="Times New Roman" w:hAnsi="Times New Roman" w:cs="Times New Roman"/>
+          <w:i/>
+          <w:sz w:val="26"/>
+          <w:szCs w:val="26"/>
+        </w:rPr>
+        <w:t>Dù đã cố gắng hế sực, nhưng bài luận văn chắc chắc còn nhiều sai sót, em kĩnh mong thầy cô thông cảm, chỉ bảo, tạo điều kiện cho em hoàn thiện thêm.</w:t>
+      </w:r>
+    </w:p>
+    <w:p>
+      <w:pPr>
+        <w:ind w:firstLine="720"/>
+        <w:jc w:val="both"/>
+        <w:rPr>
+          <w:rFonts w:ascii="Times New Roman" w:hAnsi="Times New Roman" w:cs="Times New Roman"/>
+          <w:i/>
+          <w:sz w:val="26"/>
+          <w:szCs w:val="26"/>
+        </w:rPr>
+      </w:pPr>
+      <w:r>
+        <w:rPr>
+          <w:rFonts w:ascii="Times New Roman" w:hAnsi="Times New Roman" w:cs="Times New Roman"/>
+          <w:i/>
+          <w:sz w:val="26"/>
+          <w:szCs w:val="26"/>
+        </w:rPr>
+        <w:t>Em xin chân thành cảm ơn !</w:t>
+      </w:r>
+    </w:p>
+    <w:p>
+      <w:pPr>
+        <w:ind w:left="5448" w:hanging="1038"/>
+        <w:contextualSpacing/>
+        <w:jc w:val="both"/>
         <w:rPr>
           <w:rFonts w:ascii="Times New Roman" w:eastAsia="Times New Roman" w:hAnsi="Times New Roman" w:cs="Times New Roman"/>
           <w:i/>
-          <w:iCs/>
-          <w:sz w:val="24"/>
-          <w:szCs w:val="24"/>
-        </w:rPr>
-        <w:t xml:space="preserve"> </w:t>
-      </w:r>
-    </w:p>
-    <w:p>
-      <w:pPr>
-        <w:spacing w:before="100" w:beforeAutospacing="1" w:after="100" w:afterAutospacing="1" w:line="240" w:lineRule="auto"/>
+          <w:sz w:val="26"/>
+          <w:szCs w:val="26"/>
+        </w:rPr>
+      </w:pPr>
+      <w:r>
         <w:rPr>
           <w:rFonts w:ascii="Times New Roman" w:eastAsia="Times New Roman" w:hAnsi="Times New Roman" w:cs="Times New Roman"/>
-          <w:sz w:val="24"/>
-          <w:szCs w:val="24"/>
-        </w:rPr>
-      </w:pPr>
+          <w:i/>
+          <w:sz w:val="26"/>
+          <w:szCs w:val="26"/>
+        </w:rPr>
+        <w:t xml:space="preserve">Hà Nội, ngày 23 tháng 9  năm </w:t>
+      </w:r>
       <w:r>
         <w:rPr>
           <w:rFonts w:ascii="Times New Roman" w:eastAsia="Times New Roman" w:hAnsi="Times New Roman" w:cs="Times New Roman"/>
-          <w:sz w:val="24"/>
-          <w:szCs w:val="24"/>
+          <w:i/>
+          <w:sz w:val="26"/>
+          <w:szCs w:val="26"/>
+        </w:rPr>
+        <w:t>2017</w:t>
+      </w:r>
+    </w:p>
+    <w:p>
+      <w:pPr>
+        <w:ind w:left="5448"/>
+        <w:contextualSpacing/>
+        <w:jc w:val="both"/>
+        <w:rPr>
+          <w:rFonts w:ascii="Times New Roman" w:eastAsia="Times New Roman" w:hAnsi="Times New Roman" w:cs="Times New Roman"/>
+          <w:sz w:val="26"/>
+          <w:szCs w:val="26"/>
+        </w:rPr>
+      </w:pPr>
+      <w:r>
+        <w:rPr>
+          <w:rFonts w:ascii="Times New Roman" w:eastAsia="Times New Roman" w:hAnsi="Times New Roman" w:cs="Times New Roman"/>
+          <w:sz w:val="26"/>
+          <w:szCs w:val="26"/>
+        </w:rPr>
+        <w:t>Học viên</w:t>
+      </w:r>
+    </w:p>
+    <w:p>
+      <w:pPr>
+        <w:ind w:left="5448" w:hanging="454"/>
+        <w:contextualSpacing/>
+        <w:jc w:val="both"/>
+        <w:rPr>
+          <w:rFonts w:ascii="Times New Roman" w:eastAsia="Times New Roman" w:hAnsi="Times New Roman" w:cs="Times New Roman"/>
+          <w:sz w:val="26"/>
+          <w:szCs w:val="26"/>
+        </w:rPr>
+      </w:pPr>
+    </w:p>
+    <w:p>
+      <w:pPr>
+        <w:ind w:left="5448" w:hanging="454"/>
+        <w:contextualSpacing/>
+        <w:jc w:val="both"/>
+        <w:rPr>
+          <w:rFonts w:ascii="Times New Roman" w:eastAsia="Times New Roman" w:hAnsi="Times New Roman" w:cs="Times New Roman"/>
+          <w:sz w:val="26"/>
+          <w:szCs w:val="26"/>
+        </w:rPr>
+      </w:pPr>
+    </w:p>
+    <w:p>
+      <w:pPr>
+        <w:ind w:left="5448" w:hanging="454"/>
+        <w:contextualSpacing/>
+        <w:jc w:val="both"/>
+        <w:rPr>
+          <w:rFonts w:ascii="Times New Roman" w:eastAsia="Times New Roman" w:hAnsi="Times New Roman" w:cs="Times New Roman"/>
+          <w:sz w:val="26"/>
+          <w:szCs w:val="26"/>
+        </w:rPr>
+      </w:pPr>
+    </w:p>
+    <w:p>
+      <w:pPr>
+        <w:ind w:left="5448" w:hanging="498"/>
+        <w:contextualSpacing/>
+        <w:jc w:val="both"/>
+        <w:rPr>
+          <w:rFonts w:ascii="Times New Roman" w:eastAsia="Times New Roman" w:hAnsi="Times New Roman" w:cs="Times New Roman"/>
+          <w:sz w:val="26"/>
+          <w:szCs w:val="26"/>
+        </w:rPr>
+      </w:pPr>
+      <w:r>
+        <w:rPr>
+          <w:rFonts w:ascii="Times New Roman" w:hAnsi="Times New Roman"/>
+          <w:sz w:val="26"/>
+          <w:szCs w:val="26"/>
+        </w:rPr>
+        <w:t>Phùng Ngọc Vững</w:t>
+      </w:r>
+    </w:p>
+    <w:p>
+      <w:pPr>
+        <w:ind w:firstLine="720"/>
+        <w:jc w:val="both"/>
+        <w:rPr>
+          <w:rFonts w:ascii="Times New Roman" w:hAnsi="Times New Roman" w:cs="Times New Roman"/>
+          <w:i/>
+          <w:sz w:val="26"/>
+          <w:szCs w:val="26"/>
+        </w:rPr>
+      </w:pPr>
+    </w:p>
+    <w:p>
+      <w:pPr>
+        <w:ind w:firstLine="720"/>
+        <w:jc w:val="both"/>
+        <w:rPr>
+          <w:rFonts w:ascii="Times New Roman" w:hAnsi="Times New Roman" w:cs="Times New Roman"/>
+          <w:i/>
+          <w:sz w:val="26"/>
+          <w:szCs w:val="26"/>
+        </w:rPr>
+      </w:pPr>
+    </w:p>
+    <w:p>
+      <w:pPr>
+        <w:rPr>
+          <w:rFonts w:ascii="Times New Roman" w:eastAsia="Times New Roman" w:hAnsi="Times New Roman" w:cs="Times New Roman"/>
+          <w:sz w:val="26"/>
+          <w:szCs w:val="26"/>
+        </w:rPr>
+      </w:pPr>
+      <w:r>
+        <w:rPr>
+          <w:rFonts w:ascii="Times New Roman" w:eastAsia="Times New Roman" w:hAnsi="Times New Roman" w:cs="Times New Roman"/>
+          <w:sz w:val="26"/>
+          <w:szCs w:val="26"/>
+        </w:rPr>
+        <w:br w:type="page"/>
+      </w:r>
+    </w:p>
+    <w:p>
+      <w:pPr>
+        <w:spacing w:after="0"/>
+        <w:rPr>
+          <w:rFonts w:ascii="Times New Roman" w:eastAsia="Times New Roman" w:hAnsi="Times New Roman" w:cs="Times New Roman"/>
+          <w:sz w:val="26"/>
+          <w:szCs w:val="26"/>
+        </w:rPr>
+      </w:pPr>
+      <w:r>
+        <w:rPr>
+          <w:rFonts w:ascii="Times New Roman" w:eastAsia="Times New Roman" w:hAnsi="Times New Roman" w:cs="Times New Roman"/>
+          <w:sz w:val="26"/>
+          <w:szCs w:val="26"/>
+        </w:rPr>
+        <w:lastRenderedPageBreak/>
+        <w:t>Chương 1 : Đặt vấn đề , định hướng giải pháp và công nghệ.</w:t>
+      </w:r>
+    </w:p>
+    <w:p>
+      <w:pPr>
+        <w:pStyle w:val="ListParagraph"/>
+        <w:numPr>
+          <w:ilvl w:val="0"/>
+          <w:numId w:val="7"/>
+        </w:numPr>
+        <w:spacing w:after="0"/>
+        <w:rPr>
+          <w:rFonts w:ascii="Times New Roman" w:eastAsia="Times New Roman" w:hAnsi="Times New Roman" w:cs="Times New Roman"/>
+          <w:sz w:val="26"/>
+          <w:szCs w:val="26"/>
+        </w:rPr>
+      </w:pPr>
+      <w:r>
+        <w:rPr>
+          <w:rFonts w:ascii="Times New Roman" w:eastAsia="Times New Roman" w:hAnsi="Times New Roman" w:cs="Times New Roman"/>
+          <w:sz w:val="26"/>
+          <w:szCs w:val="26"/>
+        </w:rPr>
+        <w:t>Đặt vấn đề</w:t>
+      </w:r>
+      <w:bookmarkStart w:id="0" w:name="_GoBack"/>
+      <w:bookmarkEnd w:id="0"/>
+    </w:p>
+    <w:p>
+      <w:pPr>
+        <w:spacing w:before="100" w:beforeAutospacing="1" w:after="100" w:afterAutospacing="1"/>
+        <w:rPr>
+          <w:rFonts w:ascii="Times New Roman" w:eastAsia="Times New Roman" w:hAnsi="Times New Roman" w:cs="Times New Roman"/>
+          <w:sz w:val="26"/>
+          <w:szCs w:val="26"/>
+        </w:rPr>
+      </w:pPr>
+      <w:r>
+        <w:rPr>
+          <w:rFonts w:ascii="Times New Roman" w:eastAsia="Times New Roman" w:hAnsi="Times New Roman" w:cs="Times New Roman"/>
+          <w:sz w:val="26"/>
+          <w:szCs w:val="26"/>
+        </w:rPr>
+        <w:t>Lớp học trực tuyến E – learning (lớp học ảo) là lớp học mà học sinh tham gia thông qua các bài giảng do giáo viên thiết kế. Bài giảng được thiết kế theo đúng trình tự của một tiết học và đảm bảo được các tiêu chí như: công nghệ, nội dung, kiến thức, sư phạm và phương pháp truyền đạt để đáp ứng được nhu cầu tự học của học sinh ở mọi lúc, mọi nơi (online hoặc offline), giảm chi phí, thời gian đi lại, không cần trường lớp. Việc đưa các bài giảng E – learning đến người học được thực hiện thông qua các phương tiện điện tử: tài liệu được gửi cho học sinh bằng email, học sinh học trên website, học qua đĩa CD - Rom multimedia…</w:t>
+      </w:r>
+    </w:p>
+    <w:p>
+      <w:pPr>
+        <w:spacing w:before="100" w:beforeAutospacing="1" w:after="100" w:afterAutospacing="1"/>
+        <w:rPr>
+          <w:rFonts w:ascii="Times New Roman" w:eastAsia="Times New Roman" w:hAnsi="Times New Roman" w:cs="Times New Roman"/>
+          <w:sz w:val="26"/>
+          <w:szCs w:val="26"/>
+        </w:rPr>
+      </w:pPr>
+      <w:r>
+        <w:rPr>
+          <w:rFonts w:ascii="Times New Roman" w:eastAsia="Times New Roman" w:hAnsi="Times New Roman" w:cs="Times New Roman"/>
+          <w:sz w:val="26"/>
+          <w:szCs w:val="26"/>
+        </w:rPr>
+        <w:t>Để cuốn hút học sinh vào bài giảng và phát huy được vai trò tự học của các em, khi thiết kế cần phát huy tối đa tính hấp dẫn của bài giảng với sự hỗ trợ của công nghệ multimedia, tích hợp kênh chữ với hình ảnh minh họa, âm thanh làm tăng thêm tính hấp dẫn của bài học.</w:t>
+      </w:r>
+    </w:p>
+    <w:p>
+      <w:pPr>
+        <w:spacing w:before="100" w:beforeAutospacing="1" w:after="100" w:afterAutospacing="1"/>
+        <w:rPr>
+          <w:rFonts w:ascii="Times New Roman" w:eastAsia="Times New Roman" w:hAnsi="Times New Roman" w:cs="Times New Roman"/>
+          <w:sz w:val="26"/>
+          <w:szCs w:val="26"/>
+        </w:rPr>
+      </w:pPr>
+      <w:r>
+        <w:rPr>
+          <w:rFonts w:ascii="Times New Roman" w:eastAsia="Times New Roman" w:hAnsi="Times New Roman" w:cs="Times New Roman"/>
+          <w:sz w:val="26"/>
+          <w:szCs w:val="26"/>
+        </w:rPr>
+        <w:t>Hình ảnh giáo viên giảng bài xuất hiện xuyên suốt tiết học tạo cho học sinh cảm giác gần gũi như học với cô giáo trên lớp của mình. Nhóm slide giáo viên giảng bài, dẫn dắt nội dung tiết học không chỉ đơn thuần được tạo ra bằng cách ghi hình ảnh giáo viên mà còn biên tập video bằng phần mềm Adobe Premiere (lồng ghép hình ảnh động, hình ảnh tĩnh vào phông nền).</w:t>
+      </w:r>
+    </w:p>
+    <w:p>
+      <w:pPr>
+        <w:spacing w:before="100" w:beforeAutospacing="1" w:after="100" w:afterAutospacing="1"/>
+        <w:rPr>
+          <w:rFonts w:ascii="Times New Roman" w:eastAsia="Times New Roman" w:hAnsi="Times New Roman" w:cs="Times New Roman"/>
+          <w:sz w:val="26"/>
+          <w:szCs w:val="26"/>
+        </w:rPr>
+      </w:pPr>
+      <w:r>
+        <w:rPr>
+          <w:rFonts w:ascii="Times New Roman" w:eastAsia="Times New Roman" w:hAnsi="Times New Roman" w:cs="Times New Roman"/>
+          <w:sz w:val="26"/>
+          <w:szCs w:val="26"/>
         </w:rPr>
         <w:t>Bên cạnh đó, giáo viên cần phải sử dụng linh hoạt, sáng tạo nội dung dạy học trong sách giáo khoa để bài giảng nhẹ nhàng, sinh động hơn. Ví dụ: Để hình thành kiến thức cho học sinh, có thể thay thế câu chuyện trong sách bằng cách sử dụng đoạn phim hoạt hình nhằm thu hút sự tập trung chú ý của các em vào bài học.</w:t>
       </w:r>
     </w:p>
     <w:p>
       <w:pPr>
-        <w:spacing w:before="100" w:beforeAutospacing="1" w:after="100" w:afterAutospacing="1" w:line="240" w:lineRule="auto"/>
+        <w:spacing w:before="100" w:beforeAutospacing="1" w:after="100" w:afterAutospacing="1"/>
         <w:rPr>
           <w:rFonts w:ascii="Times New Roman" w:eastAsia="Times New Roman" w:hAnsi="Times New Roman" w:cs="Times New Roman"/>
-          <w:sz w:val="24"/>
-          <w:szCs w:val="24"/>
+          <w:sz w:val="26"/>
+          <w:szCs w:val="26"/>
         </w:rPr>
       </w:pPr>
       <w:r>
         <w:rPr>
           <w:rFonts w:ascii="Times New Roman" w:eastAsia="Times New Roman" w:hAnsi="Times New Roman" w:cs="Times New Roman"/>
-          <w:sz w:val="24"/>
-          <w:szCs w:val="24"/>
+          <w:sz w:val="26"/>
+          <w:szCs w:val="26"/>
         </w:rPr>
         <w:t>Trong lớp học ảo, cách đưa kiến thức, nội dung học tập đến với học sinh cũng rất đa dạng. Giáo viên có thể đưa ra tài liệu tham khảo, bài tập thêm cho học sinh dưới dạng tài liệu đính kèm. Học sinh có thể lựa chọn các tài liệu tham khảo để xem nếu thấy cần thiết.</w:t>
       </w:r>
     </w:p>
     <w:p>
       <w:pPr>
-        <w:spacing w:before="100" w:beforeAutospacing="1" w:after="100" w:afterAutospacing="1" w:line="240" w:lineRule="auto"/>
+        <w:spacing w:before="100" w:beforeAutospacing="1" w:after="100" w:afterAutospacing="1"/>
         <w:rPr>
           <w:rFonts w:ascii="Times New Roman" w:eastAsia="Times New Roman" w:hAnsi="Times New Roman" w:cs="Times New Roman"/>
-          <w:sz w:val="24"/>
-          <w:szCs w:val="24"/>
+          <w:sz w:val="26"/>
+          <w:szCs w:val="26"/>
         </w:rPr>
       </w:pPr>
       <w:r>
         <w:rPr>
           <w:rFonts w:ascii="Times New Roman" w:eastAsia="Times New Roman" w:hAnsi="Times New Roman" w:cs="Times New Roman"/>
-          <w:sz w:val="24"/>
-          <w:szCs w:val="24"/>
+          <w:sz w:val="26"/>
+          <w:szCs w:val="26"/>
         </w:rPr>
         <w:t>Một trong những thế mạnh của E – learning là hệ thống bài tập tương tác. Các bài tập tương tác chính là xương sống của bài giảng. Có nhiều dạng bài tập tương tác để giáo viên lựa chọn thiết kế cho phù hợp với nội dung, mục đích và đối tượng học tập như: bài tập lựa chọn, đúng - sai, kéo thả, điền khuyết, định vị, … Khi làm các bài tập tương tác, học sinh luôn nhận được những ý kiến động viên, phản hồi từ phía giáo viên.</w:t>
       </w:r>
     </w:p>
     <w:p>
       <w:pPr>
-        <w:spacing w:before="100" w:beforeAutospacing="1" w:after="100" w:afterAutospacing="1" w:line="240" w:lineRule="auto"/>
+        <w:spacing w:before="100" w:beforeAutospacing="1" w:after="100" w:afterAutospacing="1"/>
         <w:rPr>
           <w:rFonts w:ascii="Times New Roman" w:eastAsia="Times New Roman" w:hAnsi="Times New Roman" w:cs="Times New Roman"/>
-          <w:sz w:val="24"/>
-          <w:szCs w:val="24"/>
+          <w:sz w:val="26"/>
+          <w:szCs w:val="26"/>
         </w:rPr>
       </w:pPr>
       <w:r>
         <w:rPr>
           <w:rFonts w:ascii="Times New Roman" w:eastAsia="Times New Roman" w:hAnsi="Times New Roman" w:cs="Times New Roman"/>
-          <w:sz w:val="24"/>
-          <w:szCs w:val="24"/>
-        </w:rPr>
+          <w:sz w:val="26"/>
+          <w:szCs w:val="26"/>
+        </w:rPr>
+        <w:lastRenderedPageBreak/>
         <w:t>Với học sinh Tiểu học, giáo viên cần lưu ý khi thiết kế các bài tập tương tác: Giáo viên hướng dẫn học sinh cách làm bài một cách cụ thể, các thao tác làm bài tập phải đơn giản; Các dạng bài tập nên thay đổi, tránh sự nhàm chán, được sắp xếp từ dễ đến khó, phù hợp với các đối tượng học sinh, cho học sinh làm lại nếu thấy cần thiết.</w:t>
       </w:r>
     </w:p>
     <w:p>
       <w:pPr>
-        <w:spacing w:before="100" w:beforeAutospacing="1" w:after="100" w:afterAutospacing="1" w:line="240" w:lineRule="auto"/>
+        <w:spacing w:before="100" w:beforeAutospacing="1" w:after="100" w:afterAutospacing="1"/>
         <w:rPr>
           <w:rFonts w:ascii="Times New Roman" w:eastAsia="Times New Roman" w:hAnsi="Times New Roman" w:cs="Times New Roman"/>
-          <w:sz w:val="24"/>
-          <w:szCs w:val="24"/>
+          <w:sz w:val="26"/>
+          <w:szCs w:val="26"/>
         </w:rPr>
       </w:pPr>
       <w:r>
         <w:rPr>
           <w:rFonts w:ascii="Times New Roman" w:eastAsia="Times New Roman" w:hAnsi="Times New Roman" w:cs="Times New Roman"/>
-          <w:sz w:val="24"/>
-          <w:szCs w:val="24"/>
+          <w:sz w:val="26"/>
+          <w:szCs w:val="26"/>
         </w:rPr>
         <w:t>Bên cạnh việc sử dụng có hiệu quả các dạng bài tập tương tác trên phần mềm Adobe Presenter 9.0, giáo viên có thể kết hợp với phần mềm thiết kế sơ đồ tư duy ImindMap6. Học sinh được làm bài tập trên sơ đồ tư duy sẽ hệ thống được kiến thức một cách rõ ràng và cụ thể hơn.</w:t>
       </w:r>
     </w:p>
     <w:p>
       <w:pPr>
-        <w:spacing w:before="100" w:beforeAutospacing="1" w:after="100" w:afterAutospacing="1" w:line="240" w:lineRule="auto"/>
+        <w:spacing w:before="100" w:beforeAutospacing="1" w:after="100" w:afterAutospacing="1"/>
         <w:rPr>
           <w:rFonts w:ascii="Times New Roman" w:eastAsia="Times New Roman" w:hAnsi="Times New Roman" w:cs="Times New Roman"/>
-          <w:sz w:val="24"/>
-          <w:szCs w:val="24"/>
+          <w:sz w:val="26"/>
+          <w:szCs w:val="26"/>
         </w:rPr>
       </w:pPr>
       <w:r>
         <w:rPr>
           <w:rFonts w:ascii="Times New Roman" w:eastAsia="Times New Roman" w:hAnsi="Times New Roman" w:cs="Times New Roman"/>
-          <w:sz w:val="24"/>
-          <w:szCs w:val="24"/>
+          <w:sz w:val="26"/>
+          <w:szCs w:val="26"/>
         </w:rPr>
         <w:t>Ngoài ra, giáo viên nên thiết kế trò chơi học tập trên phần mềm Violet và đưa vào bài giảng. Trò chơi sinh động, hấp dẫn sẽ tạo hứng thú học tập cho học sinh.</w:t>
       </w:r>
     </w:p>
     <w:p>
       <w:pPr>
-        <w:spacing w:before="100" w:beforeAutospacing="1" w:after="100" w:afterAutospacing="1" w:line="240" w:lineRule="auto"/>
+        <w:spacing w:before="100" w:beforeAutospacing="1" w:after="100" w:afterAutospacing="1"/>
         <w:rPr>
           <w:rFonts w:ascii="Times New Roman" w:eastAsia="Times New Roman" w:hAnsi="Times New Roman" w:cs="Times New Roman"/>
-          <w:sz w:val="24"/>
-          <w:szCs w:val="24"/>
+          <w:sz w:val="26"/>
+          <w:szCs w:val="26"/>
         </w:rPr>
       </w:pPr>
       <w:r>
         <w:rPr>
           <w:rFonts w:ascii="Times New Roman" w:eastAsia="Times New Roman" w:hAnsi="Times New Roman" w:cs="Times New Roman"/>
-          <w:sz w:val="24"/>
-          <w:szCs w:val="24"/>
+          <w:sz w:val="26"/>
+          <w:szCs w:val="26"/>
         </w:rPr>
         <w:t>Ưu điểm nổi bật của lớp học truyền thống đó là học sinh dễ dàng trao đổi trực tiếp với bạn bè, thầy cô giáo, đây cũng chính là thách thức không nhỏ đối với lớp học E – learning. Chính vì vậy khi thiết kế bài giảng, giáo viên phải đặt ra tiêu chí: “Học có sự hợp tác, phối hợp”. Không chỉ giáo viên là người cung cấp kiến thức, đưa ra các vấn đề mà học sinh có thể kết nối, trao đổi thông tin với giáo viên thông qua hòm thư trực tuyến. Ngược lại giáo viên cũng nắm được các thông tin phản hồi trong bài dạy của mình. Học sinh cũng có thể dễ dàng trao đổi thông tin với nhau qua các diễn đàn (forum), hội thoại trực tuyến (chat), thư từ (email)…</w:t>
-      </w:r>
-    </w:p>
-    <w:p>
-      <w:pPr>
-        <w:spacing w:before="100" w:beforeAutospacing="1" w:after="100" w:afterAutospacing="1" w:line="240" w:lineRule="auto"/>
-        <w:rPr>
-          <w:rFonts w:ascii="Times New Roman" w:eastAsia="Times New Roman" w:hAnsi="Times New Roman" w:cs="Times New Roman"/>
-          <w:sz w:val="24"/>
-          <w:szCs w:val="24"/>
-        </w:rPr>
-      </w:pPr>
-      <w:r>
-        <w:rPr>
-          <w:rFonts w:ascii="Times New Roman" w:eastAsia="Times New Roman" w:hAnsi="Times New Roman" w:cs="Times New Roman"/>
-          <w:sz w:val="24"/>
-          <w:szCs w:val="24"/>
-        </w:rPr>
-        <w:lastRenderedPageBreak/>
-        <w:t>Việc động viên khen thưởng của giáo viên đối với học sinh (đặc biệt là học sinh Tiểu học) là không thể thiếu trong mỗi tiết học. Có thể thiết kế phiếu khen thưởng thành tích học tập của học sinh dựa trên công cụ tương tác Certificate trong phần mềm Adobe Presenter 9.0. Nếu học sinh hoàn thành từ 50% bài tập trắc nghiệm trở lên sẽ đủ điều kiện nhận phiếu khen. Học sinh sẽ được tự ghi tên mình vào phiếu khen và phần mềm tự động cập nhật ngày tháng học sinh học tập.</w:t>
       </w:r>
     </w:p>
     <w:p>
@@ -2967,8 +3588,8 @@
 </file>
 
 <file path=word/endnotes.xml><?xml version="1.0" encoding="utf-8"?>
-<w:endnotes xmlns:ve="http://schemas.openxmlformats.org/markup-compatibility/2006" xmlns:o="urn:schemas-microsoft-com:office:office" xmlns:r="http://schemas.openxmlformats.org/officeDocument/2006/relationships" xmlns:m="http://schemas.openxmlformats.org/officeDocument/2006/math" xmlns:v="urn:schemas-microsoft-com:vml" xmlns:wp="http://schemas.openxmlformats.org/drawingml/2006/wordprocessingDrawing" xmlns:w10="urn:schemas-microsoft-com:office:word" xmlns:w="http://schemas.openxmlformats.org/wordprocessingml/2006/main" xmlns:wne="http://schemas.microsoft.com/office/word/2006/wordml">
-  <w:endnote w:type="separator" w:id="0">
+<w:endnotes xmlns:wpc="http://schemas.microsoft.com/office/word/2010/wordprocessingCanvas" xmlns:mc="http://schemas.openxmlformats.org/markup-compatibility/2006" xmlns:o="urn:schemas-microsoft-com:office:office" xmlns:r="http://schemas.openxmlformats.org/officeDocument/2006/relationships" xmlns:m="http://schemas.openxmlformats.org/officeDocument/2006/math" xmlns:v="urn:schemas-microsoft-com:vml" xmlns:wp14="http://schemas.microsoft.com/office/word/2010/wordprocessingDrawing" xmlns:wp="http://schemas.openxmlformats.org/drawingml/2006/wordprocessingDrawing" xmlns:w10="urn:schemas-microsoft-com:office:word" xmlns:w="http://schemas.openxmlformats.org/wordprocessingml/2006/main" xmlns:w14="http://schemas.microsoft.com/office/word/2010/wordml" xmlns:wpg="http://schemas.microsoft.com/office/word/2010/wordprocessingGroup" xmlns:wpi="http://schemas.microsoft.com/office/word/2010/wordprocessingInk" xmlns:wne="http://schemas.microsoft.com/office/word/2006/wordml" xmlns:wps="http://schemas.microsoft.com/office/word/2010/wordprocessingShape" mc:Ignorable="w14 wp14">
+  <w:endnote w:type="separator" w:id="-1">
     <w:p>
       <w:pPr>
         <w:spacing w:after="0" w:line="240" w:lineRule="auto"/>
@@ -2978,7 +3599,7 @@
       </w:r>
     </w:p>
   </w:endnote>
-  <w:endnote w:type="continuationSeparator" w:id="1">
+  <w:endnote w:type="continuationSeparator" w:id="0">
     <w:p>
       <w:pPr>
         <w:spacing w:after="0" w:line="240" w:lineRule="auto"/>
@@ -2992,7 +3613,7 @@
 </file>
 
 <file path=word/footer1.xml><?xml version="1.0" encoding="utf-8"?>
-<w:ftr xmlns:ve="http://schemas.openxmlformats.org/markup-compatibility/2006" xmlns:o="urn:schemas-microsoft-com:office:office" xmlns:r="http://schemas.openxmlformats.org/officeDocument/2006/relationships" xmlns:m="http://schemas.openxmlformats.org/officeDocument/2006/math" xmlns:v="urn:schemas-microsoft-com:vml" xmlns:wp="http://schemas.openxmlformats.org/drawingml/2006/wordprocessingDrawing" xmlns:w10="urn:schemas-microsoft-com:office:word" xmlns:w="http://schemas.openxmlformats.org/wordprocessingml/2006/main" xmlns:wne="http://schemas.microsoft.com/office/word/2006/wordml">
+<w:ftr xmlns:wpc="http://schemas.microsoft.com/office/word/2010/wordprocessingCanvas" xmlns:mc="http://schemas.openxmlformats.org/markup-compatibility/2006" xmlns:o="urn:schemas-microsoft-com:office:office" xmlns:r="http://schemas.openxmlformats.org/officeDocument/2006/relationships" xmlns:m="http://schemas.openxmlformats.org/officeDocument/2006/math" xmlns:v="urn:schemas-microsoft-com:vml" xmlns:wp14="http://schemas.microsoft.com/office/word/2010/wordprocessingDrawing" xmlns:wp="http://schemas.openxmlformats.org/drawingml/2006/wordprocessingDrawing" xmlns:w10="urn:schemas-microsoft-com:office:word" xmlns:w="http://schemas.openxmlformats.org/wordprocessingml/2006/main" xmlns:w14="http://schemas.microsoft.com/office/word/2010/wordml" xmlns:wpg="http://schemas.microsoft.com/office/word/2010/wordprocessingGroup" xmlns:wpi="http://schemas.microsoft.com/office/word/2010/wordprocessingInk" xmlns:wne="http://schemas.microsoft.com/office/word/2006/wordml" xmlns:wps="http://schemas.microsoft.com/office/word/2010/wordprocessingShape" mc:Ignorable="w14 wp14">
   <w:sdt>
     <w:sdtPr>
       <w:id w:val="15822964"/>
@@ -3001,20 +3622,34 @@
         <w:docPartUnique/>
       </w:docPartObj>
     </w:sdtPr>
+    <w:sdtEndPr/>
     <w:sdtContent>
       <w:p>
         <w:pPr>
           <w:pStyle w:val="Footer"/>
           <w:jc w:val="center"/>
         </w:pPr>
-        <w:fldSimple w:instr=" PAGE   \* MERGEFORMAT ">
-          <w:r>
-            <w:rPr>
-              <w:noProof/>
-            </w:rPr>
-            <w:t>5</w:t>
-          </w:r>
-        </w:fldSimple>
+        <w:r>
+          <w:fldChar w:fldCharType="begin"/>
+        </w:r>
+        <w:r>
+          <w:instrText xml:space="preserve"> PAGE   \* MERGEFORMAT </w:instrText>
+        </w:r>
+        <w:r>
+          <w:fldChar w:fldCharType="separate"/>
+        </w:r>
+        <w:r>
+          <w:rPr>
+            <w:noProof/>
+          </w:rPr>
+          <w:t>6</w:t>
+        </w:r>
+        <w:r>
+          <w:rPr>
+            <w:noProof/>
+          </w:rPr>
+          <w:fldChar w:fldCharType="end"/>
+        </w:r>
       </w:p>
     </w:sdtContent>
   </w:sdt>
@@ -3027,8 +3662,8 @@
 </file>
 
 <file path=word/footnotes.xml><?xml version="1.0" encoding="utf-8"?>
-<w:footnotes xmlns:ve="http://schemas.openxmlformats.org/markup-compatibility/2006" xmlns:o="urn:schemas-microsoft-com:office:office" xmlns:r="http://schemas.openxmlformats.org/officeDocument/2006/relationships" xmlns:m="http://schemas.openxmlformats.org/officeDocument/2006/math" xmlns:v="urn:schemas-microsoft-com:vml" xmlns:wp="http://schemas.openxmlformats.org/drawingml/2006/wordprocessingDrawing" xmlns:w10="urn:schemas-microsoft-com:office:word" xmlns:w="http://schemas.openxmlformats.org/wordprocessingml/2006/main" xmlns:wne="http://schemas.microsoft.com/office/word/2006/wordml">
-  <w:footnote w:type="separator" w:id="0">
+<w:footnotes xmlns:wpc="http://schemas.microsoft.com/office/word/2010/wordprocessingCanvas" xmlns:mc="http://schemas.openxmlformats.org/markup-compatibility/2006" xmlns:o="urn:schemas-microsoft-com:office:office" xmlns:r="http://schemas.openxmlformats.org/officeDocument/2006/relationships" xmlns:m="http://schemas.openxmlformats.org/officeDocument/2006/math" xmlns:v="urn:schemas-microsoft-com:vml" xmlns:wp14="http://schemas.microsoft.com/office/word/2010/wordprocessingDrawing" xmlns:wp="http://schemas.openxmlformats.org/drawingml/2006/wordprocessingDrawing" xmlns:w10="urn:schemas-microsoft-com:office:word" xmlns:w="http://schemas.openxmlformats.org/wordprocessingml/2006/main" xmlns:w14="http://schemas.microsoft.com/office/word/2010/wordml" xmlns:wpg="http://schemas.microsoft.com/office/word/2010/wordprocessingGroup" xmlns:wpi="http://schemas.microsoft.com/office/word/2010/wordprocessingInk" xmlns:wne="http://schemas.microsoft.com/office/word/2006/wordml" xmlns:wps="http://schemas.microsoft.com/office/word/2010/wordprocessingShape" mc:Ignorable="w14 wp14">
+  <w:footnote w:type="separator" w:id="-1">
     <w:p>
       <w:pPr>
         <w:spacing w:after="0" w:line="240" w:lineRule="auto"/>
@@ -3038,7 +3673,7 @@
       </w:r>
     </w:p>
   </w:footnote>
-  <w:footnote w:type="continuationSeparator" w:id="1">
+  <w:footnote w:type="continuationSeparator" w:id="0">
     <w:p>
       <w:pPr>
         <w:spacing w:after="0" w:line="240" w:lineRule="auto"/>
@@ -3052,7 +3687,7 @@
 </file>
 
 <file path=word/numbering.xml><?xml version="1.0" encoding="utf-8"?>
-<w:numbering xmlns:ve="http://schemas.openxmlformats.org/markup-compatibility/2006" xmlns:o="urn:schemas-microsoft-com:office:office" xmlns:r="http://schemas.openxmlformats.org/officeDocument/2006/relationships" xmlns:m="http://schemas.openxmlformats.org/officeDocument/2006/math" xmlns:v="urn:schemas-microsoft-com:vml" xmlns:wp="http://schemas.openxmlformats.org/drawingml/2006/wordprocessingDrawing" xmlns:w10="urn:schemas-microsoft-com:office:word" xmlns:w="http://schemas.openxmlformats.org/wordprocessingml/2006/main" xmlns:wne="http://schemas.microsoft.com/office/word/2006/wordml">
+<w:numbering xmlns:wpc="http://schemas.microsoft.com/office/word/2010/wordprocessingCanvas" xmlns:mc="http://schemas.openxmlformats.org/markup-compatibility/2006" xmlns:o="urn:schemas-microsoft-com:office:office" xmlns:r="http://schemas.openxmlformats.org/officeDocument/2006/relationships" xmlns:m="http://schemas.openxmlformats.org/officeDocument/2006/math" xmlns:v="urn:schemas-microsoft-com:vml" xmlns:wp14="http://schemas.microsoft.com/office/word/2010/wordprocessingDrawing" xmlns:wp="http://schemas.openxmlformats.org/drawingml/2006/wordprocessingDrawing" xmlns:w10="urn:schemas-microsoft-com:office:word" xmlns:w="http://schemas.openxmlformats.org/wordprocessingml/2006/main" xmlns:w14="http://schemas.microsoft.com/office/word/2010/wordml" xmlns:wpg="http://schemas.microsoft.com/office/word/2010/wordprocessingGroup" xmlns:wpi="http://schemas.microsoft.com/office/word/2010/wordprocessingInk" xmlns:wne="http://schemas.microsoft.com/office/word/2006/wordml" xmlns:wps="http://schemas.microsoft.com/office/word/2010/wordprocessingShape" mc:Ignorable="w14 wp14">
   <w:abstractNum w:abstractNumId="0">
     <w:nsid w:val="27FC3B85"/>
     <w:multiLevelType w:val="hybridMultilevel"/>
@@ -3143,6 +3778,119 @@
     </w:lvl>
   </w:abstractNum>
   <w:abstractNum w:abstractNumId="1">
+    <w:nsid w:val="2E147034"/>
+    <w:multiLevelType w:val="hybridMultilevel"/>
+    <w:tmpl w:val="610694F8"/>
+    <w:lvl w:ilvl="0" w:tplc="04090003">
+      <w:start w:val="1"/>
+      <w:numFmt w:val="bullet"/>
+      <w:lvlText w:val="o"/>
+      <w:lvlJc w:val="left"/>
+      <w:pPr>
+        <w:ind w:left="720" w:hanging="360"/>
+      </w:pPr>
+      <w:rPr>
+        <w:rFonts w:ascii="Courier New" w:hAnsi="Courier New" w:cs="Courier New" w:hint="default"/>
+      </w:rPr>
+    </w:lvl>
+    <w:lvl w:ilvl="1" w:tplc="04090001">
+      <w:start w:val="1"/>
+      <w:numFmt w:val="bullet"/>
+      <w:lvlText w:val=""/>
+      <w:lvlJc w:val="left"/>
+      <w:pPr>
+        <w:ind w:left="1440" w:hanging="360"/>
+      </w:pPr>
+      <w:rPr>
+        <w:rFonts w:ascii="Symbol" w:hAnsi="Symbol" w:hint="default"/>
+      </w:rPr>
+    </w:lvl>
+    <w:lvl w:ilvl="2" w:tplc="04090005" w:tentative="1">
+      <w:start w:val="1"/>
+      <w:numFmt w:val="bullet"/>
+      <w:lvlText w:val=""/>
+      <w:lvlJc w:val="left"/>
+      <w:pPr>
+        <w:ind w:left="2160" w:hanging="360"/>
+      </w:pPr>
+      <w:rPr>
+        <w:rFonts w:ascii="Wingdings" w:hAnsi="Wingdings" w:hint="default"/>
+      </w:rPr>
+    </w:lvl>
+    <w:lvl w:ilvl="3" w:tplc="04090001" w:tentative="1">
+      <w:start w:val="1"/>
+      <w:numFmt w:val="bullet"/>
+      <w:lvlText w:val=""/>
+      <w:lvlJc w:val="left"/>
+      <w:pPr>
+        <w:ind w:left="2880" w:hanging="360"/>
+      </w:pPr>
+      <w:rPr>
+        <w:rFonts w:ascii="Symbol" w:hAnsi="Symbol" w:hint="default"/>
+      </w:rPr>
+    </w:lvl>
+    <w:lvl w:ilvl="4" w:tplc="04090003" w:tentative="1">
+      <w:start w:val="1"/>
+      <w:numFmt w:val="bullet"/>
+      <w:lvlText w:val="o"/>
+      <w:lvlJc w:val="left"/>
+      <w:pPr>
+        <w:ind w:left="3600" w:hanging="360"/>
+      </w:pPr>
+      <w:rPr>
+        <w:rFonts w:ascii="Courier New" w:hAnsi="Courier New" w:cs="Courier New" w:hint="default"/>
+      </w:rPr>
+    </w:lvl>
+    <w:lvl w:ilvl="5" w:tplc="04090005" w:tentative="1">
+      <w:start w:val="1"/>
+      <w:numFmt w:val="bullet"/>
+      <w:lvlText w:val=""/>
+      <w:lvlJc w:val="left"/>
+      <w:pPr>
+        <w:ind w:left="4320" w:hanging="360"/>
+      </w:pPr>
+      <w:rPr>
+        <w:rFonts w:ascii="Wingdings" w:hAnsi="Wingdings" w:hint="default"/>
+      </w:rPr>
+    </w:lvl>
+    <w:lvl w:ilvl="6" w:tplc="04090001" w:tentative="1">
+      <w:start w:val="1"/>
+      <w:numFmt w:val="bullet"/>
+      <w:lvlText w:val=""/>
+      <w:lvlJc w:val="left"/>
+      <w:pPr>
+        <w:ind w:left="5040" w:hanging="360"/>
+      </w:pPr>
+      <w:rPr>
+        <w:rFonts w:ascii="Symbol" w:hAnsi="Symbol" w:hint="default"/>
+      </w:rPr>
+    </w:lvl>
+    <w:lvl w:ilvl="7" w:tplc="04090003" w:tentative="1">
+      <w:start w:val="1"/>
+      <w:numFmt w:val="bullet"/>
+      <w:lvlText w:val="o"/>
+      <w:lvlJc w:val="left"/>
+      <w:pPr>
+        <w:ind w:left="5760" w:hanging="360"/>
+      </w:pPr>
+      <w:rPr>
+        <w:rFonts w:ascii="Courier New" w:hAnsi="Courier New" w:cs="Courier New" w:hint="default"/>
+      </w:rPr>
+    </w:lvl>
+    <w:lvl w:ilvl="8" w:tplc="04090005" w:tentative="1">
+      <w:start w:val="1"/>
+      <w:numFmt w:val="bullet"/>
+      <w:lvlText w:val=""/>
+      <w:lvlJc w:val="left"/>
+      <w:pPr>
+        <w:ind w:left="6480" w:hanging="360"/>
+      </w:pPr>
+      <w:rPr>
+        <w:rFonts w:ascii="Wingdings" w:hAnsi="Wingdings" w:hint="default"/>
+      </w:rPr>
+    </w:lvl>
+  </w:abstractNum>
+  <w:abstractNum w:abstractNumId="2">
     <w:nsid w:val="3FE31E38"/>
     <w:multiLevelType w:val="hybridMultilevel"/>
     <w:tmpl w:val="86747A52"/>
@@ -3255,7 +4003,7 @@
       </w:rPr>
     </w:lvl>
   </w:abstractNum>
-  <w:abstractNum w:abstractNumId="2">
+  <w:abstractNum w:abstractNumId="3">
     <w:nsid w:val="409964E2"/>
     <w:multiLevelType w:val="hybridMultilevel"/>
     <w:tmpl w:val="668ED7BE"/>
@@ -3344,7 +4092,7 @@
       </w:pPr>
     </w:lvl>
   </w:abstractNum>
-  <w:abstractNum w:abstractNumId="3">
+  <w:abstractNum w:abstractNumId="4">
     <w:nsid w:val="53FF293C"/>
     <w:multiLevelType w:val="hybridMultilevel"/>
     <w:tmpl w:val="CF08248C"/>
@@ -3456,7 +4204,96 @@
       </w:rPr>
     </w:lvl>
   </w:abstractNum>
-  <w:abstractNum w:abstractNumId="4">
+  <w:abstractNum w:abstractNumId="5">
+    <w:nsid w:val="5BE531CE"/>
+    <w:multiLevelType w:val="hybridMultilevel"/>
+    <w:tmpl w:val="7EDAFAEA"/>
+    <w:lvl w:ilvl="0" w:tplc="0409000F">
+      <w:start w:val="1"/>
+      <w:numFmt w:val="decimal"/>
+      <w:lvlText w:val="%1."/>
+      <w:lvlJc w:val="left"/>
+      <w:pPr>
+        <w:ind w:left="720" w:hanging="360"/>
+      </w:pPr>
+      <w:rPr>
+        <w:rFonts w:hint="default"/>
+      </w:rPr>
+    </w:lvl>
+    <w:lvl w:ilvl="1" w:tplc="04090019" w:tentative="1">
+      <w:start w:val="1"/>
+      <w:numFmt w:val="lowerLetter"/>
+      <w:lvlText w:val="%2."/>
+      <w:lvlJc w:val="left"/>
+      <w:pPr>
+        <w:ind w:left="1440" w:hanging="360"/>
+      </w:pPr>
+    </w:lvl>
+    <w:lvl w:ilvl="2" w:tplc="0409001B" w:tentative="1">
+      <w:start w:val="1"/>
+      <w:numFmt w:val="lowerRoman"/>
+      <w:lvlText w:val="%3."/>
+      <w:lvlJc w:val="right"/>
+      <w:pPr>
+        <w:ind w:left="2160" w:hanging="180"/>
+      </w:pPr>
+    </w:lvl>
+    <w:lvl w:ilvl="3" w:tplc="0409000F" w:tentative="1">
+      <w:start w:val="1"/>
+      <w:numFmt w:val="decimal"/>
+      <w:lvlText w:val="%4."/>
+      <w:lvlJc w:val="left"/>
+      <w:pPr>
+        <w:ind w:left="2880" w:hanging="360"/>
+      </w:pPr>
+    </w:lvl>
+    <w:lvl w:ilvl="4" w:tplc="04090019" w:tentative="1">
+      <w:start w:val="1"/>
+      <w:numFmt w:val="lowerLetter"/>
+      <w:lvlText w:val="%5."/>
+      <w:lvlJc w:val="left"/>
+      <w:pPr>
+        <w:ind w:left="3600" w:hanging="360"/>
+      </w:pPr>
+    </w:lvl>
+    <w:lvl w:ilvl="5" w:tplc="0409001B" w:tentative="1">
+      <w:start w:val="1"/>
+      <w:numFmt w:val="lowerRoman"/>
+      <w:lvlText w:val="%6."/>
+      <w:lvlJc w:val="right"/>
+      <w:pPr>
+        <w:ind w:left="4320" w:hanging="180"/>
+      </w:pPr>
+    </w:lvl>
+    <w:lvl w:ilvl="6" w:tplc="0409000F" w:tentative="1">
+      <w:start w:val="1"/>
+      <w:numFmt w:val="decimal"/>
+      <w:lvlText w:val="%7."/>
+      <w:lvlJc w:val="left"/>
+      <w:pPr>
+        <w:ind w:left="5040" w:hanging="360"/>
+      </w:pPr>
+    </w:lvl>
+    <w:lvl w:ilvl="7" w:tplc="04090019" w:tentative="1">
+      <w:start w:val="1"/>
+      <w:numFmt w:val="lowerLetter"/>
+      <w:lvlText w:val="%8."/>
+      <w:lvlJc w:val="left"/>
+      <w:pPr>
+        <w:ind w:left="5760" w:hanging="360"/>
+      </w:pPr>
+    </w:lvl>
+    <w:lvl w:ilvl="8" w:tplc="0409001B" w:tentative="1">
+      <w:start w:val="1"/>
+      <w:numFmt w:val="lowerRoman"/>
+      <w:lvlText w:val="%9."/>
+      <w:lvlJc w:val="right"/>
+      <w:pPr>
+        <w:ind w:left="6480" w:hanging="180"/>
+      </w:pPr>
+    </w:lvl>
+  </w:abstractNum>
+  <w:abstractNum w:abstractNumId="6">
     <w:nsid w:val="7DB9794B"/>
     <w:multiLevelType w:val="hybridMultilevel"/>
     <w:tmpl w:val="101A39FA"/>
@@ -3573,25 +4410,31 @@
     </w:lvl>
   </w:abstractNum>
   <w:num w:numId="1">
+    <w:abstractNumId w:val="3"/>
+  </w:num>
+  <w:num w:numId="2">
     <w:abstractNumId w:val="2"/>
   </w:num>
-  <w:num w:numId="2">
-    <w:abstractNumId w:val="1"/>
-  </w:num>
   <w:num w:numId="3">
-    <w:abstractNumId w:val="4"/>
+    <w:abstractNumId w:val="6"/>
   </w:num>
   <w:num w:numId="4">
     <w:abstractNumId w:val="0"/>
   </w:num>
   <w:num w:numId="5">
-    <w:abstractNumId w:val="3"/>
+    <w:abstractNumId w:val="4"/>
+  </w:num>
+  <w:num w:numId="6">
+    <w:abstractNumId w:val="1"/>
+  </w:num>
+  <w:num w:numId="7">
+    <w:abstractNumId w:val="5"/>
   </w:num>
 </w:numbering>
 </file>
 
 <file path=word/styles.xml><?xml version="1.0" encoding="utf-8"?>
-<w:styles xmlns:r="http://schemas.openxmlformats.org/officeDocument/2006/relationships" xmlns:w="http://schemas.openxmlformats.org/wordprocessingml/2006/main">
+<w:styles xmlns:mc="http://schemas.openxmlformats.org/markup-compatibility/2006" xmlns:r="http://schemas.openxmlformats.org/officeDocument/2006/relationships" xmlns:w="http://schemas.openxmlformats.org/wordprocessingml/2006/main" xmlns:w14="http://schemas.microsoft.com/office/word/2010/wordml" mc:Ignorable="w14">
   <w:docDefaults>
     <w:rPrDefault>
       <w:rPr>
@@ -3762,7 +4605,6 @@
     <w:uiPriority w:val="99"/>
     <w:semiHidden/>
     <w:unhideWhenUsed/>
-    <w:qFormat/>
     <w:tblPr>
       <w:tblInd w:w="0" w:type="dxa"/>
       <w:tblCellMar>
@@ -3866,8 +4708,8 @@
     <w:uiPriority w:val="99"/>
     <w:rsid w:val="00CC1527"/>
   </w:style>
-  <w:style w:type="paragraph" w:customStyle="1" w:styleId="title">
-    <w:name w:val="title"/>
+  <w:style w:type="paragraph" w:customStyle="1" w:styleId="Title1">
+    <w:name w:val="Title1"/>
     <w:basedOn w:val="Normal"/>
     <w:rsid w:val="00304408"/>
     <w:pPr>
@@ -3918,6 +4760,196 @@
       <w:i/>
       <w:iCs/>
     </w:rPr>
+  </w:style>
+</w:styles>
+</file>
+
+<file path=word/stylesWithEffects.xml><?xml version="1.0" encoding="utf-8"?>
+<w:styles xmlns:wpc="http://schemas.microsoft.com/office/word/2010/wordprocessingCanvas" xmlns:mc="http://schemas.openxmlformats.org/markup-compatibility/2006" xmlns:o="urn:schemas-microsoft-com:office:office" xmlns:r="http://schemas.openxmlformats.org/officeDocument/2006/relationships" xmlns:m="http://schemas.openxmlformats.org/officeDocument/2006/math" xmlns:v="urn:schemas-microsoft-com:vml" xmlns:wp14="http://schemas.microsoft.com/office/word/2010/wordprocessingDrawing" xmlns:wp="http://schemas.openxmlformats.org/drawingml/2006/wordprocessingDrawing" xmlns:w10="urn:schemas-microsoft-com:office:word" xmlns:w="http://schemas.openxmlformats.org/wordprocessingml/2006/main" xmlns:w14="http://schemas.microsoft.com/office/word/2010/wordml" xmlns:wpg="http://schemas.microsoft.com/office/word/2010/wordprocessingGroup" xmlns:wpi="http://schemas.microsoft.com/office/word/2010/wordprocessingInk" xmlns:wne="http://schemas.microsoft.com/office/word/2006/wordml" xmlns:wps="http://schemas.microsoft.com/office/word/2010/wordprocessingShape" mc:Ignorable="w14 wp14">
+  <w:docDefaults>
+    <w:rPrDefault>
+      <w:rPr>
+        <w:rFonts w:asciiTheme="minorHAnsi" w:eastAsiaTheme="minorEastAsia" w:hAnsiTheme="minorHAnsi" w:cstheme="minorBidi"/>
+        <w:sz w:val="22"/>
+        <w:szCs w:val="22"/>
+        <w:lang w:val="en-US" w:eastAsia="en-US" w:bidi="ar-SA"/>
+      </w:rPr>
+    </w:rPrDefault>
+    <w:pPrDefault>
+      <w:pPr>
+        <w:spacing w:after="200" w:line="276" w:lineRule="auto"/>
+      </w:pPr>
+    </w:pPrDefault>
+  </w:docDefaults>
+  <w:latentStyles w:defLockedState="0" w:defUIPriority="99" w:defSemiHidden="1" w:defUnhideWhenUsed="1" w:defQFormat="0" w:count="267">
+    <w:lsdException w:name="Normal" w:semiHidden="0" w:uiPriority="0" w:unhideWhenUsed="0" w:qFormat="1"/>
+    <w:lsdException w:name="heading 1" w:semiHidden="0" w:uiPriority="9" w:unhideWhenUsed="0" w:qFormat="1"/>
+    <w:lsdException w:name="heading 2" w:uiPriority="9" w:qFormat="1"/>
+    <w:lsdException w:name="heading 3" w:uiPriority="9" w:qFormat="1"/>
+    <w:lsdException w:name="heading 4" w:uiPriority="9" w:qFormat="1"/>
+    <w:lsdException w:name="heading 5" w:uiPriority="9" w:qFormat="1"/>
+    <w:lsdException w:name="heading 6" w:uiPriority="9" w:qFormat="1"/>
+    <w:lsdException w:name="heading 7" w:uiPriority="9" w:qFormat="1"/>
+    <w:lsdException w:name="heading 8" w:uiPriority="9" w:qFormat="1"/>
+    <w:lsdException w:name="heading 9" w:uiPriority="9" w:qFormat="1"/>
+    <w:lsdException w:name="toc 1" w:uiPriority="39"/>
+    <w:lsdException w:name="toc 2" w:uiPriority="39"/>
+    <w:lsdException w:name="toc 3" w:uiPriority="39"/>
+    <w:lsdException w:name="toc 4" w:uiPriority="39"/>
+    <w:lsdException w:name="toc 5" w:uiPriority="39"/>
+    <w:lsdException w:name="toc 6" w:uiPriority="39"/>
+    <w:lsdException w:name="toc 7" w:uiPriority="39"/>
+    <w:lsdException w:name="toc 8" w:uiPriority="39"/>
+    <w:lsdException w:name="toc 9" w:uiPriority="39"/>
+    <w:lsdException w:name="caption" w:uiPriority="35" w:qFormat="1"/>
+    <w:lsdException w:name="Title" w:semiHidden="0" w:uiPriority="10" w:unhideWhenUsed="0" w:qFormat="1"/>
+    <w:lsdException w:name="Default Paragraph Font" w:uiPriority="1"/>
+    <w:lsdException w:name="Subtitle" w:semiHidden="0" w:uiPriority="11" w:unhideWhenUsed="0" w:qFormat="1"/>
+    <w:lsdException w:name="Strong" w:semiHidden="0" w:uiPriority="22" w:unhideWhenUsed="0" w:qFormat="1"/>
+    <w:lsdException w:name="Emphasis" w:semiHidden="0" w:uiPriority="20" w:unhideWhenUsed="0" w:qFormat="1"/>
+    <w:lsdException w:name="Table Grid" w:semiHidden="0" w:uiPriority="59" w:unhideWhenUsed="0"/>
+    <w:lsdException w:name="Placeholder Text" w:unhideWhenUsed="0"/>
+    <w:lsdException w:name="No Spacing" w:semiHidden="0" w:uiPriority="1" w:unhideWhenUsed="0" w:qFormat="1"/>
+    <w:lsdException w:name="Light Shading" w:semiHidden="0" w:uiPriority="60" w:unhideWhenUsed="0"/>
+    <w:lsdException w:name="Light List" w:semiHidden="0" w:uiPriority="61" w:unhideWhenUsed="0"/>
+    <w:lsdException w:name="Light Grid" w:semiHidden="0" w:uiPriority="62" w:unhideWhenUsed="0"/>
+    <w:lsdException w:name="Medium Shading 1" w:semiHidden="0" w:uiPriority="63" w:unhideWhenUsed="0"/>
+    <w:lsdException w:name="Medium Shading 2" w:semiHidden="0" w:uiPriority="64" w:unhideWhenUsed="0"/>
+    <w:lsdException w:name="Medium List 1" w:semiHidden="0" w:uiPriority="65" w:unhideWhenUsed="0"/>
+    <w:lsdException w:name="Medium List 2" w:semiHidden="0" w:uiPriority="66" w:unhideWhenUsed="0"/>
+    <w:lsdException w:name="Medium Grid 1" w:semiHidden="0" w:uiPriority="67" w:unhideWhenUsed="0"/>
+    <w:lsdException w:name="Medium Grid 2" w:semiHidden="0" w:uiPriority="68" w:unhideWhenUsed="0"/>
+    <w:lsdException w:name="Medium Grid 3" w:semiHidden="0" w:uiPriority="69" w:unhideWhenUsed="0"/>
+    <w:lsdException w:name="Dark List" w:semiHidden="0" w:uiPriority="70" w:unhideWhenUsed="0"/>
+    <w:lsdException w:name="Colorful Shading" w:semiHidden="0" w:uiPriority="71" w:unhideWhenUsed="0"/>
+    <w:lsdException w:name="Colorful List" w:semiHidden="0" w:uiPriority="72" w:unhideWhenUsed="0"/>
+    <w:lsdException w:name="Colorful Grid" w:semiHidden="0" w:uiPriority="73" w:unhideWhenUsed="0"/>
+    <w:lsdException w:name="Light Shading Accent 1" w:semiHidden="0" w:uiPriority="60" w:unhideWhenUsed="0"/>
+    <w:lsdException w:name="Light List Accent 1" w:semiHidden="0" w:uiPriority="61" w:unhideWhenUsed="0"/>
+    <w:lsdException w:name="Light Grid Accent 1" w:semiHidden="0" w:uiPriority="62" w:unhideWhenUsed="0"/>
+    <w:lsdException w:name="Medium Shading 1 Accent 1" w:semiHidden="0" w:uiPriority="63" w:unhideWhenUsed="0"/>
+    <w:lsdException w:name="Medium Shading 2 Accent 1" w:semiHidden="0" w:uiPriority="64" w:unhideWhenUsed="0"/>
+    <w:lsdException w:name="Medium List 1 Accent 1" w:semiHidden="0" w:uiPriority="65" w:unhideWhenUsed="0"/>
+    <w:lsdException w:name="Revision" w:unhideWhenUsed="0"/>
+    <w:lsdException w:name="List Paragraph" w:semiHidden="0" w:uiPriority="34" w:unhideWhenUsed="0" w:qFormat="1"/>
+    <w:lsdException w:name="Quote" w:semiHidden="0" w:uiPriority="29" w:unhideWhenUsed="0" w:qFormat="1"/>
+    <w:lsdException w:name="Intense Quote" w:semiHidden="0" w:uiPriority="30" w:unhideWhenUsed="0" w:qFormat="1"/>
+    <w:lsdException w:name="Medium List 2 Accent 1" w:semiHidden="0" w:uiPriority="66" w:unhideWhenUsed="0"/>
+    <w:lsdException w:name="Medium Grid 1 Accent 1" w:semiHidden="0" w:uiPriority="67" w:unhideWhenUsed="0"/>
+    <w:lsdException w:name="Medium Grid 2 Accent 1" w:semiHidden="0" w:uiPriority="68" w:unhideWhenUsed="0"/>
+    <w:lsdException w:name="Medium Grid 3 Accent 1" w:semiHidden="0" w:uiPriority="69" w:unhideWhenUsed="0"/>
+    <w:lsdException w:name="Dark List Accent 1" w:semiHidden="0" w:uiPriority="70" w:unhideWhenUsed="0"/>
+    <w:lsdException w:name="Colorful Shading Accent 1" w:semiHidden="0" w:uiPriority="71" w:unhideWhenUsed="0"/>
+    <w:lsdException w:name="Colorful List Accent 1" w:semiHidden="0" w:uiPriority="72" w:unhideWhenUsed="0"/>
+    <w:lsdException w:name="Colorful Grid Accent 1" w:semiHidden="0" w:uiPriority="73" w:unhideWhenUsed="0"/>
+    <w:lsdException w:name="Light Shading Accent 2" w:semiHidden="0" w:uiPriority="60" w:unhideWhenUsed="0"/>
+    <w:lsdException w:name="Light List Accent 2" w:semiHidden="0" w:uiPriority="61" w:unhideWhenUsed="0"/>
+    <w:lsdException w:name="Light Grid Accent 2" w:semiHidden="0" w:uiPriority="62" w:unhideWhenUsed="0"/>
+    <w:lsdException w:name="Medium Shading 1 Accent 2" w:semiHidden="0" w:uiPriority="63" w:unhideWhenUsed="0"/>
+    <w:lsdException w:name="Medium Shading 2 Accent 2" w:semiHidden="0" w:uiPriority="64" w:unhideWhenUsed="0"/>
+    <w:lsdException w:name="Medium List 1 Accent 2" w:semiHidden="0" w:uiPriority="65" w:unhideWhenUsed="0"/>
+    <w:lsdException w:name="Medium List 2 Accent 2" w:semiHidden="0" w:uiPriority="66" w:unhideWhenUsed="0"/>
+    <w:lsdException w:name="Medium Grid 1 Accent 2" w:semiHidden="0" w:uiPriority="67" w:unhideWhenUsed="0"/>
+    <w:lsdException w:name="Medium Grid 2 Accent 2" w:semiHidden="0" w:uiPriority="68" w:unhideWhenUsed="0"/>
+    <w:lsdException w:name="Medium Grid 3 Accent 2" w:semiHidden="0" w:uiPriority="69" w:unhideWhenUsed="0"/>
+    <w:lsdException w:name="Dark List Accent 2" w:semiHidden="0" w:uiPriority="70" w:unhideWhenUsed="0"/>
+    <w:lsdException w:name="Colorful Shading Accent 2" w:semiHidden="0" w:uiPriority="71" w:unhideWhenUsed="0"/>
+    <w:lsdException w:name="Colorful List Accent 2" w:semiHidden="0" w:uiPriority="72" w:unhideWhenUsed="0"/>
+    <w:lsdException w:name="Colorful Grid Accent 2" w:semiHidden="0" w:uiPriority="73" w:unhideWhenUsed="0"/>
+    <w:lsdException w:name="Light Shading Accent 3" w:semiHidden="0" w:uiPriority="60" w:unhideWhenUsed="0"/>
+    <w:lsdException w:name="Light List Accent 3" w:semiHidden="0" w:uiPriority="61" w:unhideWhenUsed="0"/>
+    <w:lsdException w:name="Light Grid Accent 3" w:semiHidden="0" w:uiPriority="62" w:unhideWhenUsed="0"/>
+    <w:lsdException w:name="Medium Shading 1 Accent 3" w:semiHidden="0" w:uiPriority="63" w:unhideWhenUsed="0"/>
+    <w:lsdException w:name="Medium Shading 2 Accent 3" w:semiHidden="0" w:uiPriority="64" w:unhideWhenUsed="0"/>
+    <w:lsdException w:name="Medium List 1 Accent 3" w:semiHidden="0" w:uiPriority="65" w:unhideWhenUsed="0"/>
+    <w:lsdException w:name="Medium List 2 Accent 3" w:semiHidden="0" w:uiPriority="66" w:unhideWhenUsed="0"/>
+    <w:lsdException w:name="Medium Grid 1 Accent 3" w:semiHidden="0" w:uiPriority="67" w:unhideWhenUsed="0"/>
+    <w:lsdException w:name="Medium Grid 2 Accent 3" w:semiHidden="0" w:uiPriority="68" w:unhideWhenUsed="0"/>
+    <w:lsdException w:name="Medium Grid 3 Accent 3" w:semiHidden="0" w:uiPriority="69" w:unhideWhenUsed="0"/>
+    <w:lsdException w:name="Dark List Accent 3" w:semiHidden="0" w:uiPriority="70" w:unhideWhenUsed="0"/>
+    <w:lsdException w:name="Colorful Shading Accent 3" w:semiHidden="0" w:uiPriority="71" w:unhideWhenUsed="0"/>
+    <w:lsdException w:name="Colorful List Accent 3" w:semiHidden="0" w:uiPriority="72" w:unhideWhenUsed="0"/>
+    <w:lsdException w:name="Colorful Grid Accent 3" w:semiHidden="0" w:uiPriority="73" w:unhideWhenUsed="0"/>
+    <w:lsdException w:name="Light Shading Accent 4" w:semiHidden="0" w:uiPriority="60" w:unhideWhenUsed="0"/>
+    <w:lsdException w:name="Light List Accent 4" w:semiHidden="0" w:uiPriority="61" w:unhideWhenUsed="0"/>
+    <w:lsdException w:name="Light Grid Accent 4" w:semiHidden="0" w:uiPriority="62" w:unhideWhenUsed="0"/>
+    <w:lsdException w:name="Medium Shading 1 Accent 4" w:semiHidden="0" w:uiPriority="63" w:unhideWhenUsed="0"/>
+    <w:lsdException w:name="Medium Shading 2 Accent 4" w:semiHidden="0" w:uiPriority="64" w:unhideWhenUsed="0"/>
+    <w:lsdException w:name="Medium List 1 Accent 4" w:semiHidden="0" w:uiPriority="65" w:unhideWhenUsed="0"/>
+    <w:lsdException w:name="Medium List 2 Accent 4" w:semiHidden="0" w:uiPriority="66" w:unhideWhenUsed="0"/>
+    <w:lsdException w:name="Medium Grid 1 Accent 4" w:semiHidden="0" w:uiPriority="67" w:unhideWhenUsed="0"/>
+    <w:lsdException w:name="Medium Grid 2 Accent 4" w:semiHidden="0" w:uiPriority="68" w:unhideWhenUsed="0"/>
+    <w:lsdException w:name="Medium Grid 3 Accent 4" w:semiHidden="0" w:uiPriority="69" w:unhideWhenUsed="0"/>
+    <w:lsdException w:name="Dark List Accent 4" w:semiHidden="0" w:uiPriority="70" w:unhideWhenUsed="0"/>
+    <w:lsdException w:name="Colorful Shading Accent 4" w:semiHidden="0" w:uiPriority="71" w:unhideWhenUsed="0"/>
+    <w:lsdException w:name="Colorful List Accent 4" w:semiHidden="0" w:uiPriority="72" w:unhideWhenUsed="0"/>
+    <w:lsdException w:name="Colorful Grid Accent 4" w:semiHidden="0" w:uiPriority="73" w:unhideWhenUsed="0"/>
+    <w:lsdException w:name="Light Shading Accent 5" w:semiHidden="0" w:uiPriority="60" w:unhideWhenUsed="0"/>
+    <w:lsdException w:name="Light List Accent 5" w:semiHidden="0" w:uiPriority="61" w:unhideWhenUsed="0"/>
+    <w:lsdException w:name="Light Grid Accent 5" w:semiHidden="0" w:uiPriority="62" w:unhideWhenUsed="0"/>
+    <w:lsdException w:name="Medium Shading 1 Accent 5" w:semiHidden="0" w:uiPriority="63" w:unhideWhenUsed="0"/>
+    <w:lsdException w:name="Medium Shading 2 Accent 5" w:semiHidden="0" w:uiPriority="64" w:unhideWhenUsed="0"/>
+    <w:lsdException w:name="Medium List 1 Accent 5" w:semiHidden="0" w:uiPriority="65" w:unhideWhenUsed="0"/>
+    <w:lsdException w:name="Medium List 2 Accent 5" w:semiHidden="0" w:uiPriority="66" w:unhideWhenUsed="0"/>
+    <w:lsdException w:name="Medium Grid 1 Accent 5" w:semiHidden="0" w:uiPriority="67" w:unhideWhenUsed="0"/>
+    <w:lsdException w:name="Medium Grid 2 Accent 5" w:semiHidden="0" w:uiPriority="68" w:unhideWhenUsed="0"/>
+    <w:lsdException w:name="Medium Grid 3 Accent 5" w:semiHidden="0" w:uiPriority="69" w:unhideWhenUsed="0"/>
+    <w:lsdException w:name="Dark List Accent 5" w:semiHidden="0" w:uiPriority="70" w:unhideWhenUsed="0"/>
+    <w:lsdException w:name="Colorful Shading Accent 5" w:semiHidden="0" w:uiPriority="71" w:unhideWhenUsed="0"/>
+    <w:lsdException w:name="Colorful List Accent 5" w:semiHidden="0" w:uiPriority="72" w:unhideWhenUsed="0"/>
+    <w:lsdException w:name="Colorful Grid Accent 5" w:semiHidden="0" w:uiPriority="73" w:unhideWhenUsed="0"/>
+    <w:lsdException w:name="Light Shading Accent 6" w:semiHidden="0" w:uiPriority="60" w:unhideWhenUsed="0"/>
+    <w:lsdException w:name="Light List Accent 6" w:semiHidden="0" w:uiPriority="61" w:unhideWhenUsed="0"/>
+    <w:lsdException w:name="Light Grid Accent 6" w:semiHidden="0" w:uiPriority="62" w:unhideWhenUsed="0"/>
+    <w:lsdException w:name="Medium Shading 1 Accent 6" w:semiHidden="0" w:uiPriority="63" w:unhideWhenUsed="0"/>
+    <w:lsdException w:name="Medium Shading 2 Accent 6" w:semiHidden="0" w:uiPriority="64" w:unhideWhenUsed="0"/>
+    <w:lsdException w:name="Medium List 1 Accent 6" w:semiHidden="0" w:uiPriority="65" w:unhideWhenUsed="0"/>
+    <w:lsdException w:name="Medium List 2 Accent 6" w:semiHidden="0" w:uiPriority="66" w:unhideWhenUsed="0"/>
+    <w:lsdException w:name="Medium Grid 1 Accent 6" w:semiHidden="0" w:uiPriority="67" w:unhideWhenUsed="0"/>
+    <w:lsdException w:name="Medium Grid 2 Accent 6" w:semiHidden="0" w:uiPriority="68" w:unhideWhenUsed="0"/>
+    <w:lsdException w:name="Medium Grid 3 Accent 6" w:semiHidden="0" w:uiPriority="69" w:unhideWhenUsed="0"/>
+    <w:lsdException w:name="Dark List Accent 6" w:semiHidden="0" w:uiPriority="70" w:unhideWhenUsed="0"/>
+    <w:lsdException w:name="Colorful Shading Accent 6" w:semiHidden="0" w:uiPriority="71" w:unhideWhenUsed="0"/>
+    <w:lsdException w:name="Colorful List Accent 6" w:semiHidden="0" w:uiPriority="72" w:unhideWhenUsed="0"/>
+    <w:lsdException w:name="Colorful Grid Accent 6" w:semiHidden="0" w:uiPriority="73" w:unhideWhenUsed="0"/>
+    <w:lsdException w:name="Subtle Emphasis" w:semiHidden="0" w:uiPriority="19" w:unhideWhenUsed="0" w:qFormat="1"/>
+    <w:lsdException w:name="Intense Emphasis" w:semiHidden="0" w:uiPriority="21" w:unhideWhenUsed="0" w:qFormat="1"/>
+    <w:lsdException w:name="Subtle Reference" w:semiHidden="0" w:uiPriority="31" w:unhideWhenUsed="0" w:qFormat="1"/>
+    <w:lsdException w:name="Intense Reference" w:semiHidden="0" w:uiPriority="32" w:unhideWhenUsed="0" w:qFormat="1"/>
+    <w:lsdException w:name="Book Title" w:semiHidden="0" w:uiPriority="33" w:unhideWhenUsed="0" w:qFormat="1"/>
+    <w:lsdException w:name="Bibliography" w:uiPriority="37"/>
+    <w:lsdException w:name="TOC Heading" w:uiPriority="39" w:qFormat="1"/>
+  </w:latentStyles>
+  <w:style w:type="paragraph" w:default="1" w:styleId="Normal">
+    <w:name w:val="Normal"/>
+    <w:qFormat/>
+  </w:style>
+  <w:style w:type="character" w:default="1" w:styleId="DefaultParagraphFont">
+    <w:name w:val="Default Paragraph Font"/>
+    <w:uiPriority w:val="1"/>
+    <w:semiHidden/>
+    <w:unhideWhenUsed/>
+  </w:style>
+  <w:style w:type="table" w:default="1" w:styleId="TableNormal">
+    <w:name w:val="Normal Table"/>
+    <w:uiPriority w:val="99"/>
+    <w:semiHidden/>
+    <w:unhideWhenUsed/>
+    <w:tblPr>
+      <w:tblInd w:w="0" w:type="dxa"/>
+      <w:tblCellMar>
+        <w:top w:w="0" w:type="dxa"/>
+        <w:left w:w="108" w:type="dxa"/>
+        <w:bottom w:w="0" w:type="dxa"/>
+        <w:right w:w="108" w:type="dxa"/>
+      </w:tblCellMar>
+    </w:tblPr>
+  </w:style>
+  <w:style w:type="numbering" w:default="1" w:styleId="NoList">
+    <w:name w:val="No List"/>
+    <w:uiPriority w:val="99"/>
+    <w:semiHidden/>
+    <w:unhideWhenUsed/>
   </w:style>
 </w:styles>
 </file>
@@ -4210,7 +5242,7 @@
 </file>
 
 <file path=customXml/itemProps1.xml><?xml version="1.0" encoding="utf-8"?>
-<ds:datastoreItem xmlns:ds="http://schemas.openxmlformats.org/officeDocument/2006/customXml" ds:itemID="{37A22AD4-D9B1-448C-816C-A95DDD87B266}">
+<ds:datastoreItem xmlns:ds="http://schemas.openxmlformats.org/officeDocument/2006/customXml" ds:itemID="{45A0332A-060A-4009-B991-051DCFCECA26}">
   <ds:schemaRefs>
     <ds:schemaRef ds:uri="http://schemas.openxmlformats.org/officeDocument/2006/bibliography"/>
   </ds:schemaRefs>

</xml_diff>

<commit_message>
xong đặt vấn đề, giới thiệu
</commit_message>
<xml_diff>
--- a/Phung Ngoc Vung _ Thesis.docx
+++ b/Phung Ngoc Vung _ Thesis.docx
@@ -2857,6 +2857,16 @@
                 <w:szCs w:val="26"/>
               </w:rPr>
             </w:pPr>
+          </w:p>
+          <w:p>
+            <w:pPr>
+              <w:spacing w:after="0"/>
+              <w:rPr>
+                <w:rFonts w:ascii="Times New Roman" w:eastAsia="Times New Roman" w:hAnsi="Times New Roman" w:cs="Times New Roman"/>
+                <w:sz w:val="26"/>
+                <w:szCs w:val="26"/>
+              </w:rPr>
+            </w:pPr>
             <w:r>
               <w:rPr>
                 <w:rFonts w:ascii="Times New Roman" w:eastAsia="Times New Roman" w:hAnsi="Times New Roman" w:cs="Times New Roman"/>
@@ -3074,34 +3084,7 @@
           <w:sz w:val="26"/>
           <w:szCs w:val="26"/>
         </w:rPr>
-        <w:t>Trước tiên, em xin dành những lời cảm ơn chân thành tới tất cả</w:t>
-      </w:r>
-      <w:r>
-        <w:rPr>
-          <w:rFonts w:ascii="Times New Roman" w:hAnsi="Times New Roman" w:cs="Times New Roman"/>
-          <w:i/>
-          <w:sz w:val="26"/>
-          <w:szCs w:val="26"/>
-        </w:rPr>
-        <w:t xml:space="preserve"> </w:t>
-      </w:r>
-      <w:r>
-        <w:rPr>
-          <w:rFonts w:ascii="Times New Roman" w:hAnsi="Times New Roman" w:cs="Times New Roman"/>
-          <w:i/>
-          <w:sz w:val="26"/>
-          <w:szCs w:val="26"/>
-        </w:rPr>
-        <w:t xml:space="preserve"> các thầy cô Viện Công Nghệ Thông Tin và Truyền Thông, bộ môn Công Nghệ Phần Mềm đã hết sức giảng dạy tận tình, đem lại nguồn kiến thức giúp em có thể </w:t>
-      </w:r>
-      <w:r>
-        <w:rPr>
-          <w:rFonts w:ascii="Times New Roman" w:hAnsi="Times New Roman" w:cs="Times New Roman"/>
-          <w:i/>
-          <w:sz w:val="26"/>
-          <w:szCs w:val="26"/>
-        </w:rPr>
-        <w:t xml:space="preserve">thực hiện đề tài. </w:t>
+        <w:t xml:space="preserve">Trước tiên, em xin dành những lời cảm ơn chân thành tới tất cả  các thầy cô Viện Công Nghệ Thông Tin và Truyền Thông, bộ môn Công Nghệ Phần Mềm đã hết sức giảng dạy tận tình, đem lại nguồn kiến thức giúp em có thể thực hiện đề tài. </w:t>
       </w:r>
     </w:p>
     <w:p>
@@ -3122,34 +3105,7 @@
           <w:sz w:val="26"/>
           <w:szCs w:val="26"/>
         </w:rPr>
-        <w:t>E</w:t>
-      </w:r>
-      <w:r>
-        <w:rPr>
-          <w:rFonts w:ascii="Times New Roman" w:hAnsi="Times New Roman" w:cs="Times New Roman"/>
-          <w:i/>
-          <w:sz w:val="26"/>
-          <w:szCs w:val="26"/>
-        </w:rPr>
-        <w:t xml:space="preserve">m xin gửi lời cảm ơn sâu sắc đến TS Nguyễn Thanh Hùng –Trưởng bộ môn Công Nghệ Phần Mềm, người đã theo sát và trực tiếp hướng dẫn em hoàn thành </w:t>
-      </w:r>
-      <w:r>
-        <w:rPr>
-          <w:rFonts w:ascii="Times New Roman" w:hAnsi="Times New Roman" w:cs="Times New Roman"/>
-          <w:i/>
-          <w:sz w:val="26"/>
-          <w:szCs w:val="26"/>
-        </w:rPr>
-        <w:t>luận văn</w:t>
-      </w:r>
-      <w:r>
-        <w:rPr>
-          <w:rFonts w:ascii="Times New Roman" w:hAnsi="Times New Roman" w:cs="Times New Roman"/>
-          <w:i/>
-          <w:sz w:val="26"/>
-          <w:szCs w:val="26"/>
-        </w:rPr>
-        <w:t xml:space="preserve">. Trong suốt quá trình nghiên cứu và tìm hiểu, thầy luôn tận tình chỉ bảo, sát sao trong công việc, định hướng cách giải quyết vấn đề. </w:t>
+        <w:t xml:space="preserve">Em xin gửi lời cảm ơn sâu sắc đến TS Nguyễn Thanh Hùng –Trưởng bộ môn Công Nghệ Phần Mềm, người đã theo sát và trực tiếp hướng dẫn em hoàn thành luận văn. Trong suốt quá trình nghiên cứu và tìm hiểu, thầy luôn tận tình chỉ bảo, sát sao trong công việc, định hướng cách giải quyết vấn đề. </w:t>
       </w:r>
     </w:p>
     <w:p>
@@ -3371,6 +3327,7 @@
         <w:spacing w:after="0"/>
         <w:rPr>
           <w:rFonts w:ascii="Times New Roman" w:eastAsia="Times New Roman" w:hAnsi="Times New Roman" w:cs="Times New Roman"/>
+          <w:b/>
           <w:sz w:val="26"/>
           <w:szCs w:val="26"/>
         </w:rPr>
@@ -3378,13 +3335,931 @@
       <w:r>
         <w:rPr>
           <w:rFonts w:ascii="Times New Roman" w:eastAsia="Times New Roman" w:hAnsi="Times New Roman" w:cs="Times New Roman"/>
-          <w:sz w:val="26"/>
-          <w:szCs w:val="26"/>
-        </w:rPr>
-        <w:t>Đặt vấn đề</w:t>
+          <w:b/>
+          <w:sz w:val="26"/>
+          <w:szCs w:val="26"/>
+        </w:rPr>
+        <w:t>Giới thiệu E-learning</w:t>
+      </w:r>
+    </w:p>
+    <w:p>
+      <w:pPr>
+        <w:spacing w:before="100" w:beforeAutospacing="1" w:after="100" w:afterAutospacing="1"/>
+        <w:rPr>
+          <w:rFonts w:ascii="Times New Roman" w:eastAsia="Times New Roman" w:hAnsi="Times New Roman" w:cs="Times New Roman"/>
+          <w:sz w:val="26"/>
+          <w:szCs w:val="26"/>
+        </w:rPr>
+      </w:pPr>
+      <w:r>
+        <w:rPr>
+          <w:rFonts w:ascii="Times New Roman" w:eastAsia="Times New Roman" w:hAnsi="Times New Roman" w:cs="Times New Roman"/>
+          <w:sz w:val="26"/>
+          <w:szCs w:val="26"/>
+        </w:rPr>
+        <w:t>Lớp học trực tuyến E – learning (lớp học ảo) là lớp học mà học sinh tham gia thông qua các bài giảng do giáo viên thiết kế. Bài giảng được thiết kế theo đúng trình tự của một tiết học và đảm bảo được các tiêu chí như: công nghệ, nội dung, kiến thức, sư phạm và phương pháp truyền đạt để đáp ứng được nhu cầu tự học của học sinh ở mọi lúc, mọi nơi (online hoặc offline), giảm chi phí, thời gian đi lại, không cần trường lớp. Việc đưa các bài giảng E – learning đến người học được thực hiện thông qua các phương tiện điện tử: tài liệu được gửi cho học sinh bằng email, học sinh học trên website, học qua đĩa CD - Rom multimedia…</w:t>
+      </w:r>
+      <w:r>
+        <w:rPr>
+          <w:rFonts w:ascii="Times New Roman" w:eastAsia="Times New Roman" w:hAnsi="Times New Roman" w:cs="Times New Roman"/>
+          <w:sz w:val="26"/>
+          <w:szCs w:val="26"/>
+        </w:rPr>
+        <w:t xml:space="preserve"> </w:t>
+      </w:r>
+    </w:p>
+    <w:p>
+      <w:pPr>
+        <w:spacing w:before="100" w:beforeAutospacing="1" w:after="100" w:afterAutospacing="1"/>
+        <w:rPr>
+          <w:rFonts w:ascii="Times New Roman" w:eastAsia="Times New Roman" w:hAnsi="Times New Roman" w:cs="Times New Roman"/>
+          <w:b/>
+          <w:i/>
+          <w:sz w:val="26"/>
+          <w:szCs w:val="26"/>
+        </w:rPr>
+      </w:pPr>
+      <w:r>
+        <w:rPr>
+          <w:rFonts w:ascii="Times New Roman" w:eastAsia="Times New Roman" w:hAnsi="Times New Roman" w:cs="Times New Roman"/>
+          <w:b/>
+          <w:i/>
+          <w:sz w:val="26"/>
+          <w:szCs w:val="26"/>
+        </w:rPr>
+        <w:t xml:space="preserve">+ </w:t>
+      </w:r>
+      <w:r>
+        <w:rPr>
+          <w:rFonts w:ascii="Times New Roman" w:eastAsia="Times New Roman" w:hAnsi="Times New Roman" w:cs="Times New Roman"/>
+          <w:b/>
+          <w:i/>
+          <w:sz w:val="26"/>
+          <w:szCs w:val="26"/>
+        </w:rPr>
+        <w:t>Hiện nay có 5 loại hình thức đào tạo trực tuyến</w:t>
+      </w:r>
+    </w:p>
+    <w:p>
+      <w:pPr>
+        <w:pStyle w:val="ListParagraph"/>
+        <w:numPr>
+          <w:ilvl w:val="0"/>
+          <w:numId w:val="11"/>
+        </w:numPr>
+        <w:spacing w:before="100" w:beforeAutospacing="1" w:after="100" w:afterAutospacing="1"/>
+        <w:rPr>
+          <w:rFonts w:ascii="Times New Roman" w:hAnsi="Times New Roman" w:cs="Times New Roman"/>
+          <w:sz w:val="26"/>
+          <w:szCs w:val="26"/>
+        </w:rPr>
+      </w:pPr>
+      <w:r>
+        <w:rPr>
+          <w:rFonts w:ascii="Times New Roman" w:hAnsi="Times New Roman" w:cs="Times New Roman"/>
+          <w:sz w:val="26"/>
+          <w:szCs w:val="26"/>
+        </w:rPr>
+        <w:t>Đào tạo dựa trên công nghệ (TBT - Technology-Based Training) là hình thức đào tạo có sự áp dụng công nghệ, đặc biệt là dựa trên công nghệ thông tin.</w:t>
+      </w:r>
+    </w:p>
+    <w:p>
+      <w:pPr>
+        <w:pStyle w:val="ListParagraph"/>
+        <w:numPr>
+          <w:ilvl w:val="0"/>
+          <w:numId w:val="10"/>
+        </w:numPr>
+        <w:spacing w:before="100" w:beforeAutospacing="1" w:after="100" w:afterAutospacing="1"/>
+        <w:rPr>
+          <w:rFonts w:ascii="Times New Roman" w:hAnsi="Times New Roman" w:cs="Times New Roman"/>
+          <w:sz w:val="26"/>
+          <w:szCs w:val="26"/>
+        </w:rPr>
+      </w:pPr>
+      <w:r>
+        <w:rPr>
+          <w:rFonts w:ascii="Times New Roman" w:hAnsi="Times New Roman" w:cs="Times New Roman"/>
+          <w:sz w:val="26"/>
+          <w:szCs w:val="26"/>
+        </w:rPr>
+        <w:t>Đào tạo dựa trên máy tính không nối mạng (CBT - Computer-Based Training) là hình thức đào tạo sử dụng các ứng dụng (phần mềm) đào tạo trên các đĩa CD-ROM hoặc cài trên các máy tính độc lập, không nối mạng, không có giao tiếp với thế giới bên ngoài. Thuật ngữ này được hiểu đồng nhất với thuật ngữ CD-ROM Based Training.</w:t>
+      </w:r>
+    </w:p>
+    <w:p>
+      <w:pPr>
+        <w:pStyle w:val="ListParagraph"/>
+        <w:numPr>
+          <w:ilvl w:val="0"/>
+          <w:numId w:val="10"/>
+        </w:numPr>
+        <w:spacing w:before="100" w:beforeAutospacing="1" w:after="100" w:afterAutospacing="1"/>
+        <w:rPr>
+          <w:rFonts w:ascii="Times New Roman" w:hAnsi="Times New Roman" w:cs="Times New Roman"/>
+          <w:sz w:val="26"/>
+          <w:szCs w:val="26"/>
+        </w:rPr>
+      </w:pPr>
+      <w:r>
+        <w:rPr>
+          <w:rFonts w:ascii="Times New Roman" w:hAnsi="Times New Roman" w:cs="Times New Roman"/>
+          <w:sz w:val="26"/>
+          <w:szCs w:val="26"/>
+        </w:rPr>
+        <w:t>Đào tạo dựa trên web (WBT - WebBased Training) là hình thức đào tạo sử dụng công nghệ web. Nội dung học, các thông tin về người học và quản lí khóa học được lưu trữ trên máy chủ và người dùng có thể dễ dàng truy nhập thông qua trình duyệt web. Người học có thể giao tiếp với nhau và với giáo viên, sử dụng các chức năng trao đổi trực tiếp, diễn đàn, e-mail... và có thể nghe được giọng nói và nhìn thấy hình ảnh của người giao tiếp với mình.</w:t>
+      </w:r>
+    </w:p>
+    <w:p>
+      <w:pPr>
+        <w:pStyle w:val="ListParagraph"/>
+        <w:numPr>
+          <w:ilvl w:val="0"/>
+          <w:numId w:val="10"/>
+        </w:numPr>
+        <w:spacing w:before="100" w:beforeAutospacing="1" w:after="100" w:afterAutospacing="1"/>
+        <w:rPr>
+          <w:rFonts w:ascii="Times New Roman" w:hAnsi="Times New Roman" w:cs="Times New Roman"/>
+          <w:sz w:val="26"/>
+          <w:szCs w:val="26"/>
+        </w:rPr>
+      </w:pPr>
+      <w:r>
+        <w:rPr>
+          <w:rFonts w:ascii="Times New Roman" w:hAnsi="Times New Roman" w:cs="Times New Roman"/>
+          <w:sz w:val="26"/>
+          <w:szCs w:val="26"/>
+        </w:rPr>
+        <w:t>Đào tạo trực tuyến (Online Learning/Training) là hình thức đào tạo có sử dụng kết nối mạng để thực hiện việc học: lấy tài liệu học, xem chương trình, giao tiếp giữa người học với nhau và với giáo viên...</w:t>
+      </w:r>
+    </w:p>
+    <w:p>
+      <w:pPr>
+        <w:pStyle w:val="ListParagraph"/>
+        <w:numPr>
+          <w:ilvl w:val="0"/>
+          <w:numId w:val="10"/>
+        </w:numPr>
+        <w:spacing w:before="100" w:beforeAutospacing="1" w:after="100" w:afterAutospacing="1"/>
+        <w:rPr>
+          <w:rFonts w:ascii="Times New Roman" w:eastAsia="Times New Roman" w:hAnsi="Times New Roman" w:cs="Times New Roman"/>
+          <w:sz w:val="26"/>
+          <w:szCs w:val="26"/>
+        </w:rPr>
+      </w:pPr>
+      <w:r>
+        <w:rPr>
+          <w:rFonts w:ascii="Times New Roman" w:hAnsi="Times New Roman" w:cs="Times New Roman"/>
+          <w:sz w:val="26"/>
+          <w:szCs w:val="26"/>
+        </w:rPr>
+        <w:t>Đào tạo từ xa (Distance Learning) là hình thức đào tạo trong đó người dạy và người học không ở cùng một chỗ, thậm chí không cùng một thời điểm. Ví dụ như việc đào tạo sử dụng công nghệ hội thảo cầu truyền hình hoặc công nghệ web.</w:t>
+      </w:r>
+    </w:p>
+    <w:p>
+      <w:pPr>
+        <w:spacing w:before="100" w:beforeAutospacing="1" w:after="100" w:afterAutospacing="1"/>
+        <w:rPr>
+          <w:rFonts w:ascii="Times New Roman" w:eastAsia="Times New Roman" w:hAnsi="Times New Roman" w:cs="Times New Roman"/>
+          <w:b/>
+          <w:i/>
+          <w:sz w:val="26"/>
+          <w:szCs w:val="26"/>
+        </w:rPr>
+      </w:pPr>
+      <w:r>
+        <w:rPr>
+          <w:rFonts w:ascii="Times New Roman" w:eastAsia="Times New Roman" w:hAnsi="Times New Roman" w:cs="Times New Roman"/>
+          <w:b/>
+          <w:i/>
+          <w:sz w:val="26"/>
+          <w:szCs w:val="26"/>
+        </w:rPr>
+        <w:t>+ Lợi ích E-learning</w:t>
+      </w:r>
+    </w:p>
+    <w:p>
+      <w:pPr>
+        <w:spacing w:before="100" w:beforeAutospacing="1" w:after="100" w:afterAutospacing="1"/>
+        <w:rPr>
+          <w:rFonts w:ascii="Times New Roman" w:hAnsi="Times New Roman" w:cs="Times New Roman"/>
+          <w:sz w:val="26"/>
+          <w:szCs w:val="26"/>
+        </w:rPr>
+      </w:pPr>
+      <w:r>
+        <w:rPr>
+          <w:rFonts w:ascii="Times New Roman" w:hAnsi="Times New Roman" w:cs="Times New Roman"/>
+          <w:sz w:val="26"/>
+          <w:szCs w:val="26"/>
+        </w:rPr>
+        <w:t>E-l</w:t>
+      </w:r>
+      <w:r>
+        <w:rPr>
+          <w:rFonts w:ascii="Times New Roman" w:hAnsi="Times New Roman" w:cs="Times New Roman"/>
+          <w:sz w:val="26"/>
+          <w:szCs w:val="26"/>
+        </w:rPr>
+        <w:t>e</w:t>
+      </w:r>
+      <w:r>
+        <w:rPr>
+          <w:rFonts w:ascii="Times New Roman" w:hAnsi="Times New Roman" w:cs="Times New Roman"/>
+          <w:sz w:val="26"/>
+          <w:szCs w:val="26"/>
+        </w:rPr>
+        <w:t>a</w:t>
+      </w:r>
+      <w:r>
+        <w:rPr>
+          <w:rFonts w:ascii="Times New Roman" w:hAnsi="Times New Roman" w:cs="Times New Roman"/>
+          <w:sz w:val="26"/>
+          <w:szCs w:val="26"/>
+        </w:rPr>
+        <w:t>rning có rất nhiều lợi ích đa dạng và phong phú khi xét ở các góc độ khác nhau: về phía người học, về phía cơ sở đào tạo, về xã hội... Sau đây là một số lợi ích cơ bản:</w:t>
+      </w:r>
+    </w:p>
+    <w:p>
+      <w:pPr>
+        <w:spacing w:before="100" w:beforeAutospacing="1" w:after="100" w:afterAutospacing="1"/>
+        <w:ind w:firstLine="720"/>
+        <w:rPr>
+          <w:rFonts w:ascii="Times New Roman" w:hAnsi="Times New Roman" w:cs="Times New Roman"/>
+          <w:sz w:val="26"/>
+          <w:szCs w:val="26"/>
+        </w:rPr>
+      </w:pPr>
+      <w:r>
+        <w:rPr>
+          <w:rFonts w:ascii="Times New Roman" w:hAnsi="Times New Roman" w:cs="Times New Roman"/>
+          <w:sz w:val="26"/>
+          <w:szCs w:val="26"/>
+        </w:rPr>
+        <w:lastRenderedPageBreak/>
+        <w:t>E-</w:t>
+      </w:r>
+      <w:r>
+        <w:rPr>
+          <w:rFonts w:ascii="Times New Roman" w:hAnsi="Times New Roman" w:cs="Times New Roman"/>
+          <w:sz w:val="26"/>
+          <w:szCs w:val="26"/>
+        </w:rPr>
+        <w:t>Le</w:t>
+      </w:r>
+      <w:r>
+        <w:rPr>
+          <w:rFonts w:ascii="Times New Roman" w:hAnsi="Times New Roman" w:cs="Times New Roman"/>
+          <w:sz w:val="26"/>
+          <w:szCs w:val="26"/>
+        </w:rPr>
+        <w:t>a</w:t>
+      </w:r>
+      <w:r>
+        <w:rPr>
+          <w:rFonts w:ascii="Times New Roman" w:hAnsi="Times New Roman" w:cs="Times New Roman"/>
+          <w:sz w:val="26"/>
+          <w:szCs w:val="26"/>
+        </w:rPr>
+        <w:t>rning giúp người học vượt qua rào cản về không gian và thời gian. Với hình thức học này, người học có thể đăng kí và theo học bất cứ thời gian nào mình muốn. Học viên có thể học</w:t>
+      </w:r>
+      <w:r>
+        <w:rPr>
+          <w:rFonts w:ascii="Times New Roman" w:hAnsi="Times New Roman" w:cs="Times New Roman"/>
+          <w:sz w:val="26"/>
+          <w:szCs w:val="26"/>
+        </w:rPr>
+        <w:t xml:space="preserve"> </w:t>
+      </w:r>
+      <w:r>
+        <w:rPr>
+          <w:rFonts w:ascii="Times New Roman" w:hAnsi="Times New Roman" w:cs="Times New Roman"/>
+          <w:sz w:val="26"/>
+          <w:szCs w:val="26"/>
+        </w:rPr>
+        <w:t>bất cứ lúc nào, tại bất kì nơi đâu… Tận dụng được nguồn giảng viên chất lượng cao từ nhiều nơi trên thế giới, nội dung truyền tải nhất quán, phù hợp với yêu cầu của người học.</w:t>
+      </w:r>
+    </w:p>
+    <w:p>
+      <w:pPr>
+        <w:spacing w:before="100" w:beforeAutospacing="1" w:after="100" w:afterAutospacing="1"/>
+        <w:ind w:firstLine="720"/>
+        <w:rPr>
+          <w:rFonts w:ascii="Times New Roman" w:hAnsi="Times New Roman" w:cs="Times New Roman"/>
+          <w:sz w:val="26"/>
+          <w:szCs w:val="26"/>
+        </w:rPr>
+      </w:pPr>
+      <w:r>
+        <w:rPr>
+          <w:rFonts w:ascii="Times New Roman" w:hAnsi="Times New Roman" w:cs="Times New Roman"/>
+          <w:sz w:val="26"/>
+          <w:szCs w:val="26"/>
+        </w:rPr>
+        <w:t>E-l</w:t>
+      </w:r>
+      <w:r>
+        <w:rPr>
+          <w:rFonts w:ascii="Times New Roman" w:hAnsi="Times New Roman" w:cs="Times New Roman"/>
+          <w:sz w:val="26"/>
+          <w:szCs w:val="26"/>
+        </w:rPr>
+        <w:t>e</w:t>
+      </w:r>
+      <w:r>
+        <w:rPr>
+          <w:rFonts w:ascii="Times New Roman" w:hAnsi="Times New Roman" w:cs="Times New Roman"/>
+          <w:sz w:val="26"/>
+          <w:szCs w:val="26"/>
+        </w:rPr>
+        <w:t>a</w:t>
+      </w:r>
+      <w:r>
+        <w:rPr>
+          <w:rFonts w:ascii="Times New Roman" w:hAnsi="Times New Roman" w:cs="Times New Roman"/>
+          <w:sz w:val="26"/>
+          <w:szCs w:val="26"/>
+        </w:rPr>
+        <w:t>rning giúp cho người học chủ động hơn: dễ dàng tự định hướng và tự điều chỉnh việc học tập của bản thân. Việc đăng kí và chứng thực học viên đơn giản và thuận tiện. Người học có khả năng tự kiểm soát cao thông qua việc tự đặt cho mình tốc độ học phù hợp, bỏ qua những phần hướng dẫn đơn giản không cần thiết mà vẫn đáp ứng được tiến độ chung của khóa học. Đối với học viên, kèm theo việc tăng khả năng tiếp tục đáp ứng được công việc, giảm thời gian học, học viên còn có thể học mọi lúc, mọi nơi, cho phép học viên có thể hoàn thành chương trình đào tạo một cách thuận tiện ngoài giờ làm việc hay ở nhà.</w:t>
+      </w:r>
+    </w:p>
+    <w:p>
+      <w:pPr>
+        <w:spacing w:before="100" w:beforeAutospacing="1" w:after="100" w:afterAutospacing="1"/>
+        <w:ind w:firstLine="720"/>
+        <w:rPr>
+          <w:rFonts w:ascii="Times New Roman" w:hAnsi="Times New Roman" w:cs="Times New Roman"/>
+          <w:sz w:val="26"/>
+          <w:szCs w:val="26"/>
+        </w:rPr>
+      </w:pPr>
+      <w:r>
+        <w:rPr>
+          <w:rFonts w:ascii="Times New Roman" w:hAnsi="Times New Roman" w:cs="Times New Roman"/>
+          <w:sz w:val="26"/>
+          <w:szCs w:val="26"/>
+        </w:rPr>
+        <w:t>E-</w:t>
+      </w:r>
+      <w:r>
+        <w:rPr>
+          <w:rFonts w:ascii="Times New Roman" w:hAnsi="Times New Roman" w:cs="Times New Roman"/>
+          <w:sz w:val="26"/>
+          <w:szCs w:val="26"/>
+        </w:rPr>
+        <w:t>Le</w:t>
+      </w:r>
+      <w:r>
+        <w:rPr>
+          <w:rFonts w:ascii="Times New Roman" w:hAnsi="Times New Roman" w:cs="Times New Roman"/>
+          <w:sz w:val="26"/>
+          <w:szCs w:val="26"/>
+        </w:rPr>
+        <w:t>a</w:t>
+      </w:r>
+      <w:r>
+        <w:rPr>
+          <w:rFonts w:ascii="Times New Roman" w:hAnsi="Times New Roman" w:cs="Times New Roman"/>
+          <w:sz w:val="26"/>
+          <w:szCs w:val="26"/>
+        </w:rPr>
+        <w:t>rning giúp cho người học rèn luyện và phát triển khả năng tự học. Trong suốt quá trình học trực tuyến, học viên phải tự xây dựng kế hoạch học tập, lựa chọn môn học, tài liệu cần thiết, tự thực hiện các yêu cầu của khóa học... nhờ thế mà khả năng tự học mỗi ngày một tốt hơn.</w:t>
+      </w:r>
+    </w:p>
+    <w:p>
+      <w:pPr>
+        <w:spacing w:before="100" w:beforeAutospacing="1" w:after="100" w:afterAutospacing="1"/>
+        <w:ind w:firstLine="720"/>
+        <w:rPr>
+          <w:rFonts w:ascii="Times New Roman" w:hAnsi="Times New Roman" w:cs="Times New Roman"/>
+          <w:sz w:val="26"/>
+          <w:szCs w:val="26"/>
+        </w:rPr>
+      </w:pPr>
+      <w:r>
+        <w:rPr>
+          <w:rFonts w:ascii="Times New Roman" w:hAnsi="Times New Roman" w:cs="Times New Roman"/>
+          <w:sz w:val="26"/>
+          <w:szCs w:val="26"/>
+        </w:rPr>
+        <w:t>E-</w:t>
+      </w:r>
+      <w:r>
+        <w:rPr>
+          <w:rFonts w:ascii="Times New Roman" w:hAnsi="Times New Roman" w:cs="Times New Roman"/>
+          <w:sz w:val="26"/>
+          <w:szCs w:val="26"/>
+        </w:rPr>
+        <w:t>Le</w:t>
+      </w:r>
+      <w:r>
+        <w:rPr>
+          <w:rFonts w:ascii="Times New Roman" w:hAnsi="Times New Roman" w:cs="Times New Roman"/>
+          <w:sz w:val="26"/>
+          <w:szCs w:val="26"/>
+        </w:rPr>
+        <w:t>a</w:t>
+      </w:r>
+      <w:r>
+        <w:rPr>
+          <w:rFonts w:ascii="Times New Roman" w:hAnsi="Times New Roman" w:cs="Times New Roman"/>
+          <w:sz w:val="26"/>
+          <w:szCs w:val="26"/>
+        </w:rPr>
+        <w:t>rning làm tăng lượng thông tin một cách rõ rệt, kiến thức thu được rất đa dạng và phong phú. Nhờ tính tương tác và hợp tác cao, dễ tiếp cận và thuận tiện, đào tạo trực tuyến tạo một môi trường giao tiếp thuận lợi giữa học viên với giáo viên, giữa học viên với nhau... Khi mọi người được trao đổi với giáo viên và bạn bè trong lớp, họ có thể</w:t>
+      </w:r>
+      <w:r>
+        <w:rPr>
+          <w:rFonts w:ascii="Times New Roman" w:hAnsi="Times New Roman" w:cs="Times New Roman"/>
+          <w:sz w:val="26"/>
+          <w:szCs w:val="26"/>
+        </w:rPr>
+        <w:t xml:space="preserve"> </w:t>
+      </w:r>
+      <w:r>
+        <w:rPr>
+          <w:rFonts w:ascii="Times New Roman" w:hAnsi="Times New Roman" w:cs="Times New Roman"/>
+          <w:sz w:val="26"/>
+          <w:szCs w:val="26"/>
+        </w:rPr>
+        <w:t>tiếp thu nhiều thông tin hơn từ các nguồn khác nhau. Mặt khác, kết quả đào tạo cũng được tự động hóa và được thông báo nhanh chóng, chính xác, khách quan.</w:t>
+      </w:r>
+    </w:p>
+    <w:p>
+      <w:pPr>
+        <w:spacing w:before="100" w:beforeAutospacing="1" w:after="100" w:afterAutospacing="1"/>
+        <w:ind w:firstLine="720"/>
+        <w:rPr>
+          <w:rFonts w:ascii="Times New Roman" w:hAnsi="Times New Roman" w:cs="Times New Roman"/>
+          <w:sz w:val="26"/>
+          <w:szCs w:val="26"/>
+        </w:rPr>
+      </w:pPr>
+      <w:r>
+        <w:rPr>
+          <w:rFonts w:ascii="Times New Roman" w:hAnsi="Times New Roman" w:cs="Times New Roman"/>
+          <w:sz w:val="26"/>
+          <w:szCs w:val="26"/>
+        </w:rPr>
+        <w:t>Rút ngắn thời gian đào tạo. Học viên tận dụng được mọi thời gian rảnh rỗi, giảm thiểu thời gian rời khỏi văn phòng hoặc gia đình. Cơ sở đào tạo cũng dễ dàng kiểm soát thời gian thực hiện khóa họ</w:t>
+      </w:r>
+      <w:r>
+        <w:rPr>
+          <w:rFonts w:ascii="Times New Roman" w:hAnsi="Times New Roman" w:cs="Times New Roman"/>
+          <w:sz w:val="26"/>
+          <w:szCs w:val="26"/>
+        </w:rPr>
+        <w:t xml:space="preserve">c. </w:t>
+      </w:r>
+    </w:p>
+    <w:p>
+      <w:pPr>
+        <w:spacing w:before="100" w:beforeAutospacing="1" w:after="100" w:afterAutospacing="1"/>
+        <w:ind w:firstLine="720"/>
+        <w:rPr>
+          <w:rFonts w:ascii="Times New Roman" w:eastAsia="Times New Roman" w:hAnsi="Times New Roman" w:cs="Times New Roman"/>
+          <w:sz w:val="26"/>
+          <w:szCs w:val="26"/>
+        </w:rPr>
+      </w:pPr>
+      <w:r>
+        <w:rPr>
+          <w:rFonts w:ascii="Times New Roman" w:hAnsi="Times New Roman" w:cs="Times New Roman"/>
+          <w:sz w:val="26"/>
+          <w:szCs w:val="26"/>
+        </w:rPr>
+        <w:t>Chi phí cho việc học tập được giảm thiểu: chi phí cho người học, chi phí cho tổ chức và quản lí đào tạo. Nội dung khóa học có thể sử dụng lại được với các học viên khác nhau. Cắt giảm được chi phí in ấn, xuất bản và phân phối tài liệu, lương của giáo viên, chi phí thuê phòng học, chi phí đi lại, ăn ở cho học viên. Tiết kiệm được một khoản tiền lớn do giảm được chi phí đi lại.</w:t>
+      </w:r>
+    </w:p>
+    <w:p>
+      <w:pPr>
+        <w:spacing w:before="100" w:beforeAutospacing="1" w:after="100" w:afterAutospacing="1"/>
+        <w:rPr>
+          <w:rFonts w:ascii="Times New Roman" w:eastAsia="Times New Roman" w:hAnsi="Times New Roman" w:cs="Times New Roman"/>
+          <w:sz w:val="26"/>
+          <w:szCs w:val="26"/>
+        </w:rPr>
+      </w:pPr>
+      <w:r>
+        <w:rPr>
+          <w:rFonts w:ascii="Times New Roman" w:eastAsia="Times New Roman" w:hAnsi="Times New Roman" w:cs="Times New Roman"/>
+          <w:sz w:val="26"/>
+          <w:szCs w:val="26"/>
+        </w:rPr>
+        <w:lastRenderedPageBreak/>
+        <w:t>Ưu điểm nổi bật của lớp học truyền thống đó là học sinh dễ dàng trao đổi trực tiếp với bạn bè, thầy cô giáo, đây cũng chính là thách thức không nhỏ đối với lớp học E – learning. Chính vì vậy khi thiết kế bài giảng, giáo viên phải đặt ra tiêu chí: “Học có sự hợp tác, phối hợp”. Không chỉ giáo viên là người cung cấp kiến thức, đưa ra các vấn đề mà học sinh có thể kết nối, trao đổi thông tin với giáo viên thông qua hòm thư trực tuyến. Ngược lại giáo viên cũng nắm được các thông tin phản hồi trong bài dạy của mình. Học sinh cũng có thể dễ dàng trao đổi thông tin với nhau qua các diễn đàn (forum), hội thoại trực tuyến (chat), thư từ (email)…</w:t>
+      </w:r>
+    </w:p>
+    <w:p>
+      <w:pPr>
+        <w:pStyle w:val="ListParagraph"/>
+        <w:numPr>
+          <w:ilvl w:val="0"/>
+          <w:numId w:val="7"/>
+        </w:numPr>
+        <w:spacing w:before="100" w:beforeAutospacing="1" w:after="100" w:afterAutospacing="1"/>
+        <w:rPr>
+          <w:rFonts w:ascii="Times New Roman" w:eastAsia="Times New Roman" w:hAnsi="Times New Roman" w:cs="Times New Roman"/>
+          <w:b/>
+          <w:sz w:val="26"/>
+          <w:szCs w:val="26"/>
+        </w:rPr>
+      </w:pPr>
+      <w:r>
+        <w:rPr>
+          <w:rFonts w:ascii="Times New Roman" w:eastAsia="Times New Roman" w:hAnsi="Times New Roman" w:cs="Times New Roman"/>
+          <w:b/>
+          <w:sz w:val="26"/>
+          <w:szCs w:val="26"/>
+        </w:rPr>
+        <w:t>Các vấn đề của E-learning hiện nay</w:t>
+      </w:r>
+    </w:p>
+    <w:p>
+      <w:pPr>
+        <w:spacing w:before="100" w:beforeAutospacing="1" w:after="100" w:afterAutospacing="1"/>
+        <w:rPr>
+          <w:rFonts w:ascii="Times New Roman" w:eastAsia="Times New Roman" w:hAnsi="Times New Roman" w:cs="Times New Roman"/>
+          <w:sz w:val="26"/>
+          <w:szCs w:val="26"/>
+        </w:rPr>
+      </w:pPr>
+      <w:r>
+        <w:rPr>
+          <w:rFonts w:ascii="Times New Roman" w:eastAsia="Times New Roman" w:hAnsi="Times New Roman" w:cs="Times New Roman"/>
+          <w:sz w:val="26"/>
+          <w:szCs w:val="26"/>
+        </w:rPr>
+        <w:t>Bên cạnh những lợi ích mà E-learning mang lại, không thể không kể đến những vấn đề hạn chế nói chung của việc học trực tuyến hiện nay</w:t>
+      </w:r>
+    </w:p>
+    <w:p>
+      <w:pPr>
+        <w:spacing w:before="100" w:beforeAutospacing="1" w:after="100" w:afterAutospacing="1"/>
+        <w:rPr>
+          <w:rFonts w:ascii="Times New Roman" w:hAnsi="Times New Roman" w:cs="Times New Roman"/>
+          <w:b/>
+          <w:i/>
+          <w:sz w:val="26"/>
+          <w:szCs w:val="26"/>
+        </w:rPr>
+      </w:pPr>
+      <w:r>
+        <w:rPr>
+          <w:rFonts w:ascii="Times New Roman" w:hAnsi="Times New Roman" w:cs="Times New Roman"/>
+          <w:b/>
+          <w:i/>
+          <w:sz w:val="26"/>
+          <w:szCs w:val="26"/>
+        </w:rPr>
+        <w:t xml:space="preserve">Về phía người học </w:t>
+      </w:r>
+    </w:p>
+    <w:p>
+      <w:pPr>
+        <w:spacing w:before="100" w:beforeAutospacing="1" w:after="100" w:afterAutospacing="1"/>
+        <w:rPr>
+          <w:rFonts w:ascii="Times New Roman" w:hAnsi="Times New Roman" w:cs="Times New Roman"/>
+          <w:sz w:val="26"/>
+          <w:szCs w:val="26"/>
+        </w:rPr>
+      </w:pPr>
+      <w:r>
+        <w:rPr>
+          <w:rFonts w:ascii="Times New Roman" w:hAnsi="Times New Roman" w:cs="Times New Roman"/>
+          <w:sz w:val="26"/>
+          <w:szCs w:val="26"/>
+        </w:rPr>
+        <w:t xml:space="preserve">Tham gia học tập dựa trên e-Learning đòi hỏi người học phải có khả năng làm việc độc lập với ý thức tự giác cao độ. Bên cạnh đó, cũng cần thể hiện khả năng hợp tác, chia sẻ qua mạng một cách hiệu quả với giảng viên và các thành viên khác </w:t>
+      </w:r>
+    </w:p>
+    <w:p>
+      <w:pPr>
+        <w:spacing w:before="100" w:beforeAutospacing="1" w:after="100" w:afterAutospacing="1"/>
+        <w:rPr>
+          <w:rFonts w:ascii="Times New Roman" w:hAnsi="Times New Roman" w:cs="Times New Roman"/>
+          <w:sz w:val="26"/>
+          <w:szCs w:val="26"/>
+        </w:rPr>
+      </w:pPr>
+      <w:r>
+        <w:rPr>
+          <w:rFonts w:ascii="Times New Roman" w:hAnsi="Times New Roman" w:cs="Times New Roman"/>
+          <w:sz w:val="26"/>
+          <w:szCs w:val="26"/>
+        </w:rPr>
+        <w:t>Người học cũng cần phải biết lập kế hoạch phù hợp với bản thân, tự định hướng trong học tập, thực hiện tốt kế hoạch học tập đã đề ra.</w:t>
+      </w:r>
+    </w:p>
+    <w:p>
+      <w:pPr>
+        <w:spacing w:before="100" w:beforeAutospacing="1" w:after="100" w:afterAutospacing="1"/>
+        <w:rPr>
+          <w:rFonts w:ascii="Times New Roman" w:hAnsi="Times New Roman" w:cs="Times New Roman"/>
+          <w:b/>
+          <w:i/>
+          <w:sz w:val="26"/>
+          <w:szCs w:val="26"/>
+        </w:rPr>
+      </w:pPr>
+      <w:r>
+        <w:rPr>
+          <w:rFonts w:ascii="Times New Roman" w:hAnsi="Times New Roman" w:cs="Times New Roman"/>
+          <w:b/>
+          <w:i/>
+          <w:sz w:val="26"/>
+          <w:szCs w:val="26"/>
+        </w:rPr>
+        <w:t xml:space="preserve">Về phía nội dung học tập </w:t>
+      </w:r>
+    </w:p>
+    <w:p>
+      <w:pPr>
+        <w:spacing w:before="100" w:beforeAutospacing="1" w:after="100" w:afterAutospacing="1"/>
+        <w:rPr>
+          <w:rFonts w:ascii="Times New Roman" w:hAnsi="Times New Roman" w:cs="Times New Roman"/>
+          <w:sz w:val="26"/>
+          <w:szCs w:val="26"/>
+        </w:rPr>
+      </w:pPr>
+      <w:r>
+        <w:rPr>
+          <w:rFonts w:ascii="Times New Roman" w:hAnsi="Times New Roman" w:cs="Times New Roman"/>
+          <w:sz w:val="26"/>
+          <w:szCs w:val="26"/>
+        </w:rPr>
+        <w:t xml:space="preserve"> Trong nhiều trường hợp, không thể và không nên đưa ra các nội dung quá trừu tượng, quá phức tạp. Đặc biệt là nội dung liên quan tới thí nghiệm, thực hành mà Công nghệ thông tin không thể hiện được hay thể hiện kém hiệu quả.</w:t>
+      </w:r>
+    </w:p>
+    <w:p>
+      <w:pPr>
+        <w:spacing w:before="100" w:beforeAutospacing="1" w:after="100" w:afterAutospacing="1"/>
+        <w:rPr>
+          <w:rFonts w:ascii="Times New Roman" w:hAnsi="Times New Roman" w:cs="Times New Roman"/>
+          <w:sz w:val="26"/>
+          <w:szCs w:val="26"/>
+        </w:rPr>
+      </w:pPr>
+      <w:r>
+        <w:rPr>
+          <w:rFonts w:ascii="Times New Roman" w:hAnsi="Times New Roman" w:cs="Times New Roman"/>
+          <w:sz w:val="26"/>
+          <w:szCs w:val="26"/>
+        </w:rPr>
+        <w:t>Hệ thống e-Learning cũng không thể thay thế được các hoạt động liên quan tới việc rèn luyện và hình thành kỹ năng, đặc biệt là kỹ năng thao tác và vận động.</w:t>
+      </w:r>
+    </w:p>
+    <w:p>
+      <w:pPr>
+        <w:spacing w:before="100" w:beforeAutospacing="1" w:after="100" w:afterAutospacing="1"/>
+        <w:rPr>
+          <w:rFonts w:ascii="Times New Roman" w:hAnsi="Times New Roman" w:cs="Times New Roman"/>
+          <w:b/>
+          <w:i/>
+          <w:sz w:val="26"/>
+          <w:szCs w:val="26"/>
+        </w:rPr>
+      </w:pPr>
+      <w:r>
+        <w:rPr>
+          <w:rFonts w:ascii="Times New Roman" w:hAnsi="Times New Roman" w:cs="Times New Roman"/>
+          <w:b/>
+          <w:i/>
+          <w:sz w:val="26"/>
+          <w:szCs w:val="26"/>
+        </w:rPr>
+        <w:t xml:space="preserve">Về yếu tố công nghệ </w:t>
+      </w:r>
+    </w:p>
+    <w:p>
+      <w:pPr>
+        <w:spacing w:before="100" w:beforeAutospacing="1" w:after="100" w:afterAutospacing="1"/>
+        <w:rPr>
+          <w:rFonts w:ascii="Times New Roman" w:hAnsi="Times New Roman" w:cs="Times New Roman"/>
+          <w:sz w:val="26"/>
+          <w:szCs w:val="26"/>
+        </w:rPr>
+      </w:pPr>
+      <w:r>
+        <w:rPr>
+          <w:rFonts w:ascii="Times New Roman" w:hAnsi="Times New Roman" w:cs="Times New Roman"/>
+          <w:sz w:val="26"/>
+          <w:szCs w:val="26"/>
+        </w:rPr>
+        <w:t xml:space="preserve">Sự hạn chế về kỹ năng công nghệ của người học sẽ làm giảm đáng kể hiệu quả, chất lượng dạy học dựa trên e-Learning. </w:t>
+      </w:r>
+    </w:p>
+    <w:p>
+      <w:pPr>
+        <w:spacing w:before="100" w:beforeAutospacing="1" w:after="100" w:afterAutospacing="1"/>
+        <w:rPr>
+          <w:rFonts w:ascii="Times New Roman" w:hAnsi="Times New Roman" w:cs="Times New Roman"/>
+          <w:sz w:val="26"/>
+          <w:szCs w:val="26"/>
+        </w:rPr>
+      </w:pPr>
+      <w:r>
+        <w:rPr>
+          <w:rFonts w:ascii="Times New Roman" w:hAnsi="Times New Roman" w:cs="Times New Roman"/>
+          <w:sz w:val="26"/>
+          <w:szCs w:val="26"/>
+        </w:rPr>
+        <w:t>Bên cạnh đó, hạ tầng công nghệ thông tin (mạng internet, băng thông, chi phí…) cũng ảnh hưởng đảng kể tới tiến độ, chất lượng học tập.</w:t>
+      </w:r>
+    </w:p>
+    <w:p>
+      <w:pPr>
+        <w:spacing w:before="100" w:beforeAutospacing="1" w:after="100" w:afterAutospacing="1"/>
+        <w:rPr>
+          <w:rFonts w:ascii="Times New Roman" w:eastAsia="Times New Roman" w:hAnsi="Times New Roman" w:cs="Times New Roman"/>
+          <w:sz w:val="26"/>
+          <w:szCs w:val="26"/>
+        </w:rPr>
+      </w:pPr>
+      <w:r>
+        <w:rPr>
+          <w:rFonts w:ascii="Times New Roman" w:hAnsi="Times New Roman" w:cs="Times New Roman"/>
+          <w:sz w:val="26"/>
+          <w:szCs w:val="26"/>
+        </w:rPr>
+        <w:lastRenderedPageBreak/>
+        <w:t>Sâu sát hơn vào việc tạo, trình chiếu hiển thị bài giảng, ta còn thấy E-learning có hạn chế như sau :</w:t>
+      </w:r>
+    </w:p>
+    <w:p>
+      <w:pPr>
+        <w:spacing w:before="100" w:beforeAutospacing="1" w:after="100" w:afterAutospacing="1"/>
+        <w:rPr>
+          <w:rFonts w:ascii="Times New Roman" w:eastAsia="Times New Roman" w:hAnsi="Times New Roman" w:cs="Times New Roman"/>
+          <w:sz w:val="26"/>
+          <w:szCs w:val="26"/>
+        </w:rPr>
+      </w:pPr>
+      <w:r>
+        <w:rPr>
+          <w:rFonts w:ascii="Times New Roman" w:eastAsia="Times New Roman" w:hAnsi="Times New Roman" w:cs="Times New Roman"/>
+          <w:sz w:val="26"/>
+          <w:szCs w:val="26"/>
+        </w:rPr>
+        <w:t xml:space="preserve">Các bài giảng thường là những video dàn dựng, quay lại quá trình truyền tải kiến thức cũng như tài liệu đến với học viên. Để bài giảng có chất lượng tốt, các video thường được thực hiện một cách công phu ở các studio hay hỗ trợ bởi các thiết bị ghi hình, ghi âm chuyên nghiệp. </w:t>
+      </w:r>
+      <w:r>
+        <w:rPr>
+          <w:rFonts w:ascii="Times New Roman" w:eastAsia="Times New Roman" w:hAnsi="Times New Roman" w:cs="Times New Roman"/>
+          <w:sz w:val="26"/>
+          <w:szCs w:val="26"/>
+        </w:rPr>
+        <w:t>Ngoài ra, bài giảng video đơn thuần mang tính tương tác một chiều, không có chiều sâu. Để soạn được bài giảng tương tác cao lại cần có những phần mềm chuyên dụng. Do đó, các vấn đề còn tồn tại với bài giảng E-learning dưới dạng video là</w:t>
+      </w:r>
+    </w:p>
+    <w:p>
+      <w:pPr>
+        <w:pStyle w:val="ListParagraph"/>
+        <w:numPr>
+          <w:ilvl w:val="0"/>
+          <w:numId w:val="9"/>
+        </w:numPr>
+        <w:spacing w:before="100" w:beforeAutospacing="1" w:after="100" w:afterAutospacing="1"/>
+        <w:rPr>
+          <w:rFonts w:ascii="Times New Roman" w:eastAsia="Times New Roman" w:hAnsi="Times New Roman" w:cs="Times New Roman"/>
+          <w:sz w:val="26"/>
+          <w:szCs w:val="26"/>
+        </w:rPr>
+      </w:pPr>
+      <w:r>
+        <w:rPr>
+          <w:rFonts w:ascii="Times New Roman" w:eastAsia="Times New Roman" w:hAnsi="Times New Roman" w:cs="Times New Roman"/>
+          <w:sz w:val="26"/>
+          <w:szCs w:val="26"/>
+        </w:rPr>
+        <w:t>Chi phí tốn kém cho việc tạo bài giảng ở các studio</w:t>
+      </w:r>
+    </w:p>
+    <w:p>
+      <w:pPr>
+        <w:pStyle w:val="ListParagraph"/>
+        <w:numPr>
+          <w:ilvl w:val="0"/>
+          <w:numId w:val="9"/>
+        </w:numPr>
+        <w:spacing w:before="100" w:beforeAutospacing="1" w:after="100" w:afterAutospacing="1"/>
+        <w:rPr>
+          <w:rFonts w:ascii="Times New Roman" w:eastAsia="Times New Roman" w:hAnsi="Times New Roman" w:cs="Times New Roman"/>
+          <w:sz w:val="26"/>
+          <w:szCs w:val="26"/>
+        </w:rPr>
+      </w:pPr>
+      <w:r>
+        <w:rPr>
+          <w:rFonts w:ascii="Times New Roman" w:eastAsia="Times New Roman" w:hAnsi="Times New Roman" w:cs="Times New Roman"/>
+          <w:sz w:val="26"/>
+          <w:szCs w:val="26"/>
+        </w:rPr>
+        <w:t>Cần hỗ trợ bởi các thiết bị ghi hình , ghi âm đắt tiền</w:t>
+      </w:r>
+    </w:p>
+    <w:p>
+      <w:pPr>
+        <w:pStyle w:val="ListParagraph"/>
+        <w:numPr>
+          <w:ilvl w:val="0"/>
+          <w:numId w:val="9"/>
+        </w:numPr>
+        <w:spacing w:before="100" w:beforeAutospacing="1" w:after="100" w:afterAutospacing="1"/>
+        <w:rPr>
+          <w:rFonts w:ascii="Times New Roman" w:eastAsia="Times New Roman" w:hAnsi="Times New Roman" w:cs="Times New Roman"/>
+          <w:sz w:val="26"/>
+          <w:szCs w:val="26"/>
+        </w:rPr>
+      </w:pPr>
+      <w:r>
+        <w:rPr>
+          <w:rFonts w:ascii="Times New Roman" w:eastAsia="Times New Roman" w:hAnsi="Times New Roman" w:cs="Times New Roman"/>
+          <w:sz w:val="26"/>
+          <w:szCs w:val="26"/>
+        </w:rPr>
+        <w:t>Sản phẩm video dàn dựng có dung  lượng lớn, gây khó khăn cho việc lưu trữ, truyền tải, triển khai bài giảng trực tuyến thời gian thực khó khăn</w:t>
+      </w:r>
+    </w:p>
+    <w:p>
+      <w:pPr>
+        <w:pStyle w:val="ListParagraph"/>
+        <w:numPr>
+          <w:ilvl w:val="0"/>
+          <w:numId w:val="9"/>
+        </w:numPr>
+        <w:spacing w:before="100" w:beforeAutospacing="1" w:after="100" w:afterAutospacing="1"/>
+        <w:rPr>
+          <w:rFonts w:ascii="Times New Roman" w:eastAsia="Times New Roman" w:hAnsi="Times New Roman" w:cs="Times New Roman"/>
+          <w:sz w:val="26"/>
+          <w:szCs w:val="26"/>
+        </w:rPr>
+      </w:pPr>
+      <w:r>
+        <w:rPr>
+          <w:rFonts w:ascii="Times New Roman" w:eastAsia="Times New Roman" w:hAnsi="Times New Roman" w:cs="Times New Roman"/>
+          <w:sz w:val="26"/>
+          <w:szCs w:val="26"/>
+        </w:rPr>
+        <w:t>Bài giảng ít tương tác, để soạn bài tương tác tốt cần những phần mềm chuyên dụng với chi phí bản quyền đắt đỏ.</w:t>
+      </w:r>
+    </w:p>
+    <w:p>
+      <w:pPr>
+        <w:rPr>
+          <w:rFonts w:ascii="Times New Roman" w:eastAsia="Times New Roman" w:hAnsi="Times New Roman" w:cs="Times New Roman"/>
+          <w:sz w:val="26"/>
+          <w:szCs w:val="26"/>
+        </w:rPr>
+      </w:pPr>
+      <w:r>
+        <w:rPr>
+          <w:rFonts w:ascii="Times New Roman" w:eastAsia="Times New Roman" w:hAnsi="Times New Roman" w:cs="Times New Roman"/>
+          <w:sz w:val="26"/>
+          <w:szCs w:val="26"/>
+        </w:rPr>
+        <w:t>Qua những phân tích trên, với những hạn chế việc tạo bài giảng video và trình chiếu bài giảng, trong khuôn khổ luận văn , tôi xin đưa ra giải pháp khắc phục.</w:t>
+      </w:r>
+    </w:p>
+    <w:p>
+      <w:pPr>
+        <w:rPr>
+          <w:rFonts w:ascii="Times New Roman" w:eastAsia="Times New Roman" w:hAnsi="Times New Roman" w:cs="Times New Roman"/>
+          <w:sz w:val="26"/>
+          <w:szCs w:val="26"/>
+        </w:rPr>
+      </w:pPr>
+    </w:p>
+    <w:p>
+      <w:pPr>
+        <w:pStyle w:val="ListParagraph"/>
+        <w:numPr>
+          <w:ilvl w:val="0"/>
+          <w:numId w:val="7"/>
+        </w:numPr>
+        <w:rPr>
+          <w:rFonts w:ascii="Times New Roman" w:eastAsia="Times New Roman" w:hAnsi="Times New Roman" w:cs="Times New Roman"/>
+          <w:sz w:val="26"/>
+          <w:szCs w:val="26"/>
+        </w:rPr>
+      </w:pPr>
+      <w:r>
+        <w:rPr>
+          <w:rFonts w:ascii="Times New Roman" w:eastAsia="Times New Roman" w:hAnsi="Times New Roman" w:cs="Times New Roman"/>
+          <w:sz w:val="26"/>
+          <w:szCs w:val="26"/>
+        </w:rPr>
+        <w:t>Giải pháp khắc phục và lựa chọn công nghệ.</w:t>
       </w:r>
       <w:bookmarkStart w:id="0" w:name="_GoBack"/>
       <w:bookmarkEnd w:id="0"/>
+      <w:r>
+        <w:rPr>
+          <w:rFonts w:ascii="Times New Roman" w:eastAsia="Times New Roman" w:hAnsi="Times New Roman" w:cs="Times New Roman"/>
+          <w:sz w:val="26"/>
+          <w:szCs w:val="26"/>
+        </w:rPr>
+        <w:br w:type="page"/>
+      </w:r>
     </w:p>
     <w:p>
       <w:pPr>
@@ -3401,7 +4276,8 @@
           <w:sz w:val="26"/>
           <w:szCs w:val="26"/>
         </w:rPr>
-        <w:t>Lớp học trực tuyến E – learning (lớp học ảo) là lớp học mà học sinh tham gia thông qua các bài giảng do giáo viên thiết kế. Bài giảng được thiết kế theo đúng trình tự của một tiết học và đảm bảo được các tiêu chí như: công nghệ, nội dung, kiến thức, sư phạm và phương pháp truyền đạt để đáp ứng được nhu cầu tự học của học sinh ở mọi lúc, mọi nơi (online hoặc offline), giảm chi phí, thời gian đi lại, không cần trường lớp. Việc đưa các bài giảng E – learning đến người học được thực hiện thông qua các phương tiện điện tử: tài liệu được gửi cho học sinh bằng email, học sinh học trên website, học qua đĩa CD - Rom multimedia…</w:t>
+        <w:lastRenderedPageBreak/>
+        <w:t>Tham khảo</w:t>
       </w:r>
     </w:p>
     <w:p>
@@ -3419,162 +4295,8 @@
           <w:sz w:val="26"/>
           <w:szCs w:val="26"/>
         </w:rPr>
-        <w:t>Để cuốn hút học sinh vào bài giảng và phát huy được vai trò tự học của các em, khi thiết kế cần phát huy tối đa tính hấp dẫn của bài giảng với sự hỗ trợ của công nghệ multimedia, tích hợp kênh chữ với hình ảnh minh họa, âm thanh làm tăng thêm tính hấp dẫn của bài học.</w:t>
-      </w:r>
-    </w:p>
-    <w:p>
-      <w:pPr>
-        <w:spacing w:before="100" w:beforeAutospacing="1" w:after="100" w:afterAutospacing="1"/>
-        <w:rPr>
-          <w:rFonts w:ascii="Times New Roman" w:eastAsia="Times New Roman" w:hAnsi="Times New Roman" w:cs="Times New Roman"/>
-          <w:sz w:val="26"/>
-          <w:szCs w:val="26"/>
-        </w:rPr>
-      </w:pPr>
-      <w:r>
-        <w:rPr>
-          <w:rFonts w:ascii="Times New Roman" w:eastAsia="Times New Roman" w:hAnsi="Times New Roman" w:cs="Times New Roman"/>
-          <w:sz w:val="26"/>
-          <w:szCs w:val="26"/>
-        </w:rPr>
-        <w:t>Hình ảnh giáo viên giảng bài xuất hiện xuyên suốt tiết học tạo cho học sinh cảm giác gần gũi như học với cô giáo trên lớp của mình. Nhóm slide giáo viên giảng bài, dẫn dắt nội dung tiết học không chỉ đơn thuần được tạo ra bằng cách ghi hình ảnh giáo viên mà còn biên tập video bằng phần mềm Adobe Premiere (lồng ghép hình ảnh động, hình ảnh tĩnh vào phông nền).</w:t>
-      </w:r>
-    </w:p>
-    <w:p>
-      <w:pPr>
-        <w:spacing w:before="100" w:beforeAutospacing="1" w:after="100" w:afterAutospacing="1"/>
-        <w:rPr>
-          <w:rFonts w:ascii="Times New Roman" w:eastAsia="Times New Roman" w:hAnsi="Times New Roman" w:cs="Times New Roman"/>
-          <w:sz w:val="26"/>
-          <w:szCs w:val="26"/>
-        </w:rPr>
-      </w:pPr>
-      <w:r>
-        <w:rPr>
-          <w:rFonts w:ascii="Times New Roman" w:eastAsia="Times New Roman" w:hAnsi="Times New Roman" w:cs="Times New Roman"/>
-          <w:sz w:val="26"/>
-          <w:szCs w:val="26"/>
-        </w:rPr>
-        <w:t>Bên cạnh đó, giáo viên cần phải sử dụng linh hoạt, sáng tạo nội dung dạy học trong sách giáo khoa để bài giảng nhẹ nhàng, sinh động hơn. Ví dụ: Để hình thành kiến thức cho học sinh, có thể thay thế câu chuyện trong sách bằng cách sử dụng đoạn phim hoạt hình nhằm thu hút sự tập trung chú ý của các em vào bài học.</w:t>
-      </w:r>
-    </w:p>
-    <w:p>
-      <w:pPr>
-        <w:spacing w:before="100" w:beforeAutospacing="1" w:after="100" w:afterAutospacing="1"/>
-        <w:rPr>
-          <w:rFonts w:ascii="Times New Roman" w:eastAsia="Times New Roman" w:hAnsi="Times New Roman" w:cs="Times New Roman"/>
-          <w:sz w:val="26"/>
-          <w:szCs w:val="26"/>
-        </w:rPr>
-      </w:pPr>
-      <w:r>
-        <w:rPr>
-          <w:rFonts w:ascii="Times New Roman" w:eastAsia="Times New Roman" w:hAnsi="Times New Roman" w:cs="Times New Roman"/>
-          <w:sz w:val="26"/>
-          <w:szCs w:val="26"/>
-        </w:rPr>
-        <w:t>Trong lớp học ảo, cách đưa kiến thức, nội dung học tập đến với học sinh cũng rất đa dạng. Giáo viên có thể đưa ra tài liệu tham khảo, bài tập thêm cho học sinh dưới dạng tài liệu đính kèm. Học sinh có thể lựa chọn các tài liệu tham khảo để xem nếu thấy cần thiết.</w:t>
-      </w:r>
-    </w:p>
-    <w:p>
-      <w:pPr>
-        <w:spacing w:before="100" w:beforeAutospacing="1" w:after="100" w:afterAutospacing="1"/>
-        <w:rPr>
-          <w:rFonts w:ascii="Times New Roman" w:eastAsia="Times New Roman" w:hAnsi="Times New Roman" w:cs="Times New Roman"/>
-          <w:sz w:val="26"/>
-          <w:szCs w:val="26"/>
-        </w:rPr>
-      </w:pPr>
-      <w:r>
-        <w:rPr>
-          <w:rFonts w:ascii="Times New Roman" w:eastAsia="Times New Roman" w:hAnsi="Times New Roman" w:cs="Times New Roman"/>
-          <w:sz w:val="26"/>
-          <w:szCs w:val="26"/>
-        </w:rPr>
-        <w:t>Một trong những thế mạnh của E – learning là hệ thống bài tập tương tác. Các bài tập tương tác chính là xương sống của bài giảng. Có nhiều dạng bài tập tương tác để giáo viên lựa chọn thiết kế cho phù hợp với nội dung, mục đích và đối tượng học tập như: bài tập lựa chọn, đúng - sai, kéo thả, điền khuyết, định vị, … Khi làm các bài tập tương tác, học sinh luôn nhận được những ý kiến động viên, phản hồi từ phía giáo viên.</w:t>
-      </w:r>
-    </w:p>
-    <w:p>
-      <w:pPr>
-        <w:spacing w:before="100" w:beforeAutospacing="1" w:after="100" w:afterAutospacing="1"/>
-        <w:rPr>
-          <w:rFonts w:ascii="Times New Roman" w:eastAsia="Times New Roman" w:hAnsi="Times New Roman" w:cs="Times New Roman"/>
-          <w:sz w:val="26"/>
-          <w:szCs w:val="26"/>
-        </w:rPr>
-      </w:pPr>
-      <w:r>
-        <w:rPr>
-          <w:rFonts w:ascii="Times New Roman" w:eastAsia="Times New Roman" w:hAnsi="Times New Roman" w:cs="Times New Roman"/>
-          <w:sz w:val="26"/>
-          <w:szCs w:val="26"/>
-        </w:rPr>
-        <w:lastRenderedPageBreak/>
-        <w:t>Với học sinh Tiểu học, giáo viên cần lưu ý khi thiết kế các bài tập tương tác: Giáo viên hướng dẫn học sinh cách làm bài một cách cụ thể, các thao tác làm bài tập phải đơn giản; Các dạng bài tập nên thay đổi, tránh sự nhàm chán, được sắp xếp từ dễ đến khó, phù hợp với các đối tượng học sinh, cho học sinh làm lại nếu thấy cần thiết.</w:t>
-      </w:r>
-    </w:p>
-    <w:p>
-      <w:pPr>
-        <w:spacing w:before="100" w:beforeAutospacing="1" w:after="100" w:afterAutospacing="1"/>
-        <w:rPr>
-          <w:rFonts w:ascii="Times New Roman" w:eastAsia="Times New Roman" w:hAnsi="Times New Roman" w:cs="Times New Roman"/>
-          <w:sz w:val="26"/>
-          <w:szCs w:val="26"/>
-        </w:rPr>
-      </w:pPr>
-      <w:r>
-        <w:rPr>
-          <w:rFonts w:ascii="Times New Roman" w:eastAsia="Times New Roman" w:hAnsi="Times New Roman" w:cs="Times New Roman"/>
-          <w:sz w:val="26"/>
-          <w:szCs w:val="26"/>
-        </w:rPr>
-        <w:t>Bên cạnh việc sử dụng có hiệu quả các dạng bài tập tương tác trên phần mềm Adobe Presenter 9.0, giáo viên có thể kết hợp với phần mềm thiết kế sơ đồ tư duy ImindMap6. Học sinh được làm bài tập trên sơ đồ tư duy sẽ hệ thống được kiến thức một cách rõ ràng và cụ thể hơn.</w:t>
-      </w:r>
-    </w:p>
-    <w:p>
-      <w:pPr>
-        <w:spacing w:before="100" w:beforeAutospacing="1" w:after="100" w:afterAutospacing="1"/>
-        <w:rPr>
-          <w:rFonts w:ascii="Times New Roman" w:eastAsia="Times New Roman" w:hAnsi="Times New Roman" w:cs="Times New Roman"/>
-          <w:sz w:val="26"/>
-          <w:szCs w:val="26"/>
-        </w:rPr>
-      </w:pPr>
-      <w:r>
-        <w:rPr>
-          <w:rFonts w:ascii="Times New Roman" w:eastAsia="Times New Roman" w:hAnsi="Times New Roman" w:cs="Times New Roman"/>
-          <w:sz w:val="26"/>
-          <w:szCs w:val="26"/>
-        </w:rPr>
-        <w:t>Ngoài ra, giáo viên nên thiết kế trò chơi học tập trên phần mềm Violet và đưa vào bài giảng. Trò chơi sinh động, hấp dẫn sẽ tạo hứng thú học tập cho học sinh.</w:t>
-      </w:r>
-    </w:p>
-    <w:p>
-      <w:pPr>
-        <w:spacing w:before="100" w:beforeAutospacing="1" w:after="100" w:afterAutospacing="1"/>
-        <w:rPr>
-          <w:rFonts w:ascii="Times New Roman" w:eastAsia="Times New Roman" w:hAnsi="Times New Roman" w:cs="Times New Roman"/>
-          <w:sz w:val="26"/>
-          <w:szCs w:val="26"/>
-        </w:rPr>
-      </w:pPr>
-      <w:r>
-        <w:rPr>
-          <w:rFonts w:ascii="Times New Roman" w:eastAsia="Times New Roman" w:hAnsi="Times New Roman" w:cs="Times New Roman"/>
-          <w:sz w:val="26"/>
-          <w:szCs w:val="26"/>
-        </w:rPr>
-        <w:t>Ưu điểm nổi bật của lớp học truyền thống đó là học sinh dễ dàng trao đổi trực tiếp với bạn bè, thầy cô giáo, đây cũng chính là thách thức không nhỏ đối với lớp học E – learning. Chính vì vậy khi thiết kế bài giảng, giáo viên phải đặt ra tiêu chí: “Học có sự hợp tác, phối hợp”. Không chỉ giáo viên là người cung cấp kiến thức, đưa ra các vấn đề mà học sinh có thể kết nối, trao đổi thông tin với giáo viên thông qua hòm thư trực tuyến. Ngược lại giáo viên cũng nắm được các thông tin phản hồi trong bài dạy của mình. Học sinh cũng có thể dễ dàng trao đổi thông tin với nhau qua các diễn đàn (forum), hội thoại trực tuyến (chat), thư từ (email)…</w:t>
-      </w:r>
-    </w:p>
-    <w:p>
-      <w:pPr>
-        <w:rPr>
-          <w:rFonts w:ascii="Times New Roman" w:hAnsi="Times New Roman" w:cs="Times New Roman"/>
-          <w:sz w:val="26"/>
-          <w:szCs w:val="26"/>
-        </w:rPr>
-      </w:pPr>
+        <w:t>http://www.vjol.info/index.php/sphcm/article/viewFile/12799/11687</w:t>
+      </w:r>
     </w:p>
     <w:sectPr>
       <w:footerReference w:type="default" r:id="rId9"/>
@@ -3642,7 +4364,7 @@
           <w:rPr>
             <w:noProof/>
           </w:rPr>
-          <w:t>6</w:t>
+          <w:t>9</w:t>
         </w:r>
         <w:r>
           <w:rPr>
@@ -3689,6 +4411,232 @@
 <file path=word/numbering.xml><?xml version="1.0" encoding="utf-8"?>
 <w:numbering xmlns:wpc="http://schemas.microsoft.com/office/word/2010/wordprocessingCanvas" xmlns:mc="http://schemas.openxmlformats.org/markup-compatibility/2006" xmlns:o="urn:schemas-microsoft-com:office:office" xmlns:r="http://schemas.openxmlformats.org/officeDocument/2006/relationships" xmlns:m="http://schemas.openxmlformats.org/officeDocument/2006/math" xmlns:v="urn:schemas-microsoft-com:vml" xmlns:wp14="http://schemas.microsoft.com/office/word/2010/wordprocessingDrawing" xmlns:wp="http://schemas.openxmlformats.org/drawingml/2006/wordprocessingDrawing" xmlns:w10="urn:schemas-microsoft-com:office:word" xmlns:w="http://schemas.openxmlformats.org/wordprocessingml/2006/main" xmlns:w14="http://schemas.microsoft.com/office/word/2010/wordml" xmlns:wpg="http://schemas.microsoft.com/office/word/2010/wordprocessingGroup" xmlns:wpi="http://schemas.microsoft.com/office/word/2010/wordprocessingInk" xmlns:wne="http://schemas.microsoft.com/office/word/2006/wordml" xmlns:wps="http://schemas.microsoft.com/office/word/2010/wordprocessingShape" mc:Ignorable="w14 wp14">
   <w:abstractNum w:abstractNumId="0">
+    <w:nsid w:val="00E739C0"/>
+    <w:multiLevelType w:val="hybridMultilevel"/>
+    <w:tmpl w:val="8D4C09A4"/>
+    <w:lvl w:ilvl="0" w:tplc="04090003">
+      <w:start w:val="1"/>
+      <w:numFmt w:val="bullet"/>
+      <w:lvlText w:val="o"/>
+      <w:lvlJc w:val="left"/>
+      <w:pPr>
+        <w:ind w:left="720" w:hanging="360"/>
+      </w:pPr>
+      <w:rPr>
+        <w:rFonts w:ascii="Courier New" w:hAnsi="Courier New" w:cs="Courier New" w:hint="default"/>
+      </w:rPr>
+    </w:lvl>
+    <w:lvl w:ilvl="1" w:tplc="04090003" w:tentative="1">
+      <w:start w:val="1"/>
+      <w:numFmt w:val="bullet"/>
+      <w:lvlText w:val="o"/>
+      <w:lvlJc w:val="left"/>
+      <w:pPr>
+        <w:ind w:left="1440" w:hanging="360"/>
+      </w:pPr>
+      <w:rPr>
+        <w:rFonts w:ascii="Courier New" w:hAnsi="Courier New" w:cs="Courier New" w:hint="default"/>
+      </w:rPr>
+    </w:lvl>
+    <w:lvl w:ilvl="2" w:tplc="04090005" w:tentative="1">
+      <w:start w:val="1"/>
+      <w:numFmt w:val="bullet"/>
+      <w:lvlText w:val=""/>
+      <w:lvlJc w:val="left"/>
+      <w:pPr>
+        <w:ind w:left="2160" w:hanging="360"/>
+      </w:pPr>
+      <w:rPr>
+        <w:rFonts w:ascii="Wingdings" w:hAnsi="Wingdings" w:hint="default"/>
+      </w:rPr>
+    </w:lvl>
+    <w:lvl w:ilvl="3" w:tplc="04090001" w:tentative="1">
+      <w:start w:val="1"/>
+      <w:numFmt w:val="bullet"/>
+      <w:lvlText w:val=""/>
+      <w:lvlJc w:val="left"/>
+      <w:pPr>
+        <w:ind w:left="2880" w:hanging="360"/>
+      </w:pPr>
+      <w:rPr>
+        <w:rFonts w:ascii="Symbol" w:hAnsi="Symbol" w:hint="default"/>
+      </w:rPr>
+    </w:lvl>
+    <w:lvl w:ilvl="4" w:tplc="04090003" w:tentative="1">
+      <w:start w:val="1"/>
+      <w:numFmt w:val="bullet"/>
+      <w:lvlText w:val="o"/>
+      <w:lvlJc w:val="left"/>
+      <w:pPr>
+        <w:ind w:left="3600" w:hanging="360"/>
+      </w:pPr>
+      <w:rPr>
+        <w:rFonts w:ascii="Courier New" w:hAnsi="Courier New" w:cs="Courier New" w:hint="default"/>
+      </w:rPr>
+    </w:lvl>
+    <w:lvl w:ilvl="5" w:tplc="04090005" w:tentative="1">
+      <w:start w:val="1"/>
+      <w:numFmt w:val="bullet"/>
+      <w:lvlText w:val=""/>
+      <w:lvlJc w:val="left"/>
+      <w:pPr>
+        <w:ind w:left="4320" w:hanging="360"/>
+      </w:pPr>
+      <w:rPr>
+        <w:rFonts w:ascii="Wingdings" w:hAnsi="Wingdings" w:hint="default"/>
+      </w:rPr>
+    </w:lvl>
+    <w:lvl w:ilvl="6" w:tplc="04090001" w:tentative="1">
+      <w:start w:val="1"/>
+      <w:numFmt w:val="bullet"/>
+      <w:lvlText w:val=""/>
+      <w:lvlJc w:val="left"/>
+      <w:pPr>
+        <w:ind w:left="5040" w:hanging="360"/>
+      </w:pPr>
+      <w:rPr>
+        <w:rFonts w:ascii="Symbol" w:hAnsi="Symbol" w:hint="default"/>
+      </w:rPr>
+    </w:lvl>
+    <w:lvl w:ilvl="7" w:tplc="04090003" w:tentative="1">
+      <w:start w:val="1"/>
+      <w:numFmt w:val="bullet"/>
+      <w:lvlText w:val="o"/>
+      <w:lvlJc w:val="left"/>
+      <w:pPr>
+        <w:ind w:left="5760" w:hanging="360"/>
+      </w:pPr>
+      <w:rPr>
+        <w:rFonts w:ascii="Courier New" w:hAnsi="Courier New" w:cs="Courier New" w:hint="default"/>
+      </w:rPr>
+    </w:lvl>
+    <w:lvl w:ilvl="8" w:tplc="04090005" w:tentative="1">
+      <w:start w:val="1"/>
+      <w:numFmt w:val="bullet"/>
+      <w:lvlText w:val=""/>
+      <w:lvlJc w:val="left"/>
+      <w:pPr>
+        <w:ind w:left="6480" w:hanging="360"/>
+      </w:pPr>
+      <w:rPr>
+        <w:rFonts w:ascii="Wingdings" w:hAnsi="Wingdings" w:hint="default"/>
+      </w:rPr>
+    </w:lvl>
+  </w:abstractNum>
+  <w:abstractNum w:abstractNumId="1">
+    <w:nsid w:val="1CFA4A19"/>
+    <w:multiLevelType w:val="hybridMultilevel"/>
+    <w:tmpl w:val="DE10C4E6"/>
+    <w:lvl w:ilvl="0" w:tplc="04090003">
+      <w:start w:val="1"/>
+      <w:numFmt w:val="bullet"/>
+      <w:lvlText w:val="o"/>
+      <w:lvlJc w:val="left"/>
+      <w:pPr>
+        <w:ind w:left="720" w:hanging="360"/>
+      </w:pPr>
+      <w:rPr>
+        <w:rFonts w:ascii="Courier New" w:hAnsi="Courier New" w:cs="Courier New" w:hint="default"/>
+      </w:rPr>
+    </w:lvl>
+    <w:lvl w:ilvl="1" w:tplc="04090003" w:tentative="1">
+      <w:start w:val="1"/>
+      <w:numFmt w:val="bullet"/>
+      <w:lvlText w:val="o"/>
+      <w:lvlJc w:val="left"/>
+      <w:pPr>
+        <w:ind w:left="1440" w:hanging="360"/>
+      </w:pPr>
+      <w:rPr>
+        <w:rFonts w:ascii="Courier New" w:hAnsi="Courier New" w:cs="Courier New" w:hint="default"/>
+      </w:rPr>
+    </w:lvl>
+    <w:lvl w:ilvl="2" w:tplc="04090005" w:tentative="1">
+      <w:start w:val="1"/>
+      <w:numFmt w:val="bullet"/>
+      <w:lvlText w:val=""/>
+      <w:lvlJc w:val="left"/>
+      <w:pPr>
+        <w:ind w:left="2160" w:hanging="360"/>
+      </w:pPr>
+      <w:rPr>
+        <w:rFonts w:ascii="Wingdings" w:hAnsi="Wingdings" w:hint="default"/>
+      </w:rPr>
+    </w:lvl>
+    <w:lvl w:ilvl="3" w:tplc="04090001" w:tentative="1">
+      <w:start w:val="1"/>
+      <w:numFmt w:val="bullet"/>
+      <w:lvlText w:val=""/>
+      <w:lvlJc w:val="left"/>
+      <w:pPr>
+        <w:ind w:left="2880" w:hanging="360"/>
+      </w:pPr>
+      <w:rPr>
+        <w:rFonts w:ascii="Symbol" w:hAnsi="Symbol" w:hint="default"/>
+      </w:rPr>
+    </w:lvl>
+    <w:lvl w:ilvl="4" w:tplc="04090003" w:tentative="1">
+      <w:start w:val="1"/>
+      <w:numFmt w:val="bullet"/>
+      <w:lvlText w:val="o"/>
+      <w:lvlJc w:val="left"/>
+      <w:pPr>
+        <w:ind w:left="3600" w:hanging="360"/>
+      </w:pPr>
+      <w:rPr>
+        <w:rFonts w:ascii="Courier New" w:hAnsi="Courier New" w:cs="Courier New" w:hint="default"/>
+      </w:rPr>
+    </w:lvl>
+    <w:lvl w:ilvl="5" w:tplc="04090005" w:tentative="1">
+      <w:start w:val="1"/>
+      <w:numFmt w:val="bullet"/>
+      <w:lvlText w:val=""/>
+      <w:lvlJc w:val="left"/>
+      <w:pPr>
+        <w:ind w:left="4320" w:hanging="360"/>
+      </w:pPr>
+      <w:rPr>
+        <w:rFonts w:ascii="Wingdings" w:hAnsi="Wingdings" w:hint="default"/>
+      </w:rPr>
+    </w:lvl>
+    <w:lvl w:ilvl="6" w:tplc="04090001" w:tentative="1">
+      <w:start w:val="1"/>
+      <w:numFmt w:val="bullet"/>
+      <w:lvlText w:val=""/>
+      <w:lvlJc w:val="left"/>
+      <w:pPr>
+        <w:ind w:left="5040" w:hanging="360"/>
+      </w:pPr>
+      <w:rPr>
+        <w:rFonts w:ascii="Symbol" w:hAnsi="Symbol" w:hint="default"/>
+      </w:rPr>
+    </w:lvl>
+    <w:lvl w:ilvl="7" w:tplc="04090003" w:tentative="1">
+      <w:start w:val="1"/>
+      <w:numFmt w:val="bullet"/>
+      <w:lvlText w:val="o"/>
+      <w:lvlJc w:val="left"/>
+      <w:pPr>
+        <w:ind w:left="5760" w:hanging="360"/>
+      </w:pPr>
+      <w:rPr>
+        <w:rFonts w:ascii="Courier New" w:hAnsi="Courier New" w:cs="Courier New" w:hint="default"/>
+      </w:rPr>
+    </w:lvl>
+    <w:lvl w:ilvl="8" w:tplc="04090005" w:tentative="1">
+      <w:start w:val="1"/>
+      <w:numFmt w:val="bullet"/>
+      <w:lvlText w:val=""/>
+      <w:lvlJc w:val="left"/>
+      <w:pPr>
+        <w:ind w:left="6480" w:hanging="360"/>
+      </w:pPr>
+      <w:rPr>
+        <w:rFonts w:ascii="Wingdings" w:hAnsi="Wingdings" w:hint="default"/>
+      </w:rPr>
+    </w:lvl>
+  </w:abstractNum>
+  <w:abstractNum w:abstractNumId="2">
     <w:nsid w:val="27FC3B85"/>
     <w:multiLevelType w:val="hybridMultilevel"/>
     <w:tmpl w:val="7AFA5460"/>
@@ -3777,7 +4725,7 @@
       </w:pPr>
     </w:lvl>
   </w:abstractNum>
-  <w:abstractNum w:abstractNumId="1">
+  <w:abstractNum w:abstractNumId="3">
     <w:nsid w:val="2E147034"/>
     <w:multiLevelType w:val="hybridMultilevel"/>
     <w:tmpl w:val="610694F8"/>
@@ -3890,7 +4838,7 @@
       </w:rPr>
     </w:lvl>
   </w:abstractNum>
-  <w:abstractNum w:abstractNumId="2">
+  <w:abstractNum w:abstractNumId="4">
     <w:nsid w:val="3FE31E38"/>
     <w:multiLevelType w:val="hybridMultilevel"/>
     <w:tmpl w:val="86747A52"/>
@@ -4003,7 +4951,7 @@
       </w:rPr>
     </w:lvl>
   </w:abstractNum>
-  <w:abstractNum w:abstractNumId="3">
+  <w:abstractNum w:abstractNumId="5">
     <w:nsid w:val="409964E2"/>
     <w:multiLevelType w:val="hybridMultilevel"/>
     <w:tmpl w:val="668ED7BE"/>
@@ -4092,7 +5040,233 @@
       </w:pPr>
     </w:lvl>
   </w:abstractNum>
-  <w:abstractNum w:abstractNumId="4">
+  <w:abstractNum w:abstractNumId="6">
+    <w:nsid w:val="42B4374C"/>
+    <w:multiLevelType w:val="hybridMultilevel"/>
+    <w:tmpl w:val="5A4C676E"/>
+    <w:lvl w:ilvl="0" w:tplc="04090001">
+      <w:start w:val="1"/>
+      <w:numFmt w:val="bullet"/>
+      <w:lvlText w:val=""/>
+      <w:lvlJc w:val="left"/>
+      <w:pPr>
+        <w:ind w:left="720" w:hanging="360"/>
+      </w:pPr>
+      <w:rPr>
+        <w:rFonts w:ascii="Symbol" w:hAnsi="Symbol" w:hint="default"/>
+      </w:rPr>
+    </w:lvl>
+    <w:lvl w:ilvl="1" w:tplc="04090003" w:tentative="1">
+      <w:start w:val="1"/>
+      <w:numFmt w:val="bullet"/>
+      <w:lvlText w:val="o"/>
+      <w:lvlJc w:val="left"/>
+      <w:pPr>
+        <w:ind w:left="1440" w:hanging="360"/>
+      </w:pPr>
+      <w:rPr>
+        <w:rFonts w:ascii="Courier New" w:hAnsi="Courier New" w:cs="Courier New" w:hint="default"/>
+      </w:rPr>
+    </w:lvl>
+    <w:lvl w:ilvl="2" w:tplc="04090005" w:tentative="1">
+      <w:start w:val="1"/>
+      <w:numFmt w:val="bullet"/>
+      <w:lvlText w:val=""/>
+      <w:lvlJc w:val="left"/>
+      <w:pPr>
+        <w:ind w:left="2160" w:hanging="360"/>
+      </w:pPr>
+      <w:rPr>
+        <w:rFonts w:ascii="Wingdings" w:hAnsi="Wingdings" w:hint="default"/>
+      </w:rPr>
+    </w:lvl>
+    <w:lvl w:ilvl="3" w:tplc="04090001" w:tentative="1">
+      <w:start w:val="1"/>
+      <w:numFmt w:val="bullet"/>
+      <w:lvlText w:val=""/>
+      <w:lvlJc w:val="left"/>
+      <w:pPr>
+        <w:ind w:left="2880" w:hanging="360"/>
+      </w:pPr>
+      <w:rPr>
+        <w:rFonts w:ascii="Symbol" w:hAnsi="Symbol" w:hint="default"/>
+      </w:rPr>
+    </w:lvl>
+    <w:lvl w:ilvl="4" w:tplc="04090003" w:tentative="1">
+      <w:start w:val="1"/>
+      <w:numFmt w:val="bullet"/>
+      <w:lvlText w:val="o"/>
+      <w:lvlJc w:val="left"/>
+      <w:pPr>
+        <w:ind w:left="3600" w:hanging="360"/>
+      </w:pPr>
+      <w:rPr>
+        <w:rFonts w:ascii="Courier New" w:hAnsi="Courier New" w:cs="Courier New" w:hint="default"/>
+      </w:rPr>
+    </w:lvl>
+    <w:lvl w:ilvl="5" w:tplc="04090005" w:tentative="1">
+      <w:start w:val="1"/>
+      <w:numFmt w:val="bullet"/>
+      <w:lvlText w:val=""/>
+      <w:lvlJc w:val="left"/>
+      <w:pPr>
+        <w:ind w:left="4320" w:hanging="360"/>
+      </w:pPr>
+      <w:rPr>
+        <w:rFonts w:ascii="Wingdings" w:hAnsi="Wingdings" w:hint="default"/>
+      </w:rPr>
+    </w:lvl>
+    <w:lvl w:ilvl="6" w:tplc="04090001" w:tentative="1">
+      <w:start w:val="1"/>
+      <w:numFmt w:val="bullet"/>
+      <w:lvlText w:val=""/>
+      <w:lvlJc w:val="left"/>
+      <w:pPr>
+        <w:ind w:left="5040" w:hanging="360"/>
+      </w:pPr>
+      <w:rPr>
+        <w:rFonts w:ascii="Symbol" w:hAnsi="Symbol" w:hint="default"/>
+      </w:rPr>
+    </w:lvl>
+    <w:lvl w:ilvl="7" w:tplc="04090003" w:tentative="1">
+      <w:start w:val="1"/>
+      <w:numFmt w:val="bullet"/>
+      <w:lvlText w:val="o"/>
+      <w:lvlJc w:val="left"/>
+      <w:pPr>
+        <w:ind w:left="5760" w:hanging="360"/>
+      </w:pPr>
+      <w:rPr>
+        <w:rFonts w:ascii="Courier New" w:hAnsi="Courier New" w:cs="Courier New" w:hint="default"/>
+      </w:rPr>
+    </w:lvl>
+    <w:lvl w:ilvl="8" w:tplc="04090005" w:tentative="1">
+      <w:start w:val="1"/>
+      <w:numFmt w:val="bullet"/>
+      <w:lvlText w:val=""/>
+      <w:lvlJc w:val="left"/>
+      <w:pPr>
+        <w:ind w:left="6480" w:hanging="360"/>
+      </w:pPr>
+      <w:rPr>
+        <w:rFonts w:ascii="Wingdings" w:hAnsi="Wingdings" w:hint="default"/>
+      </w:rPr>
+    </w:lvl>
+  </w:abstractNum>
+  <w:abstractNum w:abstractNumId="7">
+    <w:nsid w:val="47C47722"/>
+    <w:multiLevelType w:val="hybridMultilevel"/>
+    <w:tmpl w:val="297CF578"/>
+    <w:lvl w:ilvl="0" w:tplc="04090003">
+      <w:start w:val="1"/>
+      <w:numFmt w:val="bullet"/>
+      <w:lvlText w:val="o"/>
+      <w:lvlJc w:val="left"/>
+      <w:pPr>
+        <w:ind w:left="720" w:hanging="360"/>
+      </w:pPr>
+      <w:rPr>
+        <w:rFonts w:ascii="Courier New" w:hAnsi="Courier New" w:cs="Courier New" w:hint="default"/>
+      </w:rPr>
+    </w:lvl>
+    <w:lvl w:ilvl="1" w:tplc="04090003" w:tentative="1">
+      <w:start w:val="1"/>
+      <w:numFmt w:val="bullet"/>
+      <w:lvlText w:val="o"/>
+      <w:lvlJc w:val="left"/>
+      <w:pPr>
+        <w:ind w:left="1440" w:hanging="360"/>
+      </w:pPr>
+      <w:rPr>
+        <w:rFonts w:ascii="Courier New" w:hAnsi="Courier New" w:cs="Courier New" w:hint="default"/>
+      </w:rPr>
+    </w:lvl>
+    <w:lvl w:ilvl="2" w:tplc="04090005" w:tentative="1">
+      <w:start w:val="1"/>
+      <w:numFmt w:val="bullet"/>
+      <w:lvlText w:val=""/>
+      <w:lvlJc w:val="left"/>
+      <w:pPr>
+        <w:ind w:left="2160" w:hanging="360"/>
+      </w:pPr>
+      <w:rPr>
+        <w:rFonts w:ascii="Wingdings" w:hAnsi="Wingdings" w:hint="default"/>
+      </w:rPr>
+    </w:lvl>
+    <w:lvl w:ilvl="3" w:tplc="04090001" w:tentative="1">
+      <w:start w:val="1"/>
+      <w:numFmt w:val="bullet"/>
+      <w:lvlText w:val=""/>
+      <w:lvlJc w:val="left"/>
+      <w:pPr>
+        <w:ind w:left="2880" w:hanging="360"/>
+      </w:pPr>
+      <w:rPr>
+        <w:rFonts w:ascii="Symbol" w:hAnsi="Symbol" w:hint="default"/>
+      </w:rPr>
+    </w:lvl>
+    <w:lvl w:ilvl="4" w:tplc="04090003" w:tentative="1">
+      <w:start w:val="1"/>
+      <w:numFmt w:val="bullet"/>
+      <w:lvlText w:val="o"/>
+      <w:lvlJc w:val="left"/>
+      <w:pPr>
+        <w:ind w:left="3600" w:hanging="360"/>
+      </w:pPr>
+      <w:rPr>
+        <w:rFonts w:ascii="Courier New" w:hAnsi="Courier New" w:cs="Courier New" w:hint="default"/>
+      </w:rPr>
+    </w:lvl>
+    <w:lvl w:ilvl="5" w:tplc="04090005" w:tentative="1">
+      <w:start w:val="1"/>
+      <w:numFmt w:val="bullet"/>
+      <w:lvlText w:val=""/>
+      <w:lvlJc w:val="left"/>
+      <w:pPr>
+        <w:ind w:left="4320" w:hanging="360"/>
+      </w:pPr>
+      <w:rPr>
+        <w:rFonts w:ascii="Wingdings" w:hAnsi="Wingdings" w:hint="default"/>
+      </w:rPr>
+    </w:lvl>
+    <w:lvl w:ilvl="6" w:tplc="04090001" w:tentative="1">
+      <w:start w:val="1"/>
+      <w:numFmt w:val="bullet"/>
+      <w:lvlText w:val=""/>
+      <w:lvlJc w:val="left"/>
+      <w:pPr>
+        <w:ind w:left="5040" w:hanging="360"/>
+      </w:pPr>
+      <w:rPr>
+        <w:rFonts w:ascii="Symbol" w:hAnsi="Symbol" w:hint="default"/>
+      </w:rPr>
+    </w:lvl>
+    <w:lvl w:ilvl="7" w:tplc="04090003" w:tentative="1">
+      <w:start w:val="1"/>
+      <w:numFmt w:val="bullet"/>
+      <w:lvlText w:val="o"/>
+      <w:lvlJc w:val="left"/>
+      <w:pPr>
+        <w:ind w:left="5760" w:hanging="360"/>
+      </w:pPr>
+      <w:rPr>
+        <w:rFonts w:ascii="Courier New" w:hAnsi="Courier New" w:cs="Courier New" w:hint="default"/>
+      </w:rPr>
+    </w:lvl>
+    <w:lvl w:ilvl="8" w:tplc="04090005" w:tentative="1">
+      <w:start w:val="1"/>
+      <w:numFmt w:val="bullet"/>
+      <w:lvlText w:val=""/>
+      <w:lvlJc w:val="left"/>
+      <w:pPr>
+        <w:ind w:left="6480" w:hanging="360"/>
+      </w:pPr>
+      <w:rPr>
+        <w:rFonts w:ascii="Wingdings" w:hAnsi="Wingdings" w:hint="default"/>
+      </w:rPr>
+    </w:lvl>
+  </w:abstractNum>
+  <w:abstractNum w:abstractNumId="8">
     <w:nsid w:val="53FF293C"/>
     <w:multiLevelType w:val="hybridMultilevel"/>
     <w:tmpl w:val="CF08248C"/>
@@ -4204,10 +5378,10 @@
       </w:rPr>
     </w:lvl>
   </w:abstractNum>
-  <w:abstractNum w:abstractNumId="5">
+  <w:abstractNum w:abstractNumId="9">
     <w:nsid w:val="5BE531CE"/>
     <w:multiLevelType w:val="hybridMultilevel"/>
-    <w:tmpl w:val="7EDAFAEA"/>
+    <w:tmpl w:val="85688C60"/>
     <w:lvl w:ilvl="0" w:tplc="0409000F">
       <w:start w:val="1"/>
       <w:numFmt w:val="decimal"/>
@@ -4293,7 +5467,7 @@
       </w:pPr>
     </w:lvl>
   </w:abstractNum>
-  <w:abstractNum w:abstractNumId="6">
+  <w:abstractNum w:abstractNumId="10">
     <w:nsid w:val="7DB9794B"/>
     <w:multiLevelType w:val="hybridMultilevel"/>
     <w:tmpl w:val="101A39FA"/>
@@ -4410,25 +5584,37 @@
     </w:lvl>
   </w:abstractNum>
   <w:num w:numId="1">
+    <w:abstractNumId w:val="5"/>
+  </w:num>
+  <w:num w:numId="2">
+    <w:abstractNumId w:val="4"/>
+  </w:num>
+  <w:num w:numId="3">
+    <w:abstractNumId w:val="10"/>
+  </w:num>
+  <w:num w:numId="4">
+    <w:abstractNumId w:val="2"/>
+  </w:num>
+  <w:num w:numId="5">
+    <w:abstractNumId w:val="8"/>
+  </w:num>
+  <w:num w:numId="6">
     <w:abstractNumId w:val="3"/>
   </w:num>
-  <w:num w:numId="2">
-    <w:abstractNumId w:val="2"/>
+  <w:num w:numId="7">
+    <w:abstractNumId w:val="9"/>
   </w:num>
-  <w:num w:numId="3">
+  <w:num w:numId="8">
     <w:abstractNumId w:val="6"/>
   </w:num>
-  <w:num w:numId="4">
-    <w:abstractNumId w:val="0"/>
-  </w:num>
-  <w:num w:numId="5">
-    <w:abstractNumId w:val="4"/>
-  </w:num>
-  <w:num w:numId="6">
+  <w:num w:numId="9">
     <w:abstractNumId w:val="1"/>
   </w:num>
-  <w:num w:numId="7">
-    <w:abstractNumId w:val="5"/>
+  <w:num w:numId="10">
+    <w:abstractNumId w:val="7"/>
+  </w:num>
+  <w:num w:numId="11">
+    <w:abstractNumId w:val="0"/>
   </w:num>
 </w:numbering>
 </file>
@@ -5242,7 +6428,7 @@
 </file>
 
 <file path=customXml/itemProps1.xml><?xml version="1.0" encoding="utf-8"?>
-<ds:datastoreItem xmlns:ds="http://schemas.openxmlformats.org/officeDocument/2006/customXml" ds:itemID="{45A0332A-060A-4009-B991-051DCFCECA26}">
+<ds:datastoreItem xmlns:ds="http://schemas.openxmlformats.org/officeDocument/2006/customXml" ds:itemID="{F6EF7CA1-FA2D-462D-A338-ED5D75413981}">
   <ds:schemaRefs>
     <ds:schemaRef ds:uri="http://schemas.openxmlformats.org/officeDocument/2006/bibliography"/>
   </ds:schemaRefs>

</xml_diff>

<commit_message>
Xong phần giai phap, định hướng công nghệ
</commit_message>
<xml_diff>
--- a/Phung Ngoc Vung _ Thesis.docx
+++ b/Phung Ngoc Vung _ Thesis.docx
@@ -2183,83 +2183,9 @@
     </w:p>
     <w:p>
       <w:pPr>
-        <w:rPr>
-          <w:rFonts w:ascii="Times New Roman" w:hAnsi="Times New Roman" w:cs="Times New Roman"/>
-          <w:sz w:val="26"/>
-          <w:szCs w:val="26"/>
-        </w:rPr>
-      </w:pPr>
-    </w:p>
-    <w:p>
-      <w:pPr>
-        <w:rPr>
-          <w:rFonts w:ascii="Times New Roman" w:hAnsi="Times New Roman" w:cs="Times New Roman"/>
-          <w:sz w:val="26"/>
-          <w:szCs w:val="26"/>
-        </w:rPr>
-      </w:pPr>
-    </w:p>
-    <w:p>
-      <w:pPr>
-        <w:rPr>
-          <w:rFonts w:ascii="Times New Roman" w:hAnsi="Times New Roman" w:cs="Times New Roman"/>
-          <w:sz w:val="26"/>
-          <w:szCs w:val="26"/>
-        </w:rPr>
-      </w:pPr>
-    </w:p>
-    <w:p>
-      <w:pPr>
-        <w:rPr>
-          <w:rFonts w:ascii="Times New Roman" w:hAnsi="Times New Roman" w:cs="Times New Roman"/>
-          <w:sz w:val="26"/>
-          <w:szCs w:val="26"/>
-        </w:rPr>
-      </w:pPr>
-    </w:p>
-    <w:p>
-      <w:pPr>
-        <w:rPr>
-          <w:rFonts w:ascii="Times New Roman" w:hAnsi="Times New Roman" w:cs="Times New Roman"/>
-          <w:sz w:val="26"/>
-          <w:szCs w:val="26"/>
-        </w:rPr>
-      </w:pPr>
-    </w:p>
-    <w:p>
-      <w:pPr>
-        <w:rPr>
-          <w:rFonts w:ascii="Times New Roman" w:hAnsi="Times New Roman" w:cs="Times New Roman"/>
-          <w:sz w:val="26"/>
-          <w:szCs w:val="26"/>
-        </w:rPr>
-      </w:pPr>
-    </w:p>
-    <w:p>
-      <w:pPr>
-        <w:rPr>
-          <w:rFonts w:ascii="Times New Roman" w:hAnsi="Times New Roman" w:cs="Times New Roman"/>
-          <w:sz w:val="26"/>
-          <w:szCs w:val="26"/>
-        </w:rPr>
-      </w:pPr>
-    </w:p>
-    <w:p>
-      <w:pPr>
-        <w:rPr>
-          <w:rFonts w:ascii="Times New Roman" w:hAnsi="Times New Roman" w:cs="Times New Roman"/>
-          <w:sz w:val="26"/>
-          <w:szCs w:val="26"/>
-        </w:rPr>
-      </w:pPr>
-    </w:p>
-    <w:p>
-      <w:pPr>
         <w:tabs>
           <w:tab w:val="left" w:pos="840"/>
         </w:tabs>
-        <w:ind w:firstLine="560"/>
-        <w:jc w:val="right"/>
         <w:rPr>
           <w:rFonts w:ascii="Times New Roman" w:hAnsi="Times New Roman" w:cs="Times New Roman"/>
           <w:i/>
@@ -2270,11 +2196,58 @@
       <w:r>
         <w:rPr>
           <w:rFonts w:ascii="Times New Roman" w:hAnsi="Times New Roman" w:cs="Times New Roman"/>
+          <w:sz w:val="26"/>
+          <w:szCs w:val="26"/>
+        </w:rPr>
+        <w:tab/>
+      </w:r>
+      <w:r>
+        <w:rPr>
+          <w:rFonts w:ascii="Times New Roman" w:hAnsi="Times New Roman" w:cs="Times New Roman"/>
+          <w:sz w:val="26"/>
+          <w:szCs w:val="26"/>
+        </w:rPr>
+        <w:tab/>
+      </w:r>
+      <w:r>
+        <w:rPr>
+          <w:rFonts w:ascii="Times New Roman" w:hAnsi="Times New Roman" w:cs="Times New Roman"/>
+          <w:sz w:val="26"/>
+          <w:szCs w:val="26"/>
+        </w:rPr>
+        <w:tab/>
+      </w:r>
+      <w:r>
+        <w:rPr>
+          <w:rFonts w:ascii="Times New Roman" w:hAnsi="Times New Roman" w:cs="Times New Roman"/>
+          <w:sz w:val="26"/>
+          <w:szCs w:val="26"/>
+        </w:rPr>
+        <w:tab/>
+      </w:r>
+      <w:r>
+        <w:rPr>
+          <w:rFonts w:ascii="Times New Roman" w:hAnsi="Times New Roman" w:cs="Times New Roman"/>
+          <w:sz w:val="26"/>
+          <w:szCs w:val="26"/>
+        </w:rPr>
+        <w:tab/>
+      </w:r>
+      <w:r>
+        <w:rPr>
+          <w:rFonts w:ascii="Times New Roman" w:hAnsi="Times New Roman" w:cs="Times New Roman"/>
+          <w:sz w:val="26"/>
+          <w:szCs w:val="26"/>
+        </w:rPr>
+        <w:tab/>
+      </w:r>
+      <w:r>
+        <w:rPr>
+          <w:rFonts w:ascii="Times New Roman" w:hAnsi="Times New Roman" w:cs="Times New Roman"/>
           <w:i/>
           <w:sz w:val="26"/>
           <w:szCs w:val="26"/>
         </w:rPr>
-        <w:lastRenderedPageBreak/>
         <w:t xml:space="preserve">Hà Nội, ngày   </w:t>
       </w:r>
       <w:r>
@@ -2421,9 +2394,11 @@
     </w:p>
     <w:p>
       <w:pPr>
+        <w:ind w:left="2880"/>
         <w:jc w:val="center"/>
         <w:rPr>
           <w:rFonts w:ascii="Times New Roman" w:hAnsi="Times New Roman" w:cs="Times New Roman"/>
+          <w:i/>
           <w:sz w:val="26"/>
           <w:szCs w:val="26"/>
         </w:rPr>
@@ -2436,136 +2411,6 @@
         </w:rPr>
         <w:t>Ý kiến của lãnh đạo  khoa/viện</w:t>
       </w:r>
-    </w:p>
-    <w:p>
-      <w:pPr>
-        <w:rPr>
-          <w:rFonts w:ascii="Times New Roman" w:hAnsi="Times New Roman" w:cs="Times New Roman"/>
-          <w:sz w:val="26"/>
-          <w:szCs w:val="26"/>
-        </w:rPr>
-      </w:pPr>
-    </w:p>
-    <w:p>
-      <w:pPr>
-        <w:rPr>
-          <w:rFonts w:ascii="Times New Roman" w:hAnsi="Times New Roman" w:cs="Times New Roman"/>
-          <w:sz w:val="26"/>
-          <w:szCs w:val="26"/>
-        </w:rPr>
-      </w:pPr>
-    </w:p>
-    <w:p>
-      <w:pPr>
-        <w:rPr>
-          <w:rFonts w:ascii="Times New Roman" w:hAnsi="Times New Roman" w:cs="Times New Roman"/>
-          <w:sz w:val="26"/>
-          <w:szCs w:val="26"/>
-        </w:rPr>
-      </w:pPr>
-    </w:p>
-    <w:p>
-      <w:pPr>
-        <w:rPr>
-          <w:rFonts w:ascii="Times New Roman" w:hAnsi="Times New Roman" w:cs="Times New Roman"/>
-          <w:sz w:val="26"/>
-          <w:szCs w:val="26"/>
-        </w:rPr>
-      </w:pPr>
-    </w:p>
-    <w:p>
-      <w:pPr>
-        <w:rPr>
-          <w:rFonts w:ascii="Times New Roman" w:hAnsi="Times New Roman" w:cs="Times New Roman"/>
-          <w:b/>
-          <w:sz w:val="26"/>
-          <w:szCs w:val="26"/>
-        </w:rPr>
-      </w:pPr>
-      <w:r>
-        <w:rPr>
-          <w:rFonts w:ascii="Times New Roman" w:hAnsi="Times New Roman" w:cs="Times New Roman"/>
-          <w:b/>
-          <w:sz w:val="26"/>
-          <w:szCs w:val="26"/>
-        </w:rPr>
-        <w:tab/>
-      </w:r>
-      <w:r>
-        <w:rPr>
-          <w:rFonts w:ascii="Times New Roman" w:hAnsi="Times New Roman" w:cs="Times New Roman"/>
-          <w:b/>
-          <w:sz w:val="26"/>
-          <w:szCs w:val="26"/>
-        </w:rPr>
-        <w:tab/>
-      </w:r>
-      <w:r>
-        <w:rPr>
-          <w:rFonts w:ascii="Times New Roman" w:hAnsi="Times New Roman" w:cs="Times New Roman"/>
-          <w:b/>
-          <w:sz w:val="26"/>
-          <w:szCs w:val="26"/>
-        </w:rPr>
-        <w:tab/>
-      </w:r>
-      <w:r>
-        <w:rPr>
-          <w:rFonts w:ascii="Times New Roman" w:hAnsi="Times New Roman" w:cs="Times New Roman"/>
-          <w:b/>
-          <w:sz w:val="26"/>
-          <w:szCs w:val="26"/>
-        </w:rPr>
-        <w:tab/>
-      </w:r>
-      <w:r>
-        <w:rPr>
-          <w:rFonts w:ascii="Times New Roman" w:hAnsi="Times New Roman" w:cs="Times New Roman"/>
-          <w:b/>
-          <w:sz w:val="26"/>
-          <w:szCs w:val="26"/>
-        </w:rPr>
-        <w:tab/>
-      </w:r>
-      <w:r>
-        <w:rPr>
-          <w:rFonts w:ascii="Times New Roman" w:hAnsi="Times New Roman" w:cs="Times New Roman"/>
-          <w:b/>
-          <w:sz w:val="26"/>
-          <w:szCs w:val="26"/>
-        </w:rPr>
-        <w:tab/>
-      </w:r>
-      <w:r>
-        <w:rPr>
-          <w:rFonts w:ascii="Times New Roman" w:hAnsi="Times New Roman" w:cs="Times New Roman"/>
-          <w:b/>
-          <w:sz w:val="26"/>
-          <w:szCs w:val="26"/>
-        </w:rPr>
-        <w:tab/>
-      </w:r>
-    </w:p>
-    <w:p>
-      <w:pPr>
-        <w:ind w:left="700"/>
-        <w:rPr>
-          <w:rFonts w:ascii="Times New Roman" w:hAnsi="Times New Roman" w:cs="Times New Roman"/>
-          <w:i/>
-          <w:sz w:val="26"/>
-          <w:szCs w:val="26"/>
-        </w:rPr>
-      </w:pPr>
-    </w:p>
-    <w:p>
-      <w:pPr>
-        <w:rPr>
-          <w:rFonts w:ascii="Times New Roman" w:hAnsi="Times New Roman" w:cs="Times New Roman"/>
-          <w:i/>
-          <w:sz w:val="26"/>
-          <w:szCs w:val="26"/>
-        </w:rPr>
-      </w:pPr>
     </w:p>
     <w:p>
       <w:pPr>
@@ -2661,7 +2506,7 @@
                 <w:sz w:val="26"/>
                 <w:szCs w:val="26"/>
               </w:rPr>
-              <w:t>, E-learning</w:t>
+              <w:t xml:space="preserve">, </w:t>
             </w:r>
             <w:r>
               <w:rPr>
@@ -2669,6 +2514,14 @@
                 <w:sz w:val="26"/>
                 <w:szCs w:val="26"/>
               </w:rPr>
+              <w:t>học trực tuyến</w:t>
+            </w:r>
+            <w:r>
+              <w:rPr>
+                <w:rFonts w:ascii="Times New Roman" w:eastAsia="Times New Roman" w:hAnsi="Times New Roman" w:cs="Times New Roman"/>
+                <w:sz w:val="26"/>
+                <w:szCs w:val="26"/>
+              </w:rPr>
               <w:t xml:space="preserve"> đã không còn xa lạ. Trong t</w:t>
             </w:r>
             <w:r>
@@ -2765,7 +2618,15 @@
                 <w:sz w:val="26"/>
                 <w:szCs w:val="26"/>
               </w:rPr>
-              <w:t>ài giảng E-learning</w:t>
+              <w:t xml:space="preserve">ài giảng </w:t>
+            </w:r>
+            <w:r>
+              <w:rPr>
+                <w:rFonts w:ascii="Times New Roman" w:eastAsia="Times New Roman" w:hAnsi="Times New Roman" w:cs="Times New Roman"/>
+                <w:sz w:val="26"/>
+                <w:szCs w:val="26"/>
+              </w:rPr>
+              <w:t>trực tuyến</w:t>
             </w:r>
             <w:r>
               <w:rPr>
@@ -3314,7 +3175,7 @@
           <w:szCs w:val="26"/>
         </w:rPr>
         <w:lastRenderedPageBreak/>
-        <w:t>Chương 1 : Đặt vấn đề , định hướng giải pháp và công nghệ.</w:t>
+        <w:t xml:space="preserve">Chương 1 : Đặt vấn đề </w:t>
       </w:r>
     </w:p>
     <w:p>
@@ -3339,7 +3200,16 @@
           <w:sz w:val="26"/>
           <w:szCs w:val="26"/>
         </w:rPr>
-        <w:t>Giới thiệu E-learning</w:t>
+        <w:t xml:space="preserve">Giới thiệu </w:t>
+      </w:r>
+      <w:r>
+        <w:rPr>
+          <w:rFonts w:ascii="Times New Roman" w:eastAsia="Times New Roman" w:hAnsi="Times New Roman" w:cs="Times New Roman"/>
+          <w:b/>
+          <w:sz w:val="26"/>
+          <w:szCs w:val="26"/>
+        </w:rPr>
+        <w:t>việc giáo dục trực tuyến</w:t>
       </w:r>
     </w:p>
     <w:p>
@@ -3357,7 +3227,23 @@
           <w:sz w:val="26"/>
           <w:szCs w:val="26"/>
         </w:rPr>
-        <w:t>Lớp học trực tuyến E – learning (lớp học ảo) là lớp học mà học sinh tham gia thông qua các bài giảng do giáo viên thiết kế. Bài giảng được thiết kế theo đúng trình tự của một tiết học và đảm bảo được các tiêu chí như: công nghệ, nội dung, kiến thức, sư phạm và phương pháp truyền đạt để đáp ứng được nhu cầu tự học của học sinh ở mọi lúc, mọi nơi (online hoặc offline), giảm chi phí, thời gian đi lại, không cần trường lớp. Việc đưa các bài giảng E – learning đến người học được thực hiện thông qua các phương tiện điện tử: tài liệu được gửi cho học sinh bằng email, học sinh học trên website, học qua đĩa CD - Rom multimedia…</w:t>
+        <w:t xml:space="preserve">Lớp học trực tuyến (lớp học ảo) là lớp học mà học sinh tham gia thông qua các bài giảng do giáo viên thiết kế. Bài giảng được thiết kế theo đúng trình tự của một tiết học và đảm bảo được các tiêu chí như: công nghệ, nội dung, kiến thức, sư phạm và phương pháp truyền đạt để đáp ứng được nhu cầu tự học của học sinh ở mọi lúc, mọi nơi (online hoặc offline), giảm chi phí, thời gian đi lại, không cần trường lớp. Việc đưa các bài giảng </w:t>
+      </w:r>
+      <w:r>
+        <w:rPr>
+          <w:rFonts w:ascii="Times New Roman" w:eastAsia="Times New Roman" w:hAnsi="Times New Roman" w:cs="Times New Roman"/>
+          <w:sz w:val="26"/>
+          <w:szCs w:val="26"/>
+        </w:rPr>
+        <w:t>trực tuyến</w:t>
+      </w:r>
+      <w:r>
+        <w:rPr>
+          <w:rFonts w:ascii="Times New Roman" w:eastAsia="Times New Roman" w:hAnsi="Times New Roman" w:cs="Times New Roman"/>
+          <w:sz w:val="26"/>
+          <w:szCs w:val="26"/>
+        </w:rPr>
+        <w:t xml:space="preserve"> đến người học được thực hiện thông qua các phương tiện điện tử: tài liệu được gửi cho học sinh bằng email, học sinh học trên website, học qua đĩa CD - Rom multimedia…</w:t>
       </w:r>
       <w:r>
         <w:rPr>
@@ -3534,7 +3420,17 @@
           <w:sz w:val="26"/>
           <w:szCs w:val="26"/>
         </w:rPr>
-        <w:t>+ Lợi ích E-learning</w:t>
+        <w:t xml:space="preserve">+ Lợi ích </w:t>
+      </w:r>
+      <w:r>
+        <w:rPr>
+          <w:rFonts w:ascii="Times New Roman" w:eastAsia="Times New Roman" w:hAnsi="Times New Roman" w:cs="Times New Roman"/>
+          <w:b/>
+          <w:i/>
+          <w:sz w:val="26"/>
+          <w:szCs w:val="26"/>
+        </w:rPr>
+        <w:t>học trực tuyến</w:t>
       </w:r>
     </w:p>
     <w:p>
@@ -3552,31 +3448,15 @@
           <w:sz w:val="26"/>
           <w:szCs w:val="26"/>
         </w:rPr>
-        <w:t>E-l</w:t>
-      </w:r>
-      <w:r>
-        <w:rPr>
-          <w:rFonts w:ascii="Times New Roman" w:hAnsi="Times New Roman" w:cs="Times New Roman"/>
-          <w:sz w:val="26"/>
-          <w:szCs w:val="26"/>
-        </w:rPr>
-        <w:t>e</w:t>
-      </w:r>
-      <w:r>
-        <w:rPr>
-          <w:rFonts w:ascii="Times New Roman" w:hAnsi="Times New Roman" w:cs="Times New Roman"/>
-          <w:sz w:val="26"/>
-          <w:szCs w:val="26"/>
-        </w:rPr>
-        <w:t>a</w:t>
-      </w:r>
-      <w:r>
-        <w:rPr>
-          <w:rFonts w:ascii="Times New Roman" w:hAnsi="Times New Roman" w:cs="Times New Roman"/>
-          <w:sz w:val="26"/>
-          <w:szCs w:val="26"/>
-        </w:rPr>
-        <w:t>rning có rất nhiều lợi ích đa dạng và phong phú khi xét ở các góc độ khác nhau: về phía người học, về phía cơ sở đào tạo, về xã hội... Sau đây là một số lợi ích cơ bản:</w:t>
+        <w:t>Học trực tuyến</w:t>
+      </w:r>
+      <w:r>
+        <w:rPr>
+          <w:rFonts w:ascii="Times New Roman" w:hAnsi="Times New Roman" w:cs="Times New Roman"/>
+          <w:sz w:val="26"/>
+          <w:szCs w:val="26"/>
+        </w:rPr>
+        <w:t xml:space="preserve"> có rất nhiều lợi ích đa dạng và phong phú khi xét ở các góc độ khác nhau: về phía người học, về phía cơ sở đào tạo, về xã hội... Sau đây là một số lợi ích cơ bản:</w:t>
       </w:r>
     </w:p>
     <w:p>
@@ -3596,47 +3476,15 @@
           <w:szCs w:val="26"/>
         </w:rPr>
         <w:lastRenderedPageBreak/>
-        <w:t>E-</w:t>
-      </w:r>
-      <w:r>
-        <w:rPr>
-          <w:rFonts w:ascii="Times New Roman" w:hAnsi="Times New Roman" w:cs="Times New Roman"/>
-          <w:sz w:val="26"/>
-          <w:szCs w:val="26"/>
-        </w:rPr>
-        <w:t>Le</w:t>
-      </w:r>
-      <w:r>
-        <w:rPr>
-          <w:rFonts w:ascii="Times New Roman" w:hAnsi="Times New Roman" w:cs="Times New Roman"/>
-          <w:sz w:val="26"/>
-          <w:szCs w:val="26"/>
-        </w:rPr>
-        <w:t>a</w:t>
-      </w:r>
-      <w:r>
-        <w:rPr>
-          <w:rFonts w:ascii="Times New Roman" w:hAnsi="Times New Roman" w:cs="Times New Roman"/>
-          <w:sz w:val="26"/>
-          <w:szCs w:val="26"/>
-        </w:rPr>
-        <w:t>rning giúp người học vượt qua rào cản về không gian và thời gian. Với hình thức học này, người học có thể đăng kí và theo học bất cứ thời gian nào mình muốn. Học viên có thể học</w:t>
-      </w:r>
-      <w:r>
-        <w:rPr>
-          <w:rFonts w:ascii="Times New Roman" w:hAnsi="Times New Roman" w:cs="Times New Roman"/>
-          <w:sz w:val="26"/>
-          <w:szCs w:val="26"/>
-        </w:rPr>
-        <w:t xml:space="preserve"> </w:t>
-      </w:r>
-      <w:r>
-        <w:rPr>
-          <w:rFonts w:ascii="Times New Roman" w:hAnsi="Times New Roman" w:cs="Times New Roman"/>
-          <w:sz w:val="26"/>
-          <w:szCs w:val="26"/>
-        </w:rPr>
-        <w:t>bất cứ lúc nào, tại bất kì nơi đâu… Tận dụng được nguồn giảng viên chất lượng cao từ nhiều nơi trên thế giới, nội dung truyền tải nhất quán, phù hợp với yêu cầu của người học.</w:t>
+        <w:t>Học trực tuyến</w:t>
+      </w:r>
+      <w:r>
+        <w:rPr>
+          <w:rFonts w:ascii="Times New Roman" w:hAnsi="Times New Roman" w:cs="Times New Roman"/>
+          <w:sz w:val="26"/>
+          <w:szCs w:val="26"/>
+        </w:rPr>
+        <w:t xml:space="preserve"> giúp người học vượt qua rào cản về không gian và thời gian. Với hình thức học này, người học có thể đăng kí và theo học bất cứ thời gian nào mình muốn. Học viên có thể học bất cứ lúc nào, tại bất kì nơi đâu… Tận dụng được nguồn giảng viên chất lượng cao từ nhiều nơi trên thế giới, nội dung truyền tải nhất quán, phù hợp với yêu cầu của người học.</w:t>
       </w:r>
     </w:p>
     <w:p>
@@ -3655,31 +3503,23 @@
           <w:sz w:val="26"/>
           <w:szCs w:val="26"/>
         </w:rPr>
-        <w:t>E-l</w:t>
-      </w:r>
-      <w:r>
-        <w:rPr>
-          <w:rFonts w:ascii="Times New Roman" w:hAnsi="Times New Roman" w:cs="Times New Roman"/>
-          <w:sz w:val="26"/>
-          <w:szCs w:val="26"/>
-        </w:rPr>
-        <w:t>e</w:t>
-      </w:r>
-      <w:r>
-        <w:rPr>
-          <w:rFonts w:ascii="Times New Roman" w:hAnsi="Times New Roman" w:cs="Times New Roman"/>
-          <w:sz w:val="26"/>
-          <w:szCs w:val="26"/>
-        </w:rPr>
-        <w:t>a</w:t>
-      </w:r>
-      <w:r>
-        <w:rPr>
-          <w:rFonts w:ascii="Times New Roman" w:hAnsi="Times New Roman" w:cs="Times New Roman"/>
-          <w:sz w:val="26"/>
-          <w:szCs w:val="26"/>
-        </w:rPr>
-        <w:t>rning giúp cho người học chủ động hơn: dễ dàng tự định hướng và tự điều chỉnh việc học tập của bản thân. Việc đăng kí và chứng thực học viên đơn giản và thuận tiện. Người học có khả năng tự kiểm soát cao thông qua việc tự đặt cho mình tốc độ học phù hợp, bỏ qua những phần hướng dẫn đơn giản không cần thiết mà vẫn đáp ứng được tiến độ chung của khóa học. Đối với học viên, kèm theo việc tăng khả năng tiếp tục đáp ứng được công việc, giảm thời gian học, học viên còn có thể học mọi lúc, mọi nơi, cho phép học viên có thể hoàn thành chương trình đào tạo một cách thuận tiện ngoài giờ làm việc hay ở nhà.</w:t>
+        <w:t>Học trực tuyến</w:t>
+      </w:r>
+      <w:r>
+        <w:rPr>
+          <w:rFonts w:ascii="Times New Roman" w:hAnsi="Times New Roman" w:cs="Times New Roman"/>
+          <w:sz w:val="26"/>
+          <w:szCs w:val="26"/>
+        </w:rPr>
+        <w:t xml:space="preserve"> </w:t>
+      </w:r>
+      <w:r>
+        <w:rPr>
+          <w:rFonts w:ascii="Times New Roman" w:hAnsi="Times New Roman" w:cs="Times New Roman"/>
+          <w:sz w:val="26"/>
+          <w:szCs w:val="26"/>
+        </w:rPr>
+        <w:t>giúp cho người học chủ động hơn: dễ dàng tự định hướng và tự điều chỉnh việc học tập của bản thân. Việc đăng kí và chứng thực học viên đơn giản và thuận tiện. Người học có khả năng tự kiểm soát cao thông qua việc tự đặt cho mình tốc độ học phù hợp, bỏ qua những phần hướng dẫn đơn giản không cần thiết mà vẫn đáp ứng được tiến độ chung của khóa học. Đối với học viên, kèm theo việc tăng khả năng tiếp tục đáp ứng được công việc, giảm thời gian học, học viên còn có thể học mọi lúc, mọi nơi, cho phép học viên có thể hoàn thành chương trình đào tạo một cách thuận tiện ngoài giờ làm việc hay ở nhà.</w:t>
       </w:r>
     </w:p>
     <w:p>
@@ -3698,31 +3538,15 @@
           <w:sz w:val="26"/>
           <w:szCs w:val="26"/>
         </w:rPr>
-        <w:t>E-</w:t>
-      </w:r>
-      <w:r>
-        <w:rPr>
-          <w:rFonts w:ascii="Times New Roman" w:hAnsi="Times New Roman" w:cs="Times New Roman"/>
-          <w:sz w:val="26"/>
-          <w:szCs w:val="26"/>
-        </w:rPr>
-        <w:t>Le</w:t>
-      </w:r>
-      <w:r>
-        <w:rPr>
-          <w:rFonts w:ascii="Times New Roman" w:hAnsi="Times New Roman" w:cs="Times New Roman"/>
-          <w:sz w:val="26"/>
-          <w:szCs w:val="26"/>
-        </w:rPr>
-        <w:t>a</w:t>
-      </w:r>
-      <w:r>
-        <w:rPr>
-          <w:rFonts w:ascii="Times New Roman" w:hAnsi="Times New Roman" w:cs="Times New Roman"/>
-          <w:sz w:val="26"/>
-          <w:szCs w:val="26"/>
-        </w:rPr>
-        <w:t>rning giúp cho người học rèn luyện và phát triển khả năng tự học. Trong suốt quá trình học trực tuyến, học viên phải tự xây dựng kế hoạch học tập, lựa chọn môn học, tài liệu cần thiết, tự thực hiện các yêu cầu của khóa học... nhờ thế mà khả năng tự học mỗi ngày một tốt hơn.</w:t>
+        <w:t>Học trực tuyến</w:t>
+      </w:r>
+      <w:r>
+        <w:rPr>
+          <w:rFonts w:ascii="Times New Roman" w:hAnsi="Times New Roman" w:cs="Times New Roman"/>
+          <w:sz w:val="26"/>
+          <w:szCs w:val="26"/>
+        </w:rPr>
+        <w:t xml:space="preserve"> giúp cho người học rèn luyện và phát triển khả năng tự học. Trong suốt quá trình học trực tuyến, học viên phải tự xây dựng kế hoạch học tập, lựa chọn môn học, tài liệu cần thiết, tự thực hiện các yêu cầu của khóa học... nhờ thế mà khả năng tự học mỗi ngày một tốt hơn.</w:t>
       </w:r>
     </w:p>
     <w:p>
@@ -3741,47 +3565,23 @@
           <w:sz w:val="26"/>
           <w:szCs w:val="26"/>
         </w:rPr>
-        <w:t>E-</w:t>
-      </w:r>
-      <w:r>
-        <w:rPr>
-          <w:rFonts w:ascii="Times New Roman" w:hAnsi="Times New Roman" w:cs="Times New Roman"/>
-          <w:sz w:val="26"/>
-          <w:szCs w:val="26"/>
-        </w:rPr>
-        <w:t>Le</w:t>
-      </w:r>
-      <w:r>
-        <w:rPr>
-          <w:rFonts w:ascii="Times New Roman" w:hAnsi="Times New Roman" w:cs="Times New Roman"/>
-          <w:sz w:val="26"/>
-          <w:szCs w:val="26"/>
-        </w:rPr>
-        <w:t>a</w:t>
-      </w:r>
-      <w:r>
-        <w:rPr>
-          <w:rFonts w:ascii="Times New Roman" w:hAnsi="Times New Roman" w:cs="Times New Roman"/>
-          <w:sz w:val="26"/>
-          <w:szCs w:val="26"/>
-        </w:rPr>
-        <w:t>rning làm tăng lượng thông tin một cách rõ rệt, kiến thức thu được rất đa dạng và phong phú. Nhờ tính tương tác và hợp tác cao, dễ tiếp cận và thuận tiện, đào tạo trực tuyến tạo một môi trường giao tiếp thuận lợi giữa học viên với giáo viên, giữa học viên với nhau... Khi mọi người được trao đổi với giáo viên và bạn bè trong lớp, họ có thể</w:t>
-      </w:r>
-      <w:r>
-        <w:rPr>
-          <w:rFonts w:ascii="Times New Roman" w:hAnsi="Times New Roman" w:cs="Times New Roman"/>
-          <w:sz w:val="26"/>
-          <w:szCs w:val="26"/>
-        </w:rPr>
-        <w:t xml:space="preserve"> </w:t>
-      </w:r>
-      <w:r>
-        <w:rPr>
-          <w:rFonts w:ascii="Times New Roman" w:hAnsi="Times New Roman" w:cs="Times New Roman"/>
-          <w:sz w:val="26"/>
-          <w:szCs w:val="26"/>
-        </w:rPr>
-        <w:t>tiếp thu nhiều thông tin hơn từ các nguồn khác nhau. Mặt khác, kết quả đào tạo cũng được tự động hóa và được thông báo nhanh chóng, chính xác, khách quan.</w:t>
+        <w:t>Học trực tuyến</w:t>
+      </w:r>
+      <w:r>
+        <w:rPr>
+          <w:rFonts w:ascii="Times New Roman" w:hAnsi="Times New Roman" w:cs="Times New Roman"/>
+          <w:sz w:val="26"/>
+          <w:szCs w:val="26"/>
+        </w:rPr>
+        <w:t xml:space="preserve"> làm tăng lượng thông tin một cách rõ rệt, kiến thức thu được rất đa dạng và phong phú. Nhờ tính tương tác và hợp tác cao, dễ tiếp cận và thuận tiện, đào tạo trực tuyến tạo một môi trường giao tiếp thuận lợi giữa học viên với giáo viên, giữa học viên với nhau... Khi mọi người được trao đổi với giáo viên và bạn bè trong lớp, họ có thể</w:t>
+      </w:r>
+      <w:r>
+        <w:rPr>
+          <w:rFonts w:ascii="Times New Roman" w:hAnsi="Times New Roman" w:cs="Times New Roman"/>
+          <w:sz w:val="26"/>
+          <w:szCs w:val="26"/>
+        </w:rPr>
+        <w:t xml:space="preserve"> tiếp thu nhiều thông tin hơn từ các nguồn khác nhau. Mặt khác, kết quả đào tạo cũng được tự động hóa và được thông báo nhanh chóng, chính xác, khách quan.</w:t>
       </w:r>
     </w:p>
     <w:p>
@@ -3846,7 +3646,23 @@
           <w:szCs w:val="26"/>
         </w:rPr>
         <w:lastRenderedPageBreak/>
-        <w:t>Ưu điểm nổi bật của lớp học truyền thống đó là học sinh dễ dàng trao đổi trực tiếp với bạn bè, thầy cô giáo, đây cũng chính là thách thức không nhỏ đối với lớp học E – learning. Chính vì vậy khi thiết kế bài giảng, giáo viên phải đặt ra tiêu chí: “Học có sự hợp tác, phối hợp”. Không chỉ giáo viên là người cung cấp kiến thức, đưa ra các vấn đề mà học sinh có thể kết nối, trao đổi thông tin với giáo viên thông qua hòm thư trực tuyến. Ngược lại giáo viên cũng nắm được các thông tin phản hồi trong bài dạy của mình. Học sinh cũng có thể dễ dàng trao đổi thông tin với nhau qua các diễn đàn (forum), hội thoại trực tuyến (chat), thư từ (email)…</w:t>
+        <w:t xml:space="preserve">Ưu điểm nổi bật của lớp học truyền thống đó là học sinh dễ dàng trao đổi trực tiếp với bạn bè, thầy cô giáo, đây cũng chính là thách thức không nhỏ đối với lớp học </w:t>
+      </w:r>
+      <w:r>
+        <w:rPr>
+          <w:rFonts w:ascii="Times New Roman" w:eastAsia="Times New Roman" w:hAnsi="Times New Roman" w:cs="Times New Roman"/>
+          <w:sz w:val="26"/>
+          <w:szCs w:val="26"/>
+        </w:rPr>
+        <w:t>trực tuyến</w:t>
+      </w:r>
+      <w:r>
+        <w:rPr>
+          <w:rFonts w:ascii="Times New Roman" w:eastAsia="Times New Roman" w:hAnsi="Times New Roman" w:cs="Times New Roman"/>
+          <w:sz w:val="26"/>
+          <w:szCs w:val="26"/>
+        </w:rPr>
+        <w:t>. Chính vì vậy khi thiết kế bài giảng, giáo viên phải đặt ra tiêu chí: “Học có sự hợp tác, phối hợp”. Không chỉ giáo viên là người cung cấp kiến thức, đưa ra các vấn đề mà học sinh có thể kết nối, trao đổi thông tin với giáo viên thông qua hòm thư trực tuyến. Ngược lại giáo viên cũng nắm được các thông tin phản hồi trong bài dạy của mình. Học sinh cũng có thể dễ dàng trao đổi thông tin với nhau qua các diễn đàn (forum), hội thoại trực tuyến (chat), thư từ (email)…</w:t>
       </w:r>
     </w:p>
     <w:p>
@@ -3871,7 +3687,25 @@
           <w:sz w:val="26"/>
           <w:szCs w:val="26"/>
         </w:rPr>
-        <w:t>Các vấn đề của E-learning hiện nay</w:t>
+        <w:t xml:space="preserve">Các vấn đề của </w:t>
+      </w:r>
+      <w:r>
+        <w:rPr>
+          <w:rFonts w:ascii="Times New Roman" w:eastAsia="Times New Roman" w:hAnsi="Times New Roman" w:cs="Times New Roman"/>
+          <w:b/>
+          <w:sz w:val="26"/>
+          <w:szCs w:val="26"/>
+        </w:rPr>
+        <w:t>việc học trực tuyến</w:t>
+      </w:r>
+      <w:r>
+        <w:rPr>
+          <w:rFonts w:ascii="Times New Roman" w:eastAsia="Times New Roman" w:hAnsi="Times New Roman" w:cs="Times New Roman"/>
+          <w:b/>
+          <w:sz w:val="26"/>
+          <w:szCs w:val="26"/>
+        </w:rPr>
+        <w:t xml:space="preserve"> hiện nay</w:t>
       </w:r>
     </w:p>
     <w:p>
@@ -3889,7 +3723,23 @@
           <w:sz w:val="26"/>
           <w:szCs w:val="26"/>
         </w:rPr>
-        <w:t>Bên cạnh những lợi ích mà E-learning mang lại, không thể không kể đến những vấn đề hạn chế nói chung của việc học trực tuyến hiện nay</w:t>
+        <w:t xml:space="preserve">Bên cạnh những lợi ích mà </w:t>
+      </w:r>
+      <w:r>
+        <w:rPr>
+          <w:rFonts w:ascii="Times New Roman" w:eastAsia="Times New Roman" w:hAnsi="Times New Roman" w:cs="Times New Roman"/>
+          <w:sz w:val="26"/>
+          <w:szCs w:val="26"/>
+        </w:rPr>
+        <w:t>giáo dục trực tuyến</w:t>
+      </w:r>
+      <w:r>
+        <w:rPr>
+          <w:rFonts w:ascii="Times New Roman" w:eastAsia="Times New Roman" w:hAnsi="Times New Roman" w:cs="Times New Roman"/>
+          <w:sz w:val="26"/>
+          <w:szCs w:val="26"/>
+        </w:rPr>
+        <w:t xml:space="preserve"> mang lại, không thể không kể đến những vấn đề hạn chế nói chung của việc học trực tuyến hiện nay</w:t>
       </w:r>
     </w:p>
     <w:p>
@@ -3929,7 +3779,23 @@
           <w:sz w:val="26"/>
           <w:szCs w:val="26"/>
         </w:rPr>
-        <w:t xml:space="preserve">Tham gia học tập dựa trên e-Learning đòi hỏi người học phải có khả năng làm việc độc lập với ý thức tự giác cao độ. Bên cạnh đó, cũng cần thể hiện khả năng hợp tác, chia sẻ qua mạng một cách hiệu quả với giảng viên và các thành viên khác </w:t>
+        <w:t xml:space="preserve">Tham gia học tập </w:t>
+      </w:r>
+      <w:r>
+        <w:rPr>
+          <w:rFonts w:ascii="Times New Roman" w:hAnsi="Times New Roman" w:cs="Times New Roman"/>
+          <w:sz w:val="26"/>
+          <w:szCs w:val="26"/>
+        </w:rPr>
+        <w:t xml:space="preserve">trực tuyến </w:t>
+      </w:r>
+      <w:r>
+        <w:rPr>
+          <w:rFonts w:ascii="Times New Roman" w:hAnsi="Times New Roman" w:cs="Times New Roman"/>
+          <w:sz w:val="26"/>
+          <w:szCs w:val="26"/>
+        </w:rPr>
+        <w:t xml:space="preserve">đòi hỏi người học phải có khả năng làm việc độc lập với ý thức tự giác cao độ. Bên cạnh đó, cũng cần thể hiện khả năng hợp tác, chia sẻ qua mạng một cách hiệu quả với giảng viên và các thành viên khác </w:t>
       </w:r>
     </w:p>
     <w:p>
@@ -4005,7 +3871,23 @@
           <w:sz w:val="26"/>
           <w:szCs w:val="26"/>
         </w:rPr>
-        <w:t>Hệ thống e-Learning cũng không thể thay thế được các hoạt động liên quan tới việc rèn luyện và hình thành kỹ năng, đặc biệt là kỹ năng thao tác và vận động.</w:t>
+        <w:t xml:space="preserve">Hệ thống </w:t>
+      </w:r>
+      <w:r>
+        <w:rPr>
+          <w:rFonts w:ascii="Times New Roman" w:hAnsi="Times New Roman" w:cs="Times New Roman"/>
+          <w:sz w:val="26"/>
+          <w:szCs w:val="26"/>
+        </w:rPr>
+        <w:t>học trực tuyến</w:t>
+      </w:r>
+      <w:r>
+        <w:rPr>
+          <w:rFonts w:ascii="Times New Roman" w:hAnsi="Times New Roman" w:cs="Times New Roman"/>
+          <w:sz w:val="26"/>
+          <w:szCs w:val="26"/>
+        </w:rPr>
+        <w:t xml:space="preserve"> cũng không thể thay thế được các hoạt động liên quan tới việc rèn luyện và hình thành kỹ năng, đặc biệt là kỹ năng thao tác và vận động.</w:t>
       </w:r>
     </w:p>
     <w:p>
@@ -4045,7 +3927,23 @@
           <w:sz w:val="26"/>
           <w:szCs w:val="26"/>
         </w:rPr>
-        <w:t xml:space="preserve">Sự hạn chế về kỹ năng công nghệ của người học sẽ làm giảm đáng kể hiệu quả, chất lượng dạy học dựa trên e-Learning. </w:t>
+        <w:t xml:space="preserve">Sự hạn chế về kỹ năng công nghệ của người học sẽ làm giảm đáng kể hiệu quả, chất lượng dạy học </w:t>
+      </w:r>
+      <w:r>
+        <w:rPr>
+          <w:rFonts w:ascii="Times New Roman" w:hAnsi="Times New Roman" w:cs="Times New Roman"/>
+          <w:sz w:val="26"/>
+          <w:szCs w:val="26"/>
+        </w:rPr>
+        <w:t>trực tuyến</w:t>
+      </w:r>
+      <w:r>
+        <w:rPr>
+          <w:rFonts w:ascii="Times New Roman" w:hAnsi="Times New Roman" w:cs="Times New Roman"/>
+          <w:sz w:val="26"/>
+          <w:szCs w:val="26"/>
+        </w:rPr>
+        <w:t xml:space="preserve"> </w:t>
       </w:r>
     </w:p>
     <w:p>
@@ -4082,7 +3980,23 @@
           <w:szCs w:val="26"/>
         </w:rPr>
         <w:lastRenderedPageBreak/>
-        <w:t>Sâu sát hơn vào việc tạo, trình chiếu hiển thị bài giảng, ta còn thấy E-learning có hạn chế như sau :</w:t>
+        <w:t xml:space="preserve">Sâu sát hơn vào việc tạo, trình chiếu hiển thị bài giảng, ta còn thấy </w:t>
+      </w:r>
+      <w:r>
+        <w:rPr>
+          <w:rFonts w:ascii="Times New Roman" w:hAnsi="Times New Roman" w:cs="Times New Roman"/>
+          <w:sz w:val="26"/>
+          <w:szCs w:val="26"/>
+        </w:rPr>
+        <w:t>học trực tuyến</w:t>
+      </w:r>
+      <w:r>
+        <w:rPr>
+          <w:rFonts w:ascii="Times New Roman" w:hAnsi="Times New Roman" w:cs="Times New Roman"/>
+          <w:sz w:val="26"/>
+          <w:szCs w:val="26"/>
+        </w:rPr>
+        <w:t xml:space="preserve"> có hạn chế như sau :</w:t>
       </w:r>
     </w:p>
     <w:p>
@@ -4108,7 +4022,23 @@
           <w:sz w:val="26"/>
           <w:szCs w:val="26"/>
         </w:rPr>
-        <w:t>Ngoài ra, bài giảng video đơn thuần mang tính tương tác một chiều, không có chiều sâu. Để soạn được bài giảng tương tác cao lại cần có những phần mềm chuyên dụng. Do đó, các vấn đề còn tồn tại với bài giảng E-learning dưới dạng video là</w:t>
+        <w:t xml:space="preserve">Ngoài ra, bài giảng video đơn thuần mang tính tương tác một chiều, không có chiều sâu. Để soạn được bài giảng tương tác cao lại cần có những phần mềm chuyên dụng. Do đó, các vấn đề còn tồn tại với bài giảng </w:t>
+      </w:r>
+      <w:r>
+        <w:rPr>
+          <w:rFonts w:ascii="Times New Roman" w:eastAsia="Times New Roman" w:hAnsi="Times New Roman" w:cs="Times New Roman"/>
+          <w:sz w:val="26"/>
+          <w:szCs w:val="26"/>
+        </w:rPr>
+        <w:t>trực tuyến</w:t>
+      </w:r>
+      <w:r>
+        <w:rPr>
+          <w:rFonts w:ascii="Times New Roman" w:eastAsia="Times New Roman" w:hAnsi="Times New Roman" w:cs="Times New Roman"/>
+          <w:sz w:val="26"/>
+          <w:szCs w:val="26"/>
+        </w:rPr>
+        <w:t xml:space="preserve"> dưới dạng video là</w:t>
       </w:r>
     </w:p>
     <w:p>
@@ -4179,6 +4109,14 @@
         </w:rPr>
         <w:t>Sản phẩm video dàn dựng có dung  lượng lớn, gây khó khăn cho việc lưu trữ, truyền tải, triển khai bài giảng trực tuyến thời gian thực khó khăn</w:t>
       </w:r>
+      <w:r>
+        <w:rPr>
+          <w:rFonts w:ascii="Times New Roman" w:eastAsia="Times New Roman" w:hAnsi="Times New Roman" w:cs="Times New Roman"/>
+          <w:sz w:val="26"/>
+          <w:szCs w:val="26"/>
+        </w:rPr>
+        <w:t>. Đặc biệt là khi có nhiều học viên truy cập trong 1 thời gian ngắn.</w:t>
+      </w:r>
     </w:p>
     <w:p>
       <w:pPr>
@@ -4217,11 +4155,458 @@
           <w:sz w:val="26"/>
           <w:szCs w:val="26"/>
         </w:rPr>
-        <w:t>Qua những phân tích trên, với những hạn chế việc tạo bài giảng video và trình chiếu bài giảng, trong khuôn khổ luận văn , tôi xin đưa ra giải pháp khắc phục.</w:t>
-      </w:r>
-    </w:p>
-    <w:p>
-      <w:pPr>
+        <w:t xml:space="preserve">Qua những phân tích trên, với những hạn chế việc tạo bài giảng </w:t>
+      </w:r>
+      <w:r>
+        <w:rPr>
+          <w:rFonts w:ascii="Times New Roman" w:eastAsia="Times New Roman" w:hAnsi="Times New Roman" w:cs="Times New Roman"/>
+          <w:sz w:val="26"/>
+          <w:szCs w:val="26"/>
+        </w:rPr>
+        <w:t>video và trình chiếu bài giảng, ở chương tiếp theo, tôi xin trình bày giải pháp khắc phục và định hướng công nghệ thực hiện.</w:t>
+      </w:r>
+    </w:p>
+    <w:p>
+      <w:pPr>
+        <w:rPr>
+          <w:rFonts w:ascii="Times New Roman" w:eastAsia="Times New Roman" w:hAnsi="Times New Roman" w:cs="Times New Roman"/>
+          <w:sz w:val="26"/>
+          <w:szCs w:val="26"/>
+        </w:rPr>
+      </w:pPr>
+    </w:p>
+    <w:p>
+      <w:pPr>
+        <w:rPr>
+          <w:rFonts w:ascii="Times New Roman" w:eastAsia="Times New Roman" w:hAnsi="Times New Roman" w:cs="Times New Roman"/>
+          <w:sz w:val="26"/>
+          <w:szCs w:val="26"/>
+        </w:rPr>
+      </w:pPr>
+    </w:p>
+    <w:p>
+      <w:pPr>
+        <w:rPr>
+          <w:rFonts w:ascii="Times New Roman" w:eastAsia="Times New Roman" w:hAnsi="Times New Roman" w:cs="Times New Roman"/>
+          <w:sz w:val="26"/>
+          <w:szCs w:val="26"/>
+        </w:rPr>
+      </w:pPr>
+      <w:r>
+        <w:rPr>
+          <w:rFonts w:ascii="Times New Roman" w:eastAsia="Times New Roman" w:hAnsi="Times New Roman" w:cs="Times New Roman"/>
+          <w:sz w:val="26"/>
+          <w:szCs w:val="26"/>
+        </w:rPr>
+        <w:br w:type="page"/>
+      </w:r>
+    </w:p>
+    <w:p>
+      <w:pPr>
+        <w:ind w:left="360"/>
+        <w:rPr>
+          <w:rFonts w:ascii="Times New Roman" w:eastAsia="Times New Roman" w:hAnsi="Times New Roman" w:cs="Times New Roman"/>
+          <w:b/>
+          <w:sz w:val="26"/>
+          <w:szCs w:val="26"/>
+        </w:rPr>
+      </w:pPr>
+      <w:r>
+        <w:rPr>
+          <w:rFonts w:ascii="Times New Roman" w:eastAsia="Times New Roman" w:hAnsi="Times New Roman" w:cs="Times New Roman"/>
+          <w:b/>
+          <w:sz w:val="26"/>
+          <w:szCs w:val="26"/>
+        </w:rPr>
+        <w:lastRenderedPageBreak/>
+        <w:t xml:space="preserve">Chương 2 : </w:t>
+      </w:r>
+      <w:r>
+        <w:rPr>
+          <w:rFonts w:ascii="Times New Roman" w:eastAsia="Times New Roman" w:hAnsi="Times New Roman" w:cs="Times New Roman"/>
+          <w:b/>
+          <w:sz w:val="26"/>
+          <w:szCs w:val="26"/>
+        </w:rPr>
+        <w:t>Giải pháp khắc phục và lựa chọn công nghệ.</w:t>
+      </w:r>
+    </w:p>
+    <w:p>
+      <w:pPr>
+        <w:ind w:left="360"/>
+        <w:rPr>
+          <w:rFonts w:ascii="Times New Roman" w:eastAsia="Times New Roman" w:hAnsi="Times New Roman" w:cs="Times New Roman"/>
+          <w:b/>
+          <w:i/>
+          <w:sz w:val="26"/>
+          <w:szCs w:val="26"/>
+        </w:rPr>
+      </w:pPr>
+      <w:r>
+        <w:rPr>
+          <w:rFonts w:ascii="Times New Roman" w:eastAsia="Times New Roman" w:hAnsi="Times New Roman" w:cs="Times New Roman"/>
+          <w:b/>
+          <w:i/>
+          <w:sz w:val="26"/>
+          <w:szCs w:val="26"/>
+        </w:rPr>
+        <w:tab/>
+        <w:t>2.1 Giải pháp</w:t>
+      </w:r>
+    </w:p>
+    <w:p>
+      <w:pPr>
+        <w:pStyle w:val="ListParagraph"/>
+        <w:rPr>
+          <w:rFonts w:ascii="Times New Roman" w:eastAsia="Times New Roman" w:hAnsi="Times New Roman" w:cs="Times New Roman"/>
+          <w:sz w:val="26"/>
+          <w:szCs w:val="26"/>
+        </w:rPr>
+      </w:pPr>
+      <w:r>
+        <w:rPr>
+          <w:rFonts w:ascii="Times New Roman" w:eastAsia="Times New Roman" w:hAnsi="Times New Roman" w:cs="Times New Roman"/>
+          <w:sz w:val="26"/>
+          <w:szCs w:val="26"/>
+        </w:rPr>
+        <w:t xml:space="preserve">Từ những vấn đề nêu trên, </w:t>
+      </w:r>
+      <w:r>
+        <w:rPr>
+          <w:rFonts w:ascii="Times New Roman" w:eastAsia="Times New Roman" w:hAnsi="Times New Roman" w:cs="Times New Roman"/>
+          <w:sz w:val="26"/>
+          <w:szCs w:val="26"/>
+        </w:rPr>
+        <w:t xml:space="preserve">trong khuôn khổ luận văn tốt nghiệp, </w:t>
+      </w:r>
+      <w:r>
+        <w:rPr>
+          <w:rFonts w:ascii="Times New Roman" w:eastAsia="Times New Roman" w:hAnsi="Times New Roman" w:cs="Times New Roman"/>
+          <w:sz w:val="26"/>
+          <w:szCs w:val="26"/>
+        </w:rPr>
+        <w:t>tôi xin</w:t>
+      </w:r>
+      <w:r>
+        <w:rPr>
+          <w:rFonts w:ascii="Times New Roman" w:eastAsia="Times New Roman" w:hAnsi="Times New Roman" w:cs="Times New Roman"/>
+          <w:sz w:val="26"/>
+          <w:szCs w:val="26"/>
+        </w:rPr>
+        <w:t xml:space="preserve"> đề ra giải pháp đơn giản hóa việc tạo bài giảng video, giảm dung lượng lưu trữ</w:t>
+      </w:r>
+      <w:r>
+        <w:rPr>
+          <w:rFonts w:ascii="Times New Roman" w:eastAsia="Times New Roman" w:hAnsi="Times New Roman" w:cs="Times New Roman"/>
+          <w:sz w:val="26"/>
+          <w:szCs w:val="26"/>
+        </w:rPr>
+        <w:t xml:space="preserve"> , truyền dẫn; không cần đến sự hỗ trợ của các thiết bị ghi hình hiện đại, không cần dùng đến những phần mềm tạo bài giảng chuyên dụng, bài giảng hiển thị tốt trên máy học viên với đa nền tảng, tính tương tác giữa học viên và người thầy cao, hỗ trợ tối đa các loại thiết bị.</w:t>
+      </w:r>
+      <w:r>
+        <w:rPr>
+          <w:rFonts w:ascii="Times New Roman" w:eastAsia="Times New Roman" w:hAnsi="Times New Roman" w:cs="Times New Roman"/>
+          <w:sz w:val="26"/>
+          <w:szCs w:val="26"/>
+        </w:rPr>
+        <w:t xml:space="preserve"> </w:t>
+      </w:r>
+    </w:p>
+    <w:p>
+      <w:pPr>
+        <w:pStyle w:val="ListParagraph"/>
+        <w:rPr>
+          <w:rFonts w:ascii="Times New Roman" w:eastAsia="Times New Roman" w:hAnsi="Times New Roman" w:cs="Times New Roman"/>
+          <w:sz w:val="26"/>
+          <w:szCs w:val="26"/>
+        </w:rPr>
+      </w:pPr>
+      <w:r>
+        <w:rPr>
+          <w:rFonts w:ascii="Times New Roman" w:eastAsia="Times New Roman" w:hAnsi="Times New Roman" w:cs="Times New Roman"/>
+          <w:sz w:val="26"/>
+          <w:szCs w:val="26"/>
+        </w:rPr>
+        <w:t>Bằng việc định dạng lại dữ liệu bài giảng, với đầu vào là một tệp bao gồm :</w:t>
+      </w:r>
+    </w:p>
+    <w:p>
+      <w:pPr>
+        <w:pStyle w:val="ListParagraph"/>
+        <w:numPr>
+          <w:ilvl w:val="1"/>
+          <w:numId w:val="12"/>
+        </w:numPr>
+        <w:rPr>
+          <w:rFonts w:ascii="Times New Roman" w:eastAsia="Times New Roman" w:hAnsi="Times New Roman" w:cs="Times New Roman"/>
+          <w:sz w:val="26"/>
+          <w:szCs w:val="26"/>
+        </w:rPr>
+      </w:pPr>
+      <w:r>
+        <w:rPr>
+          <w:rFonts w:ascii="Times New Roman" w:eastAsia="Times New Roman" w:hAnsi="Times New Roman" w:cs="Times New Roman"/>
+          <w:sz w:val="26"/>
+          <w:szCs w:val="26"/>
+        </w:rPr>
+        <w:t>Nội dung bài giảng lưu trữ tọa độ nét bút của người thầy</w:t>
+      </w:r>
+      <w:r>
+        <w:rPr>
+          <w:rFonts w:ascii="Times New Roman" w:eastAsia="Times New Roman" w:hAnsi="Times New Roman" w:cs="Times New Roman"/>
+          <w:sz w:val="26"/>
+          <w:szCs w:val="26"/>
+        </w:rPr>
+        <w:t xml:space="preserve">, các trang tài liệu cơ bản (pdf) </w:t>
+      </w:r>
+      <w:r>
+        <w:rPr>
+          <w:rFonts w:ascii="Times New Roman" w:eastAsia="Times New Roman" w:hAnsi="Times New Roman" w:cs="Times New Roman"/>
+          <w:sz w:val="26"/>
+          <w:szCs w:val="26"/>
+        </w:rPr>
+        <w:t>, cấu trúc thông tin bài giảng, thông tin các hành động tương tác (kiểm tra giữa bài, câu hỏi trắc nghiệm …)</w:t>
+      </w:r>
+    </w:p>
+    <w:p>
+      <w:pPr>
+        <w:pStyle w:val="ListParagraph"/>
+        <w:numPr>
+          <w:ilvl w:val="1"/>
+          <w:numId w:val="12"/>
+        </w:numPr>
+        <w:rPr>
+          <w:rFonts w:ascii="Times New Roman" w:eastAsia="Times New Roman" w:hAnsi="Times New Roman" w:cs="Times New Roman"/>
+          <w:sz w:val="26"/>
+          <w:szCs w:val="26"/>
+        </w:rPr>
+      </w:pPr>
+      <w:r>
+        <w:rPr>
+          <w:rFonts w:ascii="Times New Roman" w:eastAsia="Times New Roman" w:hAnsi="Times New Roman" w:cs="Times New Roman"/>
+          <w:sz w:val="26"/>
+          <w:szCs w:val="26"/>
+        </w:rPr>
+        <w:t>Phần âm thanh ghi âm lời giảng của thầy xuyên suốt bài giảng.</w:t>
+      </w:r>
+    </w:p>
+    <w:p>
+      <w:pPr>
+        <w:pStyle w:val="ListParagraph"/>
+        <w:numPr>
+          <w:ilvl w:val="1"/>
+          <w:numId w:val="12"/>
+        </w:numPr>
+        <w:rPr>
+          <w:rFonts w:ascii="Times New Roman" w:eastAsia="Times New Roman" w:hAnsi="Times New Roman" w:cs="Times New Roman"/>
+          <w:sz w:val="26"/>
+          <w:szCs w:val="26"/>
+        </w:rPr>
+      </w:pPr>
+      <w:r>
+        <w:rPr>
+          <w:rFonts w:ascii="Times New Roman" w:eastAsia="Times New Roman" w:hAnsi="Times New Roman" w:cs="Times New Roman"/>
+          <w:sz w:val="26"/>
+          <w:szCs w:val="26"/>
+        </w:rPr>
+        <w:t>Hình ảnh người thầy nhằm hiển thị thông tin giảng viên</w:t>
+      </w:r>
+    </w:p>
+    <w:p>
+      <w:pPr>
+        <w:ind w:left="720"/>
+        <w:rPr>
+          <w:rFonts w:ascii="Times New Roman" w:eastAsia="Times New Roman" w:hAnsi="Times New Roman" w:cs="Times New Roman"/>
+          <w:sz w:val="26"/>
+          <w:szCs w:val="26"/>
+        </w:rPr>
+      </w:pPr>
+      <w:r>
+        <w:rPr>
+          <w:rFonts w:ascii="Times New Roman" w:eastAsia="Times New Roman" w:hAnsi="Times New Roman" w:cs="Times New Roman"/>
+          <w:sz w:val="26"/>
+          <w:szCs w:val="26"/>
+        </w:rPr>
+        <w:t xml:space="preserve">Qua đó, chương trình sẽ thu thập đủ thông tin người thầy đã viết ra, lời thầy giảng dạy trong suốt bài giảng, hiển thị lại trên máy tính của học viên một cách liên tục, đồng bộ giữa lời giảng và nét bút. Như thế, dữ liệu hiển thị ra sẽ tương tự như một video giảng bài truyền thống, khắc phục được </w:t>
+      </w:r>
+      <w:r>
+        <w:rPr>
+          <w:rFonts w:ascii="Times New Roman" w:eastAsia="Times New Roman" w:hAnsi="Times New Roman" w:cs="Times New Roman"/>
+          <w:sz w:val="26"/>
+          <w:szCs w:val="26"/>
+        </w:rPr>
+        <w:t xml:space="preserve"> tất cả các hạn chế về mặt chi phí, dung lượng, truyền tải cho người thầy khi tạo bài giảng, đồng thời tăng tính tương tác giữa bài giảng với học viên. Không làm mất tính gần gũi giữa người thầy và học viên khi hình ảnh người thầy sẽ hiển thị liên tục trong suốt bài giảng.</w:t>
+      </w:r>
+      <w:r>
+        <w:rPr>
+          <w:rFonts w:ascii="Times New Roman" w:eastAsia="Times New Roman" w:hAnsi="Times New Roman" w:cs="Times New Roman"/>
+          <w:sz w:val="26"/>
+          <w:szCs w:val="26"/>
+        </w:rPr>
+        <w:t xml:space="preserve"> Ngoài ra, với việc hỗ trợ chạy đa nền tảng, người dùng có thể truy cập ứng dụng , học tập trên nhiều loại thiết bị khác nhau, ở nhiều vị trí địa lý khác nhau, chỉ cần có smartphone và internet. Thông qua ứng dụng, học viên có thể xem lại bài giảng, làm bài luyện tập, bài kiểm tra, xem tài liệu, khóa học, tải tài liệu về máy, quản lý tài khoản học của mình. </w:t>
+      </w:r>
+      <w:r>
+        <w:rPr>
+          <w:rFonts w:ascii="Times New Roman" w:eastAsia="Times New Roman" w:hAnsi="Times New Roman" w:cs="Times New Roman"/>
+          <w:sz w:val="26"/>
+          <w:szCs w:val="26"/>
+        </w:rPr>
+        <w:t xml:space="preserve">Như vậy, có thể thấy được các mục đích của đề tài như sau : </w:t>
+      </w:r>
+    </w:p>
+    <w:p>
+      <w:pPr>
+        <w:pStyle w:val="ListParagraph"/>
+        <w:numPr>
+          <w:ilvl w:val="1"/>
+          <w:numId w:val="13"/>
+        </w:numPr>
+        <w:rPr>
+          <w:rFonts w:ascii="Times New Roman" w:eastAsia="Times New Roman" w:hAnsi="Times New Roman" w:cs="Times New Roman"/>
+          <w:sz w:val="26"/>
+          <w:szCs w:val="26"/>
+        </w:rPr>
+      </w:pPr>
+      <w:r>
+        <w:rPr>
+          <w:rFonts w:ascii="Times New Roman" w:eastAsia="Times New Roman" w:hAnsi="Times New Roman" w:cs="Times New Roman"/>
+          <w:sz w:val="26"/>
+          <w:szCs w:val="26"/>
+        </w:rPr>
+        <w:t>Xây dựng kênh tương tác, chia sẻ</w:t>
+      </w:r>
+      <w:r>
+        <w:rPr>
+          <w:rFonts w:ascii="Times New Roman" w:eastAsia="Times New Roman" w:hAnsi="Times New Roman" w:cs="Times New Roman"/>
+          <w:sz w:val="26"/>
+          <w:szCs w:val="26"/>
+        </w:rPr>
+        <w:t xml:space="preserve"> và lưu trữ</w:t>
+      </w:r>
+      <w:r>
+        <w:rPr>
+          <w:rFonts w:ascii="Times New Roman" w:eastAsia="Times New Roman" w:hAnsi="Times New Roman" w:cs="Times New Roman"/>
+          <w:sz w:val="26"/>
+          <w:szCs w:val="26"/>
+        </w:rPr>
+        <w:t xml:space="preserve"> tài liệu giữa giáo viên và học viên</w:t>
+      </w:r>
+    </w:p>
+    <w:p>
+      <w:pPr>
+        <w:pStyle w:val="ListParagraph"/>
+        <w:numPr>
+          <w:ilvl w:val="1"/>
+          <w:numId w:val="13"/>
+        </w:numPr>
+        <w:rPr>
+          <w:rFonts w:ascii="Times New Roman" w:eastAsia="Times New Roman" w:hAnsi="Times New Roman" w:cs="Times New Roman"/>
+          <w:sz w:val="26"/>
+          <w:szCs w:val="26"/>
+        </w:rPr>
+      </w:pPr>
+      <w:r>
+        <w:rPr>
+          <w:rFonts w:ascii="Times New Roman" w:eastAsia="Times New Roman" w:hAnsi="Times New Roman" w:cs="Times New Roman"/>
+          <w:sz w:val="26"/>
+          <w:szCs w:val="26"/>
+        </w:rPr>
+        <w:t>Cấu trúc lại dữ liệu bài giảng theo hướng đơn giản hóa việc tạo bài, giảm dung lượng bài giảng mà không làm mất đi bản chất việc học hay sự gần gũi giữa học viên và người thầy</w:t>
+      </w:r>
+    </w:p>
+    <w:p>
+      <w:pPr>
+        <w:pStyle w:val="ListParagraph"/>
+        <w:numPr>
+          <w:ilvl w:val="1"/>
+          <w:numId w:val="13"/>
+        </w:numPr>
+        <w:rPr>
+          <w:rFonts w:ascii="Times New Roman" w:eastAsia="Times New Roman" w:hAnsi="Times New Roman" w:cs="Times New Roman"/>
+          <w:sz w:val="26"/>
+          <w:szCs w:val="26"/>
+        </w:rPr>
+      </w:pPr>
+      <w:r>
+        <w:rPr>
+          <w:rFonts w:ascii="Times New Roman" w:eastAsia="Times New Roman" w:hAnsi="Times New Roman" w:cs="Times New Roman"/>
+          <w:sz w:val="26"/>
+          <w:szCs w:val="26"/>
+        </w:rPr>
+        <w:t>Hỗ trợ việc học trực tuyến thời gian thực thông suốt và đơn giản hơn trong việc truyền tải</w:t>
+      </w:r>
+    </w:p>
+    <w:p>
+      <w:pPr>
+        <w:pStyle w:val="ListParagraph"/>
+        <w:numPr>
+          <w:ilvl w:val="1"/>
+          <w:numId w:val="13"/>
+        </w:numPr>
+        <w:rPr>
+          <w:rFonts w:ascii="Times New Roman" w:eastAsia="Times New Roman" w:hAnsi="Times New Roman" w:cs="Times New Roman"/>
+          <w:sz w:val="26"/>
+          <w:szCs w:val="26"/>
+        </w:rPr>
+      </w:pPr>
+      <w:r>
+        <w:rPr>
+          <w:rFonts w:ascii="Times New Roman" w:eastAsia="Times New Roman" w:hAnsi="Times New Roman" w:cs="Times New Roman"/>
+          <w:sz w:val="26"/>
+          <w:szCs w:val="26"/>
+        </w:rPr>
+        <w:lastRenderedPageBreak/>
+        <w:t>Là nơi tương tác giữa học viên và giảng viên ở cả khía cạnh kiến thức và hỏi đáp. Phương pháp tiếp cận các hình thức tương tác phong phú</w:t>
+      </w:r>
+    </w:p>
+    <w:p>
+      <w:pPr>
+        <w:pStyle w:val="ListParagraph"/>
+        <w:numPr>
+          <w:ilvl w:val="1"/>
+          <w:numId w:val="13"/>
+        </w:numPr>
+        <w:rPr>
+          <w:rFonts w:ascii="Times New Roman" w:eastAsia="Times New Roman" w:hAnsi="Times New Roman" w:cs="Times New Roman"/>
+          <w:sz w:val="26"/>
+          <w:szCs w:val="26"/>
+        </w:rPr>
+      </w:pPr>
+      <w:r>
+        <w:rPr>
+          <w:rFonts w:ascii="Times New Roman" w:eastAsia="Times New Roman" w:hAnsi="Times New Roman" w:cs="Times New Roman"/>
+          <w:sz w:val="26"/>
+          <w:szCs w:val="26"/>
+        </w:rPr>
+        <w:t>Có thể nhận, phát thông báo cho toàn thể học viên trong cùng lớp hoặc xin ý kiến riêng người thầy</w:t>
+      </w:r>
+    </w:p>
+    <w:p>
+      <w:pPr>
+        <w:pStyle w:val="ListParagraph"/>
+        <w:numPr>
+          <w:ilvl w:val="1"/>
+          <w:numId w:val="13"/>
+        </w:numPr>
+        <w:rPr>
+          <w:rFonts w:ascii="Times New Roman" w:eastAsia="Times New Roman" w:hAnsi="Times New Roman" w:cs="Times New Roman"/>
+          <w:sz w:val="26"/>
+          <w:szCs w:val="26"/>
+        </w:rPr>
+      </w:pPr>
+      <w:r>
+        <w:rPr>
+          <w:rFonts w:ascii="Times New Roman" w:eastAsia="Times New Roman" w:hAnsi="Times New Roman" w:cs="Times New Roman"/>
+          <w:sz w:val="26"/>
+          <w:szCs w:val="26"/>
+        </w:rPr>
+        <w:t>Là nơi thảo luận, hỏi đáp như một forum</w:t>
+      </w:r>
+    </w:p>
+    <w:p>
+      <w:pPr>
+        <w:pStyle w:val="ListParagraph"/>
+        <w:ind w:left="1440"/>
         <w:rPr>
           <w:rFonts w:ascii="Times New Roman" w:eastAsia="Times New Roman" w:hAnsi="Times New Roman" w:cs="Times New Roman"/>
           <w:sz w:val="26"/>
@@ -4238,23 +4623,261 @@
         </w:numPr>
         <w:rPr>
           <w:rFonts w:ascii="Times New Roman" w:eastAsia="Times New Roman" w:hAnsi="Times New Roman" w:cs="Times New Roman"/>
-          <w:sz w:val="26"/>
-          <w:szCs w:val="26"/>
-        </w:rPr>
-      </w:pPr>
-      <w:r>
-        <w:rPr>
-          <w:rFonts w:ascii="Times New Roman" w:eastAsia="Times New Roman" w:hAnsi="Times New Roman" w:cs="Times New Roman"/>
-          <w:sz w:val="26"/>
-          <w:szCs w:val="26"/>
-        </w:rPr>
-        <w:t>Giải pháp khắc phục và lựa chọn công nghệ.</w:t>
+          <w:b/>
+          <w:i/>
+          <w:sz w:val="26"/>
+          <w:szCs w:val="26"/>
+        </w:rPr>
+      </w:pPr>
+      <w:r>
+        <w:rPr>
+          <w:rFonts w:ascii="Times New Roman" w:eastAsia="Times New Roman" w:hAnsi="Times New Roman" w:cs="Times New Roman"/>
+          <w:b/>
+          <w:i/>
+          <w:sz w:val="26"/>
+          <w:szCs w:val="26"/>
+        </w:rPr>
+        <w:t>Phương pháp tiếp cận và định hướng công nghệ</w:t>
+      </w:r>
+    </w:p>
+    <w:p>
+      <w:pPr>
+        <w:pStyle w:val="ListParagraph"/>
+        <w:numPr>
+          <w:ilvl w:val="1"/>
+          <w:numId w:val="7"/>
+        </w:numPr>
+        <w:rPr>
+          <w:rFonts w:ascii="Times New Roman" w:eastAsia="Times New Roman" w:hAnsi="Times New Roman" w:cs="Times New Roman"/>
+          <w:b/>
+          <w:i/>
+          <w:sz w:val="26"/>
+          <w:szCs w:val="26"/>
+        </w:rPr>
+      </w:pPr>
+      <w:r>
+        <w:rPr>
+          <w:rFonts w:ascii="Times New Roman" w:eastAsia="Times New Roman" w:hAnsi="Times New Roman" w:cs="Times New Roman"/>
+          <w:b/>
+          <w:i/>
+          <w:sz w:val="26"/>
+          <w:szCs w:val="26"/>
+        </w:rPr>
+        <w:t>Phương pháp tiếp cận</w:t>
+      </w:r>
+    </w:p>
+    <w:p>
+      <w:pPr>
+        <w:pStyle w:val="ListParagraph"/>
+        <w:ind w:left="750"/>
+        <w:rPr>
+          <w:rFonts w:ascii="Times New Roman" w:eastAsia="Times New Roman" w:hAnsi="Times New Roman" w:cs="Times New Roman"/>
+          <w:sz w:val="26"/>
+          <w:szCs w:val="26"/>
+        </w:rPr>
+      </w:pPr>
+      <w:r>
+        <w:rPr>
+          <w:rFonts w:ascii="Times New Roman" w:eastAsia="Times New Roman" w:hAnsi="Times New Roman" w:cs="Times New Roman"/>
+          <w:sz w:val="26"/>
+          <w:szCs w:val="26"/>
+        </w:rPr>
+        <w:t>Để hiện thực hóa các giải pháp nêu trên, chúng ta tiếp cận đề tài theo 2 hướng</w:t>
+      </w:r>
+    </w:p>
+    <w:p>
+      <w:pPr>
+        <w:pStyle w:val="ListParagraph"/>
+        <w:numPr>
+          <w:ilvl w:val="0"/>
+          <w:numId w:val="15"/>
+        </w:numPr>
+        <w:rPr>
+          <w:rFonts w:ascii="Times New Roman" w:eastAsia="Times New Roman" w:hAnsi="Times New Roman" w:cs="Times New Roman"/>
+          <w:sz w:val="26"/>
+          <w:szCs w:val="26"/>
+        </w:rPr>
+      </w:pPr>
+      <w:r>
+        <w:rPr>
+          <w:rFonts w:ascii="Times New Roman" w:eastAsia="Times New Roman" w:hAnsi="Times New Roman" w:cs="Times New Roman"/>
+          <w:sz w:val="26"/>
+          <w:szCs w:val="26"/>
+        </w:rPr>
+        <w:t>Đơn giản hóa việc lưu trữ, truyền tải bài giảng</w:t>
+      </w:r>
+    </w:p>
+    <w:p>
+      <w:pPr>
+        <w:pStyle w:val="ListParagraph"/>
+        <w:numPr>
+          <w:ilvl w:val="0"/>
+          <w:numId w:val="15"/>
+        </w:numPr>
+        <w:rPr>
+          <w:rFonts w:ascii="Times New Roman" w:eastAsia="Times New Roman" w:hAnsi="Times New Roman" w:cs="Times New Roman"/>
+          <w:sz w:val="26"/>
+          <w:szCs w:val="26"/>
+        </w:rPr>
+      </w:pPr>
+      <w:r>
+        <w:rPr>
+          <w:rFonts w:ascii="Times New Roman" w:eastAsia="Times New Roman" w:hAnsi="Times New Roman" w:cs="Times New Roman"/>
+          <w:sz w:val="26"/>
+          <w:szCs w:val="26"/>
+        </w:rPr>
+        <w:t>Hỗ trợ chương trình chạy trên đa nền tảng</w:t>
+      </w:r>
+    </w:p>
+    <w:p>
+      <w:pPr>
+        <w:pStyle w:val="ListParagraph"/>
+        <w:ind w:left="750"/>
+        <w:rPr>
+          <w:rFonts w:ascii="Times New Roman" w:eastAsia="Times New Roman" w:hAnsi="Times New Roman" w:cs="Times New Roman"/>
+          <w:sz w:val="26"/>
+          <w:szCs w:val="26"/>
+        </w:rPr>
+      </w:pPr>
+      <w:r>
+        <w:rPr>
+          <w:rFonts w:ascii="Times New Roman" w:eastAsia="Times New Roman" w:hAnsi="Times New Roman" w:cs="Times New Roman"/>
+          <w:sz w:val="26"/>
+          <w:szCs w:val="26"/>
+        </w:rPr>
+        <w:t>+ Để đơn giản hóa lưu trữ, truyền tải bài giảng, chúng ta cần tạo ra một cấu trúc dữ liệu mới, mô tả quá trình dạy học của giáo viên trong cả bài giảng, bao gồm :</w:t>
+      </w:r>
+    </w:p>
+    <w:p>
+      <w:pPr>
+        <w:pStyle w:val="ListParagraph"/>
+        <w:numPr>
+          <w:ilvl w:val="0"/>
+          <w:numId w:val="16"/>
+        </w:numPr>
+        <w:rPr>
+          <w:rFonts w:ascii="Times New Roman" w:eastAsia="Times New Roman" w:hAnsi="Times New Roman" w:cs="Times New Roman"/>
+          <w:sz w:val="26"/>
+          <w:szCs w:val="26"/>
+        </w:rPr>
+      </w:pPr>
+      <w:r>
+        <w:rPr>
+          <w:rFonts w:ascii="Times New Roman" w:eastAsia="Times New Roman" w:hAnsi="Times New Roman" w:cs="Times New Roman"/>
+          <w:sz w:val="26"/>
+          <w:szCs w:val="26"/>
+        </w:rPr>
+        <w:t xml:space="preserve">Dữ liệu bài giảng (nét bút, trình tự trang tài liệu trình chiếu) được lưu trữ dưới tệp XML. </w:t>
+      </w:r>
+    </w:p>
+    <w:p>
+      <w:pPr>
+        <w:pStyle w:val="ListParagraph"/>
+        <w:numPr>
+          <w:ilvl w:val="0"/>
+          <w:numId w:val="16"/>
+        </w:numPr>
+        <w:rPr>
+          <w:rFonts w:ascii="Times New Roman" w:eastAsia="Times New Roman" w:hAnsi="Times New Roman" w:cs="Times New Roman"/>
+          <w:sz w:val="26"/>
+          <w:szCs w:val="26"/>
+        </w:rPr>
+      </w:pPr>
+      <w:r>
+        <w:rPr>
+          <w:rFonts w:ascii="Times New Roman" w:eastAsia="Times New Roman" w:hAnsi="Times New Roman" w:cs="Times New Roman"/>
+          <w:sz w:val="26"/>
+          <w:szCs w:val="26"/>
+        </w:rPr>
+        <w:t>Dữ liệu âm thanh : ghi lại quá trình giảng bài của người giáo viên với định dạng 3gp</w:t>
+      </w:r>
+    </w:p>
+    <w:p>
+      <w:pPr>
+        <w:pStyle w:val="ListParagraph"/>
+        <w:numPr>
+          <w:ilvl w:val="0"/>
+          <w:numId w:val="16"/>
+        </w:numPr>
+        <w:rPr>
+          <w:rFonts w:ascii="Times New Roman" w:eastAsia="Times New Roman" w:hAnsi="Times New Roman" w:cs="Times New Roman"/>
+          <w:sz w:val="26"/>
+          <w:szCs w:val="26"/>
+        </w:rPr>
+      </w:pPr>
+      <w:r>
+        <w:rPr>
+          <w:rFonts w:ascii="Times New Roman" w:eastAsia="Times New Roman" w:hAnsi="Times New Roman" w:cs="Times New Roman"/>
+          <w:sz w:val="26"/>
+          <w:szCs w:val="26"/>
+        </w:rPr>
+        <w:t>Hình ảnh người giáo viên : hiển thị xuyên suốt bài giảng, tăng sự gần gũi giữa người thầy và học viên, được lưu trữ dưới định dạng jpg</w:t>
+      </w:r>
+    </w:p>
+    <w:p>
+      <w:pPr>
+        <w:ind w:left="720"/>
+        <w:rPr>
+          <w:rFonts w:ascii="Times New Roman" w:eastAsia="Times New Roman" w:hAnsi="Times New Roman" w:cs="Times New Roman"/>
+          <w:sz w:val="26"/>
+          <w:szCs w:val="26"/>
+        </w:rPr>
+      </w:pPr>
+      <w:r>
+        <w:rPr>
+          <w:rFonts w:ascii="Times New Roman" w:eastAsia="Times New Roman" w:hAnsi="Times New Roman" w:cs="Times New Roman"/>
+          <w:sz w:val="26"/>
+          <w:szCs w:val="26"/>
+        </w:rPr>
+        <w:t>+ Hỗ trợ chương trình chạy trên đa nền tảng : lựa chọn công nghệ Cross-platform Xamarin , được phát triển bởi Microsoft. Đây là công nghệ mới giúp tạo ra các ứng dụng đa nền tảng với cộng đồng phát triển đang ngày một lớn. Chi tiết công nghệ, tôi xin trình bày ở phần tiếp theo.</w:t>
+      </w:r>
+    </w:p>
+    <w:p>
+      <w:pPr>
+        <w:ind w:left="720"/>
+        <w:rPr>
+          <w:rFonts w:ascii="Times New Roman" w:eastAsia="Times New Roman" w:hAnsi="Times New Roman" w:cs="Times New Roman"/>
+          <w:sz w:val="26"/>
+          <w:szCs w:val="26"/>
+        </w:rPr>
+      </w:pPr>
+      <w:r>
+        <w:rPr>
+          <w:rFonts w:ascii="Times New Roman" w:eastAsia="Times New Roman" w:hAnsi="Times New Roman" w:cs="Times New Roman"/>
+          <w:sz w:val="26"/>
+          <w:szCs w:val="26"/>
+        </w:rPr>
+        <w:t>Như vậy , theo hướng tiếp cận này, chúng ta đang dần hiện thực hóa được giải pháp khắc phục cho các vấn dề nêu trên. Tiếp theo, tôi xin trình bày chi tiết công nghệ thực hiện, cách cài đặt và sử dụng.</w:t>
       </w:r>
       <w:bookmarkStart w:id="0" w:name="_GoBack"/>
       <w:bookmarkEnd w:id="0"/>
-      <w:r>
-        <w:rPr>
-          <w:rFonts w:ascii="Times New Roman" w:eastAsia="Times New Roman" w:hAnsi="Times New Roman" w:cs="Times New Roman"/>
+    </w:p>
+    <w:p>
+      <w:pPr>
+        <w:ind w:left="360"/>
+        <w:rPr>
+          <w:rFonts w:ascii="Times New Roman" w:eastAsia="Times New Roman" w:hAnsi="Times New Roman" w:cs="Times New Roman"/>
+          <w:b/>
+          <w:i/>
+          <w:sz w:val="26"/>
+          <w:szCs w:val="26"/>
+        </w:rPr>
+      </w:pPr>
+      <w:r>
+        <w:rPr>
+          <w:rFonts w:ascii="Times New Roman" w:eastAsia="Times New Roman" w:hAnsi="Times New Roman" w:cs="Times New Roman"/>
+          <w:b/>
+          <w:i/>
+          <w:sz w:val="26"/>
+          <w:szCs w:val="26"/>
+        </w:rPr>
+        <w:t>3.2 Công nghệ thực hiện</w:t>
+      </w:r>
+      <w:r>
+        <w:rPr>
+          <w:rFonts w:ascii="Times New Roman" w:eastAsia="Times New Roman" w:hAnsi="Times New Roman" w:cs="Times New Roman"/>
+          <w:b/>
+          <w:i/>
           <w:sz w:val="26"/>
           <w:szCs w:val="26"/>
         </w:rPr>
@@ -4263,6 +4886,15 @@
     </w:p>
     <w:p>
       <w:pPr>
+        <w:rPr>
+          <w:rFonts w:ascii="Times New Roman" w:eastAsia="Times New Roman" w:hAnsi="Times New Roman" w:cs="Times New Roman"/>
+          <w:sz w:val="26"/>
+          <w:szCs w:val="26"/>
+        </w:rPr>
+      </w:pPr>
+    </w:p>
+    <w:p>
+      <w:pPr>
         <w:spacing w:before="100" w:beforeAutospacing="1" w:after="100" w:afterAutospacing="1"/>
         <w:rPr>
           <w:rFonts w:ascii="Times New Roman" w:eastAsia="Times New Roman" w:hAnsi="Times New Roman" w:cs="Times New Roman"/>
@@ -4276,7 +4908,6 @@
           <w:sz w:val="26"/>
           <w:szCs w:val="26"/>
         </w:rPr>
-        <w:lastRenderedPageBreak/>
         <w:t>Tham khảo</w:t>
       </w:r>
     </w:p>
@@ -4364,7 +4995,7 @@
           <w:rPr>
             <w:noProof/>
           </w:rPr>
-          <w:t>9</w:t>
+          <w:t>10</w:t>
         </w:r>
         <w:r>
           <w:rPr>
@@ -4839,6 +5470,119 @@
     </w:lvl>
   </w:abstractNum>
   <w:abstractNum w:abstractNumId="4">
+    <w:nsid w:val="35E3761F"/>
+    <w:multiLevelType w:val="hybridMultilevel"/>
+    <w:tmpl w:val="A4C0FC6C"/>
+    <w:lvl w:ilvl="0" w:tplc="04090003">
+      <w:start w:val="1"/>
+      <w:numFmt w:val="bullet"/>
+      <w:lvlText w:val="o"/>
+      <w:lvlJc w:val="left"/>
+      <w:pPr>
+        <w:ind w:left="1470" w:hanging="360"/>
+      </w:pPr>
+      <w:rPr>
+        <w:rFonts w:ascii="Courier New" w:hAnsi="Courier New" w:cs="Courier New" w:hint="default"/>
+      </w:rPr>
+    </w:lvl>
+    <w:lvl w:ilvl="1" w:tplc="04090003" w:tentative="1">
+      <w:start w:val="1"/>
+      <w:numFmt w:val="bullet"/>
+      <w:lvlText w:val="o"/>
+      <w:lvlJc w:val="left"/>
+      <w:pPr>
+        <w:ind w:left="2190" w:hanging="360"/>
+      </w:pPr>
+      <w:rPr>
+        <w:rFonts w:ascii="Courier New" w:hAnsi="Courier New" w:cs="Courier New" w:hint="default"/>
+      </w:rPr>
+    </w:lvl>
+    <w:lvl w:ilvl="2" w:tplc="04090005" w:tentative="1">
+      <w:start w:val="1"/>
+      <w:numFmt w:val="bullet"/>
+      <w:lvlText w:val=""/>
+      <w:lvlJc w:val="left"/>
+      <w:pPr>
+        <w:ind w:left="2910" w:hanging="360"/>
+      </w:pPr>
+      <w:rPr>
+        <w:rFonts w:ascii="Wingdings" w:hAnsi="Wingdings" w:hint="default"/>
+      </w:rPr>
+    </w:lvl>
+    <w:lvl w:ilvl="3" w:tplc="04090001" w:tentative="1">
+      <w:start w:val="1"/>
+      <w:numFmt w:val="bullet"/>
+      <w:lvlText w:val=""/>
+      <w:lvlJc w:val="left"/>
+      <w:pPr>
+        <w:ind w:left="3630" w:hanging="360"/>
+      </w:pPr>
+      <w:rPr>
+        <w:rFonts w:ascii="Symbol" w:hAnsi="Symbol" w:hint="default"/>
+      </w:rPr>
+    </w:lvl>
+    <w:lvl w:ilvl="4" w:tplc="04090003" w:tentative="1">
+      <w:start w:val="1"/>
+      <w:numFmt w:val="bullet"/>
+      <w:lvlText w:val="o"/>
+      <w:lvlJc w:val="left"/>
+      <w:pPr>
+        <w:ind w:left="4350" w:hanging="360"/>
+      </w:pPr>
+      <w:rPr>
+        <w:rFonts w:ascii="Courier New" w:hAnsi="Courier New" w:cs="Courier New" w:hint="default"/>
+      </w:rPr>
+    </w:lvl>
+    <w:lvl w:ilvl="5" w:tplc="04090005" w:tentative="1">
+      <w:start w:val="1"/>
+      <w:numFmt w:val="bullet"/>
+      <w:lvlText w:val=""/>
+      <w:lvlJc w:val="left"/>
+      <w:pPr>
+        <w:ind w:left="5070" w:hanging="360"/>
+      </w:pPr>
+      <w:rPr>
+        <w:rFonts w:ascii="Wingdings" w:hAnsi="Wingdings" w:hint="default"/>
+      </w:rPr>
+    </w:lvl>
+    <w:lvl w:ilvl="6" w:tplc="04090001" w:tentative="1">
+      <w:start w:val="1"/>
+      <w:numFmt w:val="bullet"/>
+      <w:lvlText w:val=""/>
+      <w:lvlJc w:val="left"/>
+      <w:pPr>
+        <w:ind w:left="5790" w:hanging="360"/>
+      </w:pPr>
+      <w:rPr>
+        <w:rFonts w:ascii="Symbol" w:hAnsi="Symbol" w:hint="default"/>
+      </w:rPr>
+    </w:lvl>
+    <w:lvl w:ilvl="7" w:tplc="04090003" w:tentative="1">
+      <w:start w:val="1"/>
+      <w:numFmt w:val="bullet"/>
+      <w:lvlText w:val="o"/>
+      <w:lvlJc w:val="left"/>
+      <w:pPr>
+        <w:ind w:left="6510" w:hanging="360"/>
+      </w:pPr>
+      <w:rPr>
+        <w:rFonts w:ascii="Courier New" w:hAnsi="Courier New" w:cs="Courier New" w:hint="default"/>
+      </w:rPr>
+    </w:lvl>
+    <w:lvl w:ilvl="8" w:tplc="04090005" w:tentative="1">
+      <w:start w:val="1"/>
+      <w:numFmt w:val="bullet"/>
+      <w:lvlText w:val=""/>
+      <w:lvlJc w:val="left"/>
+      <w:pPr>
+        <w:ind w:left="7230" w:hanging="360"/>
+      </w:pPr>
+      <w:rPr>
+        <w:rFonts w:ascii="Wingdings" w:hAnsi="Wingdings" w:hint="default"/>
+      </w:rPr>
+    </w:lvl>
+  </w:abstractNum>
+  <w:abstractNum w:abstractNumId="5">
     <w:nsid w:val="3FE31E38"/>
     <w:multiLevelType w:val="hybridMultilevel"/>
     <w:tmpl w:val="86747A52"/>
@@ -4951,7 +5695,120 @@
       </w:rPr>
     </w:lvl>
   </w:abstractNum>
-  <w:abstractNum w:abstractNumId="5">
+  <w:abstractNum w:abstractNumId="6">
+    <w:nsid w:val="40344D93"/>
+    <w:multiLevelType w:val="hybridMultilevel"/>
+    <w:tmpl w:val="7AB6FF3C"/>
+    <w:lvl w:ilvl="0" w:tplc="04090001">
+      <w:start w:val="1"/>
+      <w:numFmt w:val="bullet"/>
+      <w:lvlText w:val=""/>
+      <w:lvlJc w:val="left"/>
+      <w:pPr>
+        <w:ind w:left="1440" w:hanging="360"/>
+      </w:pPr>
+      <w:rPr>
+        <w:rFonts w:ascii="Symbol" w:hAnsi="Symbol" w:hint="default"/>
+      </w:rPr>
+    </w:lvl>
+    <w:lvl w:ilvl="1" w:tplc="04090003">
+      <w:start w:val="1"/>
+      <w:numFmt w:val="bullet"/>
+      <w:lvlText w:val="o"/>
+      <w:lvlJc w:val="left"/>
+      <w:pPr>
+        <w:ind w:left="2160" w:hanging="360"/>
+      </w:pPr>
+      <w:rPr>
+        <w:rFonts w:ascii="Courier New" w:hAnsi="Courier New" w:cs="Courier New" w:hint="default"/>
+      </w:rPr>
+    </w:lvl>
+    <w:lvl w:ilvl="2" w:tplc="04090005" w:tentative="1">
+      <w:start w:val="1"/>
+      <w:numFmt w:val="bullet"/>
+      <w:lvlText w:val=""/>
+      <w:lvlJc w:val="left"/>
+      <w:pPr>
+        <w:ind w:left="2880" w:hanging="360"/>
+      </w:pPr>
+      <w:rPr>
+        <w:rFonts w:ascii="Wingdings" w:hAnsi="Wingdings" w:hint="default"/>
+      </w:rPr>
+    </w:lvl>
+    <w:lvl w:ilvl="3" w:tplc="04090001" w:tentative="1">
+      <w:start w:val="1"/>
+      <w:numFmt w:val="bullet"/>
+      <w:lvlText w:val=""/>
+      <w:lvlJc w:val="left"/>
+      <w:pPr>
+        <w:ind w:left="3600" w:hanging="360"/>
+      </w:pPr>
+      <w:rPr>
+        <w:rFonts w:ascii="Symbol" w:hAnsi="Symbol" w:hint="default"/>
+      </w:rPr>
+    </w:lvl>
+    <w:lvl w:ilvl="4" w:tplc="04090003" w:tentative="1">
+      <w:start w:val="1"/>
+      <w:numFmt w:val="bullet"/>
+      <w:lvlText w:val="o"/>
+      <w:lvlJc w:val="left"/>
+      <w:pPr>
+        <w:ind w:left="4320" w:hanging="360"/>
+      </w:pPr>
+      <w:rPr>
+        <w:rFonts w:ascii="Courier New" w:hAnsi="Courier New" w:cs="Courier New" w:hint="default"/>
+      </w:rPr>
+    </w:lvl>
+    <w:lvl w:ilvl="5" w:tplc="04090005" w:tentative="1">
+      <w:start w:val="1"/>
+      <w:numFmt w:val="bullet"/>
+      <w:lvlText w:val=""/>
+      <w:lvlJc w:val="left"/>
+      <w:pPr>
+        <w:ind w:left="5040" w:hanging="360"/>
+      </w:pPr>
+      <w:rPr>
+        <w:rFonts w:ascii="Wingdings" w:hAnsi="Wingdings" w:hint="default"/>
+      </w:rPr>
+    </w:lvl>
+    <w:lvl w:ilvl="6" w:tplc="04090001" w:tentative="1">
+      <w:start w:val="1"/>
+      <w:numFmt w:val="bullet"/>
+      <w:lvlText w:val=""/>
+      <w:lvlJc w:val="left"/>
+      <w:pPr>
+        <w:ind w:left="5760" w:hanging="360"/>
+      </w:pPr>
+      <w:rPr>
+        <w:rFonts w:ascii="Symbol" w:hAnsi="Symbol" w:hint="default"/>
+      </w:rPr>
+    </w:lvl>
+    <w:lvl w:ilvl="7" w:tplc="04090003" w:tentative="1">
+      <w:start w:val="1"/>
+      <w:numFmt w:val="bullet"/>
+      <w:lvlText w:val="o"/>
+      <w:lvlJc w:val="left"/>
+      <w:pPr>
+        <w:ind w:left="6480" w:hanging="360"/>
+      </w:pPr>
+      <w:rPr>
+        <w:rFonts w:ascii="Courier New" w:hAnsi="Courier New" w:cs="Courier New" w:hint="default"/>
+      </w:rPr>
+    </w:lvl>
+    <w:lvl w:ilvl="8" w:tplc="04090005" w:tentative="1">
+      <w:start w:val="1"/>
+      <w:numFmt w:val="bullet"/>
+      <w:lvlText w:val=""/>
+      <w:lvlJc w:val="left"/>
+      <w:pPr>
+        <w:ind w:left="7200" w:hanging="360"/>
+      </w:pPr>
+      <w:rPr>
+        <w:rFonts w:ascii="Wingdings" w:hAnsi="Wingdings" w:hint="default"/>
+      </w:rPr>
+    </w:lvl>
+  </w:abstractNum>
+  <w:abstractNum w:abstractNumId="7">
     <w:nsid w:val="409964E2"/>
     <w:multiLevelType w:val="hybridMultilevel"/>
     <w:tmpl w:val="668ED7BE"/>
@@ -5040,7 +5897,120 @@
       </w:pPr>
     </w:lvl>
   </w:abstractNum>
-  <w:abstractNum w:abstractNumId="6">
+  <w:abstractNum w:abstractNumId="8">
+    <w:nsid w:val="425F08ED"/>
+    <w:multiLevelType w:val="hybridMultilevel"/>
+    <w:tmpl w:val="2954E916"/>
+    <w:lvl w:ilvl="0" w:tplc="04090003">
+      <w:start w:val="1"/>
+      <w:numFmt w:val="bullet"/>
+      <w:lvlText w:val="o"/>
+      <w:lvlJc w:val="left"/>
+      <w:pPr>
+        <w:ind w:left="1470" w:hanging="360"/>
+      </w:pPr>
+      <w:rPr>
+        <w:rFonts w:ascii="Courier New" w:hAnsi="Courier New" w:cs="Courier New" w:hint="default"/>
+      </w:rPr>
+    </w:lvl>
+    <w:lvl w:ilvl="1" w:tplc="04090003" w:tentative="1">
+      <w:start w:val="1"/>
+      <w:numFmt w:val="bullet"/>
+      <w:lvlText w:val="o"/>
+      <w:lvlJc w:val="left"/>
+      <w:pPr>
+        <w:ind w:left="2190" w:hanging="360"/>
+      </w:pPr>
+      <w:rPr>
+        <w:rFonts w:ascii="Courier New" w:hAnsi="Courier New" w:cs="Courier New" w:hint="default"/>
+      </w:rPr>
+    </w:lvl>
+    <w:lvl w:ilvl="2" w:tplc="04090005" w:tentative="1">
+      <w:start w:val="1"/>
+      <w:numFmt w:val="bullet"/>
+      <w:lvlText w:val=""/>
+      <w:lvlJc w:val="left"/>
+      <w:pPr>
+        <w:ind w:left="2910" w:hanging="360"/>
+      </w:pPr>
+      <w:rPr>
+        <w:rFonts w:ascii="Wingdings" w:hAnsi="Wingdings" w:hint="default"/>
+      </w:rPr>
+    </w:lvl>
+    <w:lvl w:ilvl="3" w:tplc="04090001" w:tentative="1">
+      <w:start w:val="1"/>
+      <w:numFmt w:val="bullet"/>
+      <w:lvlText w:val=""/>
+      <w:lvlJc w:val="left"/>
+      <w:pPr>
+        <w:ind w:left="3630" w:hanging="360"/>
+      </w:pPr>
+      <w:rPr>
+        <w:rFonts w:ascii="Symbol" w:hAnsi="Symbol" w:hint="default"/>
+      </w:rPr>
+    </w:lvl>
+    <w:lvl w:ilvl="4" w:tplc="04090003" w:tentative="1">
+      <w:start w:val="1"/>
+      <w:numFmt w:val="bullet"/>
+      <w:lvlText w:val="o"/>
+      <w:lvlJc w:val="left"/>
+      <w:pPr>
+        <w:ind w:left="4350" w:hanging="360"/>
+      </w:pPr>
+      <w:rPr>
+        <w:rFonts w:ascii="Courier New" w:hAnsi="Courier New" w:cs="Courier New" w:hint="default"/>
+      </w:rPr>
+    </w:lvl>
+    <w:lvl w:ilvl="5" w:tplc="04090005" w:tentative="1">
+      <w:start w:val="1"/>
+      <w:numFmt w:val="bullet"/>
+      <w:lvlText w:val=""/>
+      <w:lvlJc w:val="left"/>
+      <w:pPr>
+        <w:ind w:left="5070" w:hanging="360"/>
+      </w:pPr>
+      <w:rPr>
+        <w:rFonts w:ascii="Wingdings" w:hAnsi="Wingdings" w:hint="default"/>
+      </w:rPr>
+    </w:lvl>
+    <w:lvl w:ilvl="6" w:tplc="04090001" w:tentative="1">
+      <w:start w:val="1"/>
+      <w:numFmt w:val="bullet"/>
+      <w:lvlText w:val=""/>
+      <w:lvlJc w:val="left"/>
+      <w:pPr>
+        <w:ind w:left="5790" w:hanging="360"/>
+      </w:pPr>
+      <w:rPr>
+        <w:rFonts w:ascii="Symbol" w:hAnsi="Symbol" w:hint="default"/>
+      </w:rPr>
+    </w:lvl>
+    <w:lvl w:ilvl="7" w:tplc="04090003" w:tentative="1">
+      <w:start w:val="1"/>
+      <w:numFmt w:val="bullet"/>
+      <w:lvlText w:val="o"/>
+      <w:lvlJc w:val="left"/>
+      <w:pPr>
+        <w:ind w:left="6510" w:hanging="360"/>
+      </w:pPr>
+      <w:rPr>
+        <w:rFonts w:ascii="Courier New" w:hAnsi="Courier New" w:cs="Courier New" w:hint="default"/>
+      </w:rPr>
+    </w:lvl>
+    <w:lvl w:ilvl="8" w:tplc="04090005" w:tentative="1">
+      <w:start w:val="1"/>
+      <w:numFmt w:val="bullet"/>
+      <w:lvlText w:val=""/>
+      <w:lvlJc w:val="left"/>
+      <w:pPr>
+        <w:ind w:left="7230" w:hanging="360"/>
+      </w:pPr>
+      <w:rPr>
+        <w:rFonts w:ascii="Wingdings" w:hAnsi="Wingdings" w:hint="default"/>
+      </w:rPr>
+    </w:lvl>
+  </w:abstractNum>
+  <w:abstractNum w:abstractNumId="9">
     <w:nsid w:val="42B4374C"/>
     <w:multiLevelType w:val="hybridMultilevel"/>
     <w:tmpl w:val="5A4C676E"/>
@@ -5153,7 +6123,7 @@
       </w:rPr>
     </w:lvl>
   </w:abstractNum>
-  <w:abstractNum w:abstractNumId="7">
+  <w:abstractNum w:abstractNumId="10">
     <w:nsid w:val="47C47722"/>
     <w:multiLevelType w:val="hybridMultilevel"/>
     <w:tmpl w:val="297CF578"/>
@@ -5266,7 +6236,7 @@
       </w:rPr>
     </w:lvl>
   </w:abstractNum>
-  <w:abstractNum w:abstractNumId="8">
+  <w:abstractNum w:abstractNumId="11">
     <w:nsid w:val="53FF293C"/>
     <w:multiLevelType w:val="hybridMultilevel"/>
     <w:tmpl w:val="CF08248C"/>
@@ -5378,11 +6348,11 @@
       </w:rPr>
     </w:lvl>
   </w:abstractNum>
-  <w:abstractNum w:abstractNumId="9">
+  <w:abstractNum w:abstractNumId="12">
     <w:nsid w:val="5BE531CE"/>
-    <w:multiLevelType w:val="hybridMultilevel"/>
-    <w:tmpl w:val="85688C60"/>
-    <w:lvl w:ilvl="0" w:tplc="0409000F">
+    <w:multiLevelType w:val="multilevel"/>
+    <w:tmpl w:val="A4B410D0"/>
+    <w:lvl w:ilvl="0">
       <w:start w:val="1"/>
       <w:numFmt w:val="decimal"/>
       <w:lvlText w:val="%1."/>
@@ -5394,80 +6364,338 @@
         <w:rFonts w:hint="default"/>
       </w:rPr>
     </w:lvl>
-    <w:lvl w:ilvl="1" w:tplc="04090019" w:tentative="1">
-      <w:start w:val="1"/>
-      <w:numFmt w:val="lowerLetter"/>
-      <w:lvlText w:val="%2."/>
+    <w:lvl w:ilvl="1">
+      <w:start w:val="1"/>
+      <w:numFmt w:val="decimal"/>
+      <w:isLgl/>
+      <w:lvlText w:val="%1.%2"/>
+      <w:lvlJc w:val="left"/>
+      <w:pPr>
+        <w:ind w:left="750" w:hanging="390"/>
+      </w:pPr>
+      <w:rPr>
+        <w:rFonts w:hint="default"/>
+      </w:rPr>
+    </w:lvl>
+    <w:lvl w:ilvl="2">
+      <w:start w:val="1"/>
+      <w:numFmt w:val="decimal"/>
+      <w:isLgl/>
+      <w:lvlText w:val="%1.%2.%3"/>
+      <w:lvlJc w:val="left"/>
+      <w:pPr>
+        <w:ind w:left="1080" w:hanging="720"/>
+      </w:pPr>
+      <w:rPr>
+        <w:rFonts w:hint="default"/>
+      </w:rPr>
+    </w:lvl>
+    <w:lvl w:ilvl="3">
+      <w:start w:val="1"/>
+      <w:numFmt w:val="decimal"/>
+      <w:isLgl/>
+      <w:lvlText w:val="%1.%2.%3.%4"/>
+      <w:lvlJc w:val="left"/>
+      <w:pPr>
+        <w:ind w:left="1080" w:hanging="720"/>
+      </w:pPr>
+      <w:rPr>
+        <w:rFonts w:hint="default"/>
+      </w:rPr>
+    </w:lvl>
+    <w:lvl w:ilvl="4">
+      <w:start w:val="1"/>
+      <w:numFmt w:val="decimal"/>
+      <w:isLgl/>
+      <w:lvlText w:val="%1.%2.%3.%4.%5"/>
+      <w:lvlJc w:val="left"/>
+      <w:pPr>
+        <w:ind w:left="1440" w:hanging="1080"/>
+      </w:pPr>
+      <w:rPr>
+        <w:rFonts w:hint="default"/>
+      </w:rPr>
+    </w:lvl>
+    <w:lvl w:ilvl="5">
+      <w:start w:val="1"/>
+      <w:numFmt w:val="decimal"/>
+      <w:isLgl/>
+      <w:lvlText w:val="%1.%2.%3.%4.%5.%6"/>
+      <w:lvlJc w:val="left"/>
+      <w:pPr>
+        <w:ind w:left="1800" w:hanging="1440"/>
+      </w:pPr>
+      <w:rPr>
+        <w:rFonts w:hint="default"/>
+      </w:rPr>
+    </w:lvl>
+    <w:lvl w:ilvl="6">
+      <w:start w:val="1"/>
+      <w:numFmt w:val="decimal"/>
+      <w:isLgl/>
+      <w:lvlText w:val="%1.%2.%3.%4.%5.%6.%7"/>
+      <w:lvlJc w:val="left"/>
+      <w:pPr>
+        <w:ind w:left="1800" w:hanging="1440"/>
+      </w:pPr>
+      <w:rPr>
+        <w:rFonts w:hint="default"/>
+      </w:rPr>
+    </w:lvl>
+    <w:lvl w:ilvl="7">
+      <w:start w:val="1"/>
+      <w:numFmt w:val="decimal"/>
+      <w:isLgl/>
+      <w:lvlText w:val="%1.%2.%3.%4.%5.%6.%7.%8"/>
+      <w:lvlJc w:val="left"/>
+      <w:pPr>
+        <w:ind w:left="2160" w:hanging="1800"/>
+      </w:pPr>
+      <w:rPr>
+        <w:rFonts w:hint="default"/>
+      </w:rPr>
+    </w:lvl>
+    <w:lvl w:ilvl="8">
+      <w:start w:val="1"/>
+      <w:numFmt w:val="decimal"/>
+      <w:isLgl/>
+      <w:lvlText w:val="%1.%2.%3.%4.%5.%6.%7.%8.%9"/>
+      <w:lvlJc w:val="left"/>
+      <w:pPr>
+        <w:ind w:left="2160" w:hanging="1800"/>
+      </w:pPr>
+      <w:rPr>
+        <w:rFonts w:hint="default"/>
+      </w:rPr>
+    </w:lvl>
+  </w:abstractNum>
+  <w:abstractNum w:abstractNumId="13">
+    <w:nsid w:val="6E627397"/>
+    <w:multiLevelType w:val="hybridMultilevel"/>
+    <w:tmpl w:val="57142AF4"/>
+    <w:lvl w:ilvl="0" w:tplc="04090001">
+      <w:start w:val="1"/>
+      <w:numFmt w:val="bullet"/>
+      <w:lvlText w:val=""/>
+      <w:lvlJc w:val="left"/>
+      <w:pPr>
+        <w:ind w:left="720" w:hanging="360"/>
+      </w:pPr>
+      <w:rPr>
+        <w:rFonts w:ascii="Symbol" w:hAnsi="Symbol" w:hint="default"/>
+      </w:rPr>
+    </w:lvl>
+    <w:lvl w:ilvl="1" w:tplc="04090003">
+      <w:start w:val="1"/>
+      <w:numFmt w:val="bullet"/>
+      <w:lvlText w:val="o"/>
       <w:lvlJc w:val="left"/>
       <w:pPr>
         <w:ind w:left="1440" w:hanging="360"/>
       </w:pPr>
-    </w:lvl>
-    <w:lvl w:ilvl="2" w:tplc="0409001B" w:tentative="1">
-      <w:start w:val="1"/>
-      <w:numFmt w:val="lowerRoman"/>
-      <w:lvlText w:val="%3."/>
-      <w:lvlJc w:val="right"/>
-      <w:pPr>
-        <w:ind w:left="2160" w:hanging="180"/>
-      </w:pPr>
-    </w:lvl>
-    <w:lvl w:ilvl="3" w:tplc="0409000F" w:tentative="1">
-      <w:start w:val="1"/>
-      <w:numFmt w:val="decimal"/>
-      <w:lvlText w:val="%4."/>
+      <w:rPr>
+        <w:rFonts w:ascii="Courier New" w:hAnsi="Courier New" w:cs="Courier New" w:hint="default"/>
+      </w:rPr>
+    </w:lvl>
+    <w:lvl w:ilvl="2" w:tplc="04090005" w:tentative="1">
+      <w:start w:val="1"/>
+      <w:numFmt w:val="bullet"/>
+      <w:lvlText w:val=""/>
+      <w:lvlJc w:val="left"/>
+      <w:pPr>
+        <w:ind w:left="2160" w:hanging="360"/>
+      </w:pPr>
+      <w:rPr>
+        <w:rFonts w:ascii="Wingdings" w:hAnsi="Wingdings" w:hint="default"/>
+      </w:rPr>
+    </w:lvl>
+    <w:lvl w:ilvl="3" w:tplc="04090001" w:tentative="1">
+      <w:start w:val="1"/>
+      <w:numFmt w:val="bullet"/>
+      <w:lvlText w:val=""/>
       <w:lvlJc w:val="left"/>
       <w:pPr>
         <w:ind w:left="2880" w:hanging="360"/>
       </w:pPr>
-    </w:lvl>
-    <w:lvl w:ilvl="4" w:tplc="04090019" w:tentative="1">
-      <w:start w:val="1"/>
-      <w:numFmt w:val="lowerLetter"/>
-      <w:lvlText w:val="%5."/>
+      <w:rPr>
+        <w:rFonts w:ascii="Symbol" w:hAnsi="Symbol" w:hint="default"/>
+      </w:rPr>
+    </w:lvl>
+    <w:lvl w:ilvl="4" w:tplc="04090003" w:tentative="1">
+      <w:start w:val="1"/>
+      <w:numFmt w:val="bullet"/>
+      <w:lvlText w:val="o"/>
       <w:lvlJc w:val="left"/>
       <w:pPr>
         <w:ind w:left="3600" w:hanging="360"/>
       </w:pPr>
-    </w:lvl>
-    <w:lvl w:ilvl="5" w:tplc="0409001B" w:tentative="1">
-      <w:start w:val="1"/>
-      <w:numFmt w:val="lowerRoman"/>
-      <w:lvlText w:val="%6."/>
-      <w:lvlJc w:val="right"/>
-      <w:pPr>
-        <w:ind w:left="4320" w:hanging="180"/>
-      </w:pPr>
-    </w:lvl>
-    <w:lvl w:ilvl="6" w:tplc="0409000F" w:tentative="1">
-      <w:start w:val="1"/>
-      <w:numFmt w:val="decimal"/>
-      <w:lvlText w:val="%7."/>
+      <w:rPr>
+        <w:rFonts w:ascii="Courier New" w:hAnsi="Courier New" w:cs="Courier New" w:hint="default"/>
+      </w:rPr>
+    </w:lvl>
+    <w:lvl w:ilvl="5" w:tplc="04090005" w:tentative="1">
+      <w:start w:val="1"/>
+      <w:numFmt w:val="bullet"/>
+      <w:lvlText w:val=""/>
+      <w:lvlJc w:val="left"/>
+      <w:pPr>
+        <w:ind w:left="4320" w:hanging="360"/>
+      </w:pPr>
+      <w:rPr>
+        <w:rFonts w:ascii="Wingdings" w:hAnsi="Wingdings" w:hint="default"/>
+      </w:rPr>
+    </w:lvl>
+    <w:lvl w:ilvl="6" w:tplc="04090001" w:tentative="1">
+      <w:start w:val="1"/>
+      <w:numFmt w:val="bullet"/>
+      <w:lvlText w:val=""/>
       <w:lvlJc w:val="left"/>
       <w:pPr>
         <w:ind w:left="5040" w:hanging="360"/>
       </w:pPr>
-    </w:lvl>
-    <w:lvl w:ilvl="7" w:tplc="04090019" w:tentative="1">
-      <w:start w:val="1"/>
-      <w:numFmt w:val="lowerLetter"/>
-      <w:lvlText w:val="%8."/>
+      <w:rPr>
+        <w:rFonts w:ascii="Symbol" w:hAnsi="Symbol" w:hint="default"/>
+      </w:rPr>
+    </w:lvl>
+    <w:lvl w:ilvl="7" w:tplc="04090003" w:tentative="1">
+      <w:start w:val="1"/>
+      <w:numFmt w:val="bullet"/>
+      <w:lvlText w:val="o"/>
       <w:lvlJc w:val="left"/>
       <w:pPr>
         <w:ind w:left="5760" w:hanging="360"/>
       </w:pPr>
-    </w:lvl>
-    <w:lvl w:ilvl="8" w:tplc="0409001B" w:tentative="1">
-      <w:start w:val="1"/>
-      <w:numFmt w:val="lowerRoman"/>
-      <w:lvlText w:val="%9."/>
-      <w:lvlJc w:val="right"/>
-      <w:pPr>
-        <w:ind w:left="6480" w:hanging="180"/>
-      </w:pPr>
+      <w:rPr>
+        <w:rFonts w:ascii="Courier New" w:hAnsi="Courier New" w:cs="Courier New" w:hint="default"/>
+      </w:rPr>
+    </w:lvl>
+    <w:lvl w:ilvl="8" w:tplc="04090005" w:tentative="1">
+      <w:start w:val="1"/>
+      <w:numFmt w:val="bullet"/>
+      <w:lvlText w:val=""/>
+      <w:lvlJc w:val="left"/>
+      <w:pPr>
+        <w:ind w:left="6480" w:hanging="360"/>
+      </w:pPr>
+      <w:rPr>
+        <w:rFonts w:ascii="Wingdings" w:hAnsi="Wingdings" w:hint="default"/>
+      </w:rPr>
     </w:lvl>
   </w:abstractNum>
-  <w:abstractNum w:abstractNumId="10">
+  <w:abstractNum w:abstractNumId="14">
+    <w:nsid w:val="6F0F59B6"/>
+    <w:multiLevelType w:val="hybridMultilevel"/>
+    <w:tmpl w:val="A6827B34"/>
+    <w:lvl w:ilvl="0" w:tplc="04090001">
+      <w:start w:val="1"/>
+      <w:numFmt w:val="bullet"/>
+      <w:lvlText w:val=""/>
+      <w:lvlJc w:val="left"/>
+      <w:pPr>
+        <w:ind w:left="1470" w:hanging="360"/>
+      </w:pPr>
+      <w:rPr>
+        <w:rFonts w:ascii="Symbol" w:hAnsi="Symbol" w:hint="default"/>
+      </w:rPr>
+    </w:lvl>
+    <w:lvl w:ilvl="1" w:tplc="04090003" w:tentative="1">
+      <w:start w:val="1"/>
+      <w:numFmt w:val="bullet"/>
+      <w:lvlText w:val="o"/>
+      <w:lvlJc w:val="left"/>
+      <w:pPr>
+        <w:ind w:left="2190" w:hanging="360"/>
+      </w:pPr>
+      <w:rPr>
+        <w:rFonts w:ascii="Courier New" w:hAnsi="Courier New" w:cs="Courier New" w:hint="default"/>
+      </w:rPr>
+    </w:lvl>
+    <w:lvl w:ilvl="2" w:tplc="04090005" w:tentative="1">
+      <w:start w:val="1"/>
+      <w:numFmt w:val="bullet"/>
+      <w:lvlText w:val=""/>
+      <w:lvlJc w:val="left"/>
+      <w:pPr>
+        <w:ind w:left="2910" w:hanging="360"/>
+      </w:pPr>
+      <w:rPr>
+        <w:rFonts w:ascii="Wingdings" w:hAnsi="Wingdings" w:hint="default"/>
+      </w:rPr>
+    </w:lvl>
+    <w:lvl w:ilvl="3" w:tplc="04090001" w:tentative="1">
+      <w:start w:val="1"/>
+      <w:numFmt w:val="bullet"/>
+      <w:lvlText w:val=""/>
+      <w:lvlJc w:val="left"/>
+      <w:pPr>
+        <w:ind w:left="3630" w:hanging="360"/>
+      </w:pPr>
+      <w:rPr>
+        <w:rFonts w:ascii="Symbol" w:hAnsi="Symbol" w:hint="default"/>
+      </w:rPr>
+    </w:lvl>
+    <w:lvl w:ilvl="4" w:tplc="04090003" w:tentative="1">
+      <w:start w:val="1"/>
+      <w:numFmt w:val="bullet"/>
+      <w:lvlText w:val="o"/>
+      <w:lvlJc w:val="left"/>
+      <w:pPr>
+        <w:ind w:left="4350" w:hanging="360"/>
+      </w:pPr>
+      <w:rPr>
+        <w:rFonts w:ascii="Courier New" w:hAnsi="Courier New" w:cs="Courier New" w:hint="default"/>
+      </w:rPr>
+    </w:lvl>
+    <w:lvl w:ilvl="5" w:tplc="04090005" w:tentative="1">
+      <w:start w:val="1"/>
+      <w:numFmt w:val="bullet"/>
+      <w:lvlText w:val=""/>
+      <w:lvlJc w:val="left"/>
+      <w:pPr>
+        <w:ind w:left="5070" w:hanging="360"/>
+      </w:pPr>
+      <w:rPr>
+        <w:rFonts w:ascii="Wingdings" w:hAnsi="Wingdings" w:hint="default"/>
+      </w:rPr>
+    </w:lvl>
+    <w:lvl w:ilvl="6" w:tplc="04090001" w:tentative="1">
+      <w:start w:val="1"/>
+      <w:numFmt w:val="bullet"/>
+      <w:lvlText w:val=""/>
+      <w:lvlJc w:val="left"/>
+      <w:pPr>
+        <w:ind w:left="5790" w:hanging="360"/>
+      </w:pPr>
+      <w:rPr>
+        <w:rFonts w:ascii="Symbol" w:hAnsi="Symbol" w:hint="default"/>
+      </w:rPr>
+    </w:lvl>
+    <w:lvl w:ilvl="7" w:tplc="04090003" w:tentative="1">
+      <w:start w:val="1"/>
+      <w:numFmt w:val="bullet"/>
+      <w:lvlText w:val="o"/>
+      <w:lvlJc w:val="left"/>
+      <w:pPr>
+        <w:ind w:left="6510" w:hanging="360"/>
+      </w:pPr>
+      <w:rPr>
+        <w:rFonts w:ascii="Courier New" w:hAnsi="Courier New" w:cs="Courier New" w:hint="default"/>
+      </w:rPr>
+    </w:lvl>
+    <w:lvl w:ilvl="8" w:tplc="04090005" w:tentative="1">
+      <w:start w:val="1"/>
+      <w:numFmt w:val="bullet"/>
+      <w:lvlText w:val=""/>
+      <w:lvlJc w:val="left"/>
+      <w:pPr>
+        <w:ind w:left="7230" w:hanging="360"/>
+      </w:pPr>
+      <w:rPr>
+        <w:rFonts w:ascii="Wingdings" w:hAnsi="Wingdings" w:hint="default"/>
+      </w:rPr>
+    </w:lvl>
+  </w:abstractNum>
+  <w:abstractNum w:abstractNumId="15">
     <w:nsid w:val="7DB9794B"/>
     <w:multiLevelType w:val="hybridMultilevel"/>
     <w:tmpl w:val="101A39FA"/>
@@ -5584,37 +6812,52 @@
     </w:lvl>
   </w:abstractNum>
   <w:num w:numId="1">
+    <w:abstractNumId w:val="7"/>
+  </w:num>
+  <w:num w:numId="2">
     <w:abstractNumId w:val="5"/>
   </w:num>
-  <w:num w:numId="2">
-    <w:abstractNumId w:val="4"/>
-  </w:num>
   <w:num w:numId="3">
-    <w:abstractNumId w:val="10"/>
+    <w:abstractNumId w:val="15"/>
   </w:num>
   <w:num w:numId="4">
     <w:abstractNumId w:val="2"/>
   </w:num>
   <w:num w:numId="5">
-    <w:abstractNumId w:val="8"/>
+    <w:abstractNumId w:val="11"/>
   </w:num>
   <w:num w:numId="6">
     <w:abstractNumId w:val="3"/>
   </w:num>
   <w:num w:numId="7">
-    <w:abstractNumId w:val="9"/>
+    <w:abstractNumId w:val="12"/>
   </w:num>
   <w:num w:numId="8">
-    <w:abstractNumId w:val="6"/>
+    <w:abstractNumId w:val="9"/>
   </w:num>
   <w:num w:numId="9">
     <w:abstractNumId w:val="1"/>
   </w:num>
   <w:num w:numId="10">
-    <w:abstractNumId w:val="7"/>
+    <w:abstractNumId w:val="10"/>
   </w:num>
   <w:num w:numId="11">
     <w:abstractNumId w:val="0"/>
+  </w:num>
+  <w:num w:numId="12">
+    <w:abstractNumId w:val="6"/>
+  </w:num>
+  <w:num w:numId="13">
+    <w:abstractNumId w:val="13"/>
+  </w:num>
+  <w:num w:numId="14">
+    <w:abstractNumId w:val="14"/>
+  </w:num>
+  <w:num w:numId="15">
+    <w:abstractNumId w:val="8"/>
+  </w:num>
+  <w:num w:numId="16">
+    <w:abstractNumId w:val="4"/>
   </w:num>
 </w:numbering>
 </file>
@@ -6428,7 +7671,7 @@
 </file>
 
 <file path=customXml/itemProps1.xml><?xml version="1.0" encoding="utf-8"?>
-<ds:datastoreItem xmlns:ds="http://schemas.openxmlformats.org/officeDocument/2006/customXml" ds:itemID="{F6EF7CA1-FA2D-462D-A338-ED5D75413981}">
+<ds:datastoreItem xmlns:ds="http://schemas.openxmlformats.org/officeDocument/2006/customXml" ds:itemID="{AF91DFDD-39AC-4C6D-8127-C73FA1C8AACC}">
   <ds:schemaRefs>
     <ds:schemaRef ds:uri="http://schemas.openxmlformats.org/officeDocument/2006/bibliography"/>
   </ds:schemaRefs>

</xml_diff>

<commit_message>
them phan so sanh he thong e-learning hien tai Chinh sua danh chi muc
</commit_message>
<xml_diff>
--- a/Phung Ngoc Vung _ Thesis.docx
+++ b/Phung Ngoc Vung _ Thesis.docx
@@ -15036,7 +15036,7 @@
         <w:spacing w:before="100" w:beforeAutospacing="1" w:after="100" w:afterAutospacing="1" w:line="360" w:lineRule="auto"/>
         <w:jc w:val="both"/>
         <w:rPr>
-          <w:rFonts w:ascii="Times New Roman" w:hAnsi="Times New Roman" w:cs="Times New Roman"/>
+          <w:rFonts w:asciiTheme="majorHAnsi" w:hAnsiTheme="majorHAnsi" w:cstheme="majorHAnsi"/>
           <w:color w:val="000000" w:themeColor="text1"/>
           <w:sz w:val="26"/>
           <w:szCs w:val="26"/>
@@ -15088,70 +15088,1278 @@
           <w:sz w:val="26"/>
           <w:szCs w:val="26"/>
         </w:rPr>
-        <w:t>Bên cạnh đó, hạ tầng công nghệ thông tin (mạng internet, băng thông, chi phí…) cũng ảnh hưởng đảng kể tới tiến độ, chất lượng học tập.</w:t>
+        <w:t xml:space="preserve">Bên cạnh đó, hạ tầng công nghệ thông tin (mạng internet, băng </w:t>
+      </w:r>
+      <w:r>
+        <w:rPr>
+          <w:rFonts w:asciiTheme="majorHAnsi" w:hAnsiTheme="majorHAnsi" w:cstheme="majorHAnsi"/>
+          <w:color w:val="000000" w:themeColor="text1"/>
+          <w:sz w:val="26"/>
+          <w:szCs w:val="26"/>
+        </w:rPr>
+        <w:t>thông, chi phí…) cũng ảnh hưởng đảng kể tới tiến độ, chất lượng học tập.</w:t>
       </w:r>
       <w:proofErr w:type="gramEnd"/>
     </w:p>
     <w:p>
       <w:pPr>
-        <w:spacing w:before="100" w:beforeAutospacing="1" w:after="100" w:afterAutospacing="1" w:line="360" w:lineRule="auto"/>
+        <w:pStyle w:val="Heading2"/>
+        <w:spacing w:line="360" w:lineRule="auto"/>
         <w:jc w:val="both"/>
         <w:rPr>
-          <w:rFonts w:ascii="Times New Roman" w:eastAsia="Times New Roman" w:hAnsi="Times New Roman" w:cs="Times New Roman"/>
-          <w:color w:val="000000" w:themeColor="text1"/>
-          <w:sz w:val="26"/>
-          <w:szCs w:val="26"/>
-        </w:rPr>
-      </w:pPr>
+          <w:rFonts w:asciiTheme="majorHAnsi" w:hAnsiTheme="majorHAnsi" w:cstheme="majorHAnsi"/>
+          <w:color w:val="auto"/>
+        </w:rPr>
+      </w:pPr>
+      <w:r>
+        <w:rPr>
+          <w:rFonts w:asciiTheme="majorHAnsi" w:hAnsiTheme="majorHAnsi" w:cstheme="majorHAnsi"/>
+          <w:color w:val="auto"/>
+        </w:rPr>
+        <w:t>3. Các hệ thống học trực tuyến hiệ</w:t>
+      </w:r>
+      <w:r>
+        <w:rPr>
+          <w:rFonts w:asciiTheme="majorHAnsi" w:hAnsiTheme="majorHAnsi" w:cstheme="majorHAnsi"/>
+          <w:color w:val="auto"/>
+        </w:rPr>
+        <w:t>n nay</w:t>
+      </w:r>
+    </w:p>
+    <w:p>
+      <w:pPr>
+        <w:spacing w:line="360" w:lineRule="auto"/>
+        <w:jc w:val="both"/>
+        <w:rPr>
+          <w:rFonts w:asciiTheme="majorHAnsi" w:hAnsiTheme="majorHAnsi" w:cstheme="majorHAnsi"/>
+          <w:sz w:val="26"/>
+          <w:szCs w:val="26"/>
+        </w:rPr>
+      </w:pPr>
+      <w:r>
+        <w:rPr>
+          <w:rFonts w:asciiTheme="majorHAnsi" w:hAnsiTheme="majorHAnsi" w:cstheme="majorHAnsi"/>
+          <w:sz w:val="26"/>
+          <w:szCs w:val="26"/>
+        </w:rPr>
+        <w:t xml:space="preserve">Hệ thống quản lý học tập nói </w:t>
+      </w:r>
       <w:proofErr w:type="gramStart"/>
       <w:r>
         <w:rPr>
-          <w:rFonts w:ascii="Times New Roman" w:hAnsi="Times New Roman" w:cs="Times New Roman"/>
-          <w:color w:val="000000" w:themeColor="text1"/>
-          <w:sz w:val="26"/>
-          <w:szCs w:val="26"/>
-        </w:rPr>
-        <w:t>Chi tiết</w:t>
-      </w:r>
-      <w:r>
-        <w:rPr>
-          <w:rFonts w:ascii="Times New Roman" w:hAnsi="Times New Roman" w:cs="Times New Roman"/>
-          <w:color w:val="000000" w:themeColor="text1"/>
-          <w:sz w:val="26"/>
-          <w:szCs w:val="26"/>
-        </w:rPr>
-        <w:t xml:space="preserve"> hơn vào việc tạo</w:t>
-      </w:r>
-      <w:r>
-        <w:rPr>
-          <w:rFonts w:ascii="Times New Roman" w:hAnsi="Times New Roman" w:cs="Times New Roman"/>
-          <w:color w:val="000000" w:themeColor="text1"/>
-          <w:sz w:val="26"/>
-          <w:szCs w:val="26"/>
-        </w:rPr>
-        <w:t xml:space="preserve"> bài giảng</w:t>
-      </w:r>
-      <w:r>
-        <w:rPr>
-          <w:rFonts w:ascii="Times New Roman" w:hAnsi="Times New Roman" w:cs="Times New Roman"/>
-          <w:color w:val="000000" w:themeColor="text1"/>
-          <w:sz w:val="26"/>
-          <w:szCs w:val="26"/>
-        </w:rPr>
-        <w:t>, trình chiếu hiển thị bài giảng, ta còn thấ</w:t>
-      </w:r>
-      <w:r>
-        <w:rPr>
-          <w:rFonts w:ascii="Times New Roman" w:hAnsi="Times New Roman" w:cs="Times New Roman"/>
-          <w:color w:val="000000" w:themeColor="text1"/>
-          <w:sz w:val="26"/>
-          <w:szCs w:val="26"/>
-        </w:rPr>
-        <w:t xml:space="preserve">y </w:t>
-      </w:r>
-      <w:r>
-        <w:rPr>
-          <w:rFonts w:ascii="Times New Roman" w:eastAsia="Times New Roman" w:hAnsi="Times New Roman" w:cs="Times New Roman"/>
+          <w:rFonts w:asciiTheme="majorHAnsi" w:hAnsiTheme="majorHAnsi" w:cstheme="majorHAnsi"/>
+          <w:sz w:val="26"/>
+          <w:szCs w:val="26"/>
+        </w:rPr>
+        <w:t>chung</w:t>
+      </w:r>
+      <w:proofErr w:type="gramEnd"/>
+      <w:r>
+        <w:rPr>
+          <w:rFonts w:asciiTheme="majorHAnsi" w:hAnsiTheme="majorHAnsi" w:cstheme="majorHAnsi"/>
+          <w:sz w:val="26"/>
+          <w:szCs w:val="26"/>
+        </w:rPr>
+        <w:t xml:space="preserve"> </w:t>
+      </w:r>
+      <w:r>
+        <w:rPr>
+          <w:rFonts w:asciiTheme="majorHAnsi" w:hAnsiTheme="majorHAnsi" w:cstheme="majorHAnsi"/>
+          <w:sz w:val="26"/>
+          <w:szCs w:val="26"/>
+        </w:rPr>
+        <w:t xml:space="preserve">(LMS) là hệ thống </w:t>
+      </w:r>
+      <w:r>
+        <w:rPr>
+          <w:rFonts w:asciiTheme="majorHAnsi" w:hAnsiTheme="majorHAnsi" w:cstheme="majorHAnsi"/>
+          <w:sz w:val="26"/>
+          <w:szCs w:val="26"/>
+        </w:rPr>
+        <w:t>quản lý các quá trình học tập và phân phát nội dung khoá học tới ngườ</w:t>
+      </w:r>
+      <w:r>
+        <w:rPr>
+          <w:rFonts w:asciiTheme="majorHAnsi" w:hAnsiTheme="majorHAnsi" w:cstheme="majorHAnsi"/>
+          <w:sz w:val="26"/>
+          <w:szCs w:val="26"/>
+        </w:rPr>
+        <w:t xml:space="preserve">i </w:t>
+      </w:r>
+      <w:r>
+        <w:rPr>
+          <w:rFonts w:asciiTheme="majorHAnsi" w:hAnsiTheme="majorHAnsi" w:cstheme="majorHAnsi"/>
+          <w:sz w:val="26"/>
+          <w:szCs w:val="26"/>
+        </w:rPr>
+        <w:t xml:space="preserve">học. </w:t>
+      </w:r>
+      <w:proofErr w:type="gramStart"/>
+      <w:r>
+        <w:rPr>
+          <w:rFonts w:asciiTheme="majorHAnsi" w:hAnsiTheme="majorHAnsi" w:cstheme="majorHAnsi"/>
+          <w:sz w:val="26"/>
+          <w:szCs w:val="26"/>
+        </w:rPr>
+        <w:t>LMS bao gồm nhiều mô-</w:t>
+      </w:r>
+      <w:r>
+        <w:rPr>
+          <w:rFonts w:asciiTheme="majorHAnsi" w:hAnsiTheme="majorHAnsi" w:cstheme="majorHAnsi"/>
+          <w:sz w:val="26"/>
+          <w:szCs w:val="26"/>
+        </w:rPr>
+        <w:t>đun</w:t>
+      </w:r>
+      <w:r>
+        <w:rPr>
+          <w:rFonts w:asciiTheme="majorHAnsi" w:hAnsiTheme="majorHAnsi" w:cstheme="majorHAnsi"/>
+          <w:sz w:val="26"/>
+          <w:szCs w:val="26"/>
+        </w:rPr>
+        <w:t xml:space="preserve"> khác nhau giúp quá trình học tập trên mạ</w:t>
+      </w:r>
+      <w:r>
+        <w:rPr>
+          <w:rFonts w:asciiTheme="majorHAnsi" w:hAnsiTheme="majorHAnsi" w:cstheme="majorHAnsi"/>
+          <w:sz w:val="26"/>
+          <w:szCs w:val="26"/>
+        </w:rPr>
+        <w:t>ng đ</w:t>
+      </w:r>
+      <w:r>
+        <w:rPr>
+          <w:rFonts w:asciiTheme="majorHAnsi" w:hAnsiTheme="majorHAnsi" w:cstheme="majorHAnsi"/>
+          <w:sz w:val="26"/>
+          <w:szCs w:val="26"/>
+        </w:rPr>
+        <w:t xml:space="preserve">ược thuận tiện và dễ dàng phát huy hết các </w:t>
+      </w:r>
+      <w:r>
+        <w:rPr>
+          <w:rFonts w:asciiTheme="majorHAnsi" w:hAnsiTheme="majorHAnsi" w:cstheme="majorHAnsi"/>
+          <w:sz w:val="26"/>
+          <w:szCs w:val="26"/>
+        </w:rPr>
+        <w:t>điểm</w:t>
+      </w:r>
+      <w:r>
+        <w:rPr>
+          <w:rFonts w:asciiTheme="majorHAnsi" w:hAnsiTheme="majorHAnsi" w:cstheme="majorHAnsi"/>
+          <w:sz w:val="26"/>
+          <w:szCs w:val="26"/>
+        </w:rPr>
+        <w:t xml:space="preserve"> mạnh của </w:t>
+      </w:r>
+      <w:r>
+        <w:rPr>
+          <w:rFonts w:asciiTheme="majorHAnsi" w:hAnsiTheme="majorHAnsi" w:cstheme="majorHAnsi"/>
+          <w:sz w:val="26"/>
+          <w:szCs w:val="26"/>
+        </w:rPr>
+        <w:t>internet.</w:t>
+      </w:r>
+      <w:proofErr w:type="gramEnd"/>
+      <w:r>
+        <w:rPr>
+          <w:rFonts w:asciiTheme="majorHAnsi" w:hAnsiTheme="majorHAnsi" w:cstheme="majorHAnsi"/>
+          <w:sz w:val="26"/>
+          <w:szCs w:val="26"/>
+        </w:rPr>
+        <w:t xml:space="preserve"> Hiện nay, có rất nhiều hệ thống LMS được triển khai với nhiều mục đích, ưu nhược điểm khác nhau, tiếp </w:t>
+      </w:r>
+      <w:proofErr w:type="gramStart"/>
+      <w:r>
+        <w:rPr>
+          <w:rFonts w:asciiTheme="majorHAnsi" w:hAnsiTheme="majorHAnsi" w:cstheme="majorHAnsi"/>
+          <w:sz w:val="26"/>
+          <w:szCs w:val="26"/>
+        </w:rPr>
+        <w:t>theo</w:t>
+      </w:r>
+      <w:proofErr w:type="gramEnd"/>
+      <w:r>
+        <w:rPr>
+          <w:rFonts w:asciiTheme="majorHAnsi" w:hAnsiTheme="majorHAnsi" w:cstheme="majorHAnsi"/>
+          <w:sz w:val="26"/>
+          <w:szCs w:val="26"/>
+        </w:rPr>
+        <w:t xml:space="preserve"> tôi xin trình bày một số hệ thống LMS phổ biến và vấn đề tồn tại của những hệ thống này.</w:t>
+      </w:r>
+    </w:p>
+    <w:p>
+      <w:pPr>
+        <w:pStyle w:val="Heading3"/>
+        <w:spacing w:line="360" w:lineRule="auto"/>
+        <w:jc w:val="both"/>
+        <w:rPr>
+          <w:color w:val="auto"/>
+          <w:sz w:val="26"/>
+          <w:szCs w:val="26"/>
+        </w:rPr>
+      </w:pPr>
+      <w:r>
+        <w:rPr>
+          <w:color w:val="auto"/>
+          <w:sz w:val="26"/>
+          <w:szCs w:val="26"/>
+        </w:rPr>
+        <w:lastRenderedPageBreak/>
+        <w:t>3.1 Moddle</w:t>
+      </w:r>
+    </w:p>
+    <w:p>
+      <w:pPr>
+        <w:spacing w:line="360" w:lineRule="auto"/>
+        <w:jc w:val="both"/>
+        <w:rPr>
+          <w:rFonts w:asciiTheme="majorHAnsi" w:hAnsiTheme="majorHAnsi" w:cstheme="majorHAnsi"/>
+          <w:sz w:val="26"/>
+          <w:szCs w:val="26"/>
+        </w:rPr>
+      </w:pPr>
+      <w:proofErr w:type="gramStart"/>
+      <w:r>
+        <w:rPr>
+          <w:rFonts w:asciiTheme="majorHAnsi" w:hAnsiTheme="majorHAnsi" w:cstheme="majorHAnsi"/>
+          <w:sz w:val="26"/>
+          <w:szCs w:val="26"/>
+        </w:rPr>
+        <w:t>Là hệ thống quản lý học tập mã nguồn mở cho phép tạo các khóa học trên mạng internet hay các website học tập trực tuyến.</w:t>
+      </w:r>
+      <w:proofErr w:type="gramEnd"/>
+      <w:r>
+        <w:rPr>
+          <w:rFonts w:asciiTheme="majorHAnsi" w:hAnsiTheme="majorHAnsi" w:cstheme="majorHAnsi"/>
+          <w:sz w:val="26"/>
+          <w:szCs w:val="26"/>
+        </w:rPr>
+        <w:t xml:space="preserve"> Moddle bao gồm hầu hết các tính năng cơ bản của một hệ thống LMS </w:t>
+      </w:r>
+      <w:proofErr w:type="gramStart"/>
+      <w:r>
+        <w:rPr>
+          <w:rFonts w:asciiTheme="majorHAnsi" w:hAnsiTheme="majorHAnsi" w:cstheme="majorHAnsi"/>
+          <w:sz w:val="26"/>
+          <w:szCs w:val="26"/>
+        </w:rPr>
+        <w:t>như :</w:t>
+      </w:r>
+      <w:proofErr w:type="gramEnd"/>
+      <w:r>
+        <w:rPr>
+          <w:rFonts w:asciiTheme="majorHAnsi" w:hAnsiTheme="majorHAnsi" w:cstheme="majorHAnsi"/>
+          <w:sz w:val="26"/>
+          <w:szCs w:val="26"/>
+        </w:rPr>
+        <w:t xml:space="preserve"> </w:t>
+      </w:r>
+    </w:p>
+    <w:p>
+      <w:pPr>
+        <w:pStyle w:val="ListParagraph"/>
+        <w:numPr>
+          <w:ilvl w:val="0"/>
+          <w:numId w:val="35"/>
+        </w:numPr>
+        <w:spacing w:line="360" w:lineRule="auto"/>
+        <w:jc w:val="both"/>
+        <w:rPr>
+          <w:rFonts w:asciiTheme="majorHAnsi" w:hAnsiTheme="majorHAnsi" w:cstheme="majorHAnsi"/>
+          <w:sz w:val="26"/>
+          <w:szCs w:val="26"/>
+        </w:rPr>
+      </w:pPr>
+      <w:r>
+        <w:rPr>
+          <w:rFonts w:asciiTheme="majorHAnsi" w:hAnsiTheme="majorHAnsi" w:cstheme="majorHAnsi"/>
+          <w:sz w:val="26"/>
+          <w:szCs w:val="26"/>
+        </w:rPr>
+        <w:t>Tạo lập và quản lý khóa học</w:t>
+      </w:r>
+    </w:p>
+    <w:p>
+      <w:pPr>
+        <w:pStyle w:val="ListParagraph"/>
+        <w:numPr>
+          <w:ilvl w:val="0"/>
+          <w:numId w:val="35"/>
+        </w:numPr>
+        <w:spacing w:line="360" w:lineRule="auto"/>
+        <w:jc w:val="both"/>
+        <w:rPr>
+          <w:rFonts w:asciiTheme="majorHAnsi" w:hAnsiTheme="majorHAnsi" w:cstheme="majorHAnsi"/>
+          <w:sz w:val="26"/>
+          <w:szCs w:val="26"/>
+        </w:rPr>
+      </w:pPr>
+      <w:r>
+        <w:rPr>
+          <w:rFonts w:asciiTheme="majorHAnsi" w:hAnsiTheme="majorHAnsi" w:cstheme="majorHAnsi"/>
+          <w:sz w:val="26"/>
+          <w:szCs w:val="26"/>
+        </w:rPr>
+        <w:t>Đưa nội dung bài giảng tới người học</w:t>
+      </w:r>
+    </w:p>
+    <w:p>
+      <w:pPr>
+        <w:pStyle w:val="ListParagraph"/>
+        <w:numPr>
+          <w:ilvl w:val="0"/>
+          <w:numId w:val="35"/>
+        </w:numPr>
+        <w:spacing w:line="360" w:lineRule="auto"/>
+        <w:jc w:val="both"/>
+        <w:rPr>
+          <w:rFonts w:asciiTheme="majorHAnsi" w:hAnsiTheme="majorHAnsi" w:cstheme="majorHAnsi"/>
+          <w:sz w:val="26"/>
+          <w:szCs w:val="26"/>
+        </w:rPr>
+      </w:pPr>
+      <w:r>
+        <w:rPr>
+          <w:rFonts w:asciiTheme="majorHAnsi" w:hAnsiTheme="majorHAnsi" w:cstheme="majorHAnsi"/>
+          <w:sz w:val="26"/>
+          <w:szCs w:val="26"/>
+        </w:rPr>
+        <w:t xml:space="preserve">Trợ giúp giáo viên tổ chức các hoạt động nhằm quản lý khóa </w:t>
+      </w:r>
+      <w:proofErr w:type="gramStart"/>
+      <w:r>
+        <w:rPr>
+          <w:rFonts w:asciiTheme="majorHAnsi" w:hAnsiTheme="majorHAnsi" w:cstheme="majorHAnsi"/>
+          <w:sz w:val="26"/>
+          <w:szCs w:val="26"/>
+        </w:rPr>
+        <w:t>học  như</w:t>
+      </w:r>
+      <w:proofErr w:type="gramEnd"/>
+      <w:r>
+        <w:rPr>
+          <w:rFonts w:asciiTheme="majorHAnsi" w:hAnsiTheme="majorHAnsi" w:cstheme="majorHAnsi"/>
+          <w:sz w:val="26"/>
+          <w:szCs w:val="26"/>
+        </w:rPr>
+        <w:t xml:space="preserve"> trao đổi, đánh giá, thảo luận, kiểm tra cuối khóa, bài tập lớn…</w:t>
+      </w:r>
+    </w:p>
+    <w:p>
+      <w:pPr>
+        <w:pStyle w:val="ListParagraph"/>
+        <w:numPr>
+          <w:ilvl w:val="0"/>
+          <w:numId w:val="35"/>
+        </w:numPr>
+        <w:spacing w:line="360" w:lineRule="auto"/>
+        <w:jc w:val="both"/>
+        <w:rPr>
+          <w:rFonts w:asciiTheme="majorHAnsi" w:hAnsiTheme="majorHAnsi" w:cstheme="majorHAnsi"/>
+          <w:sz w:val="26"/>
+          <w:szCs w:val="26"/>
+        </w:rPr>
+      </w:pPr>
+      <w:r>
+        <w:rPr>
+          <w:rFonts w:asciiTheme="majorHAnsi" w:hAnsiTheme="majorHAnsi" w:cstheme="majorHAnsi"/>
+          <w:sz w:val="26"/>
+          <w:szCs w:val="26"/>
+        </w:rPr>
+        <w:t>Quản lý học viên</w:t>
+      </w:r>
+    </w:p>
+    <w:p>
+      <w:pPr>
+        <w:pStyle w:val="ListParagraph"/>
+        <w:numPr>
+          <w:ilvl w:val="0"/>
+          <w:numId w:val="35"/>
+        </w:numPr>
+        <w:spacing w:line="360" w:lineRule="auto"/>
+        <w:jc w:val="both"/>
+        <w:rPr>
+          <w:rFonts w:asciiTheme="majorHAnsi" w:hAnsiTheme="majorHAnsi" w:cstheme="majorHAnsi"/>
+          <w:sz w:val="26"/>
+          <w:szCs w:val="26"/>
+        </w:rPr>
+      </w:pPr>
+      <w:r>
+        <w:rPr>
+          <w:rFonts w:asciiTheme="majorHAnsi" w:hAnsiTheme="majorHAnsi" w:cstheme="majorHAnsi"/>
+          <w:sz w:val="26"/>
+          <w:szCs w:val="26"/>
+        </w:rPr>
+        <w:t>Quản lý tài nguyên của từng khóa học</w:t>
+      </w:r>
+    </w:p>
+    <w:p>
+      <w:pPr>
+        <w:pStyle w:val="ListParagraph"/>
+        <w:numPr>
+          <w:ilvl w:val="0"/>
+          <w:numId w:val="35"/>
+        </w:numPr>
+        <w:spacing w:line="360" w:lineRule="auto"/>
+        <w:jc w:val="both"/>
+        <w:rPr>
+          <w:rFonts w:asciiTheme="majorHAnsi" w:hAnsiTheme="majorHAnsi" w:cstheme="majorHAnsi"/>
+          <w:sz w:val="26"/>
+          <w:szCs w:val="26"/>
+        </w:rPr>
+      </w:pPr>
+      <w:r>
+        <w:rPr>
+          <w:rFonts w:asciiTheme="majorHAnsi" w:hAnsiTheme="majorHAnsi" w:cstheme="majorHAnsi"/>
+          <w:sz w:val="26"/>
+          <w:szCs w:val="26"/>
+        </w:rPr>
+        <w:t xml:space="preserve">Báo cáo tiến trình học, tương tác của học viên </w:t>
+      </w:r>
+    </w:p>
+    <w:p>
+      <w:pPr>
+        <w:spacing w:line="360" w:lineRule="auto"/>
+        <w:jc w:val="both"/>
+        <w:rPr>
+          <w:rFonts w:asciiTheme="majorHAnsi" w:hAnsiTheme="majorHAnsi" w:cstheme="majorHAnsi"/>
+          <w:sz w:val="26"/>
+          <w:szCs w:val="26"/>
+        </w:rPr>
+      </w:pPr>
+      <w:r>
+        <w:rPr>
+          <w:rFonts w:asciiTheme="majorHAnsi" w:hAnsiTheme="majorHAnsi" w:cstheme="majorHAnsi"/>
+          <w:sz w:val="26"/>
+          <w:szCs w:val="26"/>
+        </w:rPr>
+        <w:t>Hình ảnh bên dưới là cấu trúc khối của hệ thống Moddle</w:t>
+      </w:r>
+    </w:p>
+    <w:p>
+      <w:pPr>
+        <w:keepNext/>
+        <w:spacing w:line="360" w:lineRule="auto"/>
+        <w:jc w:val="center"/>
+        <w:rPr>
+          <w:rFonts w:asciiTheme="majorHAnsi" w:hAnsiTheme="majorHAnsi" w:cstheme="majorHAnsi"/>
+          <w:sz w:val="26"/>
+          <w:szCs w:val="26"/>
+        </w:rPr>
+      </w:pPr>
+      <w:r>
+        <w:rPr>
+          <w:rFonts w:asciiTheme="majorHAnsi" w:hAnsiTheme="majorHAnsi" w:cstheme="majorHAnsi"/>
+          <w:noProof/>
+          <w:sz w:val="26"/>
+          <w:szCs w:val="26"/>
+        </w:rPr>
+        <w:drawing>
+          <wp:inline distT="0" distB="0" distL="0" distR="0" wp14:anchorId="3CE846D9" wp14:editId="35F2C148">
+            <wp:extent cx="5010850" cy="3705742"/>
+            <wp:effectExtent l="0" t="0" r="0" b="0"/>
+            <wp:docPr id="1" name="Picture 1"/>
+            <wp:cNvGraphicFramePr>
+              <a:graphicFrameLocks xmlns:a="http://schemas.openxmlformats.org/drawingml/2006/main" noChangeAspect="1"/>
+            </wp:cNvGraphicFramePr>
+            <a:graphic xmlns:a="http://schemas.openxmlformats.org/drawingml/2006/main">
+              <a:graphicData uri="http://schemas.openxmlformats.org/drawingml/2006/picture">
+                <pic:pic xmlns:pic="http://schemas.openxmlformats.org/drawingml/2006/picture">
+                  <pic:nvPicPr>
+                    <pic:cNvPr id="0" name="moddle.PNG"/>
+                    <pic:cNvPicPr/>
+                  </pic:nvPicPr>
+                  <pic:blipFill>
+                    <a:blip r:embed="rId10">
+                      <a:extLst>
+                        <a:ext uri="{28A0092B-C50C-407E-A947-70E740481C1C}">
+                          <a14:useLocalDpi xmlns:a14="http://schemas.microsoft.com/office/drawing/2010/main" val="0"/>
+                        </a:ext>
+                      </a:extLst>
+                    </a:blip>
+                    <a:stretch>
+                      <a:fillRect/>
+                    </a:stretch>
+                  </pic:blipFill>
+                  <pic:spPr>
+                    <a:xfrm>
+                      <a:off x="0" y="0"/>
+                      <a:ext cx="5010850" cy="3705742"/>
+                    </a:xfrm>
+                    <a:prstGeom prst="rect">
+                      <a:avLst/>
+                    </a:prstGeom>
+                  </pic:spPr>
+                </pic:pic>
+              </a:graphicData>
+            </a:graphic>
+          </wp:inline>
+        </w:drawing>
+      </w:r>
+    </w:p>
+    <w:p>
+      <w:pPr>
+        <w:pStyle w:val="Caption"/>
+        <w:jc w:val="center"/>
+        <w:rPr>
+          <w:rFonts w:asciiTheme="majorHAnsi" w:hAnsiTheme="majorHAnsi" w:cstheme="majorHAnsi"/>
+          <w:sz w:val="26"/>
+          <w:szCs w:val="26"/>
+        </w:rPr>
+      </w:pPr>
+      <w:proofErr w:type="gramStart"/>
+      <w:r>
+        <w:rPr>
+          <w:rFonts w:asciiTheme="majorHAnsi" w:hAnsiTheme="majorHAnsi" w:cstheme="majorHAnsi"/>
+          <w:sz w:val="26"/>
+          <w:szCs w:val="26"/>
+        </w:rPr>
+        <w:t xml:space="preserve">Hình  </w:t>
+      </w:r>
+      <w:proofErr w:type="gramEnd"/>
+      <w:r>
+        <w:rPr>
+          <w:rFonts w:asciiTheme="majorHAnsi" w:hAnsiTheme="majorHAnsi" w:cstheme="majorHAnsi"/>
+          <w:sz w:val="26"/>
+          <w:szCs w:val="26"/>
+        </w:rPr>
+        <w:fldChar w:fldCharType="begin"/>
+      </w:r>
+      <w:r>
+        <w:rPr>
+          <w:rFonts w:asciiTheme="majorHAnsi" w:hAnsiTheme="majorHAnsi" w:cstheme="majorHAnsi"/>
+          <w:sz w:val="26"/>
+          <w:szCs w:val="26"/>
+        </w:rPr>
+        <w:instrText xml:space="preserve"> SEQ Hình_ \* ARABIC </w:instrText>
+      </w:r>
+      <w:r>
+        <w:rPr>
+          <w:rFonts w:asciiTheme="majorHAnsi" w:hAnsiTheme="majorHAnsi" w:cstheme="majorHAnsi"/>
+          <w:sz w:val="26"/>
+          <w:szCs w:val="26"/>
+        </w:rPr>
+        <w:fldChar w:fldCharType="separate"/>
+      </w:r>
+      <w:r>
+        <w:rPr>
+          <w:rFonts w:asciiTheme="majorHAnsi" w:hAnsiTheme="majorHAnsi" w:cstheme="majorHAnsi"/>
+          <w:noProof/>
+          <w:sz w:val="26"/>
+          <w:szCs w:val="26"/>
+        </w:rPr>
+        <w:t>1</w:t>
+      </w:r>
+      <w:r>
+        <w:rPr>
+          <w:rFonts w:asciiTheme="majorHAnsi" w:hAnsiTheme="majorHAnsi" w:cstheme="majorHAnsi"/>
+          <w:sz w:val="26"/>
+          <w:szCs w:val="26"/>
+        </w:rPr>
+        <w:fldChar w:fldCharType="end"/>
+      </w:r>
+      <w:r>
+        <w:rPr>
+          <w:rFonts w:asciiTheme="majorHAnsi" w:hAnsiTheme="majorHAnsi" w:cstheme="majorHAnsi"/>
+          <w:sz w:val="26"/>
+          <w:szCs w:val="26"/>
+        </w:rPr>
+        <w:t xml:space="preserve"> Cấu trúc khối hệ thống Moddel</w:t>
+      </w:r>
+    </w:p>
+    <w:p>
+      <w:pPr>
+        <w:spacing w:line="360" w:lineRule="auto"/>
+        <w:jc w:val="both"/>
+        <w:rPr>
+          <w:rFonts w:asciiTheme="majorHAnsi" w:hAnsiTheme="majorHAnsi" w:cstheme="majorHAnsi"/>
+          <w:color w:val="000000" w:themeColor="text1"/>
+          <w:sz w:val="26"/>
+          <w:szCs w:val="26"/>
+        </w:rPr>
+      </w:pPr>
+      <w:r>
+        <w:rPr>
+          <w:rFonts w:asciiTheme="majorHAnsi" w:hAnsiTheme="majorHAnsi" w:cstheme="majorHAnsi"/>
+          <w:color w:val="000000" w:themeColor="text1"/>
+          <w:sz w:val="26"/>
+          <w:szCs w:val="26"/>
+        </w:rPr>
+        <w:lastRenderedPageBreak/>
+        <w:t>Hệ thống moddle hướng tới mọi đối tượng tham gia vào hệ thống LMS như giáo viên, học sinh, nhà quản lý … Tuy hệ thống đang được sử dụng rộng rãi và có rất nhiều ưu việt trong việc tạo, quản lý bài giảng trực truyến nhưng moddle cũng đang gặp một số hạn chế như sau :</w:t>
+      </w:r>
+    </w:p>
+    <w:p>
+      <w:pPr>
+        <w:pStyle w:val="ListParagraph"/>
+        <w:numPr>
+          <w:ilvl w:val="0"/>
+          <w:numId w:val="36"/>
+        </w:numPr>
+        <w:spacing w:line="360" w:lineRule="auto"/>
+        <w:jc w:val="both"/>
+        <w:rPr>
+          <w:rFonts w:asciiTheme="majorHAnsi" w:hAnsiTheme="majorHAnsi" w:cstheme="majorHAnsi"/>
+          <w:color w:val="000000" w:themeColor="text1"/>
+          <w:sz w:val="26"/>
+          <w:szCs w:val="26"/>
+        </w:rPr>
+      </w:pPr>
+      <w:r>
+        <w:rPr>
+          <w:rFonts w:asciiTheme="majorHAnsi" w:hAnsiTheme="majorHAnsi" w:cstheme="majorHAnsi"/>
+          <w:color w:val="000000" w:themeColor="text1"/>
+          <w:sz w:val="26"/>
+          <w:szCs w:val="26"/>
+        </w:rPr>
+        <w:t>Là hệ thống bao gồm tất cả, hướng mọi đối tượng nên việc cài đặt , tiếp cận còn phức tạp đối với đối với một số đối tượng không thành thạo công nghệ</w:t>
+      </w:r>
+    </w:p>
+    <w:p>
+      <w:pPr>
+        <w:pStyle w:val="ListParagraph"/>
+        <w:numPr>
+          <w:ilvl w:val="0"/>
+          <w:numId w:val="36"/>
+        </w:numPr>
+        <w:spacing w:line="360" w:lineRule="auto"/>
+        <w:jc w:val="both"/>
+        <w:rPr>
+          <w:rFonts w:asciiTheme="majorHAnsi" w:hAnsiTheme="majorHAnsi" w:cstheme="majorHAnsi"/>
+          <w:color w:val="000000" w:themeColor="text1"/>
+          <w:sz w:val="26"/>
+          <w:szCs w:val="26"/>
+        </w:rPr>
+      </w:pPr>
+      <w:r>
+        <w:rPr>
+          <w:rFonts w:asciiTheme="majorHAnsi" w:hAnsiTheme="majorHAnsi" w:cstheme="majorHAnsi"/>
+          <w:color w:val="000000" w:themeColor="text1"/>
+          <w:sz w:val="26"/>
+          <w:szCs w:val="26"/>
+        </w:rPr>
+        <w:t>Được biết đến như một forum chia sẻ tài liệu tĩnh, không đề cập đến bài giảng video trực tuyến hay học thời gian thực</w:t>
+      </w:r>
+    </w:p>
+    <w:p>
+      <w:pPr>
+        <w:pStyle w:val="ListParagraph"/>
+        <w:numPr>
+          <w:ilvl w:val="0"/>
+          <w:numId w:val="36"/>
+        </w:numPr>
+        <w:spacing w:line="360" w:lineRule="auto"/>
+        <w:jc w:val="both"/>
+        <w:rPr>
+          <w:rFonts w:asciiTheme="majorHAnsi" w:hAnsiTheme="majorHAnsi" w:cstheme="majorHAnsi"/>
+          <w:color w:val="000000" w:themeColor="text1"/>
+          <w:sz w:val="26"/>
+          <w:szCs w:val="26"/>
+        </w:rPr>
+      </w:pPr>
+      <w:r>
+        <w:rPr>
+          <w:rFonts w:asciiTheme="majorHAnsi" w:hAnsiTheme="majorHAnsi" w:cstheme="majorHAnsi"/>
+          <w:color w:val="000000" w:themeColor="text1"/>
+          <w:sz w:val="26"/>
+          <w:szCs w:val="26"/>
+        </w:rPr>
+        <w:t>Chú trọng phát triển website hơn là ứng dụng. Tuy có hỗ trợ cho thiết bị di động nhưng ứng dụng được phát triển trên các nền tảng riêng biệt.</w:t>
+      </w:r>
+    </w:p>
+    <w:p>
+      <w:pPr>
+        <w:pStyle w:val="Heading3"/>
+        <w:spacing w:line="360" w:lineRule="auto"/>
+        <w:rPr>
+          <w:color w:val="auto"/>
+          <w:sz w:val="26"/>
+          <w:szCs w:val="26"/>
+        </w:rPr>
+      </w:pPr>
+      <w:r>
+        <w:rPr>
+          <w:color w:val="auto"/>
+          <w:sz w:val="26"/>
+          <w:szCs w:val="26"/>
+        </w:rPr>
+        <w:t>3.2 Sakai 11</w:t>
+      </w:r>
+    </w:p>
+    <w:p>
+      <w:pPr>
+        <w:rPr>
+          <w:rFonts w:asciiTheme="majorHAnsi" w:hAnsiTheme="majorHAnsi" w:cstheme="majorHAnsi"/>
+          <w:sz w:val="26"/>
+          <w:szCs w:val="26"/>
+        </w:rPr>
+      </w:pPr>
+      <w:proofErr w:type="gramStart"/>
+      <w:r>
+        <w:rPr>
+          <w:rFonts w:asciiTheme="majorHAnsi" w:hAnsiTheme="majorHAnsi" w:cstheme="majorHAnsi"/>
+          <w:sz w:val="26"/>
+          <w:szCs w:val="26"/>
+        </w:rPr>
+        <w:t>Sakai 11, giống như Moddle, là một giải pháp LMS mã nguồn mở hỗ trợ hầu hết các chức năng cơ bản của một hệ thống LMS.</w:t>
+      </w:r>
+      <w:proofErr w:type="gramEnd"/>
+      <w:r>
+        <w:rPr>
+          <w:rFonts w:asciiTheme="majorHAnsi" w:hAnsiTheme="majorHAnsi" w:cstheme="majorHAnsi"/>
+          <w:sz w:val="26"/>
+          <w:szCs w:val="26"/>
+        </w:rPr>
+        <w:t xml:space="preserve"> </w:t>
+      </w:r>
+      <w:proofErr w:type="gramStart"/>
+      <w:r>
+        <w:rPr>
+          <w:rFonts w:asciiTheme="majorHAnsi" w:hAnsiTheme="majorHAnsi" w:cstheme="majorHAnsi"/>
+          <w:sz w:val="26"/>
+          <w:szCs w:val="26"/>
+        </w:rPr>
+        <w:t>Điểm khác của Sakai 11 là được phát triển trên Java.</w:t>
+      </w:r>
+      <w:proofErr w:type="gramEnd"/>
+      <w:r>
+        <w:rPr>
+          <w:rFonts w:asciiTheme="majorHAnsi" w:hAnsiTheme="majorHAnsi" w:cstheme="majorHAnsi"/>
+          <w:sz w:val="26"/>
+          <w:szCs w:val="26"/>
+        </w:rPr>
+        <w:t xml:space="preserve"> </w:t>
+      </w:r>
+      <w:proofErr w:type="gramStart"/>
+      <w:r>
+        <w:rPr>
+          <w:rFonts w:asciiTheme="majorHAnsi" w:hAnsiTheme="majorHAnsi" w:cstheme="majorHAnsi"/>
+          <w:sz w:val="26"/>
+          <w:szCs w:val="26"/>
+        </w:rPr>
+        <w:t>Sakai 11 có giao diện dễ sử dụng hơn, tăng tối ưu cho việc sử dụng trên thiết bị di động, hỗ trợ tốt việc giao bài tập đề nghị cho học sinh và thiết kế bài giảng.</w:t>
+      </w:r>
+      <w:proofErr w:type="gramEnd"/>
+    </w:p>
+    <w:p>
+      <w:pPr>
+        <w:keepNext/>
+        <w:jc w:val="center"/>
+      </w:pPr>
+      <w:r>
+        <w:rPr>
+          <w:rFonts w:asciiTheme="majorHAnsi" w:hAnsiTheme="majorHAnsi" w:cstheme="majorHAnsi"/>
+          <w:noProof/>
+          <w:sz w:val="26"/>
+          <w:szCs w:val="26"/>
+        </w:rPr>
+        <w:drawing>
+          <wp:inline distT="0" distB="0" distL="0" distR="0" wp14:anchorId="3DEC74F9" wp14:editId="33505C29">
+            <wp:extent cx="4912242" cy="3462186"/>
+            <wp:effectExtent l="0" t="0" r="0" b="0"/>
+            <wp:docPr id="16" name="Picture 16"/>
+            <wp:cNvGraphicFramePr>
+              <a:graphicFrameLocks xmlns:a="http://schemas.openxmlformats.org/drawingml/2006/main" noChangeAspect="1"/>
+            </wp:cNvGraphicFramePr>
+            <a:graphic xmlns:a="http://schemas.openxmlformats.org/drawingml/2006/main">
+              <a:graphicData uri="http://schemas.openxmlformats.org/drawingml/2006/picture">
+                <pic:pic xmlns:pic="http://schemas.openxmlformats.org/drawingml/2006/picture">
+                  <pic:nvPicPr>
+                    <pic:cNvPr id="0" name="sakai.PNG"/>
+                    <pic:cNvPicPr/>
+                  </pic:nvPicPr>
+                  <pic:blipFill>
+                    <a:blip r:embed="rId11">
+                      <a:extLst>
+                        <a:ext uri="{28A0092B-C50C-407E-A947-70E740481C1C}">
+                          <a14:useLocalDpi xmlns:a14="http://schemas.microsoft.com/office/drawing/2010/main" val="0"/>
+                        </a:ext>
+                      </a:extLst>
+                    </a:blip>
+                    <a:stretch>
+                      <a:fillRect/>
+                    </a:stretch>
+                  </pic:blipFill>
+                  <pic:spPr>
+                    <a:xfrm>
+                      <a:off x="0" y="0"/>
+                      <a:ext cx="4912242" cy="3462186"/>
+                    </a:xfrm>
+                    <a:prstGeom prst="rect">
+                      <a:avLst/>
+                    </a:prstGeom>
+                  </pic:spPr>
+                </pic:pic>
+              </a:graphicData>
+            </a:graphic>
+          </wp:inline>
+        </w:drawing>
+      </w:r>
+    </w:p>
+    <w:p>
+      <w:pPr>
+        <w:pStyle w:val="Caption"/>
+        <w:jc w:val="center"/>
+        <w:rPr>
+          <w:rFonts w:asciiTheme="majorHAnsi" w:hAnsiTheme="majorHAnsi" w:cstheme="majorHAnsi"/>
+          <w:color w:val="auto"/>
+          <w:sz w:val="26"/>
+          <w:szCs w:val="26"/>
+        </w:rPr>
+      </w:pPr>
+      <w:proofErr w:type="gramStart"/>
+      <w:r>
+        <w:rPr>
+          <w:rFonts w:asciiTheme="majorHAnsi" w:hAnsiTheme="majorHAnsi" w:cstheme="majorHAnsi"/>
+          <w:color w:val="auto"/>
+          <w:sz w:val="26"/>
+          <w:szCs w:val="26"/>
+        </w:rPr>
+        <w:t xml:space="preserve">Hình  </w:t>
+      </w:r>
+      <w:proofErr w:type="gramEnd"/>
+      <w:r>
+        <w:rPr>
+          <w:rFonts w:asciiTheme="majorHAnsi" w:hAnsiTheme="majorHAnsi" w:cstheme="majorHAnsi"/>
+          <w:color w:val="auto"/>
+          <w:sz w:val="26"/>
+          <w:szCs w:val="26"/>
+        </w:rPr>
+        <w:fldChar w:fldCharType="begin"/>
+      </w:r>
+      <w:r>
+        <w:rPr>
+          <w:rFonts w:asciiTheme="majorHAnsi" w:hAnsiTheme="majorHAnsi" w:cstheme="majorHAnsi"/>
+          <w:color w:val="auto"/>
+          <w:sz w:val="26"/>
+          <w:szCs w:val="26"/>
+        </w:rPr>
+        <w:instrText xml:space="preserve"> SEQ Hình_ \* ARABIC </w:instrText>
+      </w:r>
+      <w:r>
+        <w:rPr>
+          <w:rFonts w:asciiTheme="majorHAnsi" w:hAnsiTheme="majorHAnsi" w:cstheme="majorHAnsi"/>
+          <w:color w:val="auto"/>
+          <w:sz w:val="26"/>
+          <w:szCs w:val="26"/>
+        </w:rPr>
+        <w:fldChar w:fldCharType="separate"/>
+      </w:r>
+      <w:r>
+        <w:rPr>
+          <w:rFonts w:asciiTheme="majorHAnsi" w:hAnsiTheme="majorHAnsi" w:cstheme="majorHAnsi"/>
+          <w:noProof/>
+          <w:color w:val="auto"/>
+          <w:sz w:val="26"/>
+          <w:szCs w:val="26"/>
+        </w:rPr>
+        <w:t>2</w:t>
+      </w:r>
+      <w:r>
+        <w:rPr>
+          <w:rFonts w:asciiTheme="majorHAnsi" w:hAnsiTheme="majorHAnsi" w:cstheme="majorHAnsi"/>
+          <w:color w:val="auto"/>
+          <w:sz w:val="26"/>
+          <w:szCs w:val="26"/>
+        </w:rPr>
+        <w:fldChar w:fldCharType="end"/>
+      </w:r>
+      <w:r>
+        <w:rPr>
+          <w:rFonts w:asciiTheme="majorHAnsi" w:hAnsiTheme="majorHAnsi" w:cstheme="majorHAnsi"/>
+          <w:color w:val="auto"/>
+          <w:sz w:val="26"/>
+          <w:szCs w:val="26"/>
+        </w:rPr>
+        <w:t xml:space="preserve"> Giao diện hệ thống Sakai 11</w:t>
+      </w:r>
+    </w:p>
+    <w:p>
+      <w:pPr>
+        <w:spacing w:line="360" w:lineRule="auto"/>
+        <w:jc w:val="both"/>
+        <w:rPr>
+          <w:rFonts w:asciiTheme="majorHAnsi" w:hAnsiTheme="majorHAnsi" w:cstheme="majorHAnsi"/>
+          <w:sz w:val="26"/>
+          <w:szCs w:val="26"/>
+        </w:rPr>
+      </w:pPr>
+      <w:proofErr w:type="gramStart"/>
+      <w:r>
+        <w:rPr>
+          <w:rFonts w:asciiTheme="majorHAnsi" w:hAnsiTheme="majorHAnsi" w:cstheme="majorHAnsi"/>
+          <w:sz w:val="26"/>
+          <w:szCs w:val="26"/>
+        </w:rPr>
+        <w:lastRenderedPageBreak/>
+        <w:t>Sakai được tích hợp với Google Góc và bao gồm các công cụ hỗ trợ tra cứu, kiểm thử online, trình chiếu slide và cho phép sử dụng Dropbox.</w:t>
+      </w:r>
+      <w:proofErr w:type="gramEnd"/>
+      <w:r>
+        <w:rPr>
+          <w:rFonts w:asciiTheme="majorHAnsi" w:hAnsiTheme="majorHAnsi" w:cstheme="majorHAnsi"/>
+          <w:sz w:val="26"/>
+          <w:szCs w:val="26"/>
+        </w:rPr>
+        <w:t xml:space="preserve"> Tuy nhiên, Do việc Sakai ra đời với định hướng đến các dự án giáo dục lớn, có chiến lược phát triển </w:t>
+      </w:r>
+      <w:proofErr w:type="gramStart"/>
+      <w:r>
+        <w:rPr>
+          <w:rFonts w:asciiTheme="majorHAnsi" w:hAnsiTheme="majorHAnsi" w:cstheme="majorHAnsi"/>
+          <w:sz w:val="26"/>
+          <w:szCs w:val="26"/>
+        </w:rPr>
+        <w:t>theo</w:t>
+      </w:r>
+      <w:proofErr w:type="gramEnd"/>
+      <w:r>
+        <w:rPr>
+          <w:rFonts w:asciiTheme="majorHAnsi" w:hAnsiTheme="majorHAnsi" w:cstheme="majorHAnsi"/>
+          <w:sz w:val="26"/>
+          <w:szCs w:val="26"/>
+        </w:rPr>
+        <w:t xml:space="preserve"> đa hướng (website, ứng dụng) nên hạn chế đối tượng sử dụng. </w:t>
+      </w:r>
+      <w:proofErr w:type="gramStart"/>
+      <w:r>
+        <w:rPr>
+          <w:rFonts w:asciiTheme="majorHAnsi" w:hAnsiTheme="majorHAnsi" w:cstheme="majorHAnsi"/>
+          <w:sz w:val="26"/>
+          <w:szCs w:val="26"/>
+        </w:rPr>
+        <w:t>Cộng đồng phát triển của Sakai cũng khá hẹp, không nhiều plug-in hay add-ons hỗ trợ.</w:t>
+      </w:r>
+      <w:proofErr w:type="gramEnd"/>
+    </w:p>
+    <w:p>
+      <w:pPr>
+        <w:pStyle w:val="Heading3"/>
+        <w:spacing w:line="360" w:lineRule="auto"/>
+        <w:rPr>
+          <w:color w:val="auto"/>
+          <w:sz w:val="26"/>
+          <w:szCs w:val="26"/>
+        </w:rPr>
+      </w:pPr>
+      <w:r>
+        <w:rPr>
+          <w:color w:val="auto"/>
+          <w:sz w:val="26"/>
+          <w:szCs w:val="26"/>
+        </w:rPr>
+        <w:t xml:space="preserve">3.3 </w:t>
+      </w:r>
+      <w:r>
+        <w:rPr>
+          <w:color w:val="auto"/>
+          <w:sz w:val="26"/>
+          <w:szCs w:val="26"/>
+        </w:rPr>
+        <w:t>Dokeos</w:t>
+      </w:r>
+    </w:p>
+    <w:p>
+      <w:pPr>
+        <w:rPr>
+          <w:rFonts w:asciiTheme="majorHAnsi" w:hAnsiTheme="majorHAnsi" w:cstheme="majorHAnsi"/>
+          <w:sz w:val="26"/>
+          <w:szCs w:val="26"/>
+        </w:rPr>
+      </w:pPr>
+      <w:r>
+        <w:rPr>
+          <w:rFonts w:asciiTheme="majorHAnsi" w:hAnsiTheme="majorHAnsi" w:cstheme="majorHAnsi"/>
+          <w:sz w:val="26"/>
+          <w:szCs w:val="26"/>
+        </w:rPr>
+        <w:t xml:space="preserve">Dokeos là một giải pháp LMS mã nguồn mở khác được build trên PHP. </w:t>
+      </w:r>
+      <w:proofErr w:type="gramStart"/>
+      <w:r>
+        <w:rPr>
+          <w:rFonts w:asciiTheme="majorHAnsi" w:hAnsiTheme="majorHAnsi" w:cstheme="majorHAnsi"/>
+          <w:sz w:val="26"/>
+          <w:szCs w:val="26"/>
+        </w:rPr>
+        <w:t>Công cụ này được phát triển tại Pháp và được sử dụng trên 60 quốc gia khác nhau.</w:t>
+      </w:r>
+      <w:proofErr w:type="gramEnd"/>
+      <w:r>
+        <w:rPr>
+          <w:rFonts w:asciiTheme="majorHAnsi" w:hAnsiTheme="majorHAnsi" w:cstheme="majorHAnsi"/>
+          <w:sz w:val="26"/>
+          <w:szCs w:val="26"/>
+        </w:rPr>
+        <w:t xml:space="preserve"> </w:t>
+      </w:r>
+    </w:p>
+    <w:p>
+      <w:pPr>
+        <w:keepNext/>
+        <w:jc w:val="center"/>
+      </w:pPr>
+      <w:r>
+        <w:rPr>
+          <w:rFonts w:asciiTheme="majorHAnsi" w:hAnsiTheme="majorHAnsi" w:cstheme="majorHAnsi"/>
+          <w:noProof/>
+          <w:sz w:val="26"/>
+          <w:szCs w:val="26"/>
+        </w:rPr>
+        <w:drawing>
+          <wp:inline distT="0" distB="0" distL="0" distR="0" wp14:anchorId="58F3293C" wp14:editId="0381C3E8">
+            <wp:extent cx="5943600" cy="3409315"/>
+            <wp:effectExtent l="0" t="0" r="0" b="0"/>
+            <wp:docPr id="18" name="Picture 18"/>
+            <wp:cNvGraphicFramePr>
+              <a:graphicFrameLocks xmlns:a="http://schemas.openxmlformats.org/drawingml/2006/main" noChangeAspect="1"/>
+            </wp:cNvGraphicFramePr>
+            <a:graphic xmlns:a="http://schemas.openxmlformats.org/drawingml/2006/main">
+              <a:graphicData uri="http://schemas.openxmlformats.org/drawingml/2006/picture">
+                <pic:pic xmlns:pic="http://schemas.openxmlformats.org/drawingml/2006/picture">
+                  <pic:nvPicPr>
+                    <pic:cNvPr id="0" name="dokeos.PNG"/>
+                    <pic:cNvPicPr/>
+                  </pic:nvPicPr>
+                  <pic:blipFill>
+                    <a:blip r:embed="rId12">
+                      <a:extLst>
+                        <a:ext uri="{28A0092B-C50C-407E-A947-70E740481C1C}">
+                          <a14:useLocalDpi xmlns:a14="http://schemas.microsoft.com/office/drawing/2010/main" val="0"/>
+                        </a:ext>
+                      </a:extLst>
+                    </a:blip>
+                    <a:stretch>
+                      <a:fillRect/>
+                    </a:stretch>
+                  </pic:blipFill>
+                  <pic:spPr>
+                    <a:xfrm>
+                      <a:off x="0" y="0"/>
+                      <a:ext cx="5943600" cy="3409315"/>
+                    </a:xfrm>
+                    <a:prstGeom prst="rect">
+                      <a:avLst/>
+                    </a:prstGeom>
+                  </pic:spPr>
+                </pic:pic>
+              </a:graphicData>
+            </a:graphic>
+          </wp:inline>
+        </w:drawing>
+      </w:r>
+    </w:p>
+    <w:p>
+      <w:pPr>
+        <w:pStyle w:val="Caption"/>
+        <w:jc w:val="center"/>
+        <w:rPr>
+          <w:rFonts w:asciiTheme="majorHAnsi" w:hAnsiTheme="majorHAnsi" w:cstheme="majorHAnsi"/>
+          <w:color w:val="auto"/>
+          <w:sz w:val="26"/>
+          <w:szCs w:val="26"/>
+        </w:rPr>
+      </w:pPr>
+      <w:proofErr w:type="gramStart"/>
+      <w:r>
+        <w:rPr>
+          <w:rFonts w:asciiTheme="majorHAnsi" w:hAnsiTheme="majorHAnsi" w:cstheme="majorHAnsi"/>
+          <w:color w:val="auto"/>
+          <w:sz w:val="26"/>
+          <w:szCs w:val="26"/>
+        </w:rPr>
+        <w:t xml:space="preserve">Hình  </w:t>
+      </w:r>
+      <w:proofErr w:type="gramEnd"/>
+      <w:r>
+        <w:rPr>
+          <w:rFonts w:asciiTheme="majorHAnsi" w:hAnsiTheme="majorHAnsi" w:cstheme="majorHAnsi"/>
+          <w:color w:val="auto"/>
+          <w:sz w:val="26"/>
+          <w:szCs w:val="26"/>
+        </w:rPr>
+        <w:fldChar w:fldCharType="begin"/>
+      </w:r>
+      <w:r>
+        <w:rPr>
+          <w:rFonts w:asciiTheme="majorHAnsi" w:hAnsiTheme="majorHAnsi" w:cstheme="majorHAnsi"/>
+          <w:color w:val="auto"/>
+          <w:sz w:val="26"/>
+          <w:szCs w:val="26"/>
+        </w:rPr>
+        <w:instrText xml:space="preserve"> SEQ Hình_ \* ARABIC </w:instrText>
+      </w:r>
+      <w:r>
+        <w:rPr>
+          <w:rFonts w:asciiTheme="majorHAnsi" w:hAnsiTheme="majorHAnsi" w:cstheme="majorHAnsi"/>
+          <w:color w:val="auto"/>
+          <w:sz w:val="26"/>
+          <w:szCs w:val="26"/>
+        </w:rPr>
+        <w:fldChar w:fldCharType="separate"/>
+      </w:r>
+      <w:r>
+        <w:rPr>
+          <w:rFonts w:asciiTheme="majorHAnsi" w:hAnsiTheme="majorHAnsi" w:cstheme="majorHAnsi"/>
+          <w:noProof/>
+          <w:color w:val="auto"/>
+          <w:sz w:val="26"/>
+          <w:szCs w:val="26"/>
+        </w:rPr>
+        <w:t>3</w:t>
+      </w:r>
+      <w:r>
+        <w:rPr>
+          <w:rFonts w:asciiTheme="majorHAnsi" w:hAnsiTheme="majorHAnsi" w:cstheme="majorHAnsi"/>
+          <w:color w:val="auto"/>
+          <w:sz w:val="26"/>
+          <w:szCs w:val="26"/>
+        </w:rPr>
+        <w:fldChar w:fldCharType="end"/>
+      </w:r>
+      <w:r>
+        <w:rPr>
+          <w:rFonts w:asciiTheme="majorHAnsi" w:hAnsiTheme="majorHAnsi" w:cstheme="majorHAnsi"/>
+          <w:color w:val="auto"/>
+          <w:sz w:val="26"/>
+          <w:szCs w:val="26"/>
+        </w:rPr>
+        <w:t xml:space="preserve"> Hệ thống Dokeos</w:t>
+      </w:r>
+    </w:p>
+    <w:p>
+      <w:pPr>
+        <w:rPr>
+          <w:rFonts w:asciiTheme="majorHAnsi" w:hAnsiTheme="majorHAnsi" w:cstheme="majorHAnsi"/>
+          <w:sz w:val="26"/>
+          <w:szCs w:val="26"/>
+        </w:rPr>
+      </w:pPr>
+      <w:proofErr w:type="gramStart"/>
+      <w:r>
+        <w:rPr>
+          <w:rFonts w:asciiTheme="majorHAnsi" w:hAnsiTheme="majorHAnsi" w:cstheme="majorHAnsi"/>
+          <w:sz w:val="26"/>
+          <w:szCs w:val="26"/>
+        </w:rPr>
+        <w:t>Dokeos xây dựng như một công cụ đăng ký khóa học, thiết kế các mẫu bài thi, học nhóm riêng rẽ và hỗ trợ chat giữa các thành viên.</w:t>
+      </w:r>
+      <w:proofErr w:type="gramEnd"/>
+      <w:r>
+        <w:rPr>
+          <w:rFonts w:asciiTheme="majorHAnsi" w:hAnsiTheme="majorHAnsi" w:cstheme="majorHAnsi"/>
+          <w:sz w:val="26"/>
+          <w:szCs w:val="26"/>
+        </w:rPr>
+        <w:t xml:space="preserve"> </w:t>
+      </w:r>
+      <w:proofErr w:type="gramStart"/>
+      <w:r>
+        <w:rPr>
+          <w:rFonts w:asciiTheme="majorHAnsi" w:hAnsiTheme="majorHAnsi" w:cstheme="majorHAnsi"/>
+          <w:sz w:val="26"/>
+          <w:szCs w:val="26"/>
+        </w:rPr>
+        <w:t>Dokeos cũng hỗ trợ trình chiếu các loại tài liệu cơ bản như word office và power point.</w:t>
+      </w:r>
+      <w:proofErr w:type="gramEnd"/>
+      <w:r>
+        <w:rPr>
+          <w:rFonts w:asciiTheme="majorHAnsi" w:hAnsiTheme="majorHAnsi" w:cstheme="majorHAnsi"/>
+          <w:sz w:val="26"/>
+          <w:szCs w:val="26"/>
+        </w:rPr>
+        <w:t xml:space="preserve"> </w:t>
+      </w:r>
+      <w:proofErr w:type="gramStart"/>
+      <w:r>
+        <w:rPr>
+          <w:rFonts w:asciiTheme="majorHAnsi" w:hAnsiTheme="majorHAnsi" w:cstheme="majorHAnsi"/>
+          <w:sz w:val="26"/>
+          <w:szCs w:val="26"/>
+        </w:rPr>
+        <w:t>Tuy nhiên Dokeos gặp vấn đề về phân chia cấp độ người học, quản lý học viên, chưa hỗ trợ việc hỏi đáp như một forum.</w:t>
+      </w:r>
+      <w:proofErr w:type="gramEnd"/>
+      <w:r>
+        <w:rPr>
+          <w:rFonts w:asciiTheme="majorHAnsi" w:hAnsiTheme="majorHAnsi" w:cstheme="majorHAnsi"/>
+          <w:sz w:val="26"/>
+          <w:szCs w:val="26"/>
+        </w:rPr>
+        <w:t xml:space="preserve"> </w:t>
+      </w:r>
+      <w:proofErr w:type="gramStart"/>
+      <w:r>
+        <w:rPr>
+          <w:rFonts w:asciiTheme="majorHAnsi" w:hAnsiTheme="majorHAnsi" w:cstheme="majorHAnsi"/>
+          <w:sz w:val="26"/>
+          <w:szCs w:val="26"/>
+        </w:rPr>
+        <w:t>Ngoài ra, bài giảng video được tải lên với định dạng gốc nên tốc độ truyền tải còn khá chậm.</w:t>
+      </w:r>
+      <w:proofErr w:type="gramEnd"/>
+    </w:p>
+    <w:p>
+      <w:pPr>
+        <w:rPr>
+          <w:rFonts w:asciiTheme="majorHAnsi" w:hAnsiTheme="majorHAnsi" w:cstheme="majorHAnsi"/>
+          <w:sz w:val="26"/>
+          <w:szCs w:val="26"/>
+        </w:rPr>
+      </w:pPr>
+      <w:r>
+        <w:rPr>
+          <w:rFonts w:asciiTheme="majorHAnsi" w:hAnsiTheme="majorHAnsi" w:cstheme="majorHAnsi"/>
+          <w:i/>
+          <w:sz w:val="26"/>
+          <w:szCs w:val="26"/>
+        </w:rPr>
+        <w:t xml:space="preserve">Tóm lại, </w:t>
+      </w:r>
+      <w:r>
+        <w:rPr>
+          <w:rFonts w:asciiTheme="majorHAnsi" w:hAnsiTheme="majorHAnsi" w:cstheme="majorHAnsi"/>
+          <w:sz w:val="26"/>
+          <w:szCs w:val="26"/>
+        </w:rPr>
+        <w:t xml:space="preserve">quan việc trình bày các vấn đề của việc học trực tuyến cũng như các vấn đề của một số hệ thống học trực tuyến hiện hành, tôi xin nêu ra các chi tiết các khó khăn mà đề tài cần giải quyết như </w:t>
+      </w:r>
+      <w:proofErr w:type="gramStart"/>
+      <w:r>
+        <w:rPr>
+          <w:rFonts w:asciiTheme="majorHAnsi" w:hAnsiTheme="majorHAnsi" w:cstheme="majorHAnsi"/>
+          <w:sz w:val="26"/>
+          <w:szCs w:val="26"/>
+        </w:rPr>
+        <w:t>sau :</w:t>
+      </w:r>
+      <w:proofErr w:type="gramEnd"/>
+    </w:p>
+    <w:p>
+      <w:pPr>
+        <w:spacing w:line="360" w:lineRule="auto"/>
+        <w:jc w:val="both"/>
+        <w:rPr>
+          <w:rFonts w:asciiTheme="majorHAnsi" w:hAnsiTheme="majorHAnsi" w:cstheme="majorHAnsi"/>
+          <w:sz w:val="26"/>
+          <w:szCs w:val="26"/>
+        </w:rPr>
+      </w:pPr>
+      <w:r>
+        <w:rPr>
+          <w:rFonts w:asciiTheme="majorHAnsi" w:hAnsiTheme="majorHAnsi" w:cstheme="majorHAnsi"/>
+          <w:i/>
+          <w:color w:val="000000" w:themeColor="text1"/>
+          <w:sz w:val="26"/>
+          <w:szCs w:val="26"/>
+        </w:rPr>
+        <w:lastRenderedPageBreak/>
+        <w:t xml:space="preserve">Thứ nhất, </w:t>
+      </w:r>
+      <w:r>
+        <w:rPr>
+          <w:rFonts w:asciiTheme="majorHAnsi" w:hAnsiTheme="majorHAnsi" w:cstheme="majorHAnsi"/>
           <w:color w:val="000000" w:themeColor="text1"/>
           <w:sz w:val="26"/>
           <w:szCs w:val="26"/>
@@ -15160,17 +16368,63 @@
       </w:r>
       <w:r>
         <w:rPr>
-          <w:rFonts w:ascii="Times New Roman" w:eastAsia="Times New Roman" w:hAnsi="Times New Roman" w:cs="Times New Roman"/>
-          <w:color w:val="000000" w:themeColor="text1"/>
-          <w:sz w:val="26"/>
-          <w:szCs w:val="26"/>
-        </w:rPr>
-        <w:t>ác bài giảng thường là những video dàn dựng, quay lại quá trình truyền tải kiến thức cũng như tài liệu đến với học viên.</w:t>
+          <w:rFonts w:asciiTheme="majorHAnsi" w:hAnsiTheme="majorHAnsi" w:cstheme="majorHAnsi"/>
+          <w:color w:val="000000" w:themeColor="text1"/>
+          <w:sz w:val="26"/>
+          <w:szCs w:val="26"/>
+        </w:rPr>
+        <w:t>ần hỗ trợ tốt bài giảng video</w:t>
+      </w:r>
+      <w:r>
+        <w:rPr>
+          <w:rFonts w:asciiTheme="majorHAnsi" w:hAnsiTheme="majorHAnsi" w:cstheme="majorHAnsi"/>
+          <w:color w:val="000000" w:themeColor="text1"/>
+          <w:sz w:val="26"/>
+          <w:szCs w:val="26"/>
+        </w:rPr>
+        <w:t xml:space="preserve"> (chữ viết </w:t>
+      </w:r>
+      <w:proofErr w:type="gramStart"/>
+      <w:r>
+        <w:rPr>
+          <w:rFonts w:asciiTheme="majorHAnsi" w:hAnsiTheme="majorHAnsi" w:cstheme="majorHAnsi"/>
+          <w:color w:val="000000" w:themeColor="text1"/>
+          <w:sz w:val="26"/>
+          <w:szCs w:val="26"/>
+        </w:rPr>
+        <w:t>tay</w:t>
       </w:r>
       <w:proofErr w:type="gramEnd"/>
       <w:r>
         <w:rPr>
-          <w:rFonts w:ascii="Times New Roman" w:eastAsia="Times New Roman" w:hAnsi="Times New Roman" w:cs="Times New Roman"/>
+          <w:rFonts w:asciiTheme="majorHAnsi" w:hAnsiTheme="majorHAnsi" w:cstheme="majorHAnsi"/>
+          <w:color w:val="000000" w:themeColor="text1"/>
+          <w:sz w:val="26"/>
+          <w:szCs w:val="26"/>
+        </w:rPr>
+        <w:t xml:space="preserve"> và tài liệu)</w:t>
+      </w:r>
+      <w:r>
+        <w:rPr>
+          <w:rFonts w:asciiTheme="majorHAnsi" w:hAnsiTheme="majorHAnsi" w:cstheme="majorHAnsi"/>
+          <w:color w:val="000000" w:themeColor="text1"/>
+          <w:sz w:val="26"/>
+          <w:szCs w:val="26"/>
+        </w:rPr>
+        <w:t xml:space="preserve"> từ việc tạo bài giảng đến việc truyền tài, hiển thị</w:t>
+      </w:r>
+      <w:r>
+        <w:rPr>
+          <w:rFonts w:asciiTheme="majorHAnsi" w:hAnsiTheme="majorHAnsi" w:cstheme="majorHAnsi"/>
+          <w:color w:val="000000" w:themeColor="text1"/>
+          <w:sz w:val="26"/>
+          <w:szCs w:val="26"/>
+        </w:rPr>
+        <w:t>, giảm thiểu chi phí tạo bài giảng.</w:t>
+      </w:r>
+      <w:r>
+        <w:rPr>
+          <w:rFonts w:asciiTheme="majorHAnsi" w:eastAsia="Times New Roman" w:hAnsiTheme="majorHAnsi" w:cstheme="majorHAnsi"/>
           <w:color w:val="000000" w:themeColor="text1"/>
           <w:sz w:val="26"/>
           <w:szCs w:val="26"/>
@@ -15180,7 +16434,36 @@
       <w:proofErr w:type="gramStart"/>
       <w:r>
         <w:rPr>
-          <w:rFonts w:ascii="Times New Roman" w:eastAsia="Times New Roman" w:hAnsi="Times New Roman" w:cs="Times New Roman"/>
+          <w:rFonts w:asciiTheme="majorHAnsi" w:eastAsia="Times New Roman" w:hAnsiTheme="majorHAnsi" w:cstheme="majorHAnsi"/>
+          <w:color w:val="000000" w:themeColor="text1"/>
+          <w:sz w:val="26"/>
+          <w:szCs w:val="26"/>
+        </w:rPr>
+        <w:t>B</w:t>
+      </w:r>
+      <w:r>
+        <w:rPr>
+          <w:rFonts w:asciiTheme="majorHAnsi" w:eastAsia="Times New Roman" w:hAnsiTheme="majorHAnsi" w:cstheme="majorHAnsi"/>
+          <w:color w:val="000000" w:themeColor="text1"/>
+          <w:sz w:val="26"/>
+          <w:szCs w:val="26"/>
+        </w:rPr>
+        <w:t>ài giảng thường là những video dàn dựng, quay lại quá trình truyền tải kiến thức cũng như tài liệu đến với học viên.</w:t>
+      </w:r>
+      <w:proofErr w:type="gramEnd"/>
+      <w:r>
+        <w:rPr>
+          <w:rFonts w:asciiTheme="majorHAnsi" w:eastAsia="Times New Roman" w:hAnsiTheme="majorHAnsi" w:cstheme="majorHAnsi"/>
+          <w:color w:val="000000" w:themeColor="text1"/>
+          <w:sz w:val="26"/>
+          <w:szCs w:val="26"/>
+        </w:rPr>
+        <w:t xml:space="preserve"> </w:t>
+      </w:r>
+      <w:proofErr w:type="gramStart"/>
+      <w:r>
+        <w:rPr>
+          <w:rFonts w:asciiTheme="majorHAnsi" w:eastAsia="Times New Roman" w:hAnsiTheme="majorHAnsi" w:cstheme="majorHAnsi"/>
           <w:color w:val="000000" w:themeColor="text1"/>
           <w:sz w:val="26"/>
           <w:szCs w:val="26"/>
@@ -15190,79 +16473,41 @@
       <w:proofErr w:type="gramEnd"/>
       <w:r>
         <w:rPr>
-          <w:rFonts w:ascii="Times New Roman" w:eastAsia="Times New Roman" w:hAnsi="Times New Roman" w:cs="Times New Roman"/>
+          <w:rFonts w:asciiTheme="majorHAnsi" w:eastAsia="Times New Roman" w:hAnsiTheme="majorHAnsi" w:cstheme="majorHAnsi"/>
           <w:color w:val="000000" w:themeColor="text1"/>
           <w:sz w:val="26"/>
           <w:szCs w:val="26"/>
         </w:rPr>
         <w:t xml:space="preserve"> </w:t>
       </w:r>
+      <w:r>
+        <w:rPr>
+          <w:rFonts w:asciiTheme="majorHAnsi" w:eastAsia="Times New Roman" w:hAnsiTheme="majorHAnsi" w:cstheme="majorHAnsi"/>
+          <w:color w:val="000000" w:themeColor="text1"/>
+          <w:sz w:val="26"/>
+          <w:szCs w:val="26"/>
+        </w:rPr>
+        <w:t xml:space="preserve">Do đó gặp phải những vấn </w:t>
+      </w:r>
       <w:proofErr w:type="gramStart"/>
       <w:r>
         <w:rPr>
-          <w:rFonts w:ascii="Times New Roman" w:eastAsia="Times New Roman" w:hAnsi="Times New Roman" w:cs="Times New Roman"/>
-          <w:color w:val="000000" w:themeColor="text1"/>
-          <w:sz w:val="26"/>
-          <w:szCs w:val="26"/>
-        </w:rPr>
-        <w:t>Ngoài ra, bài giảng video đơn thuần mang tính tương tác một chiều, không có chiều sâu.</w:t>
+          <w:rFonts w:asciiTheme="majorHAnsi" w:eastAsia="Times New Roman" w:hAnsiTheme="majorHAnsi" w:cstheme="majorHAnsi"/>
+          <w:color w:val="000000" w:themeColor="text1"/>
+          <w:sz w:val="26"/>
+          <w:szCs w:val="26"/>
+        </w:rPr>
+        <w:t>đề :</w:t>
       </w:r>
       <w:proofErr w:type="gramEnd"/>
       <w:r>
         <w:rPr>
-          <w:rFonts w:ascii="Times New Roman" w:eastAsia="Times New Roman" w:hAnsi="Times New Roman" w:cs="Times New Roman"/>
+          <w:rFonts w:asciiTheme="majorHAnsi" w:eastAsia="Times New Roman" w:hAnsiTheme="majorHAnsi" w:cstheme="majorHAnsi"/>
           <w:color w:val="000000" w:themeColor="text1"/>
           <w:sz w:val="26"/>
           <w:szCs w:val="26"/>
         </w:rPr>
         <w:t xml:space="preserve"> </w:t>
-      </w:r>
-      <w:proofErr w:type="gramStart"/>
-      <w:r>
-        <w:rPr>
-          <w:rFonts w:ascii="Times New Roman" w:eastAsia="Times New Roman" w:hAnsi="Times New Roman" w:cs="Times New Roman"/>
-          <w:color w:val="000000" w:themeColor="text1"/>
-          <w:sz w:val="26"/>
-          <w:szCs w:val="26"/>
-        </w:rPr>
-        <w:t>Để soạn được bài giảng tương tác cao lại cần có những phần mềm chuyên dụng.</w:t>
-      </w:r>
-      <w:proofErr w:type="gramEnd"/>
-      <w:r>
-        <w:rPr>
-          <w:rFonts w:ascii="Times New Roman" w:eastAsia="Times New Roman" w:hAnsi="Times New Roman" w:cs="Times New Roman"/>
-          <w:color w:val="000000" w:themeColor="text1"/>
-          <w:sz w:val="26"/>
-          <w:szCs w:val="26"/>
-        </w:rPr>
-        <w:t xml:space="preserve"> </w:t>
-      </w:r>
-      <w:r>
-        <w:rPr>
-          <w:rFonts w:ascii="Times New Roman" w:eastAsia="Times New Roman" w:hAnsi="Times New Roman" w:cs="Times New Roman"/>
-          <w:color w:val="000000" w:themeColor="text1"/>
-          <w:sz w:val="26"/>
-          <w:szCs w:val="26"/>
-        </w:rPr>
-        <w:t>Điều này dẫn đến</w:t>
-      </w:r>
-      <w:r>
-        <w:rPr>
-          <w:rFonts w:ascii="Times New Roman" w:eastAsia="Times New Roman" w:hAnsi="Times New Roman" w:cs="Times New Roman"/>
-          <w:color w:val="000000" w:themeColor="text1"/>
-          <w:sz w:val="26"/>
-          <w:szCs w:val="26"/>
-        </w:rPr>
-        <w:t xml:space="preserve"> các vấn đề là</w:t>
-      </w:r>
-      <w:r>
-        <w:rPr>
-          <w:rFonts w:ascii="Times New Roman" w:eastAsia="Times New Roman" w:hAnsi="Times New Roman" w:cs="Times New Roman"/>
-          <w:color w:val="000000" w:themeColor="text1"/>
-          <w:sz w:val="26"/>
-          <w:szCs w:val="26"/>
-        </w:rPr>
-        <w:t>:</w:t>
       </w:r>
     </w:p>
     <w:p>
@@ -15314,7 +16559,6 @@
           <w:sz w:val="26"/>
           <w:szCs w:val="26"/>
         </w:rPr>
-        <w:lastRenderedPageBreak/>
         <w:t>Việc tạo bài giảng</w:t>
       </w:r>
       <w:r>
@@ -15418,35 +16662,171 @@
     </w:p>
     <w:p>
       <w:pPr>
-        <w:pStyle w:val="ListParagraph"/>
-        <w:numPr>
-          <w:ilvl w:val="0"/>
-          <w:numId w:val="2"/>
-        </w:numPr>
-        <w:spacing w:before="100" w:beforeAutospacing="1" w:after="100" w:afterAutospacing="1" w:line="360" w:lineRule="auto"/>
-        <w:jc w:val="both"/>
-        <w:rPr>
-          <w:rFonts w:ascii="Times New Roman" w:eastAsia="Times New Roman" w:hAnsi="Times New Roman" w:cs="Times New Roman"/>
-          <w:color w:val="000000" w:themeColor="text1"/>
-          <w:sz w:val="26"/>
-          <w:szCs w:val="26"/>
-        </w:rPr>
-      </w:pPr>
-      <w:r>
-        <w:rPr>
-          <w:rFonts w:ascii="Times New Roman" w:eastAsia="Times New Roman" w:hAnsi="Times New Roman" w:cs="Times New Roman"/>
-          <w:color w:val="000000" w:themeColor="text1"/>
-          <w:sz w:val="26"/>
-          <w:szCs w:val="26"/>
-        </w:rPr>
-        <w:t>Bài giảng ít tương tác, để soạn bài tương tác tốt cần những phần mềm chuyên dụng với chi phí bản quyền đắt đỏ.</w:t>
-      </w:r>
-    </w:p>
-    <w:p>
-      <w:pPr>
         <w:spacing w:line="360" w:lineRule="auto"/>
         <w:jc w:val="both"/>
         <w:rPr>
+          <w:rFonts w:asciiTheme="majorHAnsi" w:eastAsia="Times New Roman" w:hAnsiTheme="majorHAnsi" w:cstheme="majorHAnsi"/>
+          <w:color w:val="000000" w:themeColor="text1"/>
+          <w:sz w:val="26"/>
+          <w:szCs w:val="26"/>
+        </w:rPr>
+      </w:pPr>
+      <w:proofErr w:type="gramStart"/>
+      <w:r>
+        <w:rPr>
+          <w:rFonts w:asciiTheme="majorHAnsi" w:eastAsia="Times New Roman" w:hAnsiTheme="majorHAnsi" w:cstheme="majorHAnsi"/>
+          <w:i/>
+          <w:color w:val="000000" w:themeColor="text1"/>
+          <w:sz w:val="26"/>
+          <w:szCs w:val="26"/>
+        </w:rPr>
+        <w:t>Thứ hai</w:t>
+      </w:r>
+      <w:r>
+        <w:rPr>
+          <w:rFonts w:asciiTheme="majorHAnsi" w:eastAsia="Times New Roman" w:hAnsiTheme="majorHAnsi" w:cstheme="majorHAnsi"/>
+          <w:color w:val="000000" w:themeColor="text1"/>
+          <w:sz w:val="26"/>
+          <w:szCs w:val="26"/>
+        </w:rPr>
+        <w:t>, bài giảng video đơn thuần mang tính tương tác một chiều, không có chiều sâu.</w:t>
+      </w:r>
+      <w:proofErr w:type="gramEnd"/>
+      <w:r>
+        <w:rPr>
+          <w:rFonts w:asciiTheme="majorHAnsi" w:eastAsia="Times New Roman" w:hAnsiTheme="majorHAnsi" w:cstheme="majorHAnsi"/>
+          <w:color w:val="000000" w:themeColor="text1"/>
+          <w:sz w:val="26"/>
+          <w:szCs w:val="26"/>
+        </w:rPr>
+        <w:t xml:space="preserve"> </w:t>
+      </w:r>
+      <w:proofErr w:type="gramStart"/>
+      <w:r>
+        <w:rPr>
+          <w:rFonts w:asciiTheme="majorHAnsi" w:eastAsia="Times New Roman" w:hAnsiTheme="majorHAnsi" w:cstheme="majorHAnsi"/>
+          <w:color w:val="000000" w:themeColor="text1"/>
+          <w:sz w:val="26"/>
+          <w:szCs w:val="26"/>
+        </w:rPr>
+        <w:t>Để soạn được bài giảng tương tác cao lại cần có những phần mềm chuyên dụng.</w:t>
+      </w:r>
+      <w:proofErr w:type="gramEnd"/>
+      <w:r>
+        <w:rPr>
+          <w:rFonts w:asciiTheme="majorHAnsi" w:eastAsia="Times New Roman" w:hAnsiTheme="majorHAnsi" w:cstheme="majorHAnsi"/>
+          <w:color w:val="000000" w:themeColor="text1"/>
+          <w:sz w:val="26"/>
+          <w:szCs w:val="26"/>
+        </w:rPr>
+        <w:t xml:space="preserve"> </w:t>
+      </w:r>
+      <w:r>
+        <w:rPr>
+          <w:rFonts w:asciiTheme="majorHAnsi" w:eastAsia="Times New Roman" w:hAnsiTheme="majorHAnsi" w:cstheme="majorHAnsi"/>
+          <w:color w:val="000000" w:themeColor="text1"/>
+          <w:sz w:val="26"/>
+          <w:szCs w:val="26"/>
+        </w:rPr>
+        <w:t>Với n</w:t>
+      </w:r>
+      <w:r>
+        <w:rPr>
+          <w:rFonts w:asciiTheme="majorHAnsi" w:eastAsia="Times New Roman" w:hAnsiTheme="majorHAnsi" w:cstheme="majorHAnsi"/>
+          <w:color w:val="000000" w:themeColor="text1"/>
+          <w:sz w:val="26"/>
+          <w:szCs w:val="26"/>
+        </w:rPr>
+        <w:t xml:space="preserve">ội dung bài giảng liên tục, </w:t>
+      </w:r>
+      <w:r>
+        <w:rPr>
+          <w:rFonts w:asciiTheme="majorHAnsi" w:eastAsia="Times New Roman" w:hAnsiTheme="majorHAnsi" w:cstheme="majorHAnsi"/>
+          <w:color w:val="000000" w:themeColor="text1"/>
+          <w:sz w:val="26"/>
+          <w:szCs w:val="26"/>
+        </w:rPr>
+        <w:t>nên dễ gây ra sự nhàm chán, bài giảng không có tính tương tác với học sinh.</w:t>
+      </w:r>
+    </w:p>
+    <w:p>
+      <w:pPr>
+        <w:spacing w:line="360" w:lineRule="auto"/>
+        <w:jc w:val="both"/>
+        <w:rPr>
+          <w:rFonts w:ascii="Times New Roman" w:eastAsia="Times New Roman" w:hAnsi="Times New Roman" w:cs="Times New Roman"/>
+          <w:color w:val="000000" w:themeColor="text1"/>
+          <w:sz w:val="26"/>
+          <w:szCs w:val="26"/>
+        </w:rPr>
+      </w:pPr>
+      <w:proofErr w:type="gramStart"/>
+      <w:r>
+        <w:rPr>
+          <w:rFonts w:asciiTheme="majorHAnsi" w:eastAsia="Times New Roman" w:hAnsiTheme="majorHAnsi" w:cstheme="majorHAnsi"/>
+          <w:i/>
+          <w:color w:val="000000" w:themeColor="text1"/>
+          <w:sz w:val="26"/>
+          <w:szCs w:val="26"/>
+        </w:rPr>
+        <w:t xml:space="preserve">Thứ ba, </w:t>
+      </w:r>
+      <w:r>
+        <w:rPr>
+          <w:rFonts w:asciiTheme="majorHAnsi" w:eastAsia="Times New Roman" w:hAnsiTheme="majorHAnsi" w:cstheme="majorHAnsi"/>
+          <w:color w:val="000000" w:themeColor="text1"/>
+          <w:sz w:val="26"/>
+          <w:szCs w:val="26"/>
+        </w:rPr>
+        <w:t>Các hệ thống hiện hành chủ yếu được xây dựng trên website.</w:t>
+      </w:r>
+      <w:proofErr w:type="gramEnd"/>
+      <w:r>
+        <w:rPr>
+          <w:rFonts w:asciiTheme="majorHAnsi" w:eastAsia="Times New Roman" w:hAnsiTheme="majorHAnsi" w:cstheme="majorHAnsi"/>
+          <w:color w:val="000000" w:themeColor="text1"/>
+          <w:sz w:val="26"/>
+          <w:szCs w:val="26"/>
+        </w:rPr>
+        <w:t xml:space="preserve"> </w:t>
+      </w:r>
+      <w:proofErr w:type="gramStart"/>
+      <w:r>
+        <w:rPr>
+          <w:rFonts w:asciiTheme="majorHAnsi" w:eastAsia="Times New Roman" w:hAnsiTheme="majorHAnsi" w:cstheme="majorHAnsi"/>
+          <w:color w:val="000000" w:themeColor="text1"/>
+          <w:sz w:val="26"/>
+          <w:szCs w:val="26"/>
+        </w:rPr>
+        <w:t>Trong khi đó, ngày càng nhiều thiết bị, nền tảng được học sinh, sinh viên sử dụng.</w:t>
+      </w:r>
+      <w:proofErr w:type="gramEnd"/>
+      <w:r>
+        <w:rPr>
+          <w:rFonts w:asciiTheme="majorHAnsi" w:eastAsia="Times New Roman" w:hAnsiTheme="majorHAnsi" w:cstheme="majorHAnsi"/>
+          <w:color w:val="000000" w:themeColor="text1"/>
+          <w:sz w:val="26"/>
+          <w:szCs w:val="26"/>
+        </w:rPr>
+        <w:t xml:space="preserve"> </w:t>
+      </w:r>
+      <w:proofErr w:type="gramStart"/>
+      <w:r>
+        <w:rPr>
+          <w:rFonts w:asciiTheme="majorHAnsi" w:eastAsia="Times New Roman" w:hAnsiTheme="majorHAnsi" w:cstheme="majorHAnsi"/>
+          <w:color w:val="000000" w:themeColor="text1"/>
+          <w:sz w:val="26"/>
+          <w:szCs w:val="26"/>
+        </w:rPr>
+        <w:t>Vì thế, cần có một giải pháp hỗ trợ việc học tập cho học sinh trên đại đa số thiết bị.</w:t>
+      </w:r>
+      <w:proofErr w:type="gramEnd"/>
+    </w:p>
+    <w:p>
+      <w:pPr>
+        <w:spacing w:line="360" w:lineRule="auto"/>
+        <w:jc w:val="both"/>
+        <w:rPr>
           <w:rFonts w:ascii="Times New Roman" w:eastAsia="Times New Roman" w:hAnsi="Times New Roman" w:cs="Times New Roman"/>
           <w:color w:val="000000" w:themeColor="text1"/>
           <w:sz w:val="26"/>
@@ -15469,7 +16849,25 @@
           <w:sz w:val="26"/>
           <w:szCs w:val="26"/>
         </w:rPr>
-        <w:t xml:space="preserve">những phân tích về hạn chế của việc tạo bài giảng video, trình chiếu bài giảng cùng các vấn đề đặt ra, ở chương tiếp </w:t>
+        <w:t xml:space="preserve">những phân tích về hạn chế của việc tạo bài giảng video, trình chiếu bài giảng cùng các vấn đề </w:t>
+      </w:r>
+      <w:r>
+        <w:rPr>
+          <w:rFonts w:ascii="Times New Roman" w:eastAsia="Times New Roman" w:hAnsi="Times New Roman" w:cs="Times New Roman"/>
+          <w:color w:val="000000" w:themeColor="text1"/>
+          <w:sz w:val="26"/>
+          <w:szCs w:val="26"/>
+        </w:rPr>
+        <w:t>của hệ thống học trực tuyến hiện nay</w:t>
+      </w:r>
+      <w:r>
+        <w:rPr>
+          <w:rFonts w:ascii="Times New Roman" w:eastAsia="Times New Roman" w:hAnsi="Times New Roman" w:cs="Times New Roman"/>
+          <w:color w:val="000000" w:themeColor="text1"/>
+          <w:sz w:val="26"/>
+          <w:szCs w:val="26"/>
+        </w:rPr>
+        <w:t xml:space="preserve">, ở chương tiếp </w:t>
       </w:r>
       <w:proofErr w:type="gramStart"/>
       <w:r>
@@ -15585,6 +16983,14 @@
         </w:rPr>
       </w:pPr>
       <w:bookmarkStart w:id="24" w:name="_Toc496439536"/>
+      <w:r>
+        <w:rPr>
+          <w:rFonts w:eastAsia="Times New Roman"/>
+          <w:bCs w:val="0"/>
+          <w:color w:val="000000" w:themeColor="text1"/>
+        </w:rPr>
+        <w:t>2.</w:t>
+      </w:r>
       <w:r>
         <w:rPr>
           <w:rFonts w:eastAsia="Times New Roman"/>
@@ -16355,6 +17761,13 @@
           <w:rFonts w:eastAsia="Times New Roman"/>
           <w:color w:val="000000" w:themeColor="text1"/>
         </w:rPr>
+        <w:t>2.</w:t>
+      </w:r>
+      <w:r>
+        <w:rPr>
+          <w:rFonts w:eastAsia="Times New Roman"/>
+          <w:color w:val="000000" w:themeColor="text1"/>
+        </w:rPr>
         <w:t xml:space="preserve"> </w:t>
       </w:r>
       <w:r>
@@ -16384,7 +17797,23 @@
           <w:color w:val="000000" w:themeColor="text1"/>
           <w:sz w:val="26"/>
         </w:rPr>
-        <w:t>2.1</w:t>
+        <w:t>2.</w:t>
+      </w:r>
+      <w:r>
+        <w:rPr>
+          <w:rFonts w:eastAsia="Times New Roman"/>
+          <w:color w:val="000000" w:themeColor="text1"/>
+          <w:sz w:val="26"/>
+        </w:rPr>
+        <w:t>2.</w:t>
+      </w:r>
+      <w:r>
+        <w:rPr>
+          <w:rFonts w:eastAsia="Times New Roman"/>
+          <w:color w:val="000000" w:themeColor="text1"/>
+          <w:sz w:val="26"/>
+        </w:rPr>
+        <w:t>1</w:t>
       </w:r>
       <w:r>
         <w:rPr>
@@ -17181,7 +18610,23 @@
           <w:color w:val="000000" w:themeColor="text1"/>
           <w:sz w:val="26"/>
         </w:rPr>
-        <w:t>2.2</w:t>
+        <w:t>2.</w:t>
+      </w:r>
+      <w:r>
+        <w:rPr>
+          <w:rFonts w:eastAsia="Times New Roman"/>
+          <w:color w:val="000000" w:themeColor="text1"/>
+          <w:sz w:val="26"/>
+        </w:rPr>
+        <w:t>2.</w:t>
+      </w:r>
+      <w:r>
+        <w:rPr>
+          <w:rFonts w:eastAsia="Times New Roman"/>
+          <w:color w:val="000000" w:themeColor="text1"/>
+          <w:sz w:val="26"/>
+        </w:rPr>
+        <w:t>2</w:t>
       </w:r>
       <w:r>
         <w:rPr>
@@ -17455,7 +18900,23 @@
           <w:color w:val="000000" w:themeColor="text1"/>
           <w:sz w:val="26"/>
         </w:rPr>
-        <w:t xml:space="preserve">2.2.1. </w:t>
+        <w:t>2.2</w:t>
+      </w:r>
+      <w:r>
+        <w:rPr>
+          <w:rFonts w:eastAsia="Times New Roman"/>
+          <w:color w:val="000000" w:themeColor="text1"/>
+          <w:sz w:val="26"/>
+        </w:rPr>
+        <w:t>.2</w:t>
+      </w:r>
+      <w:r>
+        <w:rPr>
+          <w:rFonts w:eastAsia="Times New Roman"/>
+          <w:color w:val="000000" w:themeColor="text1"/>
+          <w:sz w:val="26"/>
+        </w:rPr>
+        <w:t xml:space="preserve">.1. </w:t>
       </w:r>
       <w:r>
         <w:rPr>
@@ -17745,7 +19206,7 @@
           <w:szCs w:val="26"/>
         </w:rPr>
         <w:drawing>
-          <wp:inline distT="0" distB="0" distL="0" distR="0" wp14:anchorId="75983878" wp14:editId="6BBB4017">
+          <wp:inline distT="0" distB="0" distL="0" distR="0" wp14:anchorId="6F891398" wp14:editId="78C192B2">
             <wp:extent cx="5943600" cy="1818005"/>
             <wp:effectExtent l="0" t="0" r="0" b="0"/>
             <wp:docPr id="3" name="Picture 3"/>
@@ -17760,7 +19221,7 @@
                     <pic:cNvPicPr/>
                   </pic:nvPicPr>
                   <pic:blipFill>
-                    <a:blip r:embed="rId10">
+                    <a:blip r:embed="rId13">
                       <a:extLst>
                         <a:ext uri="{28A0092B-C50C-407E-A947-70E740481C1C}">
                           <a14:useLocalDpi xmlns:a14="http://schemas.microsoft.com/office/drawing/2010/main" val="0"/>
@@ -17846,7 +19307,7 @@
           <w:sz w:val="26"/>
           <w:szCs w:val="26"/>
         </w:rPr>
-        <w:t>1</w:t>
+        <w:t>4</w:t>
       </w:r>
       <w:r>
         <w:rPr>
@@ -18357,7 +19818,7 @@
           <w:szCs w:val="26"/>
         </w:rPr>
         <w:drawing>
-          <wp:inline distT="0" distB="0" distL="0" distR="0" wp14:anchorId="0996A3BA" wp14:editId="7313C34D">
+          <wp:inline distT="0" distB="0" distL="0" distR="0" wp14:anchorId="3525A6D5" wp14:editId="007E1013">
             <wp:extent cx="4429744" cy="2991268"/>
             <wp:effectExtent l="0" t="0" r="0" b="0"/>
             <wp:docPr id="2" name="Picture 2"/>
@@ -18372,7 +19833,7 @@
                     <pic:cNvPicPr/>
                   </pic:nvPicPr>
                   <pic:blipFill>
-                    <a:blip r:embed="rId11">
+                    <a:blip r:embed="rId14">
                       <a:extLst>
                         <a:ext uri="{28A0092B-C50C-407E-A947-70E740481C1C}">
                           <a14:useLocalDpi xmlns:a14="http://schemas.microsoft.com/office/drawing/2010/main" val="0"/>
@@ -18458,7 +19919,7 @@
           <w:sz w:val="26"/>
           <w:szCs w:val="26"/>
         </w:rPr>
-        <w:t>2</w:t>
+        <w:t>5</w:t>
       </w:r>
       <w:r>
         <w:rPr>
@@ -18508,7 +19969,7 @@
           <w:szCs w:val="26"/>
         </w:rPr>
         <w:drawing>
-          <wp:inline distT="0" distB="0" distL="0" distR="0" wp14:anchorId="58384BAB" wp14:editId="02BBD224">
+          <wp:inline distT="0" distB="0" distL="0" distR="0" wp14:anchorId="7F3B6272" wp14:editId="243C9C70">
             <wp:extent cx="3924848" cy="2124372"/>
             <wp:effectExtent l="0" t="0" r="0" b="0"/>
             <wp:docPr id="5" name="Picture 5"/>
@@ -18523,7 +19984,7 @@
                     <pic:cNvPicPr/>
                   </pic:nvPicPr>
                   <pic:blipFill>
-                    <a:blip r:embed="rId12">
+                    <a:blip r:embed="rId15">
                       <a:extLst>
                         <a:ext uri="{28A0092B-C50C-407E-A947-70E740481C1C}">
                           <a14:useLocalDpi xmlns:a14="http://schemas.microsoft.com/office/drawing/2010/main" val="0"/>
@@ -18607,7 +20068,7 @@
           <w:sz w:val="26"/>
           <w:szCs w:val="26"/>
         </w:rPr>
-        <w:t>3</w:t>
+        <w:t>6</w:t>
       </w:r>
       <w:r>
         <w:rPr>
@@ -18647,7 +20108,23 @@
           <w:color w:val="000000" w:themeColor="text1"/>
           <w:sz w:val="26"/>
         </w:rPr>
-        <w:t>2.2.2</w:t>
+        <w:t>2.2</w:t>
+      </w:r>
+      <w:r>
+        <w:rPr>
+          <w:rFonts w:eastAsia="Times New Roman"/>
+          <w:color w:val="000000" w:themeColor="text1"/>
+          <w:sz w:val="26"/>
+        </w:rPr>
+        <w:t>.2</w:t>
+      </w:r>
+      <w:r>
+        <w:rPr>
+          <w:rFonts w:eastAsia="Times New Roman"/>
+          <w:color w:val="000000" w:themeColor="text1"/>
+          <w:sz w:val="26"/>
+        </w:rPr>
+        <w:t>.2</w:t>
       </w:r>
       <w:r>
         <w:rPr>
@@ -18701,7 +20178,23 @@
           <w:color w:val="000000" w:themeColor="text1"/>
           <w:sz w:val="26"/>
         </w:rPr>
-        <w:t xml:space="preserve">2.2.2.1 </w:t>
+        <w:t>2.2</w:t>
+      </w:r>
+      <w:r>
+        <w:rPr>
+          <w:rFonts w:eastAsia="Times New Roman"/>
+          <w:color w:val="000000" w:themeColor="text1"/>
+          <w:sz w:val="26"/>
+        </w:rPr>
+        <w:t>.2</w:t>
+      </w:r>
+      <w:r>
+        <w:rPr>
+          <w:rFonts w:eastAsia="Times New Roman"/>
+          <w:color w:val="000000" w:themeColor="text1"/>
+          <w:sz w:val="26"/>
+        </w:rPr>
+        <w:t xml:space="preserve">.2.1 </w:t>
       </w:r>
       <w:r>
         <w:rPr>
@@ -18837,7 +20330,7 @@
                 <w:szCs w:val="26"/>
               </w:rPr>
               <w:drawing>
-                <wp:inline distT="0" distB="0" distL="0" distR="0" wp14:anchorId="7A795B95" wp14:editId="1CBB5F4A">
+                <wp:inline distT="0" distB="0" distL="0" distR="0" wp14:anchorId="444A3ECB" wp14:editId="6F57BDDF">
                   <wp:extent cx="5496693" cy="2286319"/>
                   <wp:effectExtent l="0" t="0" r="0" b="0"/>
                   <wp:docPr id="6" name="Picture 6"/>
@@ -18852,7 +20345,7 @@
                           <pic:cNvPicPr/>
                         </pic:nvPicPr>
                         <pic:blipFill>
-                          <a:blip r:embed="rId13">
+                          <a:blip r:embed="rId16">
                             <a:extLst>
                               <a:ext uri="{28A0092B-C50C-407E-A947-70E740481C1C}">
                                 <a14:useLocalDpi xmlns:a14="http://schemas.microsoft.com/office/drawing/2010/main" val="0"/>
@@ -19071,7 +20564,7 @@
           <w:szCs w:val="26"/>
         </w:rPr>
         <w:drawing>
-          <wp:inline distT="0" distB="0" distL="0" distR="0" wp14:anchorId="5B436389" wp14:editId="434E6DD0">
+          <wp:inline distT="0" distB="0" distL="0" distR="0" wp14:anchorId="141C02D5" wp14:editId="11A571BC">
             <wp:extent cx="5943600" cy="2724785"/>
             <wp:effectExtent l="0" t="0" r="0" b="0"/>
             <wp:docPr id="7" name="Picture 7"/>
@@ -19086,7 +20579,7 @@
                     <pic:cNvPicPr/>
                   </pic:nvPicPr>
                   <pic:blipFill>
-                    <a:blip r:embed="rId14">
+                    <a:blip r:embed="rId17">
                       <a:extLst>
                         <a:ext uri="{28A0092B-C50C-407E-A947-70E740481C1C}">
                           <a14:useLocalDpi xmlns:a14="http://schemas.microsoft.com/office/drawing/2010/main" val="0"/>
@@ -19691,7 +21184,23 @@
           <w:color w:val="000000" w:themeColor="text1"/>
           <w:sz w:val="26"/>
         </w:rPr>
-        <w:t xml:space="preserve">2.2.2.2 </w:t>
+        <w:t>2.2.2</w:t>
+      </w:r>
+      <w:r>
+        <w:rPr>
+          <w:rFonts w:eastAsia="Times New Roman"/>
+          <w:color w:val="000000" w:themeColor="text1"/>
+          <w:sz w:val="26"/>
+        </w:rPr>
+        <w:t>.2</w:t>
+      </w:r>
+      <w:r>
+        <w:rPr>
+          <w:rFonts w:eastAsia="Times New Roman"/>
+          <w:color w:val="000000" w:themeColor="text1"/>
+          <w:sz w:val="26"/>
+        </w:rPr>
+        <w:t xml:space="preserve">.2 </w:t>
       </w:r>
       <w:r>
         <w:rPr>
@@ -20070,7 +21579,15 @@
           <w:color w:val="000000" w:themeColor="text1"/>
           <w:sz w:val="26"/>
         </w:rPr>
-        <w:t>2.2.3</w:t>
+        <w:t>2.2.</w:t>
+      </w:r>
+      <w:r>
+        <w:rPr>
+          <w:rFonts w:eastAsia="Times New Roman"/>
+          <w:color w:val="000000" w:themeColor="text1"/>
+          <w:sz w:val="26"/>
+        </w:rPr>
+        <w:t>2.3</w:t>
       </w:r>
       <w:r>
         <w:rPr>
@@ -20507,7 +22024,7 @@
         </w:rPr>
         <w:lastRenderedPageBreak/>
         <w:drawing>
-          <wp:inline distT="0" distB="0" distL="0" distR="0" wp14:anchorId="32D7A5BF" wp14:editId="15FE5A6B">
+          <wp:inline distT="0" distB="0" distL="0" distR="0" wp14:anchorId="1308F04C" wp14:editId="58F75386">
             <wp:extent cx="5943600" cy="2602230"/>
             <wp:effectExtent l="0" t="0" r="0" b="0"/>
             <wp:docPr id="8" name="Picture 8"/>
@@ -20522,7 +22039,7 @@
                     <pic:cNvPicPr/>
                   </pic:nvPicPr>
                   <pic:blipFill>
-                    <a:blip r:embed="rId15">
+                    <a:blip r:embed="rId18">
                       <a:extLst>
                         <a:ext uri="{28A0092B-C50C-407E-A947-70E740481C1C}">
                           <a14:useLocalDpi xmlns:a14="http://schemas.microsoft.com/office/drawing/2010/main" val="0"/>
@@ -20608,7 +22125,7 @@
           <w:sz w:val="26"/>
           <w:szCs w:val="26"/>
         </w:rPr>
-        <w:t>4</w:t>
+        <w:t>7</w:t>
       </w:r>
       <w:r>
         <w:rPr>
@@ -20750,7 +22267,7 @@
           <w:szCs w:val="26"/>
         </w:rPr>
         <w:drawing>
-          <wp:inline distT="0" distB="0" distL="0" distR="0" wp14:anchorId="59DF8007" wp14:editId="6E3F7F7B">
+          <wp:inline distT="0" distB="0" distL="0" distR="0" wp14:anchorId="234C1333" wp14:editId="38894500">
             <wp:extent cx="2922418" cy="2605595"/>
             <wp:effectExtent l="0" t="0" r="0" b="0"/>
             <wp:docPr id="11" name="Picture 11"/>
@@ -20765,7 +22282,7 @@
                     <pic:cNvPicPr/>
                   </pic:nvPicPr>
                   <pic:blipFill>
-                    <a:blip r:embed="rId16">
+                    <a:blip r:embed="rId19">
                       <a:extLst>
                         <a:ext uri="{28A0092B-C50C-407E-A947-70E740481C1C}">
                           <a14:useLocalDpi xmlns:a14="http://schemas.microsoft.com/office/drawing/2010/main" val="0"/>
@@ -20851,7 +22368,7 @@
           <w:sz w:val="26"/>
           <w:szCs w:val="26"/>
         </w:rPr>
-        <w:t>5</w:t>
+        <w:t>8</w:t>
       </w:r>
       <w:r>
         <w:rPr>
@@ -20998,7 +22515,7 @@
           <w:szCs w:val="26"/>
         </w:rPr>
         <w:drawing>
-          <wp:inline distT="0" distB="0" distL="0" distR="0" wp14:anchorId="150A83F4" wp14:editId="4F74DB44">
+          <wp:inline distT="0" distB="0" distL="0" distR="0" wp14:anchorId="0528D0B1" wp14:editId="09DAD8EA">
             <wp:extent cx="5505317" cy="3326129"/>
             <wp:effectExtent l="0" t="0" r="0" b="0"/>
             <wp:docPr id="13" name="Picture 13"/>
@@ -21013,7 +22530,7 @@
                     <pic:cNvPicPr/>
                   </pic:nvPicPr>
                   <pic:blipFill>
-                    <a:blip r:embed="rId17">
+                    <a:blip r:embed="rId20">
                       <a:extLst>
                         <a:ext uri="{28A0092B-C50C-407E-A947-70E740481C1C}">
                           <a14:useLocalDpi xmlns:a14="http://schemas.microsoft.com/office/drawing/2010/main" val="0"/>
@@ -21099,7 +22616,7 @@
           <w:sz w:val="26"/>
           <w:szCs w:val="26"/>
         </w:rPr>
-        <w:t>6</w:t>
+        <w:t>9</w:t>
       </w:r>
       <w:r>
         <w:rPr>
@@ -21334,7 +22851,23 @@
           <w:sz w:val="26"/>
         </w:rPr>
         <w:lastRenderedPageBreak/>
-        <w:t>2.2.3.1</w:t>
+        <w:t>2.2</w:t>
+      </w:r>
+      <w:r>
+        <w:rPr>
+          <w:rFonts w:eastAsia="Times New Roman"/>
+          <w:color w:val="000000" w:themeColor="text1"/>
+          <w:sz w:val="26"/>
+        </w:rPr>
+        <w:t>.2</w:t>
+      </w:r>
+      <w:r>
+        <w:rPr>
+          <w:rFonts w:eastAsia="Times New Roman"/>
+          <w:color w:val="000000" w:themeColor="text1"/>
+          <w:sz w:val="26"/>
+        </w:rPr>
+        <w:t>.3.1</w:t>
       </w:r>
       <w:r>
         <w:rPr>
@@ -21536,7 +23069,7 @@
           <w:szCs w:val="26"/>
         </w:rPr>
         <w:drawing>
-          <wp:inline distT="0" distB="0" distL="0" distR="0" wp14:anchorId="510C9F50" wp14:editId="6C489135">
+          <wp:inline distT="0" distB="0" distL="0" distR="0" wp14:anchorId="2BC04ED8" wp14:editId="0B9D730A">
             <wp:extent cx="5943600" cy="2913380"/>
             <wp:effectExtent l="0" t="0" r="0" b="0"/>
             <wp:docPr id="12" name="Picture 12"/>
@@ -21551,7 +23084,7 @@
                     <pic:cNvPicPr/>
                   </pic:nvPicPr>
                   <pic:blipFill>
-                    <a:blip r:embed="rId18">
+                    <a:blip r:embed="rId21">
                       <a:extLst>
                         <a:ext uri="{28A0092B-C50C-407E-A947-70E740481C1C}">
                           <a14:useLocalDpi xmlns:a14="http://schemas.microsoft.com/office/drawing/2010/main" val="0"/>
@@ -21637,7 +23170,7 @@
           <w:sz w:val="26"/>
           <w:szCs w:val="26"/>
         </w:rPr>
-        <w:t>7</w:t>
+        <w:t>10</w:t>
       </w:r>
       <w:r>
         <w:rPr>
@@ -21749,7 +23282,7 @@
         </w:rPr>
         <w:lastRenderedPageBreak/>
         <w:drawing>
-          <wp:inline distT="0" distB="0" distL="0" distR="0" wp14:anchorId="36F79398" wp14:editId="52E5F2ED">
+          <wp:inline distT="0" distB="0" distL="0" distR="0" wp14:anchorId="3252ED72" wp14:editId="326C0BB3">
             <wp:extent cx="5725324" cy="3734321"/>
             <wp:effectExtent l="0" t="0" r="0" b="0"/>
             <wp:docPr id="14" name="Picture 14"/>
@@ -21764,7 +23297,7 @@
                     <pic:cNvPicPr/>
                   </pic:nvPicPr>
                   <pic:blipFill>
-                    <a:blip r:embed="rId19">
+                    <a:blip r:embed="rId22">
                       <a:extLst>
                         <a:ext uri="{28A0092B-C50C-407E-A947-70E740481C1C}">
                           <a14:useLocalDpi xmlns:a14="http://schemas.microsoft.com/office/drawing/2010/main" val="0"/>
@@ -21830,7 +23363,23 @@
           <w:color w:val="000000" w:themeColor="text1"/>
           <w:sz w:val="26"/>
         </w:rPr>
-        <w:t>2.2.3.2</w:t>
+        <w:t>2.2</w:t>
+      </w:r>
+      <w:r>
+        <w:rPr>
+          <w:rFonts w:eastAsia="Times New Roman"/>
+          <w:color w:val="000000" w:themeColor="text1"/>
+          <w:sz w:val="26"/>
+        </w:rPr>
+        <w:t>.2</w:t>
+      </w:r>
+      <w:r>
+        <w:rPr>
+          <w:rFonts w:eastAsia="Times New Roman"/>
+          <w:color w:val="000000" w:themeColor="text1"/>
+          <w:sz w:val="26"/>
+        </w:rPr>
+        <w:t>.3.2</w:t>
       </w:r>
       <w:r>
         <w:rPr>
@@ -21981,7 +23530,7 @@
           <w:szCs w:val="26"/>
         </w:rPr>
         <w:drawing>
-          <wp:inline distT="0" distB="0" distL="0" distR="0" wp14:anchorId="5AA55D97" wp14:editId="15044E7D">
+          <wp:inline distT="0" distB="0" distL="0" distR="0" wp14:anchorId="7609B155" wp14:editId="6CE50BE1">
             <wp:extent cx="5306166" cy="4029638"/>
             <wp:effectExtent l="0" t="0" r="0" b="0"/>
             <wp:docPr id="15" name="Picture 15"/>
@@ -21996,7 +23545,7 @@
                     <pic:cNvPicPr/>
                   </pic:nvPicPr>
                   <pic:blipFill>
-                    <a:blip r:embed="rId20">
+                    <a:blip r:embed="rId23">
                       <a:extLst>
                         <a:ext uri="{28A0092B-C50C-407E-A947-70E740481C1C}">
                           <a14:useLocalDpi xmlns:a14="http://schemas.microsoft.com/office/drawing/2010/main" val="0"/>
@@ -22082,7 +23631,7 @@
           <w:sz w:val="26"/>
           <w:szCs w:val="26"/>
         </w:rPr>
-        <w:t>8</w:t>
+        <w:t>11</w:t>
       </w:r>
       <w:r>
         <w:rPr>
@@ -24223,6 +25772,14 @@
           <w:color w:val="000000" w:themeColor="text1"/>
           <w:sz w:val="26"/>
         </w:rPr>
+        <w:t>2.</w:t>
+      </w:r>
+      <w:r>
+        <w:rPr>
+          <w:rFonts w:eastAsia="Times New Roman"/>
+          <w:color w:val="000000" w:themeColor="text1"/>
+          <w:sz w:val="26"/>
+        </w:rPr>
         <w:t>2.2.</w:t>
       </w:r>
       <w:r>
@@ -24407,7 +25964,7 @@
           <w:szCs w:val="26"/>
         </w:rPr>
         <w:drawing>
-          <wp:inline distT="0" distB="0" distL="0" distR="0" wp14:anchorId="6143C2B6" wp14:editId="7F91ADE2">
+          <wp:inline distT="0" distB="0" distL="0" distR="0" wp14:anchorId="2A059646" wp14:editId="3362C5AF">
             <wp:extent cx="2333951" cy="1981477"/>
             <wp:effectExtent l="0" t="0" r="0" b="0"/>
             <wp:docPr id="4" name="Picture 4"/>
@@ -24422,7 +25979,7 @@
                     <pic:cNvPicPr/>
                   </pic:nvPicPr>
                   <pic:blipFill>
-                    <a:blip r:embed="rId21">
+                    <a:blip r:embed="rId24">
                       <a:extLst>
                         <a:ext uri="{28A0092B-C50C-407E-A947-70E740481C1C}">
                           <a14:useLocalDpi xmlns:a14="http://schemas.microsoft.com/office/drawing/2010/main" val="0"/>
@@ -24508,7 +26065,7 @@
           <w:sz w:val="26"/>
           <w:szCs w:val="26"/>
         </w:rPr>
-        <w:t>9</w:t>
+        <w:t>12</w:t>
       </w:r>
       <w:r>
         <w:rPr>
@@ -25000,7 +26557,31 @@
           <w:color w:val="000000" w:themeColor="text1"/>
           <w:sz w:val="26"/>
         </w:rPr>
-        <w:t xml:space="preserve">2.2.7 </w:t>
+        <w:t>2.</w:t>
+      </w:r>
+      <w:r>
+        <w:rPr>
+          <w:rFonts w:eastAsia="Times New Roman"/>
+          <w:color w:val="000000" w:themeColor="text1"/>
+          <w:sz w:val="26"/>
+        </w:rPr>
+        <w:t>2.2.</w:t>
+      </w:r>
+      <w:r>
+        <w:rPr>
+          <w:rFonts w:eastAsia="Times New Roman"/>
+          <w:color w:val="000000" w:themeColor="text1"/>
+          <w:sz w:val="26"/>
+        </w:rPr>
+        <w:t>5</w:t>
+      </w:r>
+      <w:r>
+        <w:rPr>
+          <w:rFonts w:eastAsia="Times New Roman"/>
+          <w:color w:val="000000" w:themeColor="text1"/>
+          <w:sz w:val="26"/>
+        </w:rPr>
+        <w:t xml:space="preserve"> </w:t>
       </w:r>
       <w:r>
         <w:rPr>
@@ -25732,7 +27313,7 @@
         </w:rPr>
         <w:lastRenderedPageBreak/>
         <w:drawing>
-          <wp:inline distT="0" distB="0" distL="0" distR="0" wp14:anchorId="12C8BB47" wp14:editId="39C55627">
+          <wp:inline distT="0" distB="0" distL="0" distR="0" wp14:anchorId="6F46A4A3" wp14:editId="0426E7CC">
             <wp:extent cx="5943600" cy="3514090"/>
             <wp:effectExtent l="0" t="0" r="0" b="0"/>
             <wp:docPr id="45" name="Picture 45"/>
@@ -25747,7 +27328,7 @@
                     <pic:cNvPicPr/>
                   </pic:nvPicPr>
                   <pic:blipFill>
-                    <a:blip r:embed="rId22">
+                    <a:blip r:embed="rId25">
                       <a:extLst>
                         <a:ext uri="{28A0092B-C50C-407E-A947-70E740481C1C}">
                           <a14:useLocalDpi xmlns:a14="http://schemas.microsoft.com/office/drawing/2010/main" val="0"/>
@@ -25833,7 +27414,7 @@
           <w:sz w:val="26"/>
           <w:szCs w:val="26"/>
         </w:rPr>
-        <w:t>10</w:t>
+        <w:t>13</w:t>
       </w:r>
       <w:r>
         <w:rPr>
@@ -26004,7 +27585,31 @@
           <w:color w:val="000000" w:themeColor="text1"/>
           <w:sz w:val="26"/>
         </w:rPr>
-        <w:t xml:space="preserve">2.2.8 </w:t>
+        <w:t>2.</w:t>
+      </w:r>
+      <w:r>
+        <w:rPr>
+          <w:rFonts w:eastAsia="Times New Roman"/>
+          <w:color w:val="000000" w:themeColor="text1"/>
+          <w:sz w:val="26"/>
+        </w:rPr>
+        <w:t>2.2.</w:t>
+      </w:r>
+      <w:r>
+        <w:rPr>
+          <w:rFonts w:eastAsia="Times New Roman"/>
+          <w:color w:val="000000" w:themeColor="text1"/>
+          <w:sz w:val="26"/>
+        </w:rPr>
+        <w:t>6</w:t>
+      </w:r>
+      <w:r>
+        <w:rPr>
+          <w:rFonts w:eastAsia="Times New Roman"/>
+          <w:color w:val="000000" w:themeColor="text1"/>
+          <w:sz w:val="26"/>
+        </w:rPr>
+        <w:t xml:space="preserve"> </w:t>
       </w:r>
       <w:r>
         <w:rPr>
@@ -26234,7 +27839,7 @@
           <w:szCs w:val="26"/>
         </w:rPr>
         <w:drawing>
-          <wp:inline distT="0" distB="0" distL="0" distR="0" wp14:anchorId="6286FB52" wp14:editId="6F645ADE">
+          <wp:inline distT="0" distB="0" distL="0" distR="0" wp14:anchorId="639723D8" wp14:editId="38471226">
             <wp:extent cx="2779776" cy="3862243"/>
             <wp:effectExtent l="0" t="0" r="0" b="0"/>
             <wp:docPr id="46" name="Picture 46"/>
@@ -26249,7 +27854,7 @@
                     <pic:cNvPicPr/>
                   </pic:nvPicPr>
                   <pic:blipFill>
-                    <a:blip r:embed="rId23">
+                    <a:blip r:embed="rId26">
                       <a:extLst>
                         <a:ext uri="{28A0092B-C50C-407E-A947-70E740481C1C}">
                           <a14:useLocalDpi xmlns:a14="http://schemas.microsoft.com/office/drawing/2010/main" val="0"/>
@@ -26335,7 +27940,7 @@
           <w:sz w:val="26"/>
           <w:szCs w:val="26"/>
         </w:rPr>
-        <w:t>11</w:t>
+        <w:t>14</w:t>
       </w:r>
       <w:r>
         <w:rPr>
@@ -26701,6 +28306,13 @@
           <w:rFonts w:eastAsia="Times New Roman"/>
           <w:color w:val="000000" w:themeColor="text1"/>
         </w:rPr>
+        <w:t>3.</w:t>
+      </w:r>
+      <w:r>
+        <w:rPr>
+          <w:rFonts w:eastAsia="Times New Roman"/>
+          <w:color w:val="000000" w:themeColor="text1"/>
+        </w:rPr>
         <w:t xml:space="preserve">1. </w:t>
       </w:r>
       <w:r>
@@ -26824,7 +28436,7 @@
           <w:color w:val="000000" w:themeColor="text1"/>
         </w:rPr>
         <w:drawing>
-          <wp:inline distT="0" distB="0" distL="0" distR="0" wp14:anchorId="77FEEDEE" wp14:editId="09FACA43">
+          <wp:inline distT="0" distB="0" distL="0" distR="0" wp14:anchorId="19901F3D" wp14:editId="490B1C0F">
             <wp:extent cx="5943600" cy="4376420"/>
             <wp:effectExtent l="0" t="0" r="0" b="0"/>
             <wp:docPr id="17" name="Picture 110"/>
@@ -26839,7 +28451,7 @@
                     <pic:cNvPicPr/>
                   </pic:nvPicPr>
                   <pic:blipFill>
-                    <a:blip r:embed="rId24">
+                    <a:blip r:embed="rId27">
                       <a:extLst>
                         <a:ext uri="{28A0092B-C50C-407E-A947-70E740481C1C}">
                           <a14:useLocalDpi xmlns:a14="http://schemas.microsoft.com/office/drawing/2010/main" val="0"/>
@@ -26925,7 +28537,7 @@
           <w:sz w:val="26"/>
           <w:szCs w:val="26"/>
         </w:rPr>
-        <w:t>12</w:t>
+        <w:t>15</w:t>
       </w:r>
       <w:r>
         <w:rPr>
@@ -27573,6 +29185,13 @@
           <w:rFonts w:eastAsia="Times New Roman"/>
           <w:color w:val="000000" w:themeColor="text1"/>
         </w:rPr>
+        <w:t>3.</w:t>
+      </w:r>
+      <w:r>
+        <w:rPr>
+          <w:rFonts w:eastAsia="Times New Roman"/>
+          <w:color w:val="000000" w:themeColor="text1"/>
+        </w:rPr>
         <w:t>2.</w:t>
       </w:r>
       <w:r>
@@ -27624,6 +29243,15 @@
         </w:rPr>
       </w:pPr>
       <w:bookmarkStart w:id="53" w:name="_Toc496439553"/>
+      <w:r>
+        <w:rPr>
+          <w:rFonts w:eastAsia="Times New Roman"/>
+          <w:color w:val="000000" w:themeColor="text1"/>
+          <w:sz w:val="26"/>
+          <w:szCs w:val="26"/>
+        </w:rPr>
+        <w:t>3.</w:t>
+      </w:r>
       <w:r>
         <w:rPr>
           <w:rFonts w:eastAsia="Times New Roman"/>
@@ -27917,7 +29545,7 @@
           <w:szCs w:val="26"/>
         </w:rPr>
         <w:drawing>
-          <wp:inline distT="0" distB="0" distL="0" distR="0" wp14:anchorId="752E171F" wp14:editId="0439F59A">
+          <wp:inline distT="0" distB="0" distL="0" distR="0" wp14:anchorId="4A404E6E" wp14:editId="200DA9C7">
             <wp:extent cx="4047214" cy="2212231"/>
             <wp:effectExtent l="0" t="0" r="0" b="0"/>
             <wp:docPr id="23" name="Picture 41"/>
@@ -27934,7 +29562,7 @@
                     </pic:cNvPicPr>
                   </pic:nvPicPr>
                   <pic:blipFill>
-                    <a:blip r:embed="rId25" cstate="print">
+                    <a:blip r:embed="rId28" cstate="print">
                       <a:extLst>
                         <a:ext uri="{28A0092B-C50C-407E-A947-70E740481C1C}">
                           <a14:useLocalDpi xmlns:a14="http://schemas.microsoft.com/office/drawing/2010/main" val="0"/>
@@ -28022,7 +29650,7 @@
           <w:sz w:val="26"/>
           <w:szCs w:val="26"/>
         </w:rPr>
-        <w:t>13</w:t>
+        <w:t>16</w:t>
       </w:r>
       <w:r>
         <w:rPr>
@@ -28594,7 +30222,7 @@
                 <w:szCs w:val="26"/>
               </w:rPr>
               <w:drawing>
-                <wp:inline distT="0" distB="0" distL="0" distR="0" wp14:anchorId="32D93376" wp14:editId="51980F1B">
+                <wp:inline distT="0" distB="0" distL="0" distR="0" wp14:anchorId="47370CA3" wp14:editId="25EC9EC9">
                   <wp:extent cx="1609165" cy="3544072"/>
                   <wp:effectExtent l="0" t="0" r="0" b="0"/>
                   <wp:docPr id="24" name="Picture 43"/>
@@ -28609,7 +30237,7 @@
                           <pic:cNvPicPr/>
                         </pic:nvPicPr>
                         <pic:blipFill>
-                          <a:blip r:embed="rId26">
+                          <a:blip r:embed="rId29">
                             <a:extLst>
                               <a:ext uri="{28A0092B-C50C-407E-A947-70E740481C1C}">
                                 <a14:useLocalDpi xmlns:a14="http://schemas.microsoft.com/office/drawing/2010/main" val="0"/>
@@ -28658,7 +30286,7 @@
                 <w:szCs w:val="26"/>
               </w:rPr>
               <w:drawing>
-                <wp:inline distT="0" distB="0" distL="0" distR="0" wp14:anchorId="51886576" wp14:editId="78A933DC">
+                <wp:inline distT="0" distB="0" distL="0" distR="0" wp14:anchorId="01944922" wp14:editId="30C65519">
                   <wp:extent cx="2104693" cy="3505668"/>
                   <wp:effectExtent l="0" t="0" r="0" b="0"/>
                   <wp:docPr id="25" name="Picture 44"/>
@@ -28673,7 +30301,7 @@
                           <pic:cNvPicPr/>
                         </pic:nvPicPr>
                         <pic:blipFill>
-                          <a:blip r:embed="rId27">
+                          <a:blip r:embed="rId30">
                             <a:extLst>
                               <a:ext uri="{28A0092B-C50C-407E-A947-70E740481C1C}">
                                 <a14:useLocalDpi xmlns:a14="http://schemas.microsoft.com/office/drawing/2010/main" val="0"/>
@@ -29276,7 +30904,7 @@
                 <w:color w:val="000000" w:themeColor="text1"/>
               </w:rPr>
               <w:drawing>
-                <wp:inline distT="0" distB="0" distL="0" distR="0" wp14:anchorId="655BE1BD" wp14:editId="10EFED79">
+                <wp:inline distT="0" distB="0" distL="0" distR="0" wp14:anchorId="43BB7F51" wp14:editId="0B10269A">
                   <wp:extent cx="3306505" cy="5731216"/>
                   <wp:effectExtent l="0" t="0" r="0" b="0"/>
                   <wp:docPr id="26" name="Picture 1"/>
@@ -29291,7 +30919,7 @@
                           <pic:cNvPicPr/>
                         </pic:nvPicPr>
                         <pic:blipFill>
-                          <a:blip r:embed="rId28">
+                          <a:blip r:embed="rId31">
                             <a:extLst>
                               <a:ext uri="{28A0092B-C50C-407E-A947-70E740481C1C}">
                                 <a14:useLocalDpi xmlns:a14="http://schemas.microsoft.com/office/drawing/2010/main" val="0"/>
@@ -29454,6 +31082,15 @@
           <w:sz w:val="26"/>
           <w:szCs w:val="26"/>
         </w:rPr>
+        <w:t>3.</w:t>
+      </w:r>
+      <w:r>
+        <w:rPr>
+          <w:rFonts w:eastAsia="Times New Roman"/>
+          <w:color w:val="000000" w:themeColor="text1"/>
+          <w:sz w:val="26"/>
+          <w:szCs w:val="26"/>
+        </w:rPr>
         <w:t>2.</w:t>
       </w:r>
       <w:r>
@@ -29682,7 +31319,7 @@
         </w:rPr>
         <w:lastRenderedPageBreak/>
         <w:drawing>
-          <wp:inline distT="0" distB="0" distL="0" distR="0" wp14:anchorId="5F75FE51" wp14:editId="4CAA4E94">
+          <wp:inline distT="0" distB="0" distL="0" distR="0" wp14:anchorId="05A5876A" wp14:editId="3A489A17">
             <wp:extent cx="1971961" cy="2790825"/>
             <wp:effectExtent l="0" t="0" r="0" b="0"/>
             <wp:docPr id="20" name="Picture 31"/>
@@ -29697,7 +31334,7 @@
                     <pic:cNvPicPr/>
                   </pic:nvPicPr>
                   <pic:blipFill>
-                    <a:blip r:embed="rId29">
+                    <a:blip r:embed="rId32">
                       <a:extLst>
                         <a:ext uri="{28A0092B-C50C-407E-A947-70E740481C1C}">
                           <a14:useLocalDpi xmlns:a14="http://schemas.microsoft.com/office/drawing/2010/main" val="0"/>
@@ -29783,7 +31420,7 @@
           <w:sz w:val="26"/>
           <w:szCs w:val="26"/>
         </w:rPr>
-        <w:t>14</w:t>
+        <w:t>17</w:t>
       </w:r>
       <w:r>
         <w:rPr>
@@ -29864,7 +31501,7 @@
         </w:rPr>
         <w:lastRenderedPageBreak/>
         <w:drawing>
-          <wp:inline distT="0" distB="0" distL="0" distR="0" wp14:anchorId="3C9565D9" wp14:editId="4A7106C1">
+          <wp:inline distT="0" distB="0" distL="0" distR="0" wp14:anchorId="0E4C411F" wp14:editId="1E6AF0CB">
             <wp:extent cx="5943600" cy="3594100"/>
             <wp:effectExtent l="0" t="0" r="0" b="0"/>
             <wp:docPr id="21" name="Picture 38"/>
@@ -29879,7 +31516,7 @@
                     <pic:cNvPicPr/>
                   </pic:nvPicPr>
                   <pic:blipFill>
-                    <a:blip r:embed="rId30">
+                    <a:blip r:embed="rId33">
                       <a:extLst>
                         <a:ext uri="{28A0092B-C50C-407E-A947-70E740481C1C}">
                           <a14:useLocalDpi xmlns:a14="http://schemas.microsoft.com/office/drawing/2010/main" val="0"/>
@@ -29960,7 +31597,7 @@
           <w:color w:val="000000" w:themeColor="text1"/>
           <w:sz w:val="26"/>
         </w:rPr>
-        <w:t>15</w:t>
+        <w:t>18</w:t>
       </w:r>
       <w:r>
         <w:rPr>
@@ -30136,6 +31773,15 @@
           <w:szCs w:val="26"/>
         </w:rPr>
         <w:lastRenderedPageBreak/>
+        <w:t>3.</w:t>
+      </w:r>
+      <w:r>
+        <w:rPr>
+          <w:rFonts w:eastAsia="Times New Roman"/>
+          <w:color w:val="000000" w:themeColor="text1"/>
+          <w:sz w:val="26"/>
+          <w:szCs w:val="26"/>
+        </w:rPr>
         <w:t>2</w:t>
       </w:r>
       <w:r>
@@ -30493,6 +32139,14 @@
           <w:color w:val="000000" w:themeColor="text1"/>
           <w:sz w:val="26"/>
         </w:rPr>
+        <w:t>3.</w:t>
+      </w:r>
+      <w:r>
+        <w:rPr>
+          <w:rFonts w:eastAsia="Times New Roman"/>
+          <w:color w:val="000000" w:themeColor="text1"/>
+          <w:sz w:val="26"/>
+        </w:rPr>
         <w:t>2.</w:t>
       </w:r>
       <w:r>
@@ -30540,6 +32194,14 @@
           <w:color w:val="000000" w:themeColor="text1"/>
           <w:sz w:val="26"/>
         </w:rPr>
+        <w:t>3.</w:t>
+      </w:r>
+      <w:r>
+        <w:rPr>
+          <w:rFonts w:eastAsia="Times New Roman"/>
+          <w:color w:val="000000" w:themeColor="text1"/>
+          <w:sz w:val="26"/>
+        </w:rPr>
         <w:t>2.</w:t>
       </w:r>
       <w:r>
@@ -30583,7 +32245,7 @@
           <w:color w:val="000000" w:themeColor="text1"/>
         </w:rPr>
         <w:drawing>
-          <wp:inline distT="0" distB="0" distL="0" distR="0" wp14:anchorId="6D1CFA8B" wp14:editId="0BC49DEF">
+          <wp:inline distT="0" distB="0" distL="0" distR="0" wp14:anchorId="07A46DDF" wp14:editId="4A17BA7C">
             <wp:extent cx="3389633" cy="3171825"/>
             <wp:effectExtent l="0" t="0" r="0" b="0"/>
             <wp:docPr id="111" name="Picture 111"/>
@@ -30598,7 +32260,7 @@
                     <pic:cNvPicPr/>
                   </pic:nvPicPr>
                   <pic:blipFill>
-                    <a:blip r:embed="rId31">
+                    <a:blip r:embed="rId34">
                       <a:extLst>
                         <a:ext uri="{28A0092B-C50C-407E-A947-70E740481C1C}">
                           <a14:useLocalDpi xmlns:a14="http://schemas.microsoft.com/office/drawing/2010/main" val="0"/>
@@ -30680,7 +32342,7 @@
           <w:color w:val="000000" w:themeColor="text1"/>
           <w:sz w:val="26"/>
         </w:rPr>
-        <w:t>16</w:t>
+        <w:t>19</w:t>
       </w:r>
       <w:r>
         <w:rPr>
@@ -30836,6 +32498,14 @@
           <w:color w:val="000000" w:themeColor="text1"/>
           <w:sz w:val="26"/>
         </w:rPr>
+        <w:t>3.</w:t>
+      </w:r>
+      <w:r>
+        <w:rPr>
+          <w:rFonts w:eastAsia="Times New Roman"/>
+          <w:color w:val="000000" w:themeColor="text1"/>
+          <w:sz w:val="26"/>
+        </w:rPr>
         <w:t>2.</w:t>
       </w:r>
       <w:r>
@@ -30913,7 +32583,7 @@
           <w:szCs w:val="26"/>
         </w:rPr>
         <w:drawing>
-          <wp:inline distT="0" distB="0" distL="0" distR="0" wp14:anchorId="10EBA1D5" wp14:editId="3AAC3136">
+          <wp:inline distT="0" distB="0" distL="0" distR="0" wp14:anchorId="0B5A02EA" wp14:editId="172E72A6">
             <wp:extent cx="5477640" cy="3324689"/>
             <wp:effectExtent l="0" t="0" r="0" b="0"/>
             <wp:docPr id="85" name="Picture 85"/>
@@ -30928,7 +32598,7 @@
                     <pic:cNvPicPr/>
                   </pic:nvPicPr>
                   <pic:blipFill>
-                    <a:blip r:embed="rId32">
+                    <a:blip r:embed="rId35">
                       <a:extLst>
                         <a:ext uri="{28A0092B-C50C-407E-A947-70E740481C1C}">
                           <a14:useLocalDpi xmlns:a14="http://schemas.microsoft.com/office/drawing/2010/main" val="0"/>
@@ -31009,7 +32679,7 @@
           <w:color w:val="000000" w:themeColor="text1"/>
           <w:sz w:val="26"/>
         </w:rPr>
-        <w:t>17</w:t>
+        <w:t>20</w:t>
       </w:r>
       <w:r>
         <w:rPr>
@@ -31197,6 +32867,14 @@
           <w:color w:val="000000" w:themeColor="text1"/>
           <w:sz w:val="26"/>
         </w:rPr>
+        <w:t>3.</w:t>
+      </w:r>
+      <w:r>
+        <w:rPr>
+          <w:rFonts w:eastAsia="Times New Roman"/>
+          <w:color w:val="000000" w:themeColor="text1"/>
+          <w:sz w:val="26"/>
+        </w:rPr>
         <w:t>2.</w:t>
       </w:r>
       <w:r>
@@ -31258,7 +32936,7 @@
           <w:szCs w:val="26"/>
         </w:rPr>
         <w:drawing>
-          <wp:inline distT="0" distB="0" distL="0" distR="0" wp14:anchorId="7AE8AD5F" wp14:editId="4B4FFDA9">
+          <wp:inline distT="0" distB="0" distL="0" distR="0" wp14:anchorId="6BF10126" wp14:editId="17C60D83">
             <wp:extent cx="5293873" cy="2962275"/>
             <wp:effectExtent l="0" t="0" r="0" b="0"/>
             <wp:docPr id="86" name="Picture 86"/>
@@ -31273,7 +32951,7 @@
                     <pic:cNvPicPr/>
                   </pic:nvPicPr>
                   <pic:blipFill>
-                    <a:blip r:embed="rId33">
+                    <a:blip r:embed="rId36">
                       <a:extLst>
                         <a:ext uri="{28A0092B-C50C-407E-A947-70E740481C1C}">
                           <a14:useLocalDpi xmlns:a14="http://schemas.microsoft.com/office/drawing/2010/main" val="0"/>
@@ -31354,7 +33032,7 @@
           <w:color w:val="000000" w:themeColor="text1"/>
           <w:sz w:val="26"/>
         </w:rPr>
-        <w:t>18</w:t>
+        <w:t>21</w:t>
       </w:r>
       <w:r>
         <w:rPr>
@@ -31437,6 +33115,15 @@
         </w:rPr>
       </w:pPr>
       <w:bookmarkStart w:id="69" w:name="_Toc496439560"/>
+      <w:r>
+        <w:rPr>
+          <w:rFonts w:eastAsia="Times New Roman"/>
+          <w:color w:val="000000" w:themeColor="text1"/>
+          <w:sz w:val="26"/>
+          <w:szCs w:val="26"/>
+        </w:rPr>
+        <w:t>3.</w:t>
+      </w:r>
       <w:r>
         <w:rPr>
           <w:rFonts w:eastAsia="Times New Roman"/>
@@ -31512,7 +33199,7 @@
           <w:szCs w:val="26"/>
         </w:rPr>
         <w:drawing>
-          <wp:inline distT="0" distB="0" distL="0" distR="0" wp14:anchorId="56C328AA" wp14:editId="17FBEDA8">
+          <wp:inline distT="0" distB="0" distL="0" distR="0" wp14:anchorId="24011410" wp14:editId="586B6980">
             <wp:extent cx="4067175" cy="1844134"/>
             <wp:effectExtent l="0" t="0" r="0" b="0"/>
             <wp:docPr id="87" name="Picture 87"/>
@@ -31527,7 +33214,7 @@
                     <pic:cNvPicPr/>
                   </pic:nvPicPr>
                   <pic:blipFill>
-                    <a:blip r:embed="rId34">
+                    <a:blip r:embed="rId37">
                       <a:extLst>
                         <a:ext uri="{28A0092B-C50C-407E-A947-70E740481C1C}">
                           <a14:useLocalDpi xmlns:a14="http://schemas.microsoft.com/office/drawing/2010/main" val="0"/>
@@ -31615,7 +33302,7 @@
           <w:sz w:val="26"/>
           <w:szCs w:val="26"/>
         </w:rPr>
-        <w:t>19</w:t>
+        <w:t>22</w:t>
       </w:r>
       <w:r>
         <w:rPr>
@@ -31706,6 +33393,14 @@
           <w:color w:val="000000" w:themeColor="text1"/>
           <w:sz w:val="26"/>
         </w:rPr>
+        <w:t>3.</w:t>
+      </w:r>
+      <w:r>
+        <w:rPr>
+          <w:rFonts w:eastAsia="Times New Roman"/>
+          <w:color w:val="000000" w:themeColor="text1"/>
+          <w:sz w:val="26"/>
+        </w:rPr>
         <w:t>2.</w:t>
       </w:r>
       <w:r>
@@ -31745,6 +33440,14 @@
         </w:rPr>
       </w:pPr>
       <w:bookmarkStart w:id="72" w:name="_Toc496439562"/>
+      <w:r>
+        <w:rPr>
+          <w:rFonts w:eastAsia="Times New Roman"/>
+          <w:color w:val="000000" w:themeColor="text1"/>
+          <w:sz w:val="26"/>
+        </w:rPr>
+        <w:t>3.</w:t>
+      </w:r>
       <w:r>
         <w:rPr>
           <w:rFonts w:eastAsia="Times New Roman"/>
@@ -31813,7 +33516,7 @@
           <w:szCs w:val="26"/>
         </w:rPr>
         <w:drawing>
-          <wp:inline distT="0" distB="0" distL="0" distR="0" wp14:anchorId="36D90F16" wp14:editId="40249CA7">
+          <wp:inline distT="0" distB="0" distL="0" distR="0" wp14:anchorId="2BBB3C7A" wp14:editId="490BDA27">
             <wp:extent cx="5005356" cy="3445459"/>
             <wp:effectExtent l="0" t="0" r="0" b="0"/>
             <wp:docPr id="9" name="Picture 9"/>
@@ -31828,7 +33531,7 @@
                     <pic:cNvPicPr/>
                   </pic:nvPicPr>
                   <pic:blipFill>
-                    <a:blip r:embed="rId35">
+                    <a:blip r:embed="rId38">
                       <a:extLst>
                         <a:ext uri="{28A0092B-C50C-407E-A947-70E740481C1C}">
                           <a14:useLocalDpi xmlns:a14="http://schemas.microsoft.com/office/drawing/2010/main" val="0"/>
@@ -31909,7 +33612,7 @@
           <w:color w:val="000000" w:themeColor="text1"/>
           <w:sz w:val="26"/>
         </w:rPr>
-        <w:t>20</w:t>
+        <w:t>23</w:t>
       </w:r>
       <w:r>
         <w:rPr>
@@ -31979,7 +33682,7 @@
         </w:rPr>
         <w:lastRenderedPageBreak/>
         <w:drawing>
-          <wp:inline distT="0" distB="0" distL="0" distR="0" wp14:anchorId="579A8E74" wp14:editId="5F57E589">
+          <wp:inline distT="0" distB="0" distL="0" distR="0" wp14:anchorId="66BCEF18" wp14:editId="792D5F41">
             <wp:extent cx="5943600" cy="3923030"/>
             <wp:effectExtent l="0" t="0" r="0" b="0"/>
             <wp:docPr id="10" name="Picture 10"/>
@@ -31994,7 +33697,7 @@
                     <pic:cNvPicPr/>
                   </pic:nvPicPr>
                   <pic:blipFill>
-                    <a:blip r:embed="rId36">
+                    <a:blip r:embed="rId39">
                       <a:extLst>
                         <a:ext uri="{28A0092B-C50C-407E-A947-70E740481C1C}">
                           <a14:useLocalDpi xmlns:a14="http://schemas.microsoft.com/office/drawing/2010/main" val="0"/>
@@ -32073,7 +33776,7 @@
           <w:color w:val="000000" w:themeColor="text1"/>
           <w:sz w:val="26"/>
         </w:rPr>
-        <w:t>21</w:t>
+        <w:t>24</w:t>
       </w:r>
       <w:r>
         <w:rPr>
@@ -32156,6 +33859,14 @@
           <w:sz w:val="26"/>
         </w:rPr>
         <w:lastRenderedPageBreak/>
+        <w:t>3.</w:t>
+      </w:r>
+      <w:r>
+        <w:rPr>
+          <w:rFonts w:eastAsia="Times New Roman"/>
+          <w:color w:val="000000" w:themeColor="text1"/>
+          <w:sz w:val="26"/>
+        </w:rPr>
         <w:t>2.</w:t>
       </w:r>
       <w:r>
@@ -32203,7 +33914,7 @@
           <w:szCs w:val="26"/>
         </w:rPr>
         <w:drawing>
-          <wp:inline distT="0" distB="0" distL="0" distR="0" wp14:anchorId="4A0D9A1A" wp14:editId="06DDAF6A">
+          <wp:inline distT="0" distB="0" distL="0" distR="0" wp14:anchorId="5CAC4443" wp14:editId="57C39DB9">
             <wp:extent cx="3905250" cy="2209636"/>
             <wp:effectExtent l="0" t="0" r="0" b="0"/>
             <wp:docPr id="32" name="Picture 32"/>
@@ -32218,7 +33929,7 @@
                     <pic:cNvPicPr/>
                   </pic:nvPicPr>
                   <pic:blipFill>
-                    <a:blip r:embed="rId37">
+                    <a:blip r:embed="rId40">
                       <a:extLst>
                         <a:ext uri="{28A0092B-C50C-407E-A947-70E740481C1C}">
                           <a14:useLocalDpi xmlns:a14="http://schemas.microsoft.com/office/drawing/2010/main" val="0"/>
@@ -32299,7 +34010,7 @@
           <w:color w:val="000000" w:themeColor="text1"/>
           <w:sz w:val="26"/>
         </w:rPr>
-        <w:t>22</w:t>
+        <w:t>25</w:t>
       </w:r>
       <w:r>
         <w:rPr>
@@ -32397,7 +34108,7 @@
           <w:szCs w:val="26"/>
         </w:rPr>
         <w:drawing>
-          <wp:inline distT="0" distB="0" distL="0" distR="0" wp14:anchorId="019F326E" wp14:editId="535E4CEC">
+          <wp:inline distT="0" distB="0" distL="0" distR="0" wp14:anchorId="0686A4D1" wp14:editId="766D9AE6">
             <wp:extent cx="4010195" cy="2752725"/>
             <wp:effectExtent l="0" t="0" r="0" b="0"/>
             <wp:docPr id="33" name="Picture 33"/>
@@ -32412,7 +34123,7 @@
                     <pic:cNvPicPr/>
                   </pic:nvPicPr>
                   <pic:blipFill>
-                    <a:blip r:embed="rId38">
+                    <a:blip r:embed="rId41">
                       <a:extLst>
                         <a:ext uri="{28A0092B-C50C-407E-A947-70E740481C1C}">
                           <a14:useLocalDpi xmlns:a14="http://schemas.microsoft.com/office/drawing/2010/main" val="0"/>
@@ -32497,7 +34208,7 @@
           <w:sz w:val="26"/>
           <w:szCs w:val="26"/>
         </w:rPr>
-        <w:t>23</w:t>
+        <w:t>26</w:t>
       </w:r>
       <w:r>
         <w:rPr>
@@ -32567,6 +34278,14 @@
           <w:sz w:val="26"/>
         </w:rPr>
         <w:lastRenderedPageBreak/>
+        <w:t>3.</w:t>
+      </w:r>
+      <w:r>
+        <w:rPr>
+          <w:rFonts w:eastAsia="Times New Roman"/>
+          <w:color w:val="000000" w:themeColor="text1"/>
+          <w:sz w:val="26"/>
+        </w:rPr>
         <w:t>2.</w:t>
       </w:r>
       <w:r>
@@ -32614,7 +34333,7 @@
           <w:szCs w:val="26"/>
         </w:rPr>
         <w:drawing>
-          <wp:inline distT="0" distB="0" distL="0" distR="0" wp14:anchorId="63B9E4F5" wp14:editId="6D916D88">
+          <wp:inline distT="0" distB="0" distL="0" distR="0" wp14:anchorId="65DC5380" wp14:editId="507C4FB5">
             <wp:extent cx="4324350" cy="2364071"/>
             <wp:effectExtent l="0" t="0" r="0" b="0"/>
             <wp:docPr id="34" name="Picture 34"/>
@@ -32629,7 +34348,7 @@
                     <pic:cNvPicPr/>
                   </pic:nvPicPr>
                   <pic:blipFill>
-                    <a:blip r:embed="rId39">
+                    <a:blip r:embed="rId42">
                       <a:extLst>
                         <a:ext uri="{28A0092B-C50C-407E-A947-70E740481C1C}">
                           <a14:useLocalDpi xmlns:a14="http://schemas.microsoft.com/office/drawing/2010/main" val="0"/>
@@ -32712,7 +34431,7 @@
           <w:color w:val="000000" w:themeColor="text1"/>
           <w:sz w:val="26"/>
         </w:rPr>
-        <w:t>24</w:t>
+        <w:t>27</w:t>
       </w:r>
       <w:r>
         <w:rPr>
@@ -32792,7 +34511,7 @@
           <w:szCs w:val="26"/>
         </w:rPr>
         <w:drawing>
-          <wp:inline distT="0" distB="0" distL="0" distR="0" wp14:anchorId="7F23F523" wp14:editId="21802DC9">
+          <wp:inline distT="0" distB="0" distL="0" distR="0" wp14:anchorId="4C0AB668" wp14:editId="5204A3F3">
             <wp:extent cx="3222889" cy="3305175"/>
             <wp:effectExtent l="0" t="0" r="0" b="0"/>
             <wp:docPr id="35" name="Picture 35"/>
@@ -32807,7 +34526,7 @@
                     <pic:cNvPicPr/>
                   </pic:nvPicPr>
                   <pic:blipFill>
-                    <a:blip r:embed="rId40">
+                    <a:blip r:embed="rId43">
                       <a:extLst>
                         <a:ext uri="{28A0092B-C50C-407E-A947-70E740481C1C}">
                           <a14:useLocalDpi xmlns:a14="http://schemas.microsoft.com/office/drawing/2010/main" val="0"/>
@@ -32892,7 +34611,7 @@
           <w:sz w:val="26"/>
           <w:szCs w:val="26"/>
         </w:rPr>
-        <w:t>25</w:t>
+        <w:t>28</w:t>
       </w:r>
       <w:r>
         <w:rPr>
@@ -32932,6 +34651,14 @@
           <w:sz w:val="26"/>
         </w:rPr>
         <w:lastRenderedPageBreak/>
+        <w:t>3.</w:t>
+      </w:r>
+      <w:r>
+        <w:rPr>
+          <w:rFonts w:eastAsia="Times New Roman"/>
+          <w:color w:val="000000" w:themeColor="text1"/>
+          <w:sz w:val="26"/>
+        </w:rPr>
         <w:t>2.</w:t>
       </w:r>
       <w:r>
@@ -32995,7 +34722,7 @@
           <w:szCs w:val="26"/>
         </w:rPr>
         <w:drawing>
-          <wp:inline distT="0" distB="0" distL="0" distR="0" wp14:anchorId="4D694B6A" wp14:editId="5B7F01B7">
+          <wp:inline distT="0" distB="0" distL="0" distR="0" wp14:anchorId="171277E6" wp14:editId="3A8E6522">
             <wp:extent cx="3741802" cy="2117155"/>
             <wp:effectExtent l="0" t="0" r="0" b="0"/>
             <wp:docPr id="36" name="Picture 36"/>
@@ -33010,7 +34737,7 @@
                     <pic:cNvPicPr/>
                   </pic:nvPicPr>
                   <pic:blipFill>
-                    <a:blip r:embed="rId41">
+                    <a:blip r:embed="rId44">
                       <a:extLst>
                         <a:ext uri="{28A0092B-C50C-407E-A947-70E740481C1C}">
                           <a14:useLocalDpi xmlns:a14="http://schemas.microsoft.com/office/drawing/2010/main" val="0"/>
@@ -33093,7 +34820,7 @@
           <w:color w:val="000000" w:themeColor="text1"/>
           <w:sz w:val="26"/>
         </w:rPr>
-        <w:t>26</w:t>
+        <w:t>29</w:t>
       </w:r>
       <w:r>
         <w:rPr>
@@ -33266,7 +34993,7 @@
         </w:rPr>
         <w:lastRenderedPageBreak/>
         <w:drawing>
-          <wp:inline distT="0" distB="0" distL="0" distR="0" wp14:anchorId="3271AC03" wp14:editId="4DE0C375">
+          <wp:inline distT="0" distB="0" distL="0" distR="0" wp14:anchorId="03CA9422" wp14:editId="0DA19A78">
             <wp:extent cx="3789192" cy="5131197"/>
             <wp:effectExtent l="0" t="0" r="0" b="0"/>
             <wp:docPr id="37" name="Picture 37"/>
@@ -33281,7 +35008,7 @@
                     <pic:cNvPicPr/>
                   </pic:nvPicPr>
                   <pic:blipFill>
-                    <a:blip r:embed="rId42">
+                    <a:blip r:embed="rId45">
                       <a:extLst>
                         <a:ext uri="{28A0092B-C50C-407E-A947-70E740481C1C}">
                           <a14:useLocalDpi xmlns:a14="http://schemas.microsoft.com/office/drawing/2010/main" val="0"/>
@@ -33368,7 +35095,7 @@
           <w:sz w:val="26"/>
           <w:szCs w:val="26"/>
         </w:rPr>
-        <w:t>27</w:t>
+        <w:t>30</w:t>
       </w:r>
       <w:r>
         <w:rPr>
@@ -33423,8 +35150,17 @@
           <w:rFonts w:eastAsia="Times New Roman"/>
           <w:color w:val="000000" w:themeColor="text1"/>
           <w:sz w:val="26"/>
+          <w:szCs w:val="26"/>
         </w:rPr>
         <w:lastRenderedPageBreak/>
+        <w:t>3.</w:t>
+      </w:r>
+      <w:r>
+        <w:rPr>
+          <w:rFonts w:eastAsia="Times New Roman"/>
+          <w:color w:val="000000" w:themeColor="text1"/>
+          <w:sz w:val="26"/>
+        </w:rPr>
         <w:t>2.</w:t>
       </w:r>
       <w:r>
@@ -33956,7 +35692,7 @@
                           <pic:cNvPicPr/>
                         </pic:nvPicPr>
                         <pic:blipFill>
-                          <a:blip r:embed="rId43" cstate="print">
+                          <a:blip r:embed="rId46" cstate="print">
                             <a:extLst>
                               <a:ext uri="{28A0092B-C50C-407E-A947-70E740481C1C}">
                                 <a14:useLocalDpi xmlns:a14="http://schemas.microsoft.com/office/drawing/2010/main" val="0"/>
@@ -34080,7 +35816,7 @@
                           <pic:cNvPicPr/>
                         </pic:nvPicPr>
                         <pic:blipFill>
-                          <a:blip r:embed="rId44" cstate="print">
+                          <a:blip r:embed="rId47" cstate="print">
                             <a:extLst>
                               <a:ext uri="{28A0092B-C50C-407E-A947-70E740481C1C}">
                                 <a14:useLocalDpi xmlns:a14="http://schemas.microsoft.com/office/drawing/2010/main" val="0"/>
@@ -34365,7 +36101,7 @@
                           <pic:cNvPicPr/>
                         </pic:nvPicPr>
                         <pic:blipFill>
-                          <a:blip r:embed="rId45" cstate="print">
+                          <a:blip r:embed="rId48" cstate="print">
                             <a:extLst>
                               <a:ext uri="{28A0092B-C50C-407E-A947-70E740481C1C}">
                                 <a14:useLocalDpi xmlns:a14="http://schemas.microsoft.com/office/drawing/2010/main" val="0"/>
@@ -34464,7 +36200,7 @@
                           <pic:cNvPicPr/>
                         </pic:nvPicPr>
                         <pic:blipFill>
-                          <a:blip r:embed="rId46" cstate="print">
+                          <a:blip r:embed="rId49" cstate="print">
                             <a:extLst>
                               <a:ext uri="{28A0092B-C50C-407E-A947-70E740481C1C}">
                                 <a14:useLocalDpi xmlns:a14="http://schemas.microsoft.com/office/drawing/2010/main" val="0"/>
@@ -34811,7 +36547,7 @@
                           <pic:cNvPicPr/>
                         </pic:nvPicPr>
                         <pic:blipFill>
-                          <a:blip r:embed="rId47" cstate="print">
+                          <a:blip r:embed="rId50" cstate="print">
                             <a:extLst>
                               <a:ext uri="{28A0092B-C50C-407E-A947-70E740481C1C}">
                                 <a14:useLocalDpi xmlns:a14="http://schemas.microsoft.com/office/drawing/2010/main" val="0"/>
@@ -34910,7 +36646,7 @@
                           <pic:cNvPicPr/>
                         </pic:nvPicPr>
                         <pic:blipFill>
-                          <a:blip r:embed="rId48" cstate="print">
+                          <a:blip r:embed="rId51" cstate="print">
                             <a:extLst>
                               <a:ext uri="{28A0092B-C50C-407E-A947-70E740481C1C}">
                                 <a14:useLocalDpi xmlns:a14="http://schemas.microsoft.com/office/drawing/2010/main" val="0"/>
@@ -35065,6 +36801,14 @@
           <w:color w:val="000000" w:themeColor="text1"/>
           <w:sz w:val="26"/>
         </w:rPr>
+        <w:t>3.</w:t>
+      </w:r>
+      <w:r>
+        <w:rPr>
+          <w:rFonts w:eastAsia="Times New Roman"/>
+          <w:color w:val="000000" w:themeColor="text1"/>
+          <w:sz w:val="26"/>
+        </w:rPr>
         <w:t>2.</w:t>
       </w:r>
       <w:r>
@@ -35113,6 +36857,14 @@
         </w:rPr>
       </w:pPr>
       <w:bookmarkStart w:id="86" w:name="_Toc496439568"/>
+      <w:r>
+        <w:rPr>
+          <w:rFonts w:eastAsia="Times New Roman"/>
+          <w:color w:val="000000" w:themeColor="text1"/>
+          <w:sz w:val="26"/>
+        </w:rPr>
+        <w:t>3.</w:t>
+      </w:r>
       <w:r>
         <w:rPr>
           <w:rFonts w:eastAsia="Times New Roman"/>
@@ -36811,6 +38563,16 @@
           <w:sz w:val="26"/>
         </w:rPr>
         <w:lastRenderedPageBreak/>
+        <w:t>3.</w:t>
+      </w:r>
+      <w:bookmarkStart w:id="89" w:name="_GoBack"/>
+      <w:bookmarkEnd w:id="89"/>
+      <w:r>
+        <w:rPr>
+          <w:rFonts w:eastAsia="Times New Roman"/>
+          <w:color w:val="000000" w:themeColor="text1"/>
+          <w:sz w:val="26"/>
+        </w:rPr>
         <w:t>2.</w:t>
       </w:r>
       <w:r>
@@ -36866,7 +38628,7 @@
           <w:sz w:val="26"/>
         </w:rPr>
       </w:pPr>
-      <w:bookmarkStart w:id="89" w:name="_Toc496439479"/>
+      <w:bookmarkStart w:id="90" w:name="_Toc496439479"/>
       <w:proofErr w:type="gramStart"/>
       <w:r>
         <w:rPr>
@@ -36926,7 +38688,7 @@
         </w:rPr>
         <w:t xml:space="preserve"> Các tình huống kiểm thử</w:t>
       </w:r>
-      <w:bookmarkEnd w:id="89"/>
+      <w:bookmarkEnd w:id="90"/>
     </w:p>
     <w:tbl>
       <w:tblPr>
@@ -37794,7 +39556,7 @@
           <w:color w:val="000000" w:themeColor="text1"/>
         </w:rPr>
       </w:pPr>
-      <w:bookmarkStart w:id="90" w:name="_Toc496439570"/>
+      <w:bookmarkStart w:id="91" w:name="_Toc496439570"/>
       <w:r>
         <w:rPr>
           <w:rFonts w:eastAsia="Times New Roman"/>
@@ -37810,7 +39572,7 @@
         </w:rPr>
         <w:t>: KẾT LUẬN VÀ HƯỚNG PHÁT TRIỂN</w:t>
       </w:r>
-      <w:bookmarkEnd w:id="90"/>
+      <w:bookmarkEnd w:id="91"/>
     </w:p>
     <w:p>
       <w:pPr>
@@ -37890,7 +39652,7 @@
           <w:color w:val="000000" w:themeColor="text1"/>
         </w:rPr>
       </w:pPr>
-      <w:bookmarkStart w:id="91" w:name="_Toc496439571"/>
+      <w:bookmarkStart w:id="92" w:name="_Toc496439571"/>
       <w:r>
         <w:rPr>
           <w:rFonts w:eastAsia="Times New Roman"/>
@@ -37919,7 +39681,7 @@
         </w:rPr>
         <w:t>Kết quả đạt được</w:t>
       </w:r>
-      <w:bookmarkEnd w:id="91"/>
+      <w:bookmarkEnd w:id="92"/>
     </w:p>
     <w:p>
       <w:pPr>
@@ -38056,7 +39818,7 @@
           <w:color w:val="000000" w:themeColor="text1"/>
         </w:rPr>
       </w:pPr>
-      <w:bookmarkStart w:id="92" w:name="_Toc496439572"/>
+      <w:bookmarkStart w:id="93" w:name="_Toc496439572"/>
       <w:r>
         <w:rPr>
           <w:rFonts w:eastAsia="Times New Roman"/>
@@ -38085,7 +39847,7 @@
         </w:rPr>
         <w:t>Định hướng phát triển</w:t>
       </w:r>
-      <w:bookmarkEnd w:id="92"/>
+      <w:bookmarkEnd w:id="93"/>
     </w:p>
     <w:p>
       <w:pPr>
@@ -38342,8 +40104,6 @@
         </w:rPr>
         <w:t>Các bài báo</w:t>
       </w:r>
-      <w:bookmarkStart w:id="93" w:name="_GoBack"/>
-      <w:bookmarkEnd w:id="93"/>
       <w:r>
         <w:rPr>
           <w:rFonts w:ascii="Times New Roman" w:eastAsia="Times New Roman" w:hAnsi="Times New Roman" w:cs="Times New Roman"/>
@@ -38778,7 +40538,7 @@
         </w:rPr>
         <w:t xml:space="preserve">[1] </w:t>
       </w:r>
-      <w:hyperlink r:id="rId49" w:history="1">
+      <w:hyperlink r:id="rId52" w:history="1">
         <w:r>
           <w:rPr>
             <w:rStyle w:val="Hyperlink"/>
@@ -38902,7 +40662,7 @@
         <w:t>]</w:t>
       </w:r>
       <w:proofErr w:type="gramEnd"/>
-      <w:hyperlink r:id="rId50" w:history="1">
+      <w:hyperlink r:id="rId53" w:history="1">
         <w:r>
           <w:rPr>
             <w:rStyle w:val="Hyperlink"/>
@@ -38942,7 +40702,7 @@
         <w:lastRenderedPageBreak/>
         <w:t xml:space="preserve">[5] </w:t>
       </w:r>
-      <w:hyperlink r:id="rId51" w:history="1">
+      <w:hyperlink r:id="rId54" w:history="1">
         <w:r>
           <w:rPr>
             <w:rStyle w:val="Hyperlink"/>
@@ -38981,7 +40741,7 @@
         </w:rPr>
         <w:t xml:space="preserve">[6] </w:t>
       </w:r>
-      <w:hyperlink r:id="rId52" w:history="1">
+      <w:hyperlink r:id="rId55" w:history="1">
         <w:r>
           <w:rPr>
             <w:rStyle w:val="Hyperlink"/>
@@ -39020,7 +40780,7 @@
         </w:rPr>
         <w:t xml:space="preserve">[7] </w:t>
       </w:r>
-      <w:hyperlink r:id="rId53" w:history="1">
+      <w:hyperlink r:id="rId56" w:history="1">
         <w:r>
           <w:rPr>
             <w:rStyle w:val="Hyperlink"/>
@@ -39061,7 +40821,7 @@
       </w:r>
     </w:p>
     <w:sectPr>
-      <w:footerReference w:type="default" r:id="rId54"/>
+      <w:footerReference w:type="default" r:id="rId57"/>
       <w:pgSz w:w="12240" w:h="15840"/>
       <w:pgMar w:top="1440" w:right="1440" w:bottom="1440" w:left="1440" w:header="720" w:footer="720" w:gutter="0"/>
       <w:cols w:space="720"/>
@@ -39146,7 +40906,7 @@
           <w:rPr>
             <w:noProof/>
           </w:rPr>
-          <w:t>57</w:t>
+          <w:t>65</w:t>
         </w:r>
         <w:r>
           <w:rPr>
@@ -40170,9 +41930,9 @@
     </w:lvl>
   </w:abstractNum>
   <w:abstractNum w:abstractNumId="9">
-    <w:nsid w:val="2A041ADC"/>
+    <w:nsid w:val="27564181"/>
     <w:multiLevelType w:val="hybridMultilevel"/>
-    <w:tmpl w:val="1E12DDBA"/>
+    <w:tmpl w:val="4608259A"/>
     <w:lvl w:ilvl="0" w:tplc="04090003">
       <w:start w:val="1"/>
       <w:numFmt w:val="bullet"/>
@@ -40283,6 +42043,119 @@
     </w:lvl>
   </w:abstractNum>
   <w:abstractNum w:abstractNumId="10">
+    <w:nsid w:val="2A041ADC"/>
+    <w:multiLevelType w:val="hybridMultilevel"/>
+    <w:tmpl w:val="1E12DDBA"/>
+    <w:lvl w:ilvl="0" w:tplc="04090003">
+      <w:start w:val="1"/>
+      <w:numFmt w:val="bullet"/>
+      <w:lvlText w:val="o"/>
+      <w:lvlJc w:val="left"/>
+      <w:pPr>
+        <w:ind w:left="720" w:hanging="360"/>
+      </w:pPr>
+      <w:rPr>
+        <w:rFonts w:ascii="Courier New" w:hAnsi="Courier New" w:cs="Courier New" w:hint="default"/>
+      </w:rPr>
+    </w:lvl>
+    <w:lvl w:ilvl="1" w:tplc="04090003" w:tentative="1">
+      <w:start w:val="1"/>
+      <w:numFmt w:val="bullet"/>
+      <w:lvlText w:val="o"/>
+      <w:lvlJc w:val="left"/>
+      <w:pPr>
+        <w:ind w:left="1440" w:hanging="360"/>
+      </w:pPr>
+      <w:rPr>
+        <w:rFonts w:ascii="Courier New" w:hAnsi="Courier New" w:cs="Courier New" w:hint="default"/>
+      </w:rPr>
+    </w:lvl>
+    <w:lvl w:ilvl="2" w:tplc="04090005" w:tentative="1">
+      <w:start w:val="1"/>
+      <w:numFmt w:val="bullet"/>
+      <w:lvlText w:val=""/>
+      <w:lvlJc w:val="left"/>
+      <w:pPr>
+        <w:ind w:left="2160" w:hanging="360"/>
+      </w:pPr>
+      <w:rPr>
+        <w:rFonts w:ascii="Wingdings" w:hAnsi="Wingdings" w:hint="default"/>
+      </w:rPr>
+    </w:lvl>
+    <w:lvl w:ilvl="3" w:tplc="04090001" w:tentative="1">
+      <w:start w:val="1"/>
+      <w:numFmt w:val="bullet"/>
+      <w:lvlText w:val=""/>
+      <w:lvlJc w:val="left"/>
+      <w:pPr>
+        <w:ind w:left="2880" w:hanging="360"/>
+      </w:pPr>
+      <w:rPr>
+        <w:rFonts w:ascii="Symbol" w:hAnsi="Symbol" w:hint="default"/>
+      </w:rPr>
+    </w:lvl>
+    <w:lvl w:ilvl="4" w:tplc="04090003" w:tentative="1">
+      <w:start w:val="1"/>
+      <w:numFmt w:val="bullet"/>
+      <w:lvlText w:val="o"/>
+      <w:lvlJc w:val="left"/>
+      <w:pPr>
+        <w:ind w:left="3600" w:hanging="360"/>
+      </w:pPr>
+      <w:rPr>
+        <w:rFonts w:ascii="Courier New" w:hAnsi="Courier New" w:cs="Courier New" w:hint="default"/>
+      </w:rPr>
+    </w:lvl>
+    <w:lvl w:ilvl="5" w:tplc="04090005" w:tentative="1">
+      <w:start w:val="1"/>
+      <w:numFmt w:val="bullet"/>
+      <w:lvlText w:val=""/>
+      <w:lvlJc w:val="left"/>
+      <w:pPr>
+        <w:ind w:left="4320" w:hanging="360"/>
+      </w:pPr>
+      <w:rPr>
+        <w:rFonts w:ascii="Wingdings" w:hAnsi="Wingdings" w:hint="default"/>
+      </w:rPr>
+    </w:lvl>
+    <w:lvl w:ilvl="6" w:tplc="04090001" w:tentative="1">
+      <w:start w:val="1"/>
+      <w:numFmt w:val="bullet"/>
+      <w:lvlText w:val=""/>
+      <w:lvlJc w:val="left"/>
+      <w:pPr>
+        <w:ind w:left="5040" w:hanging="360"/>
+      </w:pPr>
+      <w:rPr>
+        <w:rFonts w:ascii="Symbol" w:hAnsi="Symbol" w:hint="default"/>
+      </w:rPr>
+    </w:lvl>
+    <w:lvl w:ilvl="7" w:tplc="04090003" w:tentative="1">
+      <w:start w:val="1"/>
+      <w:numFmt w:val="bullet"/>
+      <w:lvlText w:val="o"/>
+      <w:lvlJc w:val="left"/>
+      <w:pPr>
+        <w:ind w:left="5760" w:hanging="360"/>
+      </w:pPr>
+      <w:rPr>
+        <w:rFonts w:ascii="Courier New" w:hAnsi="Courier New" w:cs="Courier New" w:hint="default"/>
+      </w:rPr>
+    </w:lvl>
+    <w:lvl w:ilvl="8" w:tplc="04090005" w:tentative="1">
+      <w:start w:val="1"/>
+      <w:numFmt w:val="bullet"/>
+      <w:lvlText w:val=""/>
+      <w:lvlJc w:val="left"/>
+      <w:pPr>
+        <w:ind w:left="6480" w:hanging="360"/>
+      </w:pPr>
+      <w:rPr>
+        <w:rFonts w:ascii="Wingdings" w:hAnsi="Wingdings" w:hint="default"/>
+      </w:rPr>
+    </w:lvl>
+  </w:abstractNum>
+  <w:abstractNum w:abstractNumId="11">
     <w:nsid w:val="2C545B2A"/>
     <w:multiLevelType w:val="multilevel"/>
     <w:tmpl w:val="573032A6"/>
@@ -40403,7 +42276,7 @@
       </w:rPr>
     </w:lvl>
   </w:abstractNum>
-  <w:abstractNum w:abstractNumId="11">
+  <w:abstractNum w:abstractNumId="12">
     <w:nsid w:val="2E147034"/>
     <w:multiLevelType w:val="hybridMultilevel"/>
     <w:tmpl w:val="610694F8"/>
@@ -40516,7 +42389,7 @@
       </w:rPr>
     </w:lvl>
   </w:abstractNum>
-  <w:abstractNum w:abstractNumId="12">
+  <w:abstractNum w:abstractNumId="13">
     <w:nsid w:val="32E82898"/>
     <w:multiLevelType w:val="hybridMultilevel"/>
     <w:tmpl w:val="116A90A0"/>
@@ -40629,7 +42502,7 @@
       </w:rPr>
     </w:lvl>
   </w:abstractNum>
-  <w:abstractNum w:abstractNumId="13">
+  <w:abstractNum w:abstractNumId="14">
     <w:nsid w:val="35CA3C53"/>
     <w:multiLevelType w:val="hybridMultilevel"/>
     <w:tmpl w:val="FD1A882A"/>
@@ -40742,7 +42615,120 @@
       </w:rPr>
     </w:lvl>
   </w:abstractNum>
-  <w:abstractNum w:abstractNumId="14">
+  <w:abstractNum w:abstractNumId="15">
+    <w:nsid w:val="367B47A6"/>
+    <w:multiLevelType w:val="hybridMultilevel"/>
+    <w:tmpl w:val="D1EE4464"/>
+    <w:lvl w:ilvl="0" w:tplc="04090003">
+      <w:start w:val="1"/>
+      <w:numFmt w:val="bullet"/>
+      <w:lvlText w:val="o"/>
+      <w:lvlJc w:val="left"/>
+      <w:pPr>
+        <w:ind w:left="720" w:hanging="360"/>
+      </w:pPr>
+      <w:rPr>
+        <w:rFonts w:ascii="Courier New" w:hAnsi="Courier New" w:cs="Courier New" w:hint="default"/>
+      </w:rPr>
+    </w:lvl>
+    <w:lvl w:ilvl="1" w:tplc="04090003" w:tentative="1">
+      <w:start w:val="1"/>
+      <w:numFmt w:val="bullet"/>
+      <w:lvlText w:val="o"/>
+      <w:lvlJc w:val="left"/>
+      <w:pPr>
+        <w:ind w:left="1440" w:hanging="360"/>
+      </w:pPr>
+      <w:rPr>
+        <w:rFonts w:ascii="Courier New" w:hAnsi="Courier New" w:cs="Courier New" w:hint="default"/>
+      </w:rPr>
+    </w:lvl>
+    <w:lvl w:ilvl="2" w:tplc="04090005" w:tentative="1">
+      <w:start w:val="1"/>
+      <w:numFmt w:val="bullet"/>
+      <w:lvlText w:val=""/>
+      <w:lvlJc w:val="left"/>
+      <w:pPr>
+        <w:ind w:left="2160" w:hanging="360"/>
+      </w:pPr>
+      <w:rPr>
+        <w:rFonts w:ascii="Wingdings" w:hAnsi="Wingdings" w:hint="default"/>
+      </w:rPr>
+    </w:lvl>
+    <w:lvl w:ilvl="3" w:tplc="04090001" w:tentative="1">
+      <w:start w:val="1"/>
+      <w:numFmt w:val="bullet"/>
+      <w:lvlText w:val=""/>
+      <w:lvlJc w:val="left"/>
+      <w:pPr>
+        <w:ind w:left="2880" w:hanging="360"/>
+      </w:pPr>
+      <w:rPr>
+        <w:rFonts w:ascii="Symbol" w:hAnsi="Symbol" w:hint="default"/>
+      </w:rPr>
+    </w:lvl>
+    <w:lvl w:ilvl="4" w:tplc="04090003" w:tentative="1">
+      <w:start w:val="1"/>
+      <w:numFmt w:val="bullet"/>
+      <w:lvlText w:val="o"/>
+      <w:lvlJc w:val="left"/>
+      <w:pPr>
+        <w:ind w:left="3600" w:hanging="360"/>
+      </w:pPr>
+      <w:rPr>
+        <w:rFonts w:ascii="Courier New" w:hAnsi="Courier New" w:cs="Courier New" w:hint="default"/>
+      </w:rPr>
+    </w:lvl>
+    <w:lvl w:ilvl="5" w:tplc="04090005" w:tentative="1">
+      <w:start w:val="1"/>
+      <w:numFmt w:val="bullet"/>
+      <w:lvlText w:val=""/>
+      <w:lvlJc w:val="left"/>
+      <w:pPr>
+        <w:ind w:left="4320" w:hanging="360"/>
+      </w:pPr>
+      <w:rPr>
+        <w:rFonts w:ascii="Wingdings" w:hAnsi="Wingdings" w:hint="default"/>
+      </w:rPr>
+    </w:lvl>
+    <w:lvl w:ilvl="6" w:tplc="04090001" w:tentative="1">
+      <w:start w:val="1"/>
+      <w:numFmt w:val="bullet"/>
+      <w:lvlText w:val=""/>
+      <w:lvlJc w:val="left"/>
+      <w:pPr>
+        <w:ind w:left="5040" w:hanging="360"/>
+      </w:pPr>
+      <w:rPr>
+        <w:rFonts w:ascii="Symbol" w:hAnsi="Symbol" w:hint="default"/>
+      </w:rPr>
+    </w:lvl>
+    <w:lvl w:ilvl="7" w:tplc="04090003" w:tentative="1">
+      <w:start w:val="1"/>
+      <w:numFmt w:val="bullet"/>
+      <w:lvlText w:val="o"/>
+      <w:lvlJc w:val="left"/>
+      <w:pPr>
+        <w:ind w:left="5760" w:hanging="360"/>
+      </w:pPr>
+      <w:rPr>
+        <w:rFonts w:ascii="Courier New" w:hAnsi="Courier New" w:cs="Courier New" w:hint="default"/>
+      </w:rPr>
+    </w:lvl>
+    <w:lvl w:ilvl="8" w:tplc="04090005" w:tentative="1">
+      <w:start w:val="1"/>
+      <w:numFmt w:val="bullet"/>
+      <w:lvlText w:val=""/>
+      <w:lvlJc w:val="left"/>
+      <w:pPr>
+        <w:ind w:left="6480" w:hanging="360"/>
+      </w:pPr>
+      <w:rPr>
+        <w:rFonts w:ascii="Wingdings" w:hAnsi="Wingdings" w:hint="default"/>
+      </w:rPr>
+    </w:lvl>
+  </w:abstractNum>
+  <w:abstractNum w:abstractNumId="16">
     <w:nsid w:val="36C56CC3"/>
     <w:multiLevelType w:val="hybridMultilevel"/>
     <w:tmpl w:val="63E8197A"/>
@@ -40855,7 +42841,7 @@
       </w:rPr>
     </w:lvl>
   </w:abstractNum>
-  <w:abstractNum w:abstractNumId="15">
+  <w:abstractNum w:abstractNumId="17">
     <w:nsid w:val="37270FB1"/>
     <w:multiLevelType w:val="hybridMultilevel"/>
     <w:tmpl w:val="46D61402"/>
@@ -40944,7 +42930,7 @@
       </w:pPr>
     </w:lvl>
   </w:abstractNum>
-  <w:abstractNum w:abstractNumId="16">
+  <w:abstractNum w:abstractNumId="18">
     <w:nsid w:val="3AC721ED"/>
     <w:multiLevelType w:val="hybridMultilevel"/>
     <w:tmpl w:val="9B6CE680"/>
@@ -41033,7 +43019,7 @@
       </w:pPr>
     </w:lvl>
   </w:abstractNum>
-  <w:abstractNum w:abstractNumId="17">
+  <w:abstractNum w:abstractNumId="19">
     <w:nsid w:val="3ADF4DDB"/>
     <w:multiLevelType w:val="multilevel"/>
     <w:tmpl w:val="232A5184"/>
@@ -41154,7 +43140,7 @@
       </w:rPr>
     </w:lvl>
   </w:abstractNum>
-  <w:abstractNum w:abstractNumId="18">
+  <w:abstractNum w:abstractNumId="20">
     <w:nsid w:val="3C03085D"/>
     <w:multiLevelType w:val="hybridMultilevel"/>
     <w:tmpl w:val="1044464E"/>
@@ -41267,7 +43253,7 @@
       </w:rPr>
     </w:lvl>
   </w:abstractNum>
-  <w:abstractNum w:abstractNumId="19">
+  <w:abstractNum w:abstractNumId="21">
     <w:nsid w:val="404848F0"/>
     <w:multiLevelType w:val="multilevel"/>
     <w:tmpl w:val="232A5184"/>
@@ -41388,7 +43374,7 @@
       </w:rPr>
     </w:lvl>
   </w:abstractNum>
-  <w:abstractNum w:abstractNumId="20">
+  <w:abstractNum w:abstractNumId="22">
     <w:nsid w:val="41D11FF1"/>
     <w:multiLevelType w:val="hybridMultilevel"/>
     <w:tmpl w:val="11CE8E18"/>
@@ -41501,7 +43487,7 @@
       </w:rPr>
     </w:lvl>
   </w:abstractNum>
-  <w:abstractNum w:abstractNumId="21">
+  <w:abstractNum w:abstractNumId="23">
     <w:nsid w:val="41E40656"/>
     <w:multiLevelType w:val="hybridMultilevel"/>
     <w:tmpl w:val="6D501BBA"/>
@@ -41614,7 +43600,7 @@
       </w:rPr>
     </w:lvl>
   </w:abstractNum>
-  <w:abstractNum w:abstractNumId="22">
+  <w:abstractNum w:abstractNumId="24">
     <w:nsid w:val="47C47722"/>
     <w:multiLevelType w:val="hybridMultilevel"/>
     <w:tmpl w:val="297CF578"/>
@@ -41727,7 +43713,7 @@
       </w:rPr>
     </w:lvl>
   </w:abstractNum>
-  <w:abstractNum w:abstractNumId="23">
+  <w:abstractNum w:abstractNumId="25">
     <w:nsid w:val="54AB58FD"/>
     <w:multiLevelType w:val="hybridMultilevel"/>
     <w:tmpl w:val="DAF8D4F2"/>
@@ -41816,7 +43802,7 @@
       </w:pPr>
     </w:lvl>
   </w:abstractNum>
-  <w:abstractNum w:abstractNumId="24">
+  <w:abstractNum w:abstractNumId="26">
     <w:nsid w:val="5DB52E72"/>
     <w:multiLevelType w:val="hybridMultilevel"/>
     <w:tmpl w:val="26CE0962"/>
@@ -41929,7 +43915,7 @@
       </w:rPr>
     </w:lvl>
   </w:abstractNum>
-  <w:abstractNum w:abstractNumId="25">
+  <w:abstractNum w:abstractNumId="27">
     <w:nsid w:val="603A6343"/>
     <w:multiLevelType w:val="hybridMultilevel"/>
     <w:tmpl w:val="7D56E5BE"/>
@@ -42042,7 +44028,7 @@
       </w:rPr>
     </w:lvl>
   </w:abstractNum>
-  <w:abstractNum w:abstractNumId="26">
+  <w:abstractNum w:abstractNumId="28">
     <w:nsid w:val="65FF26BA"/>
     <w:multiLevelType w:val="hybridMultilevel"/>
     <w:tmpl w:val="B34042D2"/>
@@ -42155,7 +44141,7 @@
       </w:rPr>
     </w:lvl>
   </w:abstractNum>
-  <w:abstractNum w:abstractNumId="27">
+  <w:abstractNum w:abstractNumId="29">
     <w:nsid w:val="681D7A8D"/>
     <w:multiLevelType w:val="hybridMultilevel"/>
     <w:tmpl w:val="75D85B6C"/>
@@ -42268,7 +44254,7 @@
       </w:rPr>
     </w:lvl>
   </w:abstractNum>
-  <w:abstractNum w:abstractNumId="28">
+  <w:abstractNum w:abstractNumId="30">
     <w:nsid w:val="6FCB7F64"/>
     <w:multiLevelType w:val="hybridMultilevel"/>
     <w:tmpl w:val="D40EA8C6"/>
@@ -42381,7 +44367,7 @@
       </w:rPr>
     </w:lvl>
   </w:abstractNum>
-  <w:abstractNum w:abstractNumId="29">
+  <w:abstractNum w:abstractNumId="31">
     <w:nsid w:val="72381DF7"/>
     <w:multiLevelType w:val="hybridMultilevel"/>
     <w:tmpl w:val="E9BA0592"/>
@@ -42470,7 +44456,7 @@
       </w:pPr>
     </w:lvl>
   </w:abstractNum>
-  <w:abstractNum w:abstractNumId="30">
+  <w:abstractNum w:abstractNumId="32">
     <w:nsid w:val="730134FC"/>
     <w:multiLevelType w:val="hybridMultilevel"/>
     <w:tmpl w:val="BC7EB18E"/>
@@ -42583,7 +44569,7 @@
       </w:rPr>
     </w:lvl>
   </w:abstractNum>
-  <w:abstractNum w:abstractNumId="31">
+  <w:abstractNum w:abstractNumId="33">
     <w:nsid w:val="79DD5C9F"/>
     <w:multiLevelType w:val="hybridMultilevel"/>
     <w:tmpl w:val="3636274E"/>
@@ -42696,7 +44682,7 @@
       </w:rPr>
     </w:lvl>
   </w:abstractNum>
-  <w:abstractNum w:abstractNumId="32">
+  <w:abstractNum w:abstractNumId="34">
     <w:nsid w:val="7D5E4A23"/>
     <w:multiLevelType w:val="hybridMultilevel"/>
     <w:tmpl w:val="F198E3CC"/>
@@ -42785,7 +44771,7 @@
       </w:pPr>
     </w:lvl>
   </w:abstractNum>
-  <w:abstractNum w:abstractNumId="33">
+  <w:abstractNum w:abstractNumId="35">
     <w:nsid w:val="7FBB79A8"/>
     <w:multiLevelType w:val="hybridMultilevel"/>
     <w:tmpl w:val="C5B2E5F0"/>
@@ -42899,58 +44885,58 @@
     </w:lvl>
   </w:abstractNum>
   <w:num w:numId="1">
-    <w:abstractNumId w:val="11"/>
+    <w:abstractNumId w:val="12"/>
   </w:num>
   <w:num w:numId="2">
     <w:abstractNumId w:val="5"/>
   </w:num>
   <w:num w:numId="3">
-    <w:abstractNumId w:val="22"/>
+    <w:abstractNumId w:val="24"/>
   </w:num>
   <w:num w:numId="4">
     <w:abstractNumId w:val="0"/>
   </w:num>
   <w:num w:numId="5">
-    <w:abstractNumId w:val="14"/>
+    <w:abstractNumId w:val="16"/>
   </w:num>
   <w:num w:numId="6">
     <w:abstractNumId w:val="7"/>
   </w:num>
   <w:num w:numId="7">
-    <w:abstractNumId w:val="21"/>
+    <w:abstractNumId w:val="23"/>
   </w:num>
   <w:num w:numId="8">
-    <w:abstractNumId w:val="9"/>
+    <w:abstractNumId w:val="10"/>
   </w:num>
   <w:num w:numId="9">
-    <w:abstractNumId w:val="31"/>
+    <w:abstractNumId w:val="33"/>
   </w:num>
   <w:num w:numId="10">
-    <w:abstractNumId w:val="12"/>
+    <w:abstractNumId w:val="13"/>
   </w:num>
   <w:num w:numId="11">
     <w:abstractNumId w:val="6"/>
   </w:num>
   <w:num w:numId="12">
-    <w:abstractNumId w:val="13"/>
+    <w:abstractNumId w:val="14"/>
   </w:num>
   <w:num w:numId="13">
     <w:abstractNumId w:val="1"/>
   </w:num>
   <w:num w:numId="14">
-    <w:abstractNumId w:val="27"/>
+    <w:abstractNumId w:val="29"/>
   </w:num>
   <w:num w:numId="15">
-    <w:abstractNumId w:val="26"/>
+    <w:abstractNumId w:val="28"/>
   </w:num>
   <w:num w:numId="16">
-    <w:abstractNumId w:val="10"/>
+    <w:abstractNumId w:val="11"/>
   </w:num>
   <w:num w:numId="17">
-    <w:abstractNumId w:val="17"/>
+    <w:abstractNumId w:val="19"/>
   </w:num>
   <w:num w:numId="18">
-    <w:abstractNumId w:val="19"/>
+    <w:abstractNumId w:val="21"/>
   </w:num>
   <w:num w:numId="19">
     <w:abstractNumId w:val="2"/>
@@ -42959,46 +44945,52 @@
     <w:abstractNumId w:val="8"/>
   </w:num>
   <w:num w:numId="21">
-    <w:abstractNumId w:val="28"/>
+    <w:abstractNumId w:val="30"/>
   </w:num>
   <w:num w:numId="22">
-    <w:abstractNumId w:val="20"/>
+    <w:abstractNumId w:val="22"/>
   </w:num>
   <w:num w:numId="23">
-    <w:abstractNumId w:val="16"/>
+    <w:abstractNumId w:val="18"/>
   </w:num>
   <w:num w:numId="24">
-    <w:abstractNumId w:val="23"/>
+    <w:abstractNumId w:val="25"/>
   </w:num>
   <w:num w:numId="25">
-    <w:abstractNumId w:val="33"/>
+    <w:abstractNumId w:val="35"/>
   </w:num>
   <w:num w:numId="26">
     <w:abstractNumId w:val="3"/>
   </w:num>
   <w:num w:numId="27">
-    <w:abstractNumId w:val="24"/>
+    <w:abstractNumId w:val="26"/>
   </w:num>
   <w:num w:numId="28">
-    <w:abstractNumId w:val="25"/>
+    <w:abstractNumId w:val="27"/>
   </w:num>
   <w:num w:numId="29">
-    <w:abstractNumId w:val="29"/>
+    <w:abstractNumId w:val="31"/>
   </w:num>
   <w:num w:numId="30">
     <w:abstractNumId w:val="4"/>
   </w:num>
   <w:num w:numId="31">
-    <w:abstractNumId w:val="15"/>
+    <w:abstractNumId w:val="17"/>
   </w:num>
   <w:num w:numId="32">
+    <w:abstractNumId w:val="34"/>
+  </w:num>
+  <w:num w:numId="33">
     <w:abstractNumId w:val="32"/>
   </w:num>
-  <w:num w:numId="33">
-    <w:abstractNumId w:val="30"/>
+  <w:num w:numId="34">
+    <w:abstractNumId w:val="20"/>
   </w:num>
-  <w:num w:numId="34">
-    <w:abstractNumId w:val="18"/>
+  <w:num w:numId="35">
+    <w:abstractNumId w:val="9"/>
+  </w:num>
+  <w:num w:numId="36">
+    <w:abstractNumId w:val="15"/>
   </w:num>
   <w:numIdMacAtCleanup w:val="22"/>
 </w:numbering>
@@ -44302,7 +46294,7 @@
 </file>
 
 <file path=customXml/itemProps1.xml><?xml version="1.0" encoding="utf-8"?>
-<ds:datastoreItem xmlns:ds="http://schemas.openxmlformats.org/officeDocument/2006/customXml" ds:itemID="{E7EE3BBF-3D36-4FC3-948E-00419EB3950F}">
+<ds:datastoreItem xmlns:ds="http://schemas.openxmlformats.org/officeDocument/2006/customXml" ds:itemID="{06DBB4F6-B4A6-4A39-8FBB-20E6E5E36628}">
   <ds:schemaRefs>
     <ds:schemaRef ds:uri="http://schemas.openxmlformats.org/officeDocument/2006/bibliography"/>
   </ds:schemaRefs>

</xml_diff>